<commit_message>
Mockup- Registar Profissional de Saude;            Correcoes ortograficas no relatorio e Revisao do caso de Uso 17;      Pagina Registar Doente;
</commit_message>
<xml_diff>
--- a/documentacao do projecto/Especificacao de casos de uso FINAL.docx
+++ b/documentacao do projecto/Especificacao de casos de uso FINAL.docx
@@ -1312,6 +1312,8 @@
           <w:ilvl w:val="0"/>
           <w:numId w:val="1"/>
         </w:numPr>
+        <w:spacing w:line="360" w:lineRule="auto"/>
+        <w:jc w:val="both"/>
         <w:rPr>
           <w:rFonts w:ascii="Times New Roman" w:hAnsi="Times New Roman" w:cs="Times New Roman"/>
           <w:sz w:val="24"/>
@@ -1336,6 +1338,8 @@
           <w:ilvl w:val="0"/>
           <w:numId w:val="1"/>
         </w:numPr>
+        <w:spacing w:line="360" w:lineRule="auto"/>
+        <w:jc w:val="both"/>
         <w:rPr>
           <w:rFonts w:ascii="Times New Roman" w:hAnsi="Times New Roman" w:cs="Times New Roman"/>
           <w:b/>
@@ -4450,8 +4454,6 @@
         </w:rPr>
         <w:t>redireciona</w:t>
       </w:r>
-      <w:bookmarkStart w:id="0" w:name="_GoBack"/>
-      <w:bookmarkEnd w:id="0"/>
       <w:r>
         <w:rPr>
           <w:rFonts w:ascii="Times New Roman" w:hAnsi="Times New Roman" w:cs="Times New Roman"/>
@@ -5304,7 +5306,25 @@
           <w:szCs w:val="24"/>
           <w:lang w:val="pt-PT"/>
         </w:rPr>
-        <w:t>O sistema redirecciona o usuário para a página inicial do sistema</w:t>
+        <w:t xml:space="preserve">O sistema </w:t>
+      </w:r>
+      <w:r>
+        <w:rPr>
+          <w:rFonts w:ascii="Times New Roman" w:hAnsi="Times New Roman" w:cs="Times New Roman"/>
+          <w:sz w:val="24"/>
+          <w:szCs w:val="24"/>
+          <w:lang w:val="pt-PT"/>
+        </w:rPr>
+        <w:t>redireciona</w:t>
+      </w:r>
+      <w:r>
+        <w:rPr>
+          <w:rFonts w:ascii="Times New Roman" w:hAnsi="Times New Roman" w:cs="Times New Roman"/>
+          <w:sz w:val="24"/>
+          <w:szCs w:val="24"/>
+          <w:lang w:val="pt-PT"/>
+        </w:rPr>
+        <w:t xml:space="preserve"> o usuário para a página inicial do sistema</w:t>
       </w:r>
     </w:p>
     <w:p>
@@ -5842,7 +5862,25 @@
           <w:szCs w:val="24"/>
           <w:lang w:val="pt-PT"/>
         </w:rPr>
-        <w:t>O doente/especialista de saúde introduz o a senha e o nome do usuário.</w:t>
+        <w:t>O doente/</w:t>
+      </w:r>
+      <w:r>
+        <w:rPr>
+          <w:rFonts w:ascii="Times New Roman" w:hAnsi="Times New Roman" w:cs="Times New Roman"/>
+          <w:sz w:val="24"/>
+          <w:szCs w:val="24"/>
+          <w:lang w:val="pt-PT"/>
+        </w:rPr>
+        <w:t>especialista de saúde introduz</w:t>
+      </w:r>
+      <w:r>
+        <w:rPr>
+          <w:rFonts w:ascii="Times New Roman" w:hAnsi="Times New Roman" w:cs="Times New Roman"/>
+          <w:sz w:val="24"/>
+          <w:szCs w:val="24"/>
+          <w:lang w:val="pt-PT"/>
+        </w:rPr>
+        <w:t xml:space="preserve"> a senha e o nome do usuário.</w:t>
       </w:r>
     </w:p>
     <w:p>
@@ -6651,7 +6689,17 @@
           <w:szCs w:val="24"/>
           <w:lang w:val="pt-PT"/>
         </w:rPr>
-        <w:t>: Não foi encontrado nenhuma unidade.</w:t>
+        <w:t>: Não foi encontrada</w:t>
+      </w:r>
+      <w:r>
+        <w:rPr>
+          <w:rFonts w:ascii="Times New Roman" w:hAnsi="Times New Roman" w:cs="Times New Roman"/>
+          <w:i/>
+          <w:sz w:val="24"/>
+          <w:szCs w:val="24"/>
+          <w:lang w:val="pt-PT"/>
+        </w:rPr>
+        <w:t xml:space="preserve"> nenhuma unidade.</w:t>
       </w:r>
     </w:p>
     <w:p>
@@ -9078,7 +9126,25 @@
           <w:szCs w:val="24"/>
           <w:lang w:val="pt-PT"/>
         </w:rPr>
-        <w:t>Permitir a visualização pedidos</w:t>
+        <w:t xml:space="preserve">Permitir a visualização </w:t>
+      </w:r>
+      <w:r>
+        <w:rPr>
+          <w:rFonts w:ascii="Times New Roman" w:hAnsi="Times New Roman" w:cs="Times New Roman"/>
+          <w:sz w:val="24"/>
+          <w:szCs w:val="24"/>
+          <w:lang w:val="pt-PT"/>
+        </w:rPr>
+        <w:t xml:space="preserve">de </w:t>
+      </w:r>
+      <w:r>
+        <w:rPr>
+          <w:rFonts w:ascii="Times New Roman" w:hAnsi="Times New Roman" w:cs="Times New Roman"/>
+          <w:sz w:val="24"/>
+          <w:szCs w:val="24"/>
+          <w:lang w:val="pt-PT"/>
+        </w:rPr>
+        <w:t>pedidos</w:t>
       </w:r>
       <w:r>
         <w:rPr>
@@ -9430,7 +9496,16 @@
           <w:szCs w:val="24"/>
           <w:lang w:val="pt-PT"/>
         </w:rPr>
-        <w:t>O usuários seleciona um dos pedidos de apoio. [A1]</w:t>
+        <w:t>O usuário seleciona um</w:t>
+      </w:r>
+      <w:r>
+        <w:rPr>
+          <w:rFonts w:ascii="Times New Roman" w:hAnsi="Times New Roman" w:cs="Times New Roman"/>
+          <w:sz w:val="24"/>
+          <w:szCs w:val="24"/>
+          <w:lang w:val="pt-PT"/>
+        </w:rPr>
+        <w:t xml:space="preserve"> dos pedidos de apoio. [A1]</w:t>
       </w:r>
     </w:p>
     <w:p>
@@ -9916,7 +9991,7 @@
           <w:szCs w:val="24"/>
           <w:lang w:val="pt-PT"/>
         </w:rPr>
-        <w:t xml:space="preserve"> a na rede social em questão para visualização do público  </w:t>
+        <w:t xml:space="preserve"> na rede social em questão para visualização do público  </w:t>
       </w:r>
     </w:p>
     <w:p>
@@ -11023,7 +11098,25 @@
           <w:szCs w:val="24"/>
           <w:lang w:val="pt-PT"/>
         </w:rPr>
-        <w:t xml:space="preserve"> o usuário para a pagina inicial do sistema</w:t>
+        <w:t xml:space="preserve"> o usuário para a </w:t>
+      </w:r>
+      <w:r>
+        <w:rPr>
+          <w:rFonts w:ascii="Times New Roman" w:hAnsi="Times New Roman" w:cs="Times New Roman"/>
+          <w:sz w:val="24"/>
+          <w:szCs w:val="24"/>
+          <w:lang w:val="pt-PT"/>
+        </w:rPr>
+        <w:t>página</w:t>
+      </w:r>
+      <w:r>
+        <w:rPr>
+          <w:rFonts w:ascii="Times New Roman" w:hAnsi="Times New Roman" w:cs="Times New Roman"/>
+          <w:sz w:val="24"/>
+          <w:szCs w:val="24"/>
+          <w:lang w:val="pt-PT"/>
+        </w:rPr>
+        <w:t xml:space="preserve"> inicial do sistema</w:t>
       </w:r>
     </w:p>
     <w:p>
@@ -11233,7 +11326,25 @@
           <w:szCs w:val="24"/>
           <w:lang w:val="pt-PT"/>
         </w:rPr>
-        <w:t xml:space="preserve"> confirma se os dados fornecidos estao corretos.</w:t>
+        <w:t xml:space="preserve"> confirma se os dados fornecidos </w:t>
+      </w:r>
+      <w:r>
+        <w:rPr>
+          <w:rFonts w:ascii="Times New Roman" w:hAnsi="Times New Roman" w:cs="Times New Roman"/>
+          <w:sz w:val="24"/>
+          <w:szCs w:val="24"/>
+          <w:lang w:val="pt-PT"/>
+        </w:rPr>
+        <w:t>estão</w:t>
+      </w:r>
+      <w:r>
+        <w:rPr>
+          <w:rFonts w:ascii="Times New Roman" w:hAnsi="Times New Roman" w:cs="Times New Roman"/>
+          <w:sz w:val="24"/>
+          <w:szCs w:val="24"/>
+          <w:lang w:val="pt-PT"/>
+        </w:rPr>
+        <w:t xml:space="preserve"> corretos.</w:t>
       </w:r>
     </w:p>
     <w:p>
@@ -14978,7 +15089,7 @@
           <w:szCs w:val="24"/>
           <w:lang w:val="pt-PT"/>
         </w:rPr>
-        <w:t xml:space="preserve"> de apoio</w:t>
+        <w:t xml:space="preserve"> apoio</w:t>
       </w:r>
     </w:p>
     <w:p>
@@ -16237,6 +16348,8 @@
         </w:rPr>
         <w:t xml:space="preserve"> Visitante/Doente/Representante </w:t>
       </w:r>
+      <w:bookmarkStart w:id="0" w:name="_GoBack"/>
+      <w:bookmarkEnd w:id="0"/>
       <w:r>
         <w:rPr>
           <w:rFonts w:ascii="Times New Roman" w:hAnsi="Times New Roman" w:cs="Times New Roman"/>
@@ -16369,15 +16482,17 @@
         <w:rPr>
           <w:rFonts w:ascii="Times New Roman" w:hAnsi="Times New Roman" w:cs="Times New Roman"/>
           <w:b/>
-          <w:sz w:val="24"/>
-          <w:szCs w:val="24"/>
-          <w:lang w:val="pt-PT"/>
-        </w:rPr>
-      </w:pPr>
-      <w:r>
-        <w:rPr>
-          <w:rFonts w:ascii="Times New Roman" w:hAnsi="Times New Roman" w:cs="Times New Roman"/>
-          <w:b/>
+          <w:color w:val="FF0000"/>
+          <w:sz w:val="24"/>
+          <w:szCs w:val="24"/>
+          <w:lang w:val="pt-PT"/>
+        </w:rPr>
+      </w:pPr>
+      <w:r>
+        <w:rPr>
+          <w:rFonts w:ascii="Times New Roman" w:hAnsi="Times New Roman" w:cs="Times New Roman"/>
+          <w:b/>
+          <w:color w:val="FF0000"/>
           <w:sz w:val="24"/>
           <w:szCs w:val="24"/>
           <w:lang w:val="pt-PT"/>
@@ -16394,14 +16509,16 @@
         </w:numPr>
         <w:rPr>
           <w:rFonts w:ascii="Times New Roman" w:hAnsi="Times New Roman" w:cs="Times New Roman"/>
-          <w:sz w:val="24"/>
-          <w:szCs w:val="24"/>
-          <w:lang w:val="pt-PT"/>
-        </w:rPr>
-      </w:pPr>
-      <w:r>
-        <w:rPr>
-          <w:rFonts w:ascii="Times New Roman" w:hAnsi="Times New Roman" w:cs="Times New Roman"/>
+          <w:color w:val="FF0000"/>
+          <w:sz w:val="24"/>
+          <w:szCs w:val="24"/>
+          <w:lang w:val="pt-PT"/>
+        </w:rPr>
+      </w:pPr>
+      <w:r>
+        <w:rPr>
+          <w:rFonts w:ascii="Times New Roman" w:hAnsi="Times New Roman" w:cs="Times New Roman"/>
+          <w:color w:val="FF0000"/>
           <w:sz w:val="24"/>
           <w:szCs w:val="24"/>
           <w:lang w:val="pt-PT"/>
@@ -16418,14 +16535,16 @@
         </w:numPr>
         <w:rPr>
           <w:rFonts w:ascii="Times New Roman" w:hAnsi="Times New Roman" w:cs="Times New Roman"/>
-          <w:sz w:val="24"/>
-          <w:szCs w:val="24"/>
-          <w:lang w:val="pt-PT"/>
-        </w:rPr>
-      </w:pPr>
-      <w:r>
-        <w:rPr>
-          <w:rFonts w:ascii="Times New Roman" w:hAnsi="Times New Roman" w:cs="Times New Roman"/>
+          <w:color w:val="FF0000"/>
+          <w:sz w:val="24"/>
+          <w:szCs w:val="24"/>
+          <w:lang w:val="pt-PT"/>
+        </w:rPr>
+      </w:pPr>
+      <w:r>
+        <w:rPr>
+          <w:rFonts w:ascii="Times New Roman" w:hAnsi="Times New Roman" w:cs="Times New Roman"/>
+          <w:color w:val="FF0000"/>
           <w:sz w:val="24"/>
           <w:szCs w:val="24"/>
           <w:lang w:val="pt-PT"/>
@@ -16442,14 +16561,16 @@
         </w:numPr>
         <w:rPr>
           <w:rFonts w:ascii="Times New Roman" w:hAnsi="Times New Roman" w:cs="Times New Roman"/>
-          <w:sz w:val="24"/>
-          <w:szCs w:val="24"/>
-          <w:lang w:val="pt-PT"/>
-        </w:rPr>
-      </w:pPr>
-      <w:r>
-        <w:rPr>
-          <w:rFonts w:ascii="Times New Roman" w:hAnsi="Times New Roman" w:cs="Times New Roman"/>
+          <w:color w:val="FF0000"/>
+          <w:sz w:val="24"/>
+          <w:szCs w:val="24"/>
+          <w:lang w:val="pt-PT"/>
+        </w:rPr>
+      </w:pPr>
+      <w:r>
+        <w:rPr>
+          <w:rFonts w:ascii="Times New Roman" w:hAnsi="Times New Roman" w:cs="Times New Roman"/>
+          <w:color w:val="FF0000"/>
           <w:sz w:val="24"/>
           <w:szCs w:val="24"/>
           <w:lang w:val="pt-PT"/>

</xml_diff>

<commit_message>
Mockup Registar Doencas Raras
</commit_message>
<xml_diff>
--- a/documentacao do projecto/Especificacao de casos de uso FINAL.docx
+++ b/documentacao do projecto/Especificacao de casos de uso FINAL.docx
@@ -4450,8 +4450,6 @@
         </w:rPr>
         <w:t>redireciona</w:t>
       </w:r>
-      <w:bookmarkStart w:id="0" w:name="_GoBack"/>
-      <w:bookmarkEnd w:id="0"/>
       <w:r>
         <w:rPr>
           <w:rFonts w:ascii="Times New Roman" w:hAnsi="Times New Roman" w:cs="Times New Roman"/>
@@ -7710,7 +7708,18 @@
           <w:szCs w:val="24"/>
           <w:lang w:val="pt-PT"/>
         </w:rPr>
-        <w:t xml:space="preserve">partilhar testemunhos </w:t>
+        <w:t>P</w:t>
+      </w:r>
+      <w:bookmarkStart w:id="0" w:name="_GoBack"/>
+      <w:bookmarkEnd w:id="0"/>
+      <w:r>
+        <w:rPr>
+          <w:rFonts w:ascii="Times New Roman" w:hAnsi="Times New Roman" w:cs="Times New Roman"/>
+          <w:sz w:val="24"/>
+          <w:szCs w:val="24"/>
+          <w:lang w:val="pt-PT"/>
+        </w:rPr>
+        <w:t xml:space="preserve">artilhar testemunhos </w:t>
       </w:r>
     </w:p>
     <w:p>
@@ -7936,6 +7945,9 @@
     </w:p>
     <w:p>
       <w:pPr>
+        <w:tabs>
+          <w:tab w:val="left" w:pos="7380"/>
+        </w:tabs>
         <w:spacing w:line="240" w:lineRule="auto"/>
         <w:rPr>
           <w:rFonts w:ascii="Times New Roman" w:hAnsi="Times New Roman" w:cs="Times New Roman"/>
@@ -7972,6 +7984,15 @@
           <w:lang w:val="pt-PT"/>
         </w:rPr>
         <w:t>Essencial</w:t>
+      </w:r>
+      <w:r>
+        <w:rPr>
+          <w:rFonts w:ascii="Times New Roman" w:hAnsi="Times New Roman" w:cs="Times New Roman"/>
+          <w:sz w:val="24"/>
+          <w:szCs w:val="24"/>
+          <w:lang w:val="pt-PT"/>
+        </w:rPr>
+        <w:tab/>
       </w:r>
     </w:p>
     <w:p>
@@ -9430,7 +9451,16 @@
           <w:szCs w:val="24"/>
           <w:lang w:val="pt-PT"/>
         </w:rPr>
-        <w:t>O usuários seleciona um dos pedidos de apoio. [A1]</w:t>
+        <w:t>O usuário</w:t>
+      </w:r>
+      <w:r>
+        <w:rPr>
+          <w:rFonts w:ascii="Times New Roman" w:hAnsi="Times New Roman" w:cs="Times New Roman"/>
+          <w:sz w:val="24"/>
+          <w:szCs w:val="24"/>
+          <w:lang w:val="pt-PT"/>
+        </w:rPr>
+        <w:t xml:space="preserve"> seleciona um dos pedidos de apoio. [A1]</w:t>
       </w:r>
     </w:p>
     <w:p>

</xml_diff>

<commit_message>
Alteracao no mockup e na especificacao
</commit_message>
<xml_diff>
--- a/documentacao do projecto/Especificacao de casos de uso FINAL.docx
+++ b/documentacao do projecto/Especificacao de casos de uso FINAL.docx
@@ -1,6 +1,6 @@
 
 <file path=word/document.xml><?xml version="1.0" encoding="utf-8"?>
-<w:document xmlns:wpc="http://schemas.microsoft.com/office/word/2010/wordprocessingCanvas" xmlns:mc="http://schemas.openxmlformats.org/markup-compatibility/2006" xmlns:o="urn:schemas-microsoft-com:office:office" xmlns:r="http://schemas.openxmlformats.org/officeDocument/2006/relationships" xmlns:m="http://schemas.openxmlformats.org/officeDocument/2006/math" xmlns:v="urn:schemas-microsoft-com:vml" xmlns:wp14="http://schemas.microsoft.com/office/word/2010/wordprocessingDrawing" xmlns:wp="http://schemas.openxmlformats.org/drawingml/2006/wordprocessingDrawing" xmlns:w10="urn:schemas-microsoft-com:office:word" xmlns:w="http://schemas.openxmlformats.org/wordprocessingml/2006/main" xmlns:w14="http://schemas.microsoft.com/office/word/2010/wordml" xmlns:w15="http://schemas.microsoft.com/office/word/2012/wordml" xmlns:wpg="http://schemas.microsoft.com/office/word/2010/wordprocessingGroup" xmlns:wpi="http://schemas.microsoft.com/office/word/2010/wordprocessingInk" xmlns:wne="http://schemas.microsoft.com/office/word/2006/wordml" xmlns:wps="http://schemas.microsoft.com/office/word/2010/wordprocessingShape" mc:Ignorable="w14 w15 wp14">
+<w:document xmlns:wpc="http://schemas.microsoft.com/office/word/2010/wordprocessingCanvas" xmlns:mc="http://schemas.openxmlformats.org/markup-compatibility/2006" xmlns:o="urn:schemas-microsoft-com:office:office" xmlns:r="http://schemas.openxmlformats.org/officeDocument/2006/relationships" xmlns:m="http://schemas.openxmlformats.org/officeDocument/2006/math" xmlns:v="urn:schemas-microsoft-com:vml" xmlns:wp14="http://schemas.microsoft.com/office/word/2010/wordprocessingDrawing" xmlns:wp="http://schemas.openxmlformats.org/drawingml/2006/wordprocessingDrawing" xmlns:w10="urn:schemas-microsoft-com:office:word" xmlns:w="http://schemas.openxmlformats.org/wordprocessingml/2006/main" xmlns:w14="http://schemas.microsoft.com/office/word/2010/wordml" xmlns:wpg="http://schemas.microsoft.com/office/word/2010/wordprocessingGroup" xmlns:wpi="http://schemas.microsoft.com/office/word/2010/wordprocessingInk" xmlns:wne="http://schemas.microsoft.com/office/word/2006/wordml" xmlns:wps="http://schemas.microsoft.com/office/word/2010/wordprocessingShape" mc:Ignorable="w14 wp14">
   <w:body>
     <w:p>
       <w:pPr>
@@ -20,7 +20,7 @@
           <w:noProof/>
           <w:sz w:val="24"/>
           <w:szCs w:val="24"/>
-          <w:lang w:val="pt-PT" w:eastAsia="pt-PT"/>
+          <w:lang w:val="pt-BR" w:eastAsia="pt-BR"/>
         </w:rPr>
         <w:drawing>
           <wp:inline distT="0" distB="0" distL="0" distR="0" wp14:anchorId="68864E5D" wp14:editId="03793F79">
@@ -40,7 +40,7 @@
                     </pic:cNvPicPr>
                   </pic:nvPicPr>
                   <pic:blipFill>
-                    <a:blip r:embed="rId7" cstate="print">
+                    <a:blip r:embed="rId8" cstate="print">
                       <a:extLst>
                         <a:ext uri="{28A0092B-C50C-407E-A947-70E740481C1C}">
                           <a14:useLocalDpi xmlns:a14="http://schemas.microsoft.com/office/drawing/2010/main" val="0"/>
@@ -89,8 +89,20 @@
           <w:szCs w:val="24"/>
           <w:lang w:val="pt-PT"/>
         </w:rPr>
-        <w:t>Universidade Eduardo Mondlane</w:t>
-      </w:r>
+        <w:t xml:space="preserve">Universidade Eduardo </w:t>
+      </w:r>
+      <w:proofErr w:type="spellStart"/>
+      <w:r>
+        <w:rPr>
+          <w:rFonts w:ascii="Times New Roman" w:hAnsi="Times New Roman" w:cs="Times New Roman"/>
+          <w:b/>
+          <w:sz w:val="24"/>
+          <w:szCs w:val="24"/>
+          <w:lang w:val="pt-PT"/>
+        </w:rPr>
+        <w:t>Mondlane</w:t>
+      </w:r>
+      <w:proofErr w:type="spellEnd"/>
     </w:p>
     <w:p>
       <w:pPr>
@@ -390,14 +402,25 @@
           <w:lang w:val="pt-PT"/>
         </w:rPr>
       </w:pPr>
-      <w:r>
-        <w:rPr>
-          <w:rFonts w:ascii="Times New Roman" w:hAnsi="Times New Roman" w:cs="Times New Roman"/>
-          <w:sz w:val="24"/>
-          <w:szCs w:val="24"/>
-          <w:lang w:val="pt-PT"/>
-        </w:rPr>
-        <w:t>Chelene, Edmilson</w:t>
+      <w:proofErr w:type="spellStart"/>
+      <w:r>
+        <w:rPr>
+          <w:rFonts w:ascii="Times New Roman" w:hAnsi="Times New Roman" w:cs="Times New Roman"/>
+          <w:sz w:val="24"/>
+          <w:szCs w:val="24"/>
+          <w:lang w:val="pt-PT"/>
+        </w:rPr>
+        <w:t>Chelene</w:t>
+      </w:r>
+      <w:proofErr w:type="spellEnd"/>
+      <w:r>
+        <w:rPr>
+          <w:rFonts w:ascii="Times New Roman" w:hAnsi="Times New Roman" w:cs="Times New Roman"/>
+          <w:sz w:val="24"/>
+          <w:szCs w:val="24"/>
+          <w:lang w:val="pt-PT"/>
+        </w:rPr>
+        <w:t>, Edmilson</w:t>
       </w:r>
       <w:r>
         <w:rPr>
@@ -463,15 +486,48 @@
         </w:rPr>
         <w:tab/>
       </w:r>
-      <w:r>
-        <w:rPr>
-          <w:rFonts w:ascii="Times New Roman" w:hAnsi="Times New Roman" w:cs="Times New Roman"/>
-          <w:sz w:val="24"/>
-          <w:szCs w:val="24"/>
-          <w:lang w:val="pt-PT"/>
-        </w:rPr>
-        <w:t>dr. Vali Issufo</w:t>
-      </w:r>
+      <w:proofErr w:type="spellStart"/>
+      <w:proofErr w:type="gramStart"/>
+      <w:r>
+        <w:rPr>
+          <w:rFonts w:ascii="Times New Roman" w:hAnsi="Times New Roman" w:cs="Times New Roman"/>
+          <w:sz w:val="24"/>
+          <w:szCs w:val="24"/>
+          <w:lang w:val="pt-PT"/>
+        </w:rPr>
+        <w:t>dr</w:t>
+      </w:r>
+      <w:proofErr w:type="gramEnd"/>
+      <w:r>
+        <w:rPr>
+          <w:rFonts w:ascii="Times New Roman" w:hAnsi="Times New Roman" w:cs="Times New Roman"/>
+          <w:sz w:val="24"/>
+          <w:szCs w:val="24"/>
+          <w:lang w:val="pt-PT"/>
+        </w:rPr>
+        <w:t>.</w:t>
+      </w:r>
+      <w:proofErr w:type="spellEnd"/>
+      <w:r>
+        <w:rPr>
+          <w:rFonts w:ascii="Times New Roman" w:hAnsi="Times New Roman" w:cs="Times New Roman"/>
+          <w:sz w:val="24"/>
+          <w:szCs w:val="24"/>
+          <w:lang w:val="pt-PT"/>
+        </w:rPr>
+        <w:t xml:space="preserve"> Vali </w:t>
+      </w:r>
+      <w:proofErr w:type="spellStart"/>
+      <w:r>
+        <w:rPr>
+          <w:rFonts w:ascii="Times New Roman" w:hAnsi="Times New Roman" w:cs="Times New Roman"/>
+          <w:sz w:val="24"/>
+          <w:szCs w:val="24"/>
+          <w:lang w:val="pt-PT"/>
+        </w:rPr>
+        <w:t>Issufo</w:t>
+      </w:r>
+      <w:proofErr w:type="spellEnd"/>
     </w:p>
     <w:p>
       <w:pPr>
@@ -483,14 +539,25 @@
           <w:lang w:val="pt-PT"/>
         </w:rPr>
       </w:pPr>
-      <w:r>
-        <w:rPr>
-          <w:rFonts w:ascii="Times New Roman" w:hAnsi="Times New Roman" w:cs="Times New Roman"/>
-          <w:sz w:val="24"/>
-          <w:szCs w:val="24"/>
-          <w:lang w:val="pt-PT"/>
-        </w:rPr>
-        <w:t xml:space="preserve">Gotine, Mascarenhas                          </w:t>
+      <w:proofErr w:type="spellStart"/>
+      <w:r>
+        <w:rPr>
+          <w:rFonts w:ascii="Times New Roman" w:hAnsi="Times New Roman" w:cs="Times New Roman"/>
+          <w:sz w:val="24"/>
+          <w:szCs w:val="24"/>
+          <w:lang w:val="pt-PT"/>
+        </w:rPr>
+        <w:t>Gotine</w:t>
+      </w:r>
+      <w:proofErr w:type="spellEnd"/>
+      <w:r>
+        <w:rPr>
+          <w:rFonts w:ascii="Times New Roman" w:hAnsi="Times New Roman" w:cs="Times New Roman"/>
+          <w:sz w:val="24"/>
+          <w:szCs w:val="24"/>
+          <w:lang w:val="pt-PT"/>
+        </w:rPr>
+        <w:t xml:space="preserve">, Mascarenhas                          </w:t>
       </w:r>
       <w:r>
         <w:rPr>
@@ -537,28 +604,69 @@
           <w:lang w:val="pt-PT"/>
         </w:rPr>
         <w:tab/>
-        <w:t>Eng. Edson Michaque</w:t>
-      </w:r>
-    </w:p>
-    <w:p>
-      <w:pPr>
-        <w:rPr>
-          <w:rFonts w:ascii="Times New Roman" w:hAnsi="Times New Roman" w:cs="Times New Roman"/>
-          <w:b/>
-          <w:sz w:val="24"/>
-          <w:szCs w:val="24"/>
-          <w:lang w:val="pt-PT"/>
-        </w:rPr>
-      </w:pPr>
-      <w:r>
-        <w:rPr>
-          <w:rFonts w:ascii="Times New Roman" w:hAnsi="Times New Roman" w:cs="Times New Roman"/>
-          <w:sz w:val="24"/>
-          <w:szCs w:val="24"/>
-          <w:lang w:val="pt-PT"/>
-        </w:rPr>
-        <w:t>Fulano, Neima</w:t>
-      </w:r>
+      </w:r>
+      <w:proofErr w:type="spellStart"/>
+      <w:r>
+        <w:rPr>
+          <w:rFonts w:ascii="Times New Roman" w:hAnsi="Times New Roman" w:cs="Times New Roman"/>
+          <w:sz w:val="24"/>
+          <w:szCs w:val="24"/>
+          <w:lang w:val="pt-PT"/>
+        </w:rPr>
+        <w:t>Eng</w:t>
+      </w:r>
+      <w:proofErr w:type="spellEnd"/>
+      <w:r>
+        <w:rPr>
+          <w:rFonts w:ascii="Times New Roman" w:hAnsi="Times New Roman" w:cs="Times New Roman"/>
+          <w:sz w:val="24"/>
+          <w:szCs w:val="24"/>
+          <w:lang w:val="pt-PT"/>
+        </w:rPr>
+        <w:t xml:space="preserve">. Edson </w:t>
+      </w:r>
+      <w:proofErr w:type="spellStart"/>
+      <w:r>
+        <w:rPr>
+          <w:rFonts w:ascii="Times New Roman" w:hAnsi="Times New Roman" w:cs="Times New Roman"/>
+          <w:sz w:val="24"/>
+          <w:szCs w:val="24"/>
+          <w:lang w:val="pt-PT"/>
+        </w:rPr>
+        <w:t>Michaque</w:t>
+      </w:r>
+      <w:proofErr w:type="spellEnd"/>
+    </w:p>
+    <w:p>
+      <w:pPr>
+        <w:rPr>
+          <w:rFonts w:ascii="Times New Roman" w:hAnsi="Times New Roman" w:cs="Times New Roman"/>
+          <w:b/>
+          <w:sz w:val="24"/>
+          <w:szCs w:val="24"/>
+          <w:lang w:val="pt-PT"/>
+        </w:rPr>
+      </w:pPr>
+      <w:r>
+        <w:rPr>
+          <w:rFonts w:ascii="Times New Roman" w:hAnsi="Times New Roman" w:cs="Times New Roman"/>
+          <w:sz w:val="24"/>
+          <w:szCs w:val="24"/>
+          <w:lang w:val="pt-PT"/>
+        </w:rPr>
+        <w:t xml:space="preserve">Fulano, </w:t>
+      </w:r>
+      <w:proofErr w:type="spellStart"/>
+      <w:r>
+        <w:rPr>
+          <w:rFonts w:ascii="Times New Roman" w:hAnsi="Times New Roman" w:cs="Times New Roman"/>
+          <w:sz w:val="24"/>
+          <w:szCs w:val="24"/>
+          <w:lang w:val="pt-PT"/>
+        </w:rPr>
+        <w:t>Neima</w:t>
+      </w:r>
+      <w:proofErr w:type="spellEnd"/>
       <w:r>
         <w:rPr>
           <w:rFonts w:ascii="Times New Roman" w:hAnsi="Times New Roman" w:cs="Times New Roman"/>
@@ -651,15 +759,37 @@
           <w:lang w:val="pt-PT"/>
         </w:rPr>
       </w:pPr>
-      <w:r>
-        <w:rPr>
-          <w:rFonts w:ascii="Times New Roman" w:hAnsi="Times New Roman" w:cs="Times New Roman"/>
-          <w:sz w:val="24"/>
-          <w:szCs w:val="24"/>
-          <w:lang w:val="pt-PT"/>
-        </w:rPr>
-        <w:t>Melendja, Vania</w:t>
-      </w:r>
+      <w:proofErr w:type="spellStart"/>
+      <w:r>
+        <w:rPr>
+          <w:rFonts w:ascii="Times New Roman" w:hAnsi="Times New Roman" w:cs="Times New Roman"/>
+          <w:sz w:val="24"/>
+          <w:szCs w:val="24"/>
+          <w:lang w:val="pt-PT"/>
+        </w:rPr>
+        <w:t>Melendja</w:t>
+      </w:r>
+      <w:proofErr w:type="spellEnd"/>
+      <w:r>
+        <w:rPr>
+          <w:rFonts w:ascii="Times New Roman" w:hAnsi="Times New Roman" w:cs="Times New Roman"/>
+          <w:sz w:val="24"/>
+          <w:szCs w:val="24"/>
+          <w:lang w:val="pt-PT"/>
+        </w:rPr>
+        <w:t xml:space="preserve">, </w:t>
+      </w:r>
+      <w:proofErr w:type="spellStart"/>
+      <w:r>
+        <w:rPr>
+          <w:rFonts w:ascii="Times New Roman" w:hAnsi="Times New Roman" w:cs="Times New Roman"/>
+          <w:sz w:val="24"/>
+          <w:szCs w:val="24"/>
+          <w:lang w:val="pt-PT"/>
+        </w:rPr>
+        <w:t>Vania</w:t>
+      </w:r>
+      <w:proofErr w:type="spellEnd"/>
       <w:r>
         <w:rPr>
           <w:rFonts w:ascii="Times New Roman" w:hAnsi="Times New Roman" w:cs="Times New Roman"/>
@@ -722,64 +852,127 @@
           <w:lang w:val="pt-PT"/>
         </w:rPr>
         <w:tab/>
-        <w:t xml:space="preserve">Richaldo </w:t>
-      </w:r>
-    </w:p>
-    <w:p>
-      <w:pPr>
-        <w:rPr>
-          <w:rFonts w:ascii="Times New Roman" w:hAnsi="Times New Roman" w:cs="Times New Roman"/>
-          <w:sz w:val="24"/>
-          <w:szCs w:val="24"/>
-          <w:lang w:val="pt-PT"/>
-        </w:rPr>
-      </w:pPr>
-      <w:r>
-        <w:rPr>
-          <w:rFonts w:ascii="Times New Roman" w:hAnsi="Times New Roman" w:cs="Times New Roman"/>
-          <w:sz w:val="24"/>
-          <w:szCs w:val="24"/>
-          <w:lang w:val="pt-PT"/>
-        </w:rPr>
-        <w:t>Mupandza, Jossias</w:t>
-      </w:r>
-    </w:p>
-    <w:p>
-      <w:pPr>
-        <w:rPr>
-          <w:rFonts w:ascii="Times New Roman" w:hAnsi="Times New Roman" w:cs="Times New Roman"/>
-          <w:sz w:val="24"/>
-          <w:szCs w:val="24"/>
-          <w:lang w:val="pt-PT"/>
-        </w:rPr>
-      </w:pPr>
-      <w:r>
-        <w:rPr>
-          <w:rFonts w:ascii="Times New Roman" w:hAnsi="Times New Roman" w:cs="Times New Roman"/>
-          <w:sz w:val="24"/>
-          <w:szCs w:val="24"/>
-          <w:lang w:val="pt-PT"/>
-        </w:rPr>
-        <w:t>Ricardo, Folege</w:t>
-      </w:r>
-    </w:p>
-    <w:p>
-      <w:pPr>
-        <w:rPr>
-          <w:rFonts w:ascii="Times New Roman" w:hAnsi="Times New Roman" w:cs="Times New Roman"/>
-          <w:sz w:val="24"/>
-          <w:szCs w:val="24"/>
-          <w:lang w:val="pt-PT"/>
-        </w:rPr>
-      </w:pPr>
-      <w:r>
-        <w:rPr>
-          <w:rFonts w:ascii="Times New Roman" w:hAnsi="Times New Roman" w:cs="Times New Roman"/>
-          <w:sz w:val="24"/>
-          <w:szCs w:val="24"/>
-          <w:lang w:val="pt-PT"/>
-        </w:rPr>
-        <w:t>Timba, Gabriel</w:t>
+      </w:r>
+      <w:proofErr w:type="spellStart"/>
+      <w:r>
+        <w:rPr>
+          <w:rFonts w:ascii="Times New Roman" w:hAnsi="Times New Roman" w:cs="Times New Roman"/>
+          <w:sz w:val="24"/>
+          <w:szCs w:val="24"/>
+          <w:lang w:val="pt-PT"/>
+        </w:rPr>
+        <w:t>Richaldo</w:t>
+      </w:r>
+      <w:proofErr w:type="spellEnd"/>
+      <w:r>
+        <w:rPr>
+          <w:rFonts w:ascii="Times New Roman" w:hAnsi="Times New Roman" w:cs="Times New Roman"/>
+          <w:sz w:val="24"/>
+          <w:szCs w:val="24"/>
+          <w:lang w:val="pt-PT"/>
+        </w:rPr>
+        <w:t xml:space="preserve"> </w:t>
+      </w:r>
+    </w:p>
+    <w:p>
+      <w:pPr>
+        <w:rPr>
+          <w:rFonts w:ascii="Times New Roman" w:hAnsi="Times New Roman" w:cs="Times New Roman"/>
+          <w:sz w:val="24"/>
+          <w:szCs w:val="24"/>
+          <w:lang w:val="pt-PT"/>
+        </w:rPr>
+      </w:pPr>
+      <w:proofErr w:type="spellStart"/>
+      <w:r>
+        <w:rPr>
+          <w:rFonts w:ascii="Times New Roman" w:hAnsi="Times New Roman" w:cs="Times New Roman"/>
+          <w:sz w:val="24"/>
+          <w:szCs w:val="24"/>
+          <w:lang w:val="pt-PT"/>
+        </w:rPr>
+        <w:t>Mupandza</w:t>
+      </w:r>
+      <w:proofErr w:type="spellEnd"/>
+      <w:r>
+        <w:rPr>
+          <w:rFonts w:ascii="Times New Roman" w:hAnsi="Times New Roman" w:cs="Times New Roman"/>
+          <w:sz w:val="24"/>
+          <w:szCs w:val="24"/>
+          <w:lang w:val="pt-PT"/>
+        </w:rPr>
+        <w:t xml:space="preserve">, </w:t>
+      </w:r>
+      <w:proofErr w:type="spellStart"/>
+      <w:r>
+        <w:rPr>
+          <w:rFonts w:ascii="Times New Roman" w:hAnsi="Times New Roman" w:cs="Times New Roman"/>
+          <w:sz w:val="24"/>
+          <w:szCs w:val="24"/>
+          <w:lang w:val="pt-PT"/>
+        </w:rPr>
+        <w:t>Jossias</w:t>
+      </w:r>
+      <w:proofErr w:type="spellEnd"/>
+    </w:p>
+    <w:p>
+      <w:pPr>
+        <w:rPr>
+          <w:rFonts w:ascii="Times New Roman" w:hAnsi="Times New Roman" w:cs="Times New Roman"/>
+          <w:sz w:val="24"/>
+          <w:szCs w:val="24"/>
+          <w:lang w:val="pt-PT"/>
+        </w:rPr>
+      </w:pPr>
+      <w:r>
+        <w:rPr>
+          <w:rFonts w:ascii="Times New Roman" w:hAnsi="Times New Roman" w:cs="Times New Roman"/>
+          <w:sz w:val="24"/>
+          <w:szCs w:val="24"/>
+          <w:lang w:val="pt-PT"/>
+        </w:rPr>
+        <w:t xml:space="preserve">Ricardo, </w:t>
+      </w:r>
+      <w:proofErr w:type="spellStart"/>
+      <w:r>
+        <w:rPr>
+          <w:rFonts w:ascii="Times New Roman" w:hAnsi="Times New Roman" w:cs="Times New Roman"/>
+          <w:sz w:val="24"/>
+          <w:szCs w:val="24"/>
+          <w:lang w:val="pt-PT"/>
+        </w:rPr>
+        <w:t>Folege</w:t>
+      </w:r>
+      <w:proofErr w:type="spellEnd"/>
+    </w:p>
+    <w:p>
+      <w:pPr>
+        <w:rPr>
+          <w:rFonts w:ascii="Times New Roman" w:hAnsi="Times New Roman" w:cs="Times New Roman"/>
+          <w:sz w:val="24"/>
+          <w:szCs w:val="24"/>
+          <w:lang w:val="pt-PT"/>
+        </w:rPr>
+      </w:pPr>
+      <w:proofErr w:type="spellStart"/>
+      <w:r>
+        <w:rPr>
+          <w:rFonts w:ascii="Times New Roman" w:hAnsi="Times New Roman" w:cs="Times New Roman"/>
+          <w:sz w:val="24"/>
+          <w:szCs w:val="24"/>
+          <w:lang w:val="pt-PT"/>
+        </w:rPr>
+        <w:t>Timba</w:t>
+      </w:r>
+      <w:proofErr w:type="spellEnd"/>
+      <w:r>
+        <w:rPr>
+          <w:rFonts w:ascii="Times New Roman" w:hAnsi="Times New Roman" w:cs="Times New Roman"/>
+          <w:sz w:val="24"/>
+          <w:szCs w:val="24"/>
+          <w:lang w:val="pt-PT"/>
+        </w:rPr>
+        <w:t>, Gabriel</w:t>
       </w:r>
     </w:p>
     <w:p>
@@ -2035,7 +2228,7 @@
       <w:r>
         <w:rPr>
           <w:noProof/>
-          <w:lang w:val="pt-PT" w:eastAsia="pt-PT"/>
+          <w:lang w:val="pt-BR" w:eastAsia="pt-BR"/>
         </w:rPr>
         <w:drawing>
           <wp:inline distT="0" distB="0" distL="0" distR="0">
@@ -2053,7 +2246,7 @@
                     <pic:cNvPicPr/>
                   </pic:nvPicPr>
                   <pic:blipFill rotWithShape="1">
-                    <a:blip r:embed="rId8">
+                    <a:blip r:embed="rId9">
                       <a:extLst>
                         <a:ext uri="{28A0092B-C50C-407E-A947-70E740481C1C}">
                           <a14:useLocalDpi xmlns:a14="http://schemas.microsoft.com/office/drawing/2010/main" val="0"/>
@@ -2470,17 +2663,28 @@
           <w:szCs w:val="24"/>
           <w:lang w:val="pt-PT"/>
         </w:rPr>
-        <w:t xml:space="preserve"> online</w:t>
-      </w:r>
-      <w:r>
-        <w:rPr>
-          <w:rFonts w:ascii="Times New Roman" w:hAnsi="Times New Roman" w:cs="Times New Roman"/>
-          <w:sz w:val="24"/>
-          <w:szCs w:val="24"/>
-          <w:lang w:val="pt-PT"/>
-        </w:rPr>
         <w:t xml:space="preserve"> </w:t>
       </w:r>
+      <w:proofErr w:type="gramStart"/>
+      <w:r>
+        <w:rPr>
+          <w:rFonts w:ascii="Times New Roman" w:hAnsi="Times New Roman" w:cs="Times New Roman"/>
+          <w:sz w:val="24"/>
+          <w:szCs w:val="24"/>
+          <w:lang w:val="pt-PT"/>
+        </w:rPr>
+        <w:t>online</w:t>
+      </w:r>
+      <w:proofErr w:type="gramEnd"/>
+      <w:r>
+        <w:rPr>
+          <w:rFonts w:ascii="Times New Roman" w:hAnsi="Times New Roman" w:cs="Times New Roman"/>
+          <w:sz w:val="24"/>
+          <w:szCs w:val="24"/>
+          <w:lang w:val="pt-PT"/>
+        </w:rPr>
+        <w:t xml:space="preserve"> </w:t>
+      </w:r>
       <w:r>
         <w:rPr>
           <w:rFonts w:ascii="Times New Roman" w:hAnsi="Times New Roman" w:cs="Times New Roman"/>
@@ -3070,7 +3274,27 @@
           <w:szCs w:val="24"/>
           <w:lang w:val="pt-PT"/>
         </w:rPr>
-        <w:t xml:space="preserve"> (Artigos científicos em formato pdf)</w:t>
+        <w:t xml:space="preserve"> (Artigos científicos em formato </w:t>
+      </w:r>
+      <w:proofErr w:type="spellStart"/>
+      <w:r>
+        <w:rPr>
+          <w:rFonts w:ascii="Times New Roman" w:hAnsi="Times New Roman" w:cs="Times New Roman"/>
+          <w:sz w:val="24"/>
+          <w:szCs w:val="24"/>
+          <w:lang w:val="pt-PT"/>
+        </w:rPr>
+        <w:t>pdf</w:t>
+      </w:r>
+      <w:proofErr w:type="spellEnd"/>
+      <w:r>
+        <w:rPr>
+          <w:rFonts w:ascii="Times New Roman" w:hAnsi="Times New Roman" w:cs="Times New Roman"/>
+          <w:sz w:val="24"/>
+          <w:szCs w:val="24"/>
+          <w:lang w:val="pt-PT"/>
+        </w:rPr>
+        <w:t>)</w:t>
       </w:r>
       <w:r>
         <w:rPr>
@@ -3107,8 +3331,20 @@
           <w:szCs w:val="24"/>
           <w:lang w:val="pt-PT"/>
         </w:rPr>
-        <w:t>publicações-admin</w:t>
-      </w:r>
+        <w:t>publicações-</w:t>
+      </w:r>
+      <w:proofErr w:type="spellStart"/>
+      <w:r>
+        <w:rPr>
+          <w:rFonts w:ascii="Times New Roman" w:hAnsi="Times New Roman" w:cs="Times New Roman"/>
+          <w:b/>
+          <w:sz w:val="24"/>
+          <w:szCs w:val="24"/>
+          <w:lang w:val="pt-PT"/>
+        </w:rPr>
+        <w:t>admin</w:t>
+      </w:r>
+      <w:proofErr w:type="spellEnd"/>
     </w:p>
     <w:p>
       <w:pPr>
@@ -3163,8 +3399,20 @@
           <w:szCs w:val="24"/>
           <w:lang w:val="pt-PT"/>
         </w:rPr>
-        <w:t>publicações-admin</w:t>
-      </w:r>
+        <w:t>publicações-</w:t>
+      </w:r>
+      <w:proofErr w:type="spellStart"/>
+      <w:r>
+        <w:rPr>
+          <w:rFonts w:ascii="Times New Roman" w:hAnsi="Times New Roman" w:cs="Times New Roman"/>
+          <w:b/>
+          <w:sz w:val="24"/>
+          <w:szCs w:val="24"/>
+          <w:lang w:val="pt-PT"/>
+        </w:rPr>
+        <w:t>admin</w:t>
+      </w:r>
+      <w:proofErr w:type="spellEnd"/>
     </w:p>
     <w:p>
       <w:pPr>
@@ -3237,8 +3485,20 @@
           <w:szCs w:val="24"/>
           <w:lang w:val="pt-PT"/>
         </w:rPr>
-        <w:t>publicações-admin</w:t>
-      </w:r>
+        <w:t>publicações-</w:t>
+      </w:r>
+      <w:proofErr w:type="spellStart"/>
+      <w:r>
+        <w:rPr>
+          <w:rFonts w:ascii="Times New Roman" w:hAnsi="Times New Roman" w:cs="Times New Roman"/>
+          <w:b/>
+          <w:sz w:val="24"/>
+          <w:szCs w:val="24"/>
+          <w:lang w:val="pt-PT"/>
+        </w:rPr>
+        <w:t>admin</w:t>
+      </w:r>
+      <w:proofErr w:type="spellEnd"/>
     </w:p>
     <w:p>
       <w:pPr>
@@ -3727,6 +3987,7 @@
           <w:lang w:val="pt-PT"/>
         </w:rPr>
       </w:pPr>
+      <w:proofErr w:type="spellStart"/>
       <w:r>
         <w:rPr>
           <w:rFonts w:ascii="Times New Roman" w:hAnsi="Times New Roman" w:cs="Times New Roman"/>
@@ -3737,6 +3998,7 @@
         </w:rPr>
         <w:t>Objetivo</w:t>
       </w:r>
+      <w:proofErr w:type="spellEnd"/>
       <w:r>
         <w:rPr>
           <w:rFonts w:ascii="Times New Roman" w:hAnsi="Times New Roman" w:cs="Times New Roman"/>
@@ -3927,7 +4189,27 @@
           <w:szCs w:val="24"/>
           <w:lang w:val="pt-PT"/>
         </w:rPr>
-        <w:t xml:space="preserve"> email do Doente/Representante não pode estar cadastrado no sistema.  </w:t>
+        <w:t xml:space="preserve"> </w:t>
+      </w:r>
+      <w:proofErr w:type="gramStart"/>
+      <w:r>
+        <w:rPr>
+          <w:rFonts w:ascii="Times New Roman" w:hAnsi="Times New Roman" w:cs="Times New Roman"/>
+          <w:sz w:val="24"/>
+          <w:szCs w:val="24"/>
+          <w:lang w:val="pt-PT"/>
+        </w:rPr>
+        <w:t>email</w:t>
+      </w:r>
+      <w:proofErr w:type="gramEnd"/>
+      <w:r>
+        <w:rPr>
+          <w:rFonts w:ascii="Times New Roman" w:hAnsi="Times New Roman" w:cs="Times New Roman"/>
+          <w:sz w:val="24"/>
+          <w:szCs w:val="24"/>
+          <w:lang w:val="pt-PT"/>
+        </w:rPr>
+        <w:t xml:space="preserve"> do Doente/Representante não pode estar cadastrado no sistema.  </w:t>
       </w:r>
     </w:p>
     <w:p>
@@ -4013,7 +4295,27 @@
           <w:szCs w:val="24"/>
           <w:lang w:val="pt-PT"/>
         </w:rPr>
-        <w:t xml:space="preserve"> e deve receber um email de confirmação.</w:t>
+        <w:t xml:space="preserve"> e deve receber um </w:t>
+      </w:r>
+      <w:proofErr w:type="gramStart"/>
+      <w:r>
+        <w:rPr>
+          <w:rFonts w:ascii="Times New Roman" w:hAnsi="Times New Roman" w:cs="Times New Roman"/>
+          <w:sz w:val="24"/>
+          <w:szCs w:val="24"/>
+          <w:lang w:val="pt-PT"/>
+        </w:rPr>
+        <w:t>email</w:t>
+      </w:r>
+      <w:proofErr w:type="gramEnd"/>
+      <w:r>
+        <w:rPr>
+          <w:rFonts w:ascii="Times New Roman" w:hAnsi="Times New Roman" w:cs="Times New Roman"/>
+          <w:sz w:val="24"/>
+          <w:szCs w:val="24"/>
+          <w:lang w:val="pt-PT"/>
+        </w:rPr>
+        <w:t xml:space="preserve"> de confirmação.</w:t>
       </w:r>
       <w:r>
         <w:rPr>
@@ -4193,7 +4495,27 @@
           <w:szCs w:val="24"/>
           <w:lang w:val="pt-PT"/>
         </w:rPr>
-        <w:t xml:space="preserve"> email e</w:t>
+        <w:t xml:space="preserve"> </w:t>
+      </w:r>
+      <w:proofErr w:type="gramStart"/>
+      <w:r>
+        <w:rPr>
+          <w:rFonts w:ascii="Times New Roman" w:hAnsi="Times New Roman" w:cs="Times New Roman"/>
+          <w:sz w:val="24"/>
+          <w:szCs w:val="24"/>
+          <w:lang w:val="pt-PT"/>
+        </w:rPr>
+        <w:t>email</w:t>
+      </w:r>
+      <w:proofErr w:type="gramEnd"/>
+      <w:r>
+        <w:rPr>
+          <w:rFonts w:ascii="Times New Roman" w:hAnsi="Times New Roman" w:cs="Times New Roman"/>
+          <w:sz w:val="24"/>
+          <w:szCs w:val="24"/>
+          <w:lang w:val="pt-PT"/>
+        </w:rPr>
+        <w:t xml:space="preserve"> e</w:t>
       </w:r>
       <w:r>
         <w:rPr>
@@ -4364,7 +4686,27 @@
           <w:szCs w:val="24"/>
           <w:lang w:val="pt-PT"/>
         </w:rPr>
-        <w:t xml:space="preserve">O sistema verifica se o email fornecido </w:t>
+        <w:t xml:space="preserve">O sistema verifica se o </w:t>
+      </w:r>
+      <w:proofErr w:type="gramStart"/>
+      <w:r>
+        <w:rPr>
+          <w:rFonts w:ascii="Times New Roman" w:hAnsi="Times New Roman" w:cs="Times New Roman"/>
+          <w:sz w:val="24"/>
+          <w:szCs w:val="24"/>
+          <w:lang w:val="pt-PT"/>
+        </w:rPr>
+        <w:t>email</w:t>
+      </w:r>
+      <w:proofErr w:type="gramEnd"/>
+      <w:r>
+        <w:rPr>
+          <w:rFonts w:ascii="Times New Roman" w:hAnsi="Times New Roman" w:cs="Times New Roman"/>
+          <w:sz w:val="24"/>
+          <w:szCs w:val="24"/>
+          <w:lang w:val="pt-PT"/>
+        </w:rPr>
+        <w:t xml:space="preserve"> fornecido </w:t>
       </w:r>
       <w:r>
         <w:rPr>
@@ -4415,7 +4757,27 @@
           <w:szCs w:val="24"/>
           <w:lang w:val="pt-PT"/>
         </w:rPr>
-        <w:t>O sistema visualiza a seguinte mensagem de confirmação “Cadastro efectuado, aguarde email de confirmação” [A2]</w:t>
+        <w:t xml:space="preserve">O sistema visualiza a seguinte mensagem de confirmação “Cadastro efectuado, aguarde </w:t>
+      </w:r>
+      <w:proofErr w:type="gramStart"/>
+      <w:r>
+        <w:rPr>
+          <w:rFonts w:ascii="Times New Roman" w:hAnsi="Times New Roman" w:cs="Times New Roman"/>
+          <w:sz w:val="24"/>
+          <w:szCs w:val="24"/>
+          <w:lang w:val="pt-PT"/>
+        </w:rPr>
+        <w:t>email</w:t>
+      </w:r>
+      <w:proofErr w:type="gramEnd"/>
+      <w:r>
+        <w:rPr>
+          <w:rFonts w:ascii="Times New Roman" w:hAnsi="Times New Roman" w:cs="Times New Roman"/>
+          <w:sz w:val="24"/>
+          <w:szCs w:val="24"/>
+          <w:lang w:val="pt-PT"/>
+        </w:rPr>
+        <w:t xml:space="preserve"> de confirmação” [A2]</w:t>
       </w:r>
     </w:p>
     <w:p>
@@ -4441,6 +4803,7 @@
         </w:rPr>
         <w:t xml:space="preserve">O sistema </w:t>
       </w:r>
+      <w:proofErr w:type="spellStart"/>
       <w:r>
         <w:rPr>
           <w:rFonts w:ascii="Times New Roman" w:hAnsi="Times New Roman" w:cs="Times New Roman"/>
@@ -4450,8 +4813,7 @@
         </w:rPr>
         <w:t>redireciona</w:t>
       </w:r>
-      <w:bookmarkStart w:id="0" w:name="_GoBack"/>
-      <w:bookmarkEnd w:id="0"/>
+      <w:proofErr w:type="spellEnd"/>
       <w:r>
         <w:rPr>
           <w:rFonts w:ascii="Times New Roman" w:hAnsi="Times New Roman" w:cs="Times New Roman"/>
@@ -4732,7 +5094,27 @@
           <w:szCs w:val="24"/>
           <w:lang w:val="pt-PT"/>
         </w:rPr>
-        <w:t xml:space="preserve"> email existe na base dados</w:t>
+        <w:t xml:space="preserve"> </w:t>
+      </w:r>
+      <w:proofErr w:type="gramStart"/>
+      <w:r>
+        <w:rPr>
+          <w:rFonts w:ascii="Times New Roman" w:hAnsi="Times New Roman" w:cs="Times New Roman"/>
+          <w:sz w:val="24"/>
+          <w:szCs w:val="24"/>
+          <w:lang w:val="pt-PT"/>
+        </w:rPr>
+        <w:t>email</w:t>
+      </w:r>
+      <w:proofErr w:type="gramEnd"/>
+      <w:r>
+        <w:rPr>
+          <w:rFonts w:ascii="Times New Roman" w:hAnsi="Times New Roman" w:cs="Times New Roman"/>
+          <w:sz w:val="24"/>
+          <w:szCs w:val="24"/>
+          <w:lang w:val="pt-PT"/>
+        </w:rPr>
+        <w:t xml:space="preserve"> existe na base dados</w:t>
       </w:r>
     </w:p>
     <w:p>
@@ -4757,7 +5139,47 @@
           <w:lang w:val="pt-PT"/>
         </w:rPr>
         <w:lastRenderedPageBreak/>
-        <w:t>O sistema visualiza a seguinte mensagem “Email invalido, já foi usado para criar outra conta. Introduza um novo email.”</w:t>
+        <w:t>O sistema visualiza a seguinte mensagem “</w:t>
+      </w:r>
+      <w:proofErr w:type="gramStart"/>
+      <w:r>
+        <w:rPr>
+          <w:rFonts w:ascii="Times New Roman" w:hAnsi="Times New Roman" w:cs="Times New Roman"/>
+          <w:sz w:val="24"/>
+          <w:szCs w:val="24"/>
+          <w:lang w:val="pt-PT"/>
+        </w:rPr>
+        <w:t>Email</w:t>
+      </w:r>
+      <w:proofErr w:type="gramEnd"/>
+      <w:r>
+        <w:rPr>
+          <w:rFonts w:ascii="Times New Roman" w:hAnsi="Times New Roman" w:cs="Times New Roman"/>
+          <w:sz w:val="24"/>
+          <w:szCs w:val="24"/>
+          <w:lang w:val="pt-PT"/>
+        </w:rPr>
+        <w:t xml:space="preserve"> invalido, já foi usado para criar outra conta. Introduza um novo </w:t>
+      </w:r>
+      <w:proofErr w:type="gramStart"/>
+      <w:r>
+        <w:rPr>
+          <w:rFonts w:ascii="Times New Roman" w:hAnsi="Times New Roman" w:cs="Times New Roman"/>
+          <w:sz w:val="24"/>
+          <w:szCs w:val="24"/>
+          <w:lang w:val="pt-PT"/>
+        </w:rPr>
+        <w:t>email</w:t>
+      </w:r>
+      <w:proofErr w:type="gramEnd"/>
+      <w:r>
+        <w:rPr>
+          <w:rFonts w:ascii="Times New Roman" w:hAnsi="Times New Roman" w:cs="Times New Roman"/>
+          <w:sz w:val="24"/>
+          <w:szCs w:val="24"/>
+          <w:lang w:val="pt-PT"/>
+        </w:rPr>
+        <w:t>.”</w:t>
       </w:r>
     </w:p>
     <w:p>
@@ -4851,15 +5273,27 @@
           <w:lang w:val="pt-PT"/>
         </w:rPr>
       </w:pPr>
-      <w:r>
-        <w:rPr>
-          <w:rFonts w:ascii="Times New Roman" w:hAnsi="Times New Roman" w:cs="Times New Roman"/>
-          <w:b/>
-          <w:sz w:val="24"/>
-          <w:szCs w:val="24"/>
-          <w:lang w:val="pt-PT"/>
-        </w:rPr>
-        <w:t>Objetivo:</w:t>
+      <w:proofErr w:type="spellStart"/>
+      <w:r>
+        <w:rPr>
+          <w:rFonts w:ascii="Times New Roman" w:hAnsi="Times New Roman" w:cs="Times New Roman"/>
+          <w:b/>
+          <w:sz w:val="24"/>
+          <w:szCs w:val="24"/>
+          <w:lang w:val="pt-PT"/>
+        </w:rPr>
+        <w:t>Objetivo</w:t>
+      </w:r>
+      <w:proofErr w:type="spellEnd"/>
+      <w:r>
+        <w:rPr>
+          <w:rFonts w:ascii="Times New Roman" w:hAnsi="Times New Roman" w:cs="Times New Roman"/>
+          <w:b/>
+          <w:sz w:val="24"/>
+          <w:szCs w:val="24"/>
+          <w:lang w:val="pt-PT"/>
+        </w:rPr>
+        <w:t>:</w:t>
       </w:r>
       <w:r>
         <w:rPr>
@@ -4946,7 +5380,27 @@
           <w:szCs w:val="24"/>
           <w:lang w:val="pt-PT"/>
         </w:rPr>
-        <w:t xml:space="preserve">O email do Profissional de Saúde não pode estar cadastrado no sistema.  </w:t>
+        <w:t xml:space="preserve">O </w:t>
+      </w:r>
+      <w:proofErr w:type="gramStart"/>
+      <w:r>
+        <w:rPr>
+          <w:rFonts w:ascii="Times New Roman" w:hAnsi="Times New Roman" w:cs="Times New Roman"/>
+          <w:sz w:val="24"/>
+          <w:szCs w:val="24"/>
+          <w:lang w:val="pt-PT"/>
+        </w:rPr>
+        <w:t>email</w:t>
+      </w:r>
+      <w:proofErr w:type="gramEnd"/>
+      <w:r>
+        <w:rPr>
+          <w:rFonts w:ascii="Times New Roman" w:hAnsi="Times New Roman" w:cs="Times New Roman"/>
+          <w:sz w:val="24"/>
+          <w:szCs w:val="24"/>
+          <w:lang w:val="pt-PT"/>
+        </w:rPr>
+        <w:t xml:space="preserve"> do Profissional de Saúde não pode estar cadastrado no sistema.  </w:t>
       </w:r>
     </w:p>
     <w:p>
@@ -4986,7 +5440,27 @@
           <w:szCs w:val="24"/>
           <w:lang w:val="pt-PT"/>
         </w:rPr>
-        <w:t xml:space="preserve">Profissional de Saúde deve estar cadastrado na plataforma e deve receber um email de confirmação. </w:t>
+        <w:t xml:space="preserve">Profissional de Saúde deve estar cadastrado na plataforma e deve receber um </w:t>
+      </w:r>
+      <w:proofErr w:type="gramStart"/>
+      <w:r>
+        <w:rPr>
+          <w:rFonts w:ascii="Times New Roman" w:hAnsi="Times New Roman" w:cs="Times New Roman"/>
+          <w:sz w:val="24"/>
+          <w:szCs w:val="24"/>
+          <w:lang w:val="pt-PT"/>
+        </w:rPr>
+        <w:t>email</w:t>
+      </w:r>
+      <w:proofErr w:type="gramEnd"/>
+      <w:r>
+        <w:rPr>
+          <w:rFonts w:ascii="Times New Roman" w:hAnsi="Times New Roman" w:cs="Times New Roman"/>
+          <w:sz w:val="24"/>
+          <w:szCs w:val="24"/>
+          <w:lang w:val="pt-PT"/>
+        </w:rPr>
+        <w:t xml:space="preserve"> de confirmação. </w:t>
       </w:r>
     </w:p>
     <w:p>
@@ -5103,7 +5577,47 @@
           <w:szCs w:val="24"/>
           <w:lang w:val="pt-PT"/>
         </w:rPr>
-        <w:t xml:space="preserve">nome, data de nascimento, endereço (província, distrito, bairro, numero da casa), contacto, email e unidade Hospitalar (Onde se encontra a trabalhar, Nota: pode ter mais de uma unidade), Nr do cartão da ordem dos médicos (No caso de médicos).  </w:t>
+        <w:t xml:space="preserve">nome, data de nascimento, endereço (província, distrito, bairro, numero da casa), contacto, </w:t>
+      </w:r>
+      <w:proofErr w:type="gramStart"/>
+      <w:r>
+        <w:rPr>
+          <w:rFonts w:ascii="Times New Roman" w:hAnsi="Times New Roman" w:cs="Times New Roman"/>
+          <w:sz w:val="24"/>
+          <w:szCs w:val="24"/>
+          <w:lang w:val="pt-PT"/>
+        </w:rPr>
+        <w:t>email</w:t>
+      </w:r>
+      <w:proofErr w:type="gramEnd"/>
+      <w:r>
+        <w:rPr>
+          <w:rFonts w:ascii="Times New Roman" w:hAnsi="Times New Roman" w:cs="Times New Roman"/>
+          <w:sz w:val="24"/>
+          <w:szCs w:val="24"/>
+          <w:lang w:val="pt-PT"/>
+        </w:rPr>
+        <w:t xml:space="preserve"> e unidade Hospitalar (Onde se encontra a trabalhar, Nota: pode ter mais de uma unidade), </w:t>
+      </w:r>
+      <w:proofErr w:type="spellStart"/>
+      <w:r>
+        <w:rPr>
+          <w:rFonts w:ascii="Times New Roman" w:hAnsi="Times New Roman" w:cs="Times New Roman"/>
+          <w:sz w:val="24"/>
+          <w:szCs w:val="24"/>
+          <w:lang w:val="pt-PT"/>
+        </w:rPr>
+        <w:t>Nr</w:t>
+      </w:r>
+      <w:proofErr w:type="spellEnd"/>
+      <w:r>
+        <w:rPr>
+          <w:rFonts w:ascii="Times New Roman" w:hAnsi="Times New Roman" w:cs="Times New Roman"/>
+          <w:sz w:val="24"/>
+          <w:szCs w:val="24"/>
+          <w:lang w:val="pt-PT"/>
+        </w:rPr>
+        <w:t xml:space="preserve"> do cartão da ordem dos médicos (No caso de médicos).  </w:t>
       </w:r>
     </w:p>
     <w:p>
@@ -5256,7 +5770,27 @@
           <w:szCs w:val="24"/>
           <w:lang w:val="pt-PT"/>
         </w:rPr>
-        <w:t>O sistema verifica se o email fornecido não existe na base de dados [A1]</w:t>
+        <w:t xml:space="preserve">O sistema verifica se o </w:t>
+      </w:r>
+      <w:proofErr w:type="gramStart"/>
+      <w:r>
+        <w:rPr>
+          <w:rFonts w:ascii="Times New Roman" w:hAnsi="Times New Roman" w:cs="Times New Roman"/>
+          <w:sz w:val="24"/>
+          <w:szCs w:val="24"/>
+          <w:lang w:val="pt-PT"/>
+        </w:rPr>
+        <w:t>email</w:t>
+      </w:r>
+      <w:proofErr w:type="gramEnd"/>
+      <w:r>
+        <w:rPr>
+          <w:rFonts w:ascii="Times New Roman" w:hAnsi="Times New Roman" w:cs="Times New Roman"/>
+          <w:sz w:val="24"/>
+          <w:szCs w:val="24"/>
+          <w:lang w:val="pt-PT"/>
+        </w:rPr>
+        <w:t xml:space="preserve"> fornecido não existe na base de dados [A1]</w:t>
       </w:r>
     </w:p>
     <w:p>
@@ -5280,7 +5814,27 @@
           <w:szCs w:val="24"/>
           <w:lang w:val="pt-PT"/>
         </w:rPr>
-        <w:t>O sistema visualiza a seguinte mensagem de confirmação “Cadastro efectuado, aguarde email de confirmação” [A2]</w:t>
+        <w:t xml:space="preserve">O sistema visualiza a seguinte mensagem de confirmação “Cadastro efectuado, aguarde </w:t>
+      </w:r>
+      <w:proofErr w:type="gramStart"/>
+      <w:r>
+        <w:rPr>
+          <w:rFonts w:ascii="Times New Roman" w:hAnsi="Times New Roman" w:cs="Times New Roman"/>
+          <w:sz w:val="24"/>
+          <w:szCs w:val="24"/>
+          <w:lang w:val="pt-PT"/>
+        </w:rPr>
+        <w:t>email</w:t>
+      </w:r>
+      <w:proofErr w:type="gramEnd"/>
+      <w:r>
+        <w:rPr>
+          <w:rFonts w:ascii="Times New Roman" w:hAnsi="Times New Roman" w:cs="Times New Roman"/>
+          <w:sz w:val="24"/>
+          <w:szCs w:val="24"/>
+          <w:lang w:val="pt-PT"/>
+        </w:rPr>
+        <w:t xml:space="preserve"> de confirmação” [A2]</w:t>
       </w:r>
     </w:p>
     <w:p>
@@ -5542,7 +6096,27 @@
           <w:lang w:val="pt-PT"/>
         </w:rPr>
         <w:tab/>
-        <w:t>O email existe na base dados</w:t>
+        <w:t xml:space="preserve">O </w:t>
+      </w:r>
+      <w:proofErr w:type="gramStart"/>
+      <w:r>
+        <w:rPr>
+          <w:rFonts w:ascii="Times New Roman" w:hAnsi="Times New Roman" w:cs="Times New Roman"/>
+          <w:sz w:val="24"/>
+          <w:szCs w:val="24"/>
+          <w:lang w:val="pt-PT"/>
+        </w:rPr>
+        <w:t>email</w:t>
+      </w:r>
+      <w:proofErr w:type="gramEnd"/>
+      <w:r>
+        <w:rPr>
+          <w:rFonts w:ascii="Times New Roman" w:hAnsi="Times New Roman" w:cs="Times New Roman"/>
+          <w:sz w:val="24"/>
+          <w:szCs w:val="24"/>
+          <w:lang w:val="pt-PT"/>
+        </w:rPr>
+        <w:t xml:space="preserve"> existe na base dados</w:t>
       </w:r>
     </w:p>
     <w:p>
@@ -5566,7 +6140,47 @@
           <w:szCs w:val="24"/>
           <w:lang w:val="pt-PT"/>
         </w:rPr>
-        <w:t>O sistema visualiza a seguinte mensagem “Email invalido, já foi usado para criar outra conta. Introduza um novo email.”</w:t>
+        <w:t>O sistema visualiza a seguinte mensagem “</w:t>
+      </w:r>
+      <w:proofErr w:type="gramStart"/>
+      <w:r>
+        <w:rPr>
+          <w:rFonts w:ascii="Times New Roman" w:hAnsi="Times New Roman" w:cs="Times New Roman"/>
+          <w:sz w:val="24"/>
+          <w:szCs w:val="24"/>
+          <w:lang w:val="pt-PT"/>
+        </w:rPr>
+        <w:t>Email</w:t>
+      </w:r>
+      <w:proofErr w:type="gramEnd"/>
+      <w:r>
+        <w:rPr>
+          <w:rFonts w:ascii="Times New Roman" w:hAnsi="Times New Roman" w:cs="Times New Roman"/>
+          <w:sz w:val="24"/>
+          <w:szCs w:val="24"/>
+          <w:lang w:val="pt-PT"/>
+        </w:rPr>
+        <w:t xml:space="preserve"> invalido, já foi usado para criar outra conta. Introduza um novo </w:t>
+      </w:r>
+      <w:proofErr w:type="gramStart"/>
+      <w:r>
+        <w:rPr>
+          <w:rFonts w:ascii="Times New Roman" w:hAnsi="Times New Roman" w:cs="Times New Roman"/>
+          <w:sz w:val="24"/>
+          <w:szCs w:val="24"/>
+          <w:lang w:val="pt-PT"/>
+        </w:rPr>
+        <w:t>email</w:t>
+      </w:r>
+      <w:proofErr w:type="gramEnd"/>
+      <w:r>
+        <w:rPr>
+          <w:rFonts w:ascii="Times New Roman" w:hAnsi="Times New Roman" w:cs="Times New Roman"/>
+          <w:sz w:val="24"/>
+          <w:szCs w:val="24"/>
+          <w:lang w:val="pt-PT"/>
+        </w:rPr>
+        <w:t>.”</w:t>
       </w:r>
     </w:p>
     <w:p>
@@ -5661,15 +6275,27 @@
         </w:rPr>
         <w:t xml:space="preserve"> </w:t>
       </w:r>
-      <w:r>
-        <w:rPr>
-          <w:rFonts w:ascii="Times New Roman" w:hAnsi="Times New Roman" w:cs="Times New Roman"/>
-          <w:b/>
-          <w:sz w:val="24"/>
-          <w:szCs w:val="24"/>
-          <w:lang w:val="pt-PT"/>
-        </w:rPr>
-        <w:t xml:space="preserve">Objetivo: </w:t>
+      <w:proofErr w:type="spellStart"/>
+      <w:r>
+        <w:rPr>
+          <w:rFonts w:ascii="Times New Roman" w:hAnsi="Times New Roman" w:cs="Times New Roman"/>
+          <w:b/>
+          <w:sz w:val="24"/>
+          <w:szCs w:val="24"/>
+          <w:lang w:val="pt-PT"/>
+        </w:rPr>
+        <w:t>Objetivo</w:t>
+      </w:r>
+      <w:proofErr w:type="spellEnd"/>
+      <w:r>
+        <w:rPr>
+          <w:rFonts w:ascii="Times New Roman" w:hAnsi="Times New Roman" w:cs="Times New Roman"/>
+          <w:b/>
+          <w:sz w:val="24"/>
+          <w:szCs w:val="24"/>
+          <w:lang w:val="pt-PT"/>
+        </w:rPr>
+        <w:t xml:space="preserve">: </w:t>
       </w:r>
       <w:r>
         <w:rPr>
@@ -5842,7 +6468,47 @@
           <w:szCs w:val="24"/>
           <w:lang w:val="pt-PT"/>
         </w:rPr>
-        <w:t>O doente/especialista de saúde introduz o a senha e o nome do usuário.</w:t>
+        <w:t xml:space="preserve">O doente/especialista de saúde introduz </w:t>
+      </w:r>
+      <w:proofErr w:type="gramStart"/>
+      <w:r>
+        <w:rPr>
+          <w:rFonts w:ascii="Times New Roman" w:hAnsi="Times New Roman" w:cs="Times New Roman"/>
+          <w:sz w:val="24"/>
+          <w:szCs w:val="24"/>
+          <w:lang w:val="pt-PT"/>
+        </w:rPr>
+        <w:t>o</w:t>
+      </w:r>
+      <w:proofErr w:type="gramEnd"/>
+      <w:r>
+        <w:rPr>
+          <w:rFonts w:ascii="Times New Roman" w:hAnsi="Times New Roman" w:cs="Times New Roman"/>
+          <w:sz w:val="24"/>
+          <w:szCs w:val="24"/>
+          <w:lang w:val="pt-PT"/>
+        </w:rPr>
+        <w:t xml:space="preserve"> </w:t>
+      </w:r>
+      <w:proofErr w:type="gramStart"/>
+      <w:r>
+        <w:rPr>
+          <w:rFonts w:ascii="Times New Roman" w:hAnsi="Times New Roman" w:cs="Times New Roman"/>
+          <w:sz w:val="24"/>
+          <w:szCs w:val="24"/>
+          <w:lang w:val="pt-PT"/>
+        </w:rPr>
+        <w:t>a</w:t>
+      </w:r>
+      <w:proofErr w:type="gramEnd"/>
+      <w:r>
+        <w:rPr>
+          <w:rFonts w:ascii="Times New Roman" w:hAnsi="Times New Roman" w:cs="Times New Roman"/>
+          <w:sz w:val="24"/>
+          <w:szCs w:val="24"/>
+          <w:lang w:val="pt-PT"/>
+        </w:rPr>
+        <w:t xml:space="preserve"> senha e o nome do usuário.</w:t>
       </w:r>
     </w:p>
     <w:p>
@@ -5866,7 +6532,47 @@
           <w:szCs w:val="24"/>
           <w:lang w:val="pt-PT"/>
         </w:rPr>
-        <w:t>O sistema valida os dados</w:t>
+        <w:t xml:space="preserve">O </w:t>
+      </w:r>
+      <w:proofErr w:type="gramStart"/>
+      <w:r>
+        <w:rPr>
+          <w:rFonts w:ascii="Times New Roman" w:hAnsi="Times New Roman" w:cs="Times New Roman"/>
+          <w:sz w:val="24"/>
+          <w:szCs w:val="24"/>
+          <w:lang w:val="pt-PT"/>
+        </w:rPr>
+        <w:t>sistema</w:t>
+      </w:r>
+      <w:proofErr w:type="gramEnd"/>
+      <w:r>
+        <w:rPr>
+          <w:rFonts w:ascii="Times New Roman" w:hAnsi="Times New Roman" w:cs="Times New Roman"/>
+          <w:sz w:val="24"/>
+          <w:szCs w:val="24"/>
+          <w:lang w:val="pt-PT"/>
+        </w:rPr>
+        <w:t xml:space="preserve"> valida </w:t>
+      </w:r>
+      <w:proofErr w:type="gramStart"/>
+      <w:r>
+        <w:rPr>
+          <w:rFonts w:ascii="Times New Roman" w:hAnsi="Times New Roman" w:cs="Times New Roman"/>
+          <w:sz w:val="24"/>
+          <w:szCs w:val="24"/>
+          <w:lang w:val="pt-PT"/>
+        </w:rPr>
+        <w:t>os</w:t>
+      </w:r>
+      <w:proofErr w:type="gramEnd"/>
+      <w:r>
+        <w:rPr>
+          <w:rFonts w:ascii="Times New Roman" w:hAnsi="Times New Roman" w:cs="Times New Roman"/>
+          <w:sz w:val="24"/>
+          <w:szCs w:val="24"/>
+          <w:lang w:val="pt-PT"/>
+        </w:rPr>
+        <w:t xml:space="preserve"> dados</w:t>
       </w:r>
       <w:r>
         <w:rPr>
@@ -6134,15 +6840,27 @@
           <w:lang w:val="pt-PT"/>
         </w:rPr>
       </w:pPr>
-      <w:r>
-        <w:rPr>
-          <w:rFonts w:ascii="Times New Roman" w:hAnsi="Times New Roman" w:cs="Times New Roman"/>
-          <w:b/>
-          <w:sz w:val="24"/>
-          <w:szCs w:val="24"/>
-          <w:lang w:val="pt-PT"/>
-        </w:rPr>
-        <w:t>Objetivo:</w:t>
+      <w:proofErr w:type="spellStart"/>
+      <w:r>
+        <w:rPr>
+          <w:rFonts w:ascii="Times New Roman" w:hAnsi="Times New Roman" w:cs="Times New Roman"/>
+          <w:b/>
+          <w:sz w:val="24"/>
+          <w:szCs w:val="24"/>
+          <w:lang w:val="pt-PT"/>
+        </w:rPr>
+        <w:t>Objetivo</w:t>
+      </w:r>
+      <w:proofErr w:type="spellEnd"/>
+      <w:r>
+        <w:rPr>
+          <w:rFonts w:ascii="Times New Roman" w:hAnsi="Times New Roman" w:cs="Times New Roman"/>
+          <w:b/>
+          <w:sz w:val="24"/>
+          <w:szCs w:val="24"/>
+          <w:lang w:val="pt-PT"/>
+        </w:rPr>
+        <w:t>:</w:t>
       </w:r>
       <w:r>
         <w:rPr>
@@ -6168,14 +6886,25 @@
           <w:lang w:val="pt-PT"/>
         </w:rPr>
       </w:pPr>
-      <w:r>
-        <w:rPr>
-          <w:rFonts w:ascii="Times New Roman" w:hAnsi="Times New Roman" w:cs="Times New Roman"/>
-          <w:sz w:val="24"/>
-          <w:szCs w:val="24"/>
-          <w:lang w:val="pt-PT"/>
-        </w:rPr>
-        <w:t>Direcionar os Doentes ou responsáveis de Doente a Farmácia que são especializadas em certos medicamentos;</w:t>
+      <w:proofErr w:type="spellStart"/>
+      <w:r>
+        <w:rPr>
+          <w:rFonts w:ascii="Times New Roman" w:hAnsi="Times New Roman" w:cs="Times New Roman"/>
+          <w:sz w:val="24"/>
+          <w:szCs w:val="24"/>
+          <w:lang w:val="pt-PT"/>
+        </w:rPr>
+        <w:t>Direcionar</w:t>
+      </w:r>
+      <w:proofErr w:type="spellEnd"/>
+      <w:r>
+        <w:rPr>
+          <w:rFonts w:ascii="Times New Roman" w:hAnsi="Times New Roman" w:cs="Times New Roman"/>
+          <w:sz w:val="24"/>
+          <w:szCs w:val="24"/>
+          <w:lang w:val="pt-PT"/>
+        </w:rPr>
+        <w:t xml:space="preserve"> os Doentes ou responsáveis de Doente a Farmácia que são especializadas em certos medicamentos;</w:t>
       </w:r>
     </w:p>
     <w:p>
@@ -6377,7 +7106,27 @@
           <w:szCs w:val="24"/>
           <w:lang w:val="pt-PT"/>
         </w:rPr>
-        <w:t xml:space="preserve">O actor Doente seleciona a </w:t>
+        <w:t xml:space="preserve">O actor Doente </w:t>
+      </w:r>
+      <w:proofErr w:type="spellStart"/>
+      <w:r>
+        <w:rPr>
+          <w:rFonts w:ascii="Times New Roman" w:hAnsi="Times New Roman" w:cs="Times New Roman"/>
+          <w:sz w:val="24"/>
+          <w:szCs w:val="24"/>
+          <w:lang w:val="pt-PT"/>
+        </w:rPr>
+        <w:t>seleciona</w:t>
+      </w:r>
+      <w:proofErr w:type="spellEnd"/>
+      <w:r>
+        <w:rPr>
+          <w:rFonts w:ascii="Times New Roman" w:hAnsi="Times New Roman" w:cs="Times New Roman"/>
+          <w:sz w:val="24"/>
+          <w:szCs w:val="24"/>
+          <w:lang w:val="pt-PT"/>
+        </w:rPr>
+        <w:t xml:space="preserve"> a </w:t>
       </w:r>
       <w:r>
         <w:rPr>
@@ -6738,15 +7487,27 @@
           <w:lang w:val="pt-PT"/>
         </w:rPr>
       </w:pPr>
-      <w:r>
-        <w:rPr>
-          <w:rFonts w:ascii="Times New Roman" w:hAnsi="Times New Roman" w:cs="Times New Roman"/>
-          <w:b/>
-          <w:sz w:val="24"/>
-          <w:szCs w:val="24"/>
-          <w:lang w:val="pt-PT"/>
-        </w:rPr>
-        <w:t>Objetivo:</w:t>
+      <w:proofErr w:type="spellStart"/>
+      <w:r>
+        <w:rPr>
+          <w:rFonts w:ascii="Times New Roman" w:hAnsi="Times New Roman" w:cs="Times New Roman"/>
+          <w:b/>
+          <w:sz w:val="24"/>
+          <w:szCs w:val="24"/>
+          <w:lang w:val="pt-PT"/>
+        </w:rPr>
+        <w:t>Objetivo</w:t>
+      </w:r>
+      <w:proofErr w:type="spellEnd"/>
+      <w:r>
+        <w:rPr>
+          <w:rFonts w:ascii="Times New Roman" w:hAnsi="Times New Roman" w:cs="Times New Roman"/>
+          <w:b/>
+          <w:sz w:val="24"/>
+          <w:szCs w:val="24"/>
+          <w:lang w:val="pt-PT"/>
+        </w:rPr>
+        <w:t>:</w:t>
       </w:r>
       <w:r>
         <w:rPr>
@@ -7183,7 +7944,27 @@
           <w:szCs w:val="24"/>
           <w:lang w:val="pt-PT"/>
         </w:rPr>
-        <w:t>O actor Doente, Responsável do Doente Ou Profissional de Saúde seleciona a Opção Fórum.</w:t>
+        <w:t xml:space="preserve">O actor Doente, Responsável do Doente Ou Profissional de Saúde </w:t>
+      </w:r>
+      <w:proofErr w:type="spellStart"/>
+      <w:r>
+        <w:rPr>
+          <w:rFonts w:ascii="Times New Roman" w:hAnsi="Times New Roman" w:cs="Times New Roman"/>
+          <w:sz w:val="24"/>
+          <w:szCs w:val="24"/>
+          <w:lang w:val="pt-PT"/>
+        </w:rPr>
+        <w:t>seleciona</w:t>
+      </w:r>
+      <w:proofErr w:type="spellEnd"/>
+      <w:r>
+        <w:rPr>
+          <w:rFonts w:ascii="Times New Roman" w:hAnsi="Times New Roman" w:cs="Times New Roman"/>
+          <w:sz w:val="24"/>
+          <w:szCs w:val="24"/>
+          <w:lang w:val="pt-PT"/>
+        </w:rPr>
+        <w:t xml:space="preserve"> a Opção Fórum.</w:t>
       </w:r>
     </w:p>
     <w:p>
@@ -7457,7 +8238,67 @@
           <w:szCs w:val="24"/>
           <w:lang w:val="pt-PT"/>
         </w:rPr>
-        <w:t xml:space="preserve"> O profissional de saúde seleciona um fórum a sua escolha para participar (deixar comentários acerca do assunto).</w:t>
+        <w:t xml:space="preserve"> O profissional de </w:t>
+      </w:r>
+      <w:proofErr w:type="gramStart"/>
+      <w:r>
+        <w:rPr>
+          <w:rFonts w:ascii="Times New Roman" w:hAnsi="Times New Roman" w:cs="Times New Roman"/>
+          <w:sz w:val="24"/>
+          <w:szCs w:val="24"/>
+          <w:lang w:val="pt-PT"/>
+        </w:rPr>
+        <w:t>saúde</w:t>
+      </w:r>
+      <w:proofErr w:type="gramEnd"/>
+      <w:r>
+        <w:rPr>
+          <w:rFonts w:ascii="Times New Roman" w:hAnsi="Times New Roman" w:cs="Times New Roman"/>
+          <w:sz w:val="24"/>
+          <w:szCs w:val="24"/>
+          <w:lang w:val="pt-PT"/>
+        </w:rPr>
+        <w:t xml:space="preserve"> </w:t>
+      </w:r>
+      <w:proofErr w:type="spellStart"/>
+      <w:r>
+        <w:rPr>
+          <w:rFonts w:ascii="Times New Roman" w:hAnsi="Times New Roman" w:cs="Times New Roman"/>
+          <w:sz w:val="24"/>
+          <w:szCs w:val="24"/>
+          <w:lang w:val="pt-PT"/>
+        </w:rPr>
+        <w:t>seleciona</w:t>
+      </w:r>
+      <w:proofErr w:type="spellEnd"/>
+      <w:r>
+        <w:rPr>
+          <w:rFonts w:ascii="Times New Roman" w:hAnsi="Times New Roman" w:cs="Times New Roman"/>
+          <w:sz w:val="24"/>
+          <w:szCs w:val="24"/>
+          <w:lang w:val="pt-PT"/>
+        </w:rPr>
+        <w:t xml:space="preserve"> </w:t>
+      </w:r>
+      <w:proofErr w:type="gramStart"/>
+      <w:r>
+        <w:rPr>
+          <w:rFonts w:ascii="Times New Roman" w:hAnsi="Times New Roman" w:cs="Times New Roman"/>
+          <w:sz w:val="24"/>
+          <w:szCs w:val="24"/>
+          <w:lang w:val="pt-PT"/>
+        </w:rPr>
+        <w:t>um</w:t>
+      </w:r>
+      <w:proofErr w:type="gramEnd"/>
+      <w:r>
+        <w:rPr>
+          <w:rFonts w:ascii="Times New Roman" w:hAnsi="Times New Roman" w:cs="Times New Roman"/>
+          <w:sz w:val="24"/>
+          <w:szCs w:val="24"/>
+          <w:lang w:val="pt-PT"/>
+        </w:rPr>
+        <w:t xml:space="preserve"> fórum a sua escolha para participar (deixar comentários acerca do assunto).</w:t>
       </w:r>
     </w:p>
     <w:p>
@@ -7710,7 +8551,27 @@
           <w:szCs w:val="24"/>
           <w:lang w:val="pt-PT"/>
         </w:rPr>
-        <w:t xml:space="preserve">partilhar testemunhos </w:t>
+        <w:t>p</w:t>
+      </w:r>
+      <w:r>
+        <w:rPr>
+          <w:rFonts w:ascii="Times New Roman" w:hAnsi="Times New Roman" w:cs="Times New Roman"/>
+          <w:sz w:val="24"/>
+          <w:szCs w:val="24"/>
+          <w:lang w:val="pt-PT"/>
+        </w:rPr>
+        <w:t>ublicar</w:t>
+      </w:r>
+      <w:bookmarkStart w:id="0" w:name="_GoBack"/>
+      <w:bookmarkEnd w:id="0"/>
+      <w:r>
+        <w:rPr>
+          <w:rFonts w:ascii="Times New Roman" w:hAnsi="Times New Roman" w:cs="Times New Roman"/>
+          <w:sz w:val="24"/>
+          <w:szCs w:val="24"/>
+          <w:lang w:val="pt-PT"/>
+        </w:rPr>
+        <w:t xml:space="preserve"> testemunhos </w:t>
       </w:r>
     </w:p>
     <w:p>
@@ -7723,15 +8584,27 @@
           <w:lang w:val="pt-PT"/>
         </w:rPr>
       </w:pPr>
-      <w:r>
-        <w:rPr>
-          <w:rFonts w:ascii="Times New Roman" w:hAnsi="Times New Roman" w:cs="Times New Roman"/>
-          <w:b/>
-          <w:sz w:val="24"/>
-          <w:szCs w:val="24"/>
-          <w:lang w:val="pt-PT"/>
-        </w:rPr>
-        <w:t>Objetivo:</w:t>
+      <w:proofErr w:type="spellStart"/>
+      <w:r>
+        <w:rPr>
+          <w:rFonts w:ascii="Times New Roman" w:hAnsi="Times New Roman" w:cs="Times New Roman"/>
+          <w:b/>
+          <w:sz w:val="24"/>
+          <w:szCs w:val="24"/>
+          <w:lang w:val="pt-PT"/>
+        </w:rPr>
+        <w:t>Objetivo</w:t>
+      </w:r>
+      <w:proofErr w:type="spellEnd"/>
+      <w:r>
+        <w:rPr>
+          <w:rFonts w:ascii="Times New Roman" w:hAnsi="Times New Roman" w:cs="Times New Roman"/>
+          <w:b/>
+          <w:sz w:val="24"/>
+          <w:szCs w:val="24"/>
+          <w:lang w:val="pt-PT"/>
+        </w:rPr>
+        <w:t>:</w:t>
       </w:r>
       <w:r>
         <w:rPr>
@@ -7931,7 +8804,27 @@
           <w:szCs w:val="24"/>
           <w:lang w:val="pt-PT"/>
         </w:rPr>
-        <w:t xml:space="preserve">opção partilhar testemunhos selecionada  </w:t>
+        <w:t xml:space="preserve">opção partilhar testemunhos </w:t>
+      </w:r>
+      <w:proofErr w:type="spellStart"/>
+      <w:r>
+        <w:rPr>
+          <w:rFonts w:ascii="Times New Roman" w:hAnsi="Times New Roman" w:cs="Times New Roman"/>
+          <w:sz w:val="24"/>
+          <w:szCs w:val="24"/>
+          <w:lang w:val="pt-PT"/>
+        </w:rPr>
+        <w:t>selecionada</w:t>
+      </w:r>
+      <w:proofErr w:type="spellEnd"/>
+      <w:r>
+        <w:rPr>
+          <w:rFonts w:ascii="Times New Roman" w:hAnsi="Times New Roman" w:cs="Times New Roman"/>
+          <w:sz w:val="24"/>
+          <w:szCs w:val="24"/>
+          <w:lang w:val="pt-PT"/>
+        </w:rPr>
+        <w:t xml:space="preserve">  </w:t>
       </w:r>
     </w:p>
     <w:p>
@@ -8065,7 +8958,27 @@
           <w:szCs w:val="24"/>
           <w:lang w:val="pt-PT"/>
         </w:rPr>
-        <w:t xml:space="preserve"> que o doente selecione o vídeo ou áudio </w:t>
+        <w:t xml:space="preserve"> que o doente </w:t>
+      </w:r>
+      <w:proofErr w:type="spellStart"/>
+      <w:r>
+        <w:rPr>
+          <w:rFonts w:ascii="Times New Roman" w:hAnsi="Times New Roman" w:cs="Times New Roman"/>
+          <w:sz w:val="24"/>
+          <w:szCs w:val="24"/>
+          <w:lang w:val="pt-PT"/>
+        </w:rPr>
+        <w:t>selecione</w:t>
+      </w:r>
+      <w:proofErr w:type="spellEnd"/>
+      <w:r>
+        <w:rPr>
+          <w:rFonts w:ascii="Times New Roman" w:hAnsi="Times New Roman" w:cs="Times New Roman"/>
+          <w:sz w:val="24"/>
+          <w:szCs w:val="24"/>
+          <w:lang w:val="pt-PT"/>
+        </w:rPr>
+        <w:t xml:space="preserve"> o vídeo ou áudio </w:t>
       </w:r>
       <w:r>
         <w:rPr>
@@ -8098,7 +9011,27 @@
           <w:szCs w:val="24"/>
           <w:lang w:val="pt-PT"/>
         </w:rPr>
-        <w:t>O doente ira selecionar o vídeo ou áudio [A1]</w:t>
+        <w:t xml:space="preserve">O doente ira </w:t>
+      </w:r>
+      <w:proofErr w:type="spellStart"/>
+      <w:r>
+        <w:rPr>
+          <w:rFonts w:ascii="Times New Roman" w:hAnsi="Times New Roman" w:cs="Times New Roman"/>
+          <w:sz w:val="24"/>
+          <w:szCs w:val="24"/>
+          <w:lang w:val="pt-PT"/>
+        </w:rPr>
+        <w:t>selecionar</w:t>
+      </w:r>
+      <w:proofErr w:type="spellEnd"/>
+      <w:r>
+        <w:rPr>
+          <w:rFonts w:ascii="Times New Roman" w:hAnsi="Times New Roman" w:cs="Times New Roman"/>
+          <w:sz w:val="24"/>
+          <w:szCs w:val="24"/>
+          <w:lang w:val="pt-PT"/>
+        </w:rPr>
+        <w:t xml:space="preserve"> o vídeo ou áudio [A1]</w:t>
       </w:r>
     </w:p>
     <w:p>
@@ -8163,7 +9096,67 @@
           <w:szCs w:val="24"/>
           <w:lang w:val="pt-PT"/>
         </w:rPr>
-        <w:t>A1 O doente não seleciona nenhum ficheiro</w:t>
+        <w:t xml:space="preserve">A1 O </w:t>
+      </w:r>
+      <w:proofErr w:type="gramStart"/>
+      <w:r>
+        <w:rPr>
+          <w:rFonts w:ascii="Times New Roman" w:hAnsi="Times New Roman" w:cs="Times New Roman"/>
+          <w:sz w:val="24"/>
+          <w:szCs w:val="24"/>
+          <w:lang w:val="pt-PT"/>
+        </w:rPr>
+        <w:t>doente</w:t>
+      </w:r>
+      <w:proofErr w:type="gramEnd"/>
+      <w:r>
+        <w:rPr>
+          <w:rFonts w:ascii="Times New Roman" w:hAnsi="Times New Roman" w:cs="Times New Roman"/>
+          <w:sz w:val="24"/>
+          <w:szCs w:val="24"/>
+          <w:lang w:val="pt-PT"/>
+        </w:rPr>
+        <w:t xml:space="preserve"> não </w:t>
+      </w:r>
+      <w:proofErr w:type="spellStart"/>
+      <w:r>
+        <w:rPr>
+          <w:rFonts w:ascii="Times New Roman" w:hAnsi="Times New Roman" w:cs="Times New Roman"/>
+          <w:sz w:val="24"/>
+          <w:szCs w:val="24"/>
+          <w:lang w:val="pt-PT"/>
+        </w:rPr>
+        <w:t>seleciona</w:t>
+      </w:r>
+      <w:proofErr w:type="spellEnd"/>
+      <w:r>
+        <w:rPr>
+          <w:rFonts w:ascii="Times New Roman" w:hAnsi="Times New Roman" w:cs="Times New Roman"/>
+          <w:sz w:val="24"/>
+          <w:szCs w:val="24"/>
+          <w:lang w:val="pt-PT"/>
+        </w:rPr>
+        <w:t xml:space="preserve"> </w:t>
+      </w:r>
+      <w:proofErr w:type="gramStart"/>
+      <w:r>
+        <w:rPr>
+          <w:rFonts w:ascii="Times New Roman" w:hAnsi="Times New Roman" w:cs="Times New Roman"/>
+          <w:sz w:val="24"/>
+          <w:szCs w:val="24"/>
+          <w:lang w:val="pt-PT"/>
+        </w:rPr>
+        <w:t>nenhum</w:t>
+      </w:r>
+      <w:proofErr w:type="gramEnd"/>
+      <w:r>
+        <w:rPr>
+          <w:rFonts w:ascii="Times New Roman" w:hAnsi="Times New Roman" w:cs="Times New Roman"/>
+          <w:sz w:val="24"/>
+          <w:szCs w:val="24"/>
+          <w:lang w:val="pt-PT"/>
+        </w:rPr>
+        <w:t xml:space="preserve"> ficheiro</w:t>
       </w:r>
     </w:p>
     <w:p>
@@ -8300,15 +9293,27 @@
           <w:lang w:val="pt-PT"/>
         </w:rPr>
       </w:pPr>
-      <w:r>
-        <w:rPr>
-          <w:rFonts w:ascii="Times New Roman" w:hAnsi="Times New Roman" w:cs="Times New Roman"/>
-          <w:b/>
-          <w:sz w:val="24"/>
-          <w:szCs w:val="24"/>
-          <w:lang w:val="pt-PT"/>
-        </w:rPr>
-        <w:t>Objetivo:</w:t>
+      <w:proofErr w:type="spellStart"/>
+      <w:r>
+        <w:rPr>
+          <w:rFonts w:ascii="Times New Roman" w:hAnsi="Times New Roman" w:cs="Times New Roman"/>
+          <w:b/>
+          <w:sz w:val="24"/>
+          <w:szCs w:val="24"/>
+          <w:lang w:val="pt-PT"/>
+        </w:rPr>
+        <w:t>Objetivo</w:t>
+      </w:r>
+      <w:proofErr w:type="spellEnd"/>
+      <w:r>
+        <w:rPr>
+          <w:rFonts w:ascii="Times New Roman" w:hAnsi="Times New Roman" w:cs="Times New Roman"/>
+          <w:b/>
+          <w:sz w:val="24"/>
+          <w:szCs w:val="24"/>
+          <w:lang w:val="pt-PT"/>
+        </w:rPr>
+        <w:t>:</w:t>
       </w:r>
       <w:r>
         <w:rPr>
@@ -8501,8 +9506,19 @@
           <w:szCs w:val="24"/>
           <w:lang w:val="pt-PT"/>
         </w:rPr>
-        <w:t>Opção relatórios e estatísticas selecionada</w:t>
-      </w:r>
+        <w:t xml:space="preserve">Opção relatórios e estatísticas </w:t>
+      </w:r>
+      <w:proofErr w:type="spellStart"/>
+      <w:r>
+        <w:rPr>
+          <w:rFonts w:ascii="Times New Roman" w:hAnsi="Times New Roman" w:cs="Times New Roman"/>
+          <w:sz w:val="24"/>
+          <w:szCs w:val="24"/>
+          <w:lang w:val="pt-PT"/>
+        </w:rPr>
+        <w:t>selecionada</w:t>
+      </w:r>
+      <w:proofErr w:type="spellEnd"/>
     </w:p>
     <w:p>
       <w:pPr>
@@ -8633,7 +9649,27 @@
           <w:szCs w:val="24"/>
           <w:lang w:val="pt-PT"/>
         </w:rPr>
-        <w:t>O usuário verifica os dados segundo a seleção;</w:t>
+        <w:t xml:space="preserve">O usuário verifica os dados segundo a </w:t>
+      </w:r>
+      <w:proofErr w:type="spellStart"/>
+      <w:r>
+        <w:rPr>
+          <w:rFonts w:ascii="Times New Roman" w:hAnsi="Times New Roman" w:cs="Times New Roman"/>
+          <w:sz w:val="24"/>
+          <w:szCs w:val="24"/>
+          <w:lang w:val="pt-PT"/>
+        </w:rPr>
+        <w:t>seleção</w:t>
+      </w:r>
+      <w:proofErr w:type="spellEnd"/>
+      <w:r>
+        <w:rPr>
+          <w:rFonts w:ascii="Times New Roman" w:hAnsi="Times New Roman" w:cs="Times New Roman"/>
+          <w:sz w:val="24"/>
+          <w:szCs w:val="24"/>
+          <w:lang w:val="pt-PT"/>
+        </w:rPr>
+        <w:t>;</w:t>
       </w:r>
     </w:p>
     <w:p>
@@ -8754,15 +9790,27 @@
           <w:lang w:val="pt-PT"/>
         </w:rPr>
       </w:pPr>
-      <w:r>
-        <w:rPr>
-          <w:rFonts w:ascii="Times New Roman" w:hAnsi="Times New Roman" w:cs="Times New Roman"/>
-          <w:b/>
-          <w:sz w:val="24"/>
-          <w:szCs w:val="24"/>
-          <w:lang w:val="pt-PT"/>
-        </w:rPr>
-        <w:t xml:space="preserve">Objetivo: </w:t>
+      <w:proofErr w:type="spellStart"/>
+      <w:r>
+        <w:rPr>
+          <w:rFonts w:ascii="Times New Roman" w:hAnsi="Times New Roman" w:cs="Times New Roman"/>
+          <w:b/>
+          <w:sz w:val="24"/>
+          <w:szCs w:val="24"/>
+          <w:lang w:val="pt-PT"/>
+        </w:rPr>
+        <w:t>Objetivo</w:t>
+      </w:r>
+      <w:proofErr w:type="spellEnd"/>
+      <w:r>
+        <w:rPr>
+          <w:rFonts w:ascii="Times New Roman" w:hAnsi="Times New Roman" w:cs="Times New Roman"/>
+          <w:b/>
+          <w:sz w:val="24"/>
+          <w:szCs w:val="24"/>
+          <w:lang w:val="pt-PT"/>
+        </w:rPr>
+        <w:t xml:space="preserve">: </w:t>
       </w:r>
       <w:r>
         <w:rPr>
@@ -8895,7 +9943,27 @@
           <w:szCs w:val="24"/>
           <w:lang w:val="pt-PT"/>
         </w:rPr>
-        <w:t>Opção visualizar artigos e campanhas selecionada.</w:t>
+        <w:t xml:space="preserve">Opção visualizar artigos e campanhas </w:t>
+      </w:r>
+      <w:proofErr w:type="spellStart"/>
+      <w:r>
+        <w:rPr>
+          <w:rFonts w:ascii="Times New Roman" w:hAnsi="Times New Roman" w:cs="Times New Roman"/>
+          <w:sz w:val="24"/>
+          <w:szCs w:val="24"/>
+          <w:lang w:val="pt-PT"/>
+        </w:rPr>
+        <w:t>selecionada</w:t>
+      </w:r>
+      <w:proofErr w:type="spellEnd"/>
+      <w:r>
+        <w:rPr>
+          <w:rFonts w:ascii="Times New Roman" w:hAnsi="Times New Roman" w:cs="Times New Roman"/>
+          <w:sz w:val="24"/>
+          <w:szCs w:val="24"/>
+          <w:lang w:val="pt-PT"/>
+        </w:rPr>
+        <w:t>.</w:t>
       </w:r>
     </w:p>
     <w:p>
@@ -9052,15 +10120,27 @@
           <w:lang w:val="pt-PT"/>
         </w:rPr>
       </w:pPr>
-      <w:r>
-        <w:rPr>
-          <w:rFonts w:ascii="Times New Roman" w:hAnsi="Times New Roman" w:cs="Times New Roman"/>
-          <w:b/>
-          <w:sz w:val="24"/>
-          <w:szCs w:val="24"/>
-          <w:lang w:val="pt-PT"/>
-        </w:rPr>
-        <w:t>Objetivo:</w:t>
+      <w:proofErr w:type="spellStart"/>
+      <w:r>
+        <w:rPr>
+          <w:rFonts w:ascii="Times New Roman" w:hAnsi="Times New Roman" w:cs="Times New Roman"/>
+          <w:b/>
+          <w:sz w:val="24"/>
+          <w:szCs w:val="24"/>
+          <w:lang w:val="pt-PT"/>
+        </w:rPr>
+        <w:t>Objetivo</w:t>
+      </w:r>
+      <w:proofErr w:type="spellEnd"/>
+      <w:r>
+        <w:rPr>
+          <w:rFonts w:ascii="Times New Roman" w:hAnsi="Times New Roman" w:cs="Times New Roman"/>
+          <w:b/>
+          <w:sz w:val="24"/>
+          <w:szCs w:val="24"/>
+          <w:lang w:val="pt-PT"/>
+        </w:rPr>
+        <w:t>:</w:t>
       </w:r>
       <w:r>
         <w:rPr>
@@ -9078,8 +10158,19 @@
           <w:szCs w:val="24"/>
           <w:lang w:val="pt-PT"/>
         </w:rPr>
-        <w:t>Permitir a visualização pedidos</w:t>
-      </w:r>
+        <w:t xml:space="preserve">Permitir a </w:t>
+      </w:r>
+      <w:proofErr w:type="gramStart"/>
+      <w:r>
+        <w:rPr>
+          <w:rFonts w:ascii="Times New Roman" w:hAnsi="Times New Roman" w:cs="Times New Roman"/>
+          <w:sz w:val="24"/>
+          <w:szCs w:val="24"/>
+          <w:lang w:val="pt-PT"/>
+        </w:rPr>
+        <w:t>visualização pedidos</w:t>
+      </w:r>
+      <w:proofErr w:type="gramEnd"/>
       <w:r>
         <w:rPr>
           <w:rFonts w:ascii="Times New Roman" w:hAnsi="Times New Roman" w:cs="Times New Roman"/>
@@ -9361,7 +10452,27 @@
           <w:szCs w:val="24"/>
           <w:lang w:val="pt-PT"/>
         </w:rPr>
-        <w:t xml:space="preserve"> selecionada.</w:t>
+        <w:t xml:space="preserve"> </w:t>
+      </w:r>
+      <w:proofErr w:type="spellStart"/>
+      <w:r>
+        <w:rPr>
+          <w:rFonts w:ascii="Times New Roman" w:hAnsi="Times New Roman" w:cs="Times New Roman"/>
+          <w:sz w:val="24"/>
+          <w:szCs w:val="24"/>
+          <w:lang w:val="pt-PT"/>
+        </w:rPr>
+        <w:t>selecionada</w:t>
+      </w:r>
+      <w:proofErr w:type="spellEnd"/>
+      <w:r>
+        <w:rPr>
+          <w:rFonts w:ascii="Times New Roman" w:hAnsi="Times New Roman" w:cs="Times New Roman"/>
+          <w:sz w:val="24"/>
+          <w:szCs w:val="24"/>
+          <w:lang w:val="pt-PT"/>
+        </w:rPr>
+        <w:t>.</w:t>
       </w:r>
     </w:p>
     <w:p>
@@ -9423,14 +10534,65 @@
           <w:lang w:val="pt-PT"/>
         </w:rPr>
       </w:pPr>
-      <w:r>
-        <w:rPr>
-          <w:rFonts w:ascii="Times New Roman" w:hAnsi="Times New Roman" w:cs="Times New Roman"/>
-          <w:sz w:val="24"/>
-          <w:szCs w:val="24"/>
-          <w:lang w:val="pt-PT"/>
-        </w:rPr>
-        <w:t>O usuários seleciona um dos pedidos de apoio. [A1]</w:t>
+      <w:proofErr w:type="gramStart"/>
+      <w:r>
+        <w:rPr>
+          <w:rFonts w:ascii="Times New Roman" w:hAnsi="Times New Roman" w:cs="Times New Roman"/>
+          <w:sz w:val="24"/>
+          <w:szCs w:val="24"/>
+          <w:lang w:val="pt-PT"/>
+        </w:rPr>
+        <w:t>O</w:t>
+      </w:r>
+      <w:proofErr w:type="gramEnd"/>
+      <w:r>
+        <w:rPr>
+          <w:rFonts w:ascii="Times New Roman" w:hAnsi="Times New Roman" w:cs="Times New Roman"/>
+          <w:sz w:val="24"/>
+          <w:szCs w:val="24"/>
+          <w:lang w:val="pt-PT"/>
+        </w:rPr>
+        <w:t xml:space="preserve"> usuários </w:t>
+      </w:r>
+      <w:proofErr w:type="spellStart"/>
+      <w:r>
+        <w:rPr>
+          <w:rFonts w:ascii="Times New Roman" w:hAnsi="Times New Roman" w:cs="Times New Roman"/>
+          <w:sz w:val="24"/>
+          <w:szCs w:val="24"/>
+          <w:lang w:val="pt-PT"/>
+        </w:rPr>
+        <w:t>seleciona</w:t>
+      </w:r>
+      <w:proofErr w:type="spellEnd"/>
+      <w:r>
+        <w:rPr>
+          <w:rFonts w:ascii="Times New Roman" w:hAnsi="Times New Roman" w:cs="Times New Roman"/>
+          <w:sz w:val="24"/>
+          <w:szCs w:val="24"/>
+          <w:lang w:val="pt-PT"/>
+        </w:rPr>
+        <w:t xml:space="preserve"> </w:t>
+      </w:r>
+      <w:proofErr w:type="gramStart"/>
+      <w:r>
+        <w:rPr>
+          <w:rFonts w:ascii="Times New Roman" w:hAnsi="Times New Roman" w:cs="Times New Roman"/>
+          <w:sz w:val="24"/>
+          <w:szCs w:val="24"/>
+          <w:lang w:val="pt-PT"/>
+        </w:rPr>
+        <w:t>um</w:t>
+      </w:r>
+      <w:proofErr w:type="gramEnd"/>
+      <w:r>
+        <w:rPr>
+          <w:rFonts w:ascii="Times New Roman" w:hAnsi="Times New Roman" w:cs="Times New Roman"/>
+          <w:sz w:val="24"/>
+          <w:szCs w:val="24"/>
+          <w:lang w:val="pt-PT"/>
+        </w:rPr>
+        <w:t xml:space="preserve"> dos pedidos de apoio. [A1]</w:t>
       </w:r>
     </w:p>
     <w:p>
@@ -9454,7 +10616,27 @@
           <w:szCs w:val="24"/>
           <w:lang w:val="pt-PT"/>
         </w:rPr>
-        <w:t>O sistema redireciona o usuários a origem do pedido de apoio.</w:t>
+        <w:t xml:space="preserve">O sistema </w:t>
+      </w:r>
+      <w:proofErr w:type="spellStart"/>
+      <w:r>
+        <w:rPr>
+          <w:rFonts w:ascii="Times New Roman" w:hAnsi="Times New Roman" w:cs="Times New Roman"/>
+          <w:sz w:val="24"/>
+          <w:szCs w:val="24"/>
+          <w:lang w:val="pt-PT"/>
+        </w:rPr>
+        <w:t>redireciona</w:t>
+      </w:r>
+      <w:proofErr w:type="spellEnd"/>
+      <w:r>
+        <w:rPr>
+          <w:rFonts w:ascii="Times New Roman" w:hAnsi="Times New Roman" w:cs="Times New Roman"/>
+          <w:sz w:val="24"/>
+          <w:szCs w:val="24"/>
+          <w:lang w:val="pt-PT"/>
+        </w:rPr>
+        <w:t xml:space="preserve"> o usuários a origem do pedido de apoio.</w:t>
       </w:r>
     </w:p>
     <w:p>
@@ -9537,7 +10719,27 @@
           <w:szCs w:val="24"/>
           <w:lang w:val="pt-PT"/>
         </w:rPr>
-        <w:t xml:space="preserve"> usuário não seleciona nenhum pedido de apoio</w:t>
+        <w:t xml:space="preserve"> usuário não </w:t>
+      </w:r>
+      <w:proofErr w:type="spellStart"/>
+      <w:r>
+        <w:rPr>
+          <w:rFonts w:ascii="Times New Roman" w:hAnsi="Times New Roman" w:cs="Times New Roman"/>
+          <w:sz w:val="24"/>
+          <w:szCs w:val="24"/>
+          <w:lang w:val="pt-PT"/>
+        </w:rPr>
+        <w:t>seleciona</w:t>
+      </w:r>
+      <w:proofErr w:type="spellEnd"/>
+      <w:r>
+        <w:rPr>
+          <w:rFonts w:ascii="Times New Roman" w:hAnsi="Times New Roman" w:cs="Times New Roman"/>
+          <w:sz w:val="24"/>
+          <w:szCs w:val="24"/>
+          <w:lang w:val="pt-PT"/>
+        </w:rPr>
+        <w:t xml:space="preserve"> nenhum pedido de apoio</w:t>
       </w:r>
     </w:p>
     <w:p>
@@ -9647,15 +10849,27 @@
           <w:lang w:val="pt-PT"/>
         </w:rPr>
       </w:pPr>
-      <w:r>
-        <w:rPr>
-          <w:rFonts w:ascii="Times New Roman" w:hAnsi="Times New Roman" w:cs="Times New Roman"/>
-          <w:b/>
-          <w:sz w:val="24"/>
-          <w:szCs w:val="24"/>
-          <w:lang w:val="pt-PT"/>
-        </w:rPr>
-        <w:t>Objetivo:</w:t>
+      <w:proofErr w:type="spellStart"/>
+      <w:r>
+        <w:rPr>
+          <w:rFonts w:ascii="Times New Roman" w:hAnsi="Times New Roman" w:cs="Times New Roman"/>
+          <w:b/>
+          <w:sz w:val="24"/>
+          <w:szCs w:val="24"/>
+          <w:lang w:val="pt-PT"/>
+        </w:rPr>
+        <w:t>Objetivo</w:t>
+      </w:r>
+      <w:proofErr w:type="spellEnd"/>
+      <w:r>
+        <w:rPr>
+          <w:rFonts w:ascii="Times New Roman" w:hAnsi="Times New Roman" w:cs="Times New Roman"/>
+          <w:b/>
+          <w:sz w:val="24"/>
+          <w:szCs w:val="24"/>
+          <w:lang w:val="pt-PT"/>
+        </w:rPr>
+        <w:t>:</w:t>
       </w:r>
       <w:r>
         <w:rPr>
@@ -9849,7 +11063,47 @@
           <w:szCs w:val="24"/>
           <w:lang w:val="pt-PT"/>
         </w:rPr>
-        <w:t xml:space="preserve">O usuário deve ter uma conta na(s) rede(s) social(is) em que pretende partilhar a </w:t>
+        <w:t xml:space="preserve">O usuário deve ter uma conta </w:t>
+      </w:r>
+      <w:proofErr w:type="gramStart"/>
+      <w:r>
+        <w:rPr>
+          <w:rFonts w:ascii="Times New Roman" w:hAnsi="Times New Roman" w:cs="Times New Roman"/>
+          <w:sz w:val="24"/>
+          <w:szCs w:val="24"/>
+          <w:lang w:val="pt-PT"/>
+        </w:rPr>
+        <w:t>na(s</w:t>
+      </w:r>
+      <w:proofErr w:type="gramEnd"/>
+      <w:r>
+        <w:rPr>
+          <w:rFonts w:ascii="Times New Roman" w:hAnsi="Times New Roman" w:cs="Times New Roman"/>
+          <w:sz w:val="24"/>
+          <w:szCs w:val="24"/>
+          <w:lang w:val="pt-PT"/>
+        </w:rPr>
+        <w:t>) rede(s) social(</w:t>
+      </w:r>
+      <w:proofErr w:type="spellStart"/>
+      <w:r>
+        <w:rPr>
+          <w:rFonts w:ascii="Times New Roman" w:hAnsi="Times New Roman" w:cs="Times New Roman"/>
+          <w:sz w:val="24"/>
+          <w:szCs w:val="24"/>
+          <w:lang w:val="pt-PT"/>
+        </w:rPr>
+        <w:t>is</w:t>
+      </w:r>
+      <w:proofErr w:type="spellEnd"/>
+      <w:r>
+        <w:rPr>
+          <w:rFonts w:ascii="Times New Roman" w:hAnsi="Times New Roman" w:cs="Times New Roman"/>
+          <w:sz w:val="24"/>
+          <w:szCs w:val="24"/>
+          <w:lang w:val="pt-PT"/>
+        </w:rPr>
+        <w:t xml:space="preserve">) em que pretende partilhar a </w:t>
       </w:r>
       <w:r>
         <w:rPr>
@@ -9900,6 +11154,7 @@
         </w:rPr>
         <w:t xml:space="preserve">A informação partilhada fica </w:t>
       </w:r>
+      <w:proofErr w:type="gramStart"/>
       <w:r>
         <w:rPr>
           <w:rFonts w:ascii="Times New Roman" w:hAnsi="Times New Roman" w:cs="Times New Roman"/>
@@ -9909,14 +11164,35 @@
         </w:rPr>
         <w:t>disponível</w:t>
       </w:r>
-      <w:r>
-        <w:rPr>
-          <w:rFonts w:ascii="Times New Roman" w:hAnsi="Times New Roman" w:cs="Times New Roman"/>
-          <w:sz w:val="24"/>
-          <w:szCs w:val="24"/>
-          <w:lang w:val="pt-PT"/>
-        </w:rPr>
-        <w:t xml:space="preserve"> a na rede social em questão para visualização do público  </w:t>
+      <w:proofErr w:type="gramEnd"/>
+      <w:r>
+        <w:rPr>
+          <w:rFonts w:ascii="Times New Roman" w:hAnsi="Times New Roman" w:cs="Times New Roman"/>
+          <w:sz w:val="24"/>
+          <w:szCs w:val="24"/>
+          <w:lang w:val="pt-PT"/>
+        </w:rPr>
+        <w:t xml:space="preserve"> </w:t>
+      </w:r>
+      <w:proofErr w:type="gramStart"/>
+      <w:r>
+        <w:rPr>
+          <w:rFonts w:ascii="Times New Roman" w:hAnsi="Times New Roman" w:cs="Times New Roman"/>
+          <w:sz w:val="24"/>
+          <w:szCs w:val="24"/>
+          <w:lang w:val="pt-PT"/>
+        </w:rPr>
+        <w:t>a</w:t>
+      </w:r>
+      <w:proofErr w:type="gramEnd"/>
+      <w:r>
+        <w:rPr>
+          <w:rFonts w:ascii="Times New Roman" w:hAnsi="Times New Roman" w:cs="Times New Roman"/>
+          <w:sz w:val="24"/>
+          <w:szCs w:val="24"/>
+          <w:lang w:val="pt-PT"/>
+        </w:rPr>
+        <w:t xml:space="preserve"> na rede social em questão para visualização do público  </w:t>
       </w:r>
     </w:p>
     <w:p>
@@ -10151,7 +11427,27 @@
           <w:szCs w:val="24"/>
           <w:lang w:val="pt-PT"/>
         </w:rPr>
-        <w:t>O usuário seleciona a rede social.</w:t>
+        <w:t xml:space="preserve">O usuário </w:t>
+      </w:r>
+      <w:proofErr w:type="spellStart"/>
+      <w:r>
+        <w:rPr>
+          <w:rFonts w:ascii="Times New Roman" w:hAnsi="Times New Roman" w:cs="Times New Roman"/>
+          <w:sz w:val="24"/>
+          <w:szCs w:val="24"/>
+          <w:lang w:val="pt-PT"/>
+        </w:rPr>
+        <w:t>seleciona</w:t>
+      </w:r>
+      <w:proofErr w:type="spellEnd"/>
+      <w:r>
+        <w:rPr>
+          <w:rFonts w:ascii="Times New Roman" w:hAnsi="Times New Roman" w:cs="Times New Roman"/>
+          <w:sz w:val="24"/>
+          <w:szCs w:val="24"/>
+          <w:lang w:val="pt-PT"/>
+        </w:rPr>
+        <w:t xml:space="preserve"> a rede social.</w:t>
       </w:r>
     </w:p>
     <w:p>
@@ -10199,7 +11495,27 @@
           <w:szCs w:val="24"/>
           <w:lang w:val="pt-PT"/>
         </w:rPr>
-        <w:t xml:space="preserve">O sistema redireciona o usuário para a </w:t>
+        <w:t xml:space="preserve">O sistema </w:t>
+      </w:r>
+      <w:proofErr w:type="spellStart"/>
+      <w:r>
+        <w:rPr>
+          <w:rFonts w:ascii="Times New Roman" w:hAnsi="Times New Roman" w:cs="Times New Roman"/>
+          <w:sz w:val="24"/>
+          <w:szCs w:val="24"/>
+          <w:lang w:val="pt-PT"/>
+        </w:rPr>
+        <w:t>redireciona</w:t>
+      </w:r>
+      <w:proofErr w:type="spellEnd"/>
+      <w:r>
+        <w:rPr>
+          <w:rFonts w:ascii="Times New Roman" w:hAnsi="Times New Roman" w:cs="Times New Roman"/>
+          <w:sz w:val="24"/>
+          <w:szCs w:val="24"/>
+          <w:lang w:val="pt-PT"/>
+        </w:rPr>
+        <w:t xml:space="preserve"> o usuário para a </w:t>
       </w:r>
       <w:r>
         <w:rPr>
@@ -10306,15 +11622,27 @@
           <w:lang w:val="pt-PT"/>
         </w:rPr>
       </w:pPr>
-      <w:r>
-        <w:rPr>
-          <w:rFonts w:ascii="Times New Roman" w:hAnsi="Times New Roman" w:cs="Times New Roman"/>
-          <w:b/>
-          <w:sz w:val="24"/>
-          <w:szCs w:val="24"/>
-          <w:lang w:val="pt-PT"/>
-        </w:rPr>
-        <w:t>Objetivo:</w:t>
+      <w:proofErr w:type="spellStart"/>
+      <w:r>
+        <w:rPr>
+          <w:rFonts w:ascii="Times New Roman" w:hAnsi="Times New Roman" w:cs="Times New Roman"/>
+          <w:b/>
+          <w:sz w:val="24"/>
+          <w:szCs w:val="24"/>
+          <w:lang w:val="pt-PT"/>
+        </w:rPr>
+        <w:t>Objetivo</w:t>
+      </w:r>
+      <w:proofErr w:type="spellEnd"/>
+      <w:r>
+        <w:rPr>
+          <w:rFonts w:ascii="Times New Roman" w:hAnsi="Times New Roman" w:cs="Times New Roman"/>
+          <w:b/>
+          <w:sz w:val="24"/>
+          <w:szCs w:val="24"/>
+          <w:lang w:val="pt-PT"/>
+        </w:rPr>
+        <w:t>:</w:t>
       </w:r>
       <w:r>
         <w:rPr>
@@ -10905,6 +12233,7 @@
         </w:rPr>
         <w:t xml:space="preserve">O sistema verifica se a </w:t>
       </w:r>
+      <w:proofErr w:type="gramStart"/>
       <w:r>
         <w:rPr>
           <w:rFonts w:ascii="Times New Roman" w:hAnsi="Times New Roman" w:cs="Times New Roman"/>
@@ -10914,14 +12243,35 @@
         </w:rPr>
         <w:t>doença</w:t>
       </w:r>
-      <w:r>
-        <w:rPr>
-          <w:rFonts w:ascii="Times New Roman" w:hAnsi="Times New Roman" w:cs="Times New Roman"/>
-          <w:sz w:val="24"/>
-          <w:szCs w:val="24"/>
-          <w:lang w:val="pt-PT"/>
-        </w:rPr>
-        <w:t xml:space="preserve"> fornecida não esta </w:t>
+      <w:proofErr w:type="gramEnd"/>
+      <w:r>
+        <w:rPr>
+          <w:rFonts w:ascii="Times New Roman" w:hAnsi="Times New Roman" w:cs="Times New Roman"/>
+          <w:sz w:val="24"/>
+          <w:szCs w:val="24"/>
+          <w:lang w:val="pt-PT"/>
+        </w:rPr>
+        <w:t xml:space="preserve"> fornecida não </w:t>
+      </w:r>
+      <w:proofErr w:type="gramStart"/>
+      <w:r>
+        <w:rPr>
+          <w:rFonts w:ascii="Times New Roman" w:hAnsi="Times New Roman" w:cs="Times New Roman"/>
+          <w:sz w:val="24"/>
+          <w:szCs w:val="24"/>
+          <w:lang w:val="pt-PT"/>
+        </w:rPr>
+        <w:t>esta</w:t>
+      </w:r>
+      <w:proofErr w:type="gramEnd"/>
+      <w:r>
+        <w:rPr>
+          <w:rFonts w:ascii="Times New Roman" w:hAnsi="Times New Roman" w:cs="Times New Roman"/>
+          <w:sz w:val="24"/>
+          <w:szCs w:val="24"/>
+          <w:lang w:val="pt-PT"/>
+        </w:rPr>
+        <w:t xml:space="preserve"> </w:t>
       </w:r>
       <w:r>
         <w:rPr>
@@ -10981,7 +12331,27 @@
           <w:szCs w:val="24"/>
           <w:lang w:val="pt-PT"/>
         </w:rPr>
-        <w:t xml:space="preserve"> efectuado, aguarde email de confirmação” [A2]</w:t>
+        <w:t xml:space="preserve"> efectuado, aguarde </w:t>
+      </w:r>
+      <w:proofErr w:type="gramStart"/>
+      <w:r>
+        <w:rPr>
+          <w:rFonts w:ascii="Times New Roman" w:hAnsi="Times New Roman" w:cs="Times New Roman"/>
+          <w:sz w:val="24"/>
+          <w:szCs w:val="24"/>
+          <w:lang w:val="pt-PT"/>
+        </w:rPr>
+        <w:t>email</w:t>
+      </w:r>
+      <w:proofErr w:type="gramEnd"/>
+      <w:r>
+        <w:rPr>
+          <w:rFonts w:ascii="Times New Roman" w:hAnsi="Times New Roman" w:cs="Times New Roman"/>
+          <w:sz w:val="24"/>
+          <w:szCs w:val="24"/>
+          <w:lang w:val="pt-PT"/>
+        </w:rPr>
+        <w:t xml:space="preserve"> de confirmação” [A2]</w:t>
       </w:r>
     </w:p>
     <w:p>
@@ -11007,6 +12377,7 @@
         </w:rPr>
         <w:t xml:space="preserve">O sistema </w:t>
       </w:r>
+      <w:proofErr w:type="spellStart"/>
       <w:r>
         <w:rPr>
           <w:rFonts w:ascii="Times New Roman" w:hAnsi="Times New Roman" w:cs="Times New Roman"/>
@@ -11016,14 +12387,35 @@
         </w:rPr>
         <w:t>redireciona</w:t>
       </w:r>
-      <w:r>
-        <w:rPr>
-          <w:rFonts w:ascii="Times New Roman" w:hAnsi="Times New Roman" w:cs="Times New Roman"/>
-          <w:sz w:val="24"/>
-          <w:szCs w:val="24"/>
-          <w:lang w:val="pt-PT"/>
-        </w:rPr>
-        <w:t xml:space="preserve"> o usuário para a pagina inicial do sistema</w:t>
+      <w:proofErr w:type="spellEnd"/>
+      <w:r>
+        <w:rPr>
+          <w:rFonts w:ascii="Times New Roman" w:hAnsi="Times New Roman" w:cs="Times New Roman"/>
+          <w:sz w:val="24"/>
+          <w:szCs w:val="24"/>
+          <w:lang w:val="pt-PT"/>
+        </w:rPr>
+        <w:t xml:space="preserve"> o usuário para a </w:t>
+      </w:r>
+      <w:proofErr w:type="gramStart"/>
+      <w:r>
+        <w:rPr>
+          <w:rFonts w:ascii="Times New Roman" w:hAnsi="Times New Roman" w:cs="Times New Roman"/>
+          <w:sz w:val="24"/>
+          <w:szCs w:val="24"/>
+          <w:lang w:val="pt-PT"/>
+        </w:rPr>
+        <w:t>pagina</w:t>
+      </w:r>
+      <w:proofErr w:type="gramEnd"/>
+      <w:r>
+        <w:rPr>
+          <w:rFonts w:ascii="Times New Roman" w:hAnsi="Times New Roman" w:cs="Times New Roman"/>
+          <w:sz w:val="24"/>
+          <w:szCs w:val="24"/>
+          <w:lang w:val="pt-PT"/>
+        </w:rPr>
+        <w:t xml:space="preserve"> inicial do sistema</w:t>
       </w:r>
     </w:p>
     <w:p>
@@ -11233,7 +12625,47 @@
           <w:szCs w:val="24"/>
           <w:lang w:val="pt-PT"/>
         </w:rPr>
-        <w:t xml:space="preserve"> confirma se os dados fornecidos estao corretos.</w:t>
+        <w:t xml:space="preserve"> confirma se os dados fornecidos </w:t>
+      </w:r>
+      <w:proofErr w:type="spellStart"/>
+      <w:r>
+        <w:rPr>
+          <w:rFonts w:ascii="Times New Roman" w:hAnsi="Times New Roman" w:cs="Times New Roman"/>
+          <w:sz w:val="24"/>
+          <w:szCs w:val="24"/>
+          <w:lang w:val="pt-PT"/>
+        </w:rPr>
+        <w:t>estao</w:t>
+      </w:r>
+      <w:proofErr w:type="spellEnd"/>
+      <w:r>
+        <w:rPr>
+          <w:rFonts w:ascii="Times New Roman" w:hAnsi="Times New Roman" w:cs="Times New Roman"/>
+          <w:sz w:val="24"/>
+          <w:szCs w:val="24"/>
+          <w:lang w:val="pt-PT"/>
+        </w:rPr>
+        <w:t xml:space="preserve"> </w:t>
+      </w:r>
+      <w:proofErr w:type="spellStart"/>
+      <w:r>
+        <w:rPr>
+          <w:rFonts w:ascii="Times New Roman" w:hAnsi="Times New Roman" w:cs="Times New Roman"/>
+          <w:sz w:val="24"/>
+          <w:szCs w:val="24"/>
+          <w:lang w:val="pt-PT"/>
+        </w:rPr>
+        <w:t>corretos</w:t>
+      </w:r>
+      <w:proofErr w:type="spellEnd"/>
+      <w:r>
+        <w:rPr>
+          <w:rFonts w:ascii="Times New Roman" w:hAnsi="Times New Roman" w:cs="Times New Roman"/>
+          <w:sz w:val="24"/>
+          <w:szCs w:val="24"/>
+          <w:lang w:val="pt-PT"/>
+        </w:rPr>
+        <w:t>.</w:t>
       </w:r>
     </w:p>
     <w:p>
@@ -11299,14 +12731,45 @@
         <w:tab/>
         <w:t xml:space="preserve">A </w:t>
       </w:r>
-      <w:r>
-        <w:rPr>
-          <w:rFonts w:ascii="Times New Roman" w:hAnsi="Times New Roman" w:cs="Times New Roman"/>
-          <w:sz w:val="24"/>
-          <w:szCs w:val="24"/>
-          <w:lang w:val="pt-PT"/>
-        </w:rPr>
-        <w:t>doença esta repetida</w:t>
+      <w:proofErr w:type="gramStart"/>
+      <w:r>
+        <w:rPr>
+          <w:rFonts w:ascii="Times New Roman" w:hAnsi="Times New Roman" w:cs="Times New Roman"/>
+          <w:sz w:val="24"/>
+          <w:szCs w:val="24"/>
+          <w:lang w:val="pt-PT"/>
+        </w:rPr>
+        <w:t>doença</w:t>
+      </w:r>
+      <w:proofErr w:type="gramEnd"/>
+      <w:r>
+        <w:rPr>
+          <w:rFonts w:ascii="Times New Roman" w:hAnsi="Times New Roman" w:cs="Times New Roman"/>
+          <w:sz w:val="24"/>
+          <w:szCs w:val="24"/>
+          <w:lang w:val="pt-PT"/>
+        </w:rPr>
+        <w:t xml:space="preserve"> </w:t>
+      </w:r>
+      <w:proofErr w:type="gramStart"/>
+      <w:r>
+        <w:rPr>
+          <w:rFonts w:ascii="Times New Roman" w:hAnsi="Times New Roman" w:cs="Times New Roman"/>
+          <w:sz w:val="24"/>
+          <w:szCs w:val="24"/>
+          <w:lang w:val="pt-PT"/>
+        </w:rPr>
+        <w:t>esta</w:t>
+      </w:r>
+      <w:proofErr w:type="gramEnd"/>
+      <w:r>
+        <w:rPr>
+          <w:rFonts w:ascii="Times New Roman" w:hAnsi="Times New Roman" w:cs="Times New Roman"/>
+          <w:sz w:val="24"/>
+          <w:szCs w:val="24"/>
+          <w:lang w:val="pt-PT"/>
+        </w:rPr>
+        <w:t xml:space="preserve"> repetida</w:t>
       </w:r>
       <w:r>
         <w:rPr>
@@ -11445,15 +12908,27 @@
           <w:lang w:val="pt-PT"/>
         </w:rPr>
       </w:pPr>
-      <w:r>
-        <w:rPr>
-          <w:rFonts w:ascii="Times New Roman" w:hAnsi="Times New Roman" w:cs="Times New Roman"/>
-          <w:b/>
-          <w:sz w:val="24"/>
-          <w:szCs w:val="24"/>
-          <w:lang w:val="pt-PT"/>
-        </w:rPr>
-        <w:t>Objetivo:</w:t>
+      <w:proofErr w:type="spellStart"/>
+      <w:r>
+        <w:rPr>
+          <w:rFonts w:ascii="Times New Roman" w:hAnsi="Times New Roman" w:cs="Times New Roman"/>
+          <w:b/>
+          <w:sz w:val="24"/>
+          <w:szCs w:val="24"/>
+          <w:lang w:val="pt-PT"/>
+        </w:rPr>
+        <w:t>Objetivo</w:t>
+      </w:r>
+      <w:proofErr w:type="spellEnd"/>
+      <w:r>
+        <w:rPr>
+          <w:rFonts w:ascii="Times New Roman" w:hAnsi="Times New Roman" w:cs="Times New Roman"/>
+          <w:b/>
+          <w:sz w:val="24"/>
+          <w:szCs w:val="24"/>
+          <w:lang w:val="pt-PT"/>
+        </w:rPr>
+        <w:t>:</w:t>
       </w:r>
       <w:r>
         <w:rPr>
@@ -11613,7 +13088,27 @@
           <w:szCs w:val="24"/>
           <w:lang w:val="pt-PT"/>
         </w:rPr>
-        <w:t xml:space="preserve"> administrar fórum selecionada </w:t>
+        <w:t xml:space="preserve"> administrar fórum </w:t>
+      </w:r>
+      <w:proofErr w:type="spellStart"/>
+      <w:r>
+        <w:rPr>
+          <w:rFonts w:ascii="Times New Roman" w:hAnsi="Times New Roman" w:cs="Times New Roman"/>
+          <w:sz w:val="24"/>
+          <w:szCs w:val="24"/>
+          <w:lang w:val="pt-PT"/>
+        </w:rPr>
+        <w:t>selecionada</w:t>
+      </w:r>
+      <w:proofErr w:type="spellEnd"/>
+      <w:r>
+        <w:rPr>
+          <w:rFonts w:ascii="Times New Roman" w:hAnsi="Times New Roman" w:cs="Times New Roman"/>
+          <w:sz w:val="24"/>
+          <w:szCs w:val="24"/>
+          <w:lang w:val="pt-PT"/>
+        </w:rPr>
+        <w:t xml:space="preserve"> </w:t>
       </w:r>
       <w:r>
         <w:rPr>
@@ -11757,7 +13252,27 @@
           <w:szCs w:val="24"/>
           <w:lang w:val="pt-PT"/>
         </w:rPr>
-        <w:t>O profissional de saúde cria novo tópico selecionando a opção criar novo tópico e preenchendo o formulário apresentado.</w:t>
+        <w:t xml:space="preserve">O profissional de saúde cria novo tópico </w:t>
+      </w:r>
+      <w:proofErr w:type="spellStart"/>
+      <w:r>
+        <w:rPr>
+          <w:rFonts w:ascii="Times New Roman" w:hAnsi="Times New Roman" w:cs="Times New Roman"/>
+          <w:sz w:val="24"/>
+          <w:szCs w:val="24"/>
+          <w:lang w:val="pt-PT"/>
+        </w:rPr>
+        <w:t>selecionando</w:t>
+      </w:r>
+      <w:proofErr w:type="spellEnd"/>
+      <w:r>
+        <w:rPr>
+          <w:rFonts w:ascii="Times New Roman" w:hAnsi="Times New Roman" w:cs="Times New Roman"/>
+          <w:sz w:val="24"/>
+          <w:szCs w:val="24"/>
+          <w:lang w:val="pt-PT"/>
+        </w:rPr>
+        <w:t xml:space="preserve"> a opção criar novo tópico e preenchendo o formulário apresentado.</w:t>
       </w:r>
     </w:p>
     <w:p>
@@ -11884,7 +13399,27 @@
           <w:szCs w:val="24"/>
           <w:lang w:val="pt-PT"/>
         </w:rPr>
-        <w:t xml:space="preserve"> (Artigos científicos em formato pdf)</w:t>
+        <w:t xml:space="preserve"> (Artigos científicos em formato </w:t>
+      </w:r>
+      <w:proofErr w:type="spellStart"/>
+      <w:r>
+        <w:rPr>
+          <w:rFonts w:ascii="Times New Roman" w:hAnsi="Times New Roman" w:cs="Times New Roman"/>
+          <w:sz w:val="24"/>
+          <w:szCs w:val="24"/>
+          <w:lang w:val="pt-PT"/>
+        </w:rPr>
+        <w:t>pdf</w:t>
+      </w:r>
+      <w:proofErr w:type="spellEnd"/>
+      <w:r>
+        <w:rPr>
+          <w:rFonts w:ascii="Times New Roman" w:hAnsi="Times New Roman" w:cs="Times New Roman"/>
+          <w:sz w:val="24"/>
+          <w:szCs w:val="24"/>
+          <w:lang w:val="pt-PT"/>
+        </w:rPr>
+        <w:t>)</w:t>
       </w:r>
     </w:p>
     <w:p>
@@ -12096,7 +13631,17 @@
           <w:szCs w:val="24"/>
           <w:lang w:val="pt-PT"/>
         </w:rPr>
-        <w:t>Documento disponível para visualização e dow</w:t>
+        <w:t xml:space="preserve">Documento disponível para visualização e </w:t>
+      </w:r>
+      <w:proofErr w:type="gramStart"/>
+      <w:r>
+        <w:rPr>
+          <w:rFonts w:ascii="Times New Roman" w:hAnsi="Times New Roman" w:cs="Times New Roman"/>
+          <w:sz w:val="24"/>
+          <w:szCs w:val="24"/>
+          <w:lang w:val="pt-PT"/>
+        </w:rPr>
+        <w:t>dow</w:t>
       </w:r>
       <w:r>
         <w:rPr>
@@ -12116,6 +13661,7 @@
         </w:rPr>
         <w:t>d</w:t>
       </w:r>
+      <w:proofErr w:type="gramEnd"/>
     </w:p>
     <w:p>
       <w:pPr>
@@ -12231,8 +13777,19 @@
           <w:szCs w:val="24"/>
           <w:lang w:val="pt-PT"/>
         </w:rPr>
-        <w:t>tema, descrição e documento no formato pdf</w:t>
-      </w:r>
+        <w:t xml:space="preserve">tema, descrição e documento no formato </w:t>
+      </w:r>
+      <w:proofErr w:type="spellStart"/>
+      <w:r>
+        <w:rPr>
+          <w:rFonts w:ascii="Times New Roman" w:hAnsi="Times New Roman" w:cs="Times New Roman"/>
+          <w:sz w:val="24"/>
+          <w:szCs w:val="24"/>
+          <w:lang w:val="pt-PT"/>
+        </w:rPr>
+        <w:t>pdf</w:t>
+      </w:r>
+      <w:proofErr w:type="spellEnd"/>
     </w:p>
     <w:p>
       <w:pPr>
@@ -12276,7 +13833,27 @@
           <w:szCs w:val="24"/>
           <w:lang w:val="pt-PT"/>
         </w:rPr>
-        <w:t>O Profissional da Saúde está no Back Office (parte administrativa) do sistema.</w:t>
+        <w:t xml:space="preserve">O Profissional da Saúde está no </w:t>
+      </w:r>
+      <w:proofErr w:type="spellStart"/>
+      <w:r>
+        <w:rPr>
+          <w:rFonts w:ascii="Times New Roman" w:hAnsi="Times New Roman" w:cs="Times New Roman"/>
+          <w:sz w:val="24"/>
+          <w:szCs w:val="24"/>
+          <w:lang w:val="pt-PT"/>
+        </w:rPr>
+        <w:t>Back</w:t>
+      </w:r>
+      <w:proofErr w:type="spellEnd"/>
+      <w:r>
+        <w:rPr>
+          <w:rFonts w:ascii="Times New Roman" w:hAnsi="Times New Roman" w:cs="Times New Roman"/>
+          <w:sz w:val="24"/>
+          <w:szCs w:val="24"/>
+          <w:lang w:val="pt-PT"/>
+        </w:rPr>
+        <w:t xml:space="preserve"> Office (parte administrativa) do sistema.</w:t>
       </w:r>
     </w:p>
     <w:p>
@@ -12447,16 +14024,36 @@
           <w:szCs w:val="24"/>
           <w:lang w:val="pt-PT"/>
         </w:rPr>
-        <w:t>Clica em fazer uploa</w:t>
-      </w:r>
-      <w:r>
-        <w:rPr>
-          <w:rFonts w:ascii="Times New Roman" w:hAnsi="Times New Roman" w:cs="Times New Roman"/>
-          <w:sz w:val="24"/>
-          <w:szCs w:val="24"/>
-          <w:lang w:val="pt-PT"/>
-        </w:rPr>
-        <w:t>d do documento.</w:t>
+        <w:t xml:space="preserve">Clica em fazer </w:t>
+      </w:r>
+      <w:proofErr w:type="spellStart"/>
+      <w:r>
+        <w:rPr>
+          <w:rFonts w:ascii="Times New Roman" w:hAnsi="Times New Roman" w:cs="Times New Roman"/>
+          <w:sz w:val="24"/>
+          <w:szCs w:val="24"/>
+          <w:lang w:val="pt-PT"/>
+        </w:rPr>
+        <w:t>uploa</w:t>
+      </w:r>
+      <w:r>
+        <w:rPr>
+          <w:rFonts w:ascii="Times New Roman" w:hAnsi="Times New Roman" w:cs="Times New Roman"/>
+          <w:sz w:val="24"/>
+          <w:szCs w:val="24"/>
+          <w:lang w:val="pt-PT"/>
+        </w:rPr>
+        <w:t>d</w:t>
+      </w:r>
+      <w:proofErr w:type="spellEnd"/>
+      <w:r>
+        <w:rPr>
+          <w:rFonts w:ascii="Times New Roman" w:hAnsi="Times New Roman" w:cs="Times New Roman"/>
+          <w:sz w:val="24"/>
+          <w:szCs w:val="24"/>
+          <w:lang w:val="pt-PT"/>
+        </w:rPr>
+        <w:t xml:space="preserve"> do documento.</w:t>
       </w:r>
     </w:p>
     <w:p>
@@ -12597,7 +14194,27 @@
           <w:szCs w:val="24"/>
           <w:lang w:val="pt-PT"/>
         </w:rPr>
-        <w:t>O sistema retorna ao menu principal do Back Office</w:t>
+        <w:t xml:space="preserve">O sistema retorna ao menu principal do </w:t>
+      </w:r>
+      <w:proofErr w:type="spellStart"/>
+      <w:r>
+        <w:rPr>
+          <w:rFonts w:ascii="Times New Roman" w:hAnsi="Times New Roman" w:cs="Times New Roman"/>
+          <w:sz w:val="24"/>
+          <w:szCs w:val="24"/>
+          <w:lang w:val="pt-PT"/>
+        </w:rPr>
+        <w:t>Back</w:t>
+      </w:r>
+      <w:proofErr w:type="spellEnd"/>
+      <w:r>
+        <w:rPr>
+          <w:rFonts w:ascii="Times New Roman" w:hAnsi="Times New Roman" w:cs="Times New Roman"/>
+          <w:sz w:val="24"/>
+          <w:szCs w:val="24"/>
+          <w:lang w:val="pt-PT"/>
+        </w:rPr>
+        <w:t xml:space="preserve"> Office</w:t>
       </w:r>
     </w:p>
     <w:p>
@@ -13184,7 +14801,7 @@
           <w:szCs w:val="24"/>
           <w:lang w:val="pt-PT"/>
         </w:rPr>
-        <w:t>Desejável</w:t>
+        <w:t>Essencial</w:t>
       </w:r>
     </w:p>
     <w:p>
@@ -13437,6 +15054,7 @@
         </w:rPr>
         <w:t xml:space="preserve">O sistema verifica se e o formulário foi </w:t>
       </w:r>
+      <w:proofErr w:type="spellStart"/>
       <w:r>
         <w:rPr>
           <w:rFonts w:ascii="Times New Roman" w:hAnsi="Times New Roman" w:cs="Times New Roman"/>
@@ -13446,6 +15064,7 @@
         </w:rPr>
         <w:t>corretamente</w:t>
       </w:r>
+      <w:proofErr w:type="spellEnd"/>
       <w:r>
         <w:rPr>
           <w:rFonts w:ascii="Times New Roman" w:hAnsi="Times New Roman" w:cs="Times New Roman"/>
@@ -14350,7 +15969,27 @@
           <w:szCs w:val="24"/>
           <w:lang w:val="pt-PT"/>
         </w:rPr>
-        <w:t>O profissional verifica o documento que comprova a necessidade do doente (atestado medico, atestado de pobreza, etc)</w:t>
+        <w:t xml:space="preserve">O profissional verifica o documento que comprova a necessidade do doente (atestado medico, atestado de pobreza, </w:t>
+      </w:r>
+      <w:proofErr w:type="spellStart"/>
+      <w:r>
+        <w:rPr>
+          <w:rFonts w:ascii="Times New Roman" w:hAnsi="Times New Roman" w:cs="Times New Roman"/>
+          <w:sz w:val="24"/>
+          <w:szCs w:val="24"/>
+          <w:lang w:val="pt-PT"/>
+        </w:rPr>
+        <w:t>etc</w:t>
+      </w:r>
+      <w:proofErr w:type="spellEnd"/>
+      <w:r>
+        <w:rPr>
+          <w:rFonts w:ascii="Times New Roman" w:hAnsi="Times New Roman" w:cs="Times New Roman"/>
+          <w:sz w:val="24"/>
+          <w:szCs w:val="24"/>
+          <w:lang w:val="pt-PT"/>
+        </w:rPr>
+        <w:t>)</w:t>
       </w:r>
       <w:r>
         <w:rPr>
@@ -14472,6 +16111,7 @@
         </w:rPr>
         <w:t xml:space="preserve"> podendo se </w:t>
       </w:r>
+      <w:proofErr w:type="spellStart"/>
       <w:r>
         <w:rPr>
           <w:rFonts w:ascii="Times New Roman" w:hAnsi="Times New Roman" w:cs="Times New Roman"/>
@@ -14481,6 +16121,7 @@
         </w:rPr>
         <w:t>selecionar</w:t>
       </w:r>
+      <w:proofErr w:type="spellEnd"/>
       <w:r>
         <w:rPr>
           <w:rFonts w:ascii="Times New Roman" w:hAnsi="Times New Roman" w:cs="Times New Roman"/>
@@ -14512,7 +16153,17 @@
           <w:szCs w:val="24"/>
           <w:lang w:val="pt-PT"/>
         </w:rPr>
-        <w:t>O sistema verifica redi</w:t>
+        <w:t xml:space="preserve">O sistema verifica </w:t>
+      </w:r>
+      <w:proofErr w:type="spellStart"/>
+      <w:r>
+        <w:rPr>
+          <w:rFonts w:ascii="Times New Roman" w:hAnsi="Times New Roman" w:cs="Times New Roman"/>
+          <w:sz w:val="24"/>
+          <w:szCs w:val="24"/>
+          <w:lang w:val="pt-PT"/>
+        </w:rPr>
+        <w:t>redi</w:t>
       </w:r>
       <w:r>
         <w:rPr>
@@ -14530,7 +16181,17 @@
           <w:szCs w:val="24"/>
           <w:lang w:val="pt-PT"/>
         </w:rPr>
-        <w:t xml:space="preserve">ciona o profissional para uma </w:t>
+        <w:t>ciona</w:t>
+      </w:r>
+      <w:proofErr w:type="spellEnd"/>
+      <w:r>
+        <w:rPr>
+          <w:rFonts w:ascii="Times New Roman" w:hAnsi="Times New Roman" w:cs="Times New Roman"/>
+          <w:sz w:val="24"/>
+          <w:szCs w:val="24"/>
+          <w:lang w:val="pt-PT"/>
+        </w:rPr>
+        <w:t xml:space="preserve"> o profissional para uma </w:t>
       </w:r>
       <w:r>
         <w:rPr>
@@ -14760,7 +16421,27 @@
           <w:szCs w:val="24"/>
           <w:lang w:val="pt-PT"/>
         </w:rPr>
-        <w:t>A2 O pedido e falso e o profissional optou por denunciar</w:t>
+        <w:t xml:space="preserve">A2 O pedido e falso e o profissional </w:t>
+      </w:r>
+      <w:proofErr w:type="gramStart"/>
+      <w:r>
+        <w:rPr>
+          <w:rFonts w:ascii="Times New Roman" w:hAnsi="Times New Roman" w:cs="Times New Roman"/>
+          <w:sz w:val="24"/>
+          <w:szCs w:val="24"/>
+          <w:lang w:val="pt-PT"/>
+        </w:rPr>
+        <w:t>optou</w:t>
+      </w:r>
+      <w:proofErr w:type="gramEnd"/>
+      <w:r>
+        <w:rPr>
+          <w:rFonts w:ascii="Times New Roman" w:hAnsi="Times New Roman" w:cs="Times New Roman"/>
+          <w:sz w:val="24"/>
+          <w:szCs w:val="24"/>
+          <w:lang w:val="pt-PT"/>
+        </w:rPr>
+        <w:t xml:space="preserve"> por denunciar</w:t>
       </w:r>
     </w:p>
     <w:p>
@@ -14853,7 +16534,27 @@
           <w:szCs w:val="24"/>
           <w:lang w:val="pt-PT"/>
         </w:rPr>
-        <w:t>O usuário escolha uma ação.</w:t>
+        <w:t xml:space="preserve">O usuário escolha uma </w:t>
+      </w:r>
+      <w:proofErr w:type="spellStart"/>
+      <w:r>
+        <w:rPr>
+          <w:rFonts w:ascii="Times New Roman" w:hAnsi="Times New Roman" w:cs="Times New Roman"/>
+          <w:sz w:val="24"/>
+          <w:szCs w:val="24"/>
+          <w:lang w:val="pt-PT"/>
+        </w:rPr>
+        <w:t>ação</w:t>
+      </w:r>
+      <w:proofErr w:type="spellEnd"/>
+      <w:r>
+        <w:rPr>
+          <w:rFonts w:ascii="Times New Roman" w:hAnsi="Times New Roman" w:cs="Times New Roman"/>
+          <w:sz w:val="24"/>
+          <w:szCs w:val="24"/>
+          <w:lang w:val="pt-PT"/>
+        </w:rPr>
+        <w:t>.</w:t>
       </w:r>
     </w:p>
     <w:p>
@@ -15345,7 +17046,7 @@
           <w:szCs w:val="24"/>
           <w:lang w:val="pt-PT"/>
         </w:rPr>
-        <w:t>Importante</w:t>
+        <w:t>Essencial</w:t>
       </w:r>
     </w:p>
     <w:p>
@@ -15605,6 +17306,7 @@
         </w:rPr>
         <w:t xml:space="preserve">O sistema verifica se e o formulário foi </w:t>
       </w:r>
+      <w:proofErr w:type="spellStart"/>
       <w:r>
         <w:rPr>
           <w:rFonts w:ascii="Times New Roman" w:hAnsi="Times New Roman" w:cs="Times New Roman"/>
@@ -15614,6 +17316,7 @@
         </w:rPr>
         <w:t>corretamente</w:t>
       </w:r>
+      <w:proofErr w:type="spellEnd"/>
       <w:r>
         <w:rPr>
           <w:rFonts w:ascii="Times New Roman" w:hAnsi="Times New Roman" w:cs="Times New Roman"/>
@@ -16059,7 +17762,27 @@
           <w:szCs w:val="24"/>
           <w:lang w:val="pt-PT"/>
         </w:rPr>
-        <w:t xml:space="preserve">envia uma mensagem e um email para o doente para rever as informações em questão </w:t>
+        <w:t xml:space="preserve">envia uma mensagem e um </w:t>
+      </w:r>
+      <w:proofErr w:type="gramStart"/>
+      <w:r>
+        <w:rPr>
+          <w:rFonts w:ascii="Times New Roman" w:hAnsi="Times New Roman" w:cs="Times New Roman"/>
+          <w:sz w:val="24"/>
+          <w:szCs w:val="24"/>
+          <w:lang w:val="pt-PT"/>
+        </w:rPr>
+        <w:t>email</w:t>
+      </w:r>
+      <w:proofErr w:type="gramEnd"/>
+      <w:r>
+        <w:rPr>
+          <w:rFonts w:ascii="Times New Roman" w:hAnsi="Times New Roman" w:cs="Times New Roman"/>
+          <w:sz w:val="24"/>
+          <w:szCs w:val="24"/>
+          <w:lang w:val="pt-PT"/>
+        </w:rPr>
+        <w:t xml:space="preserve"> para o doente para rever as informações em questão </w:t>
       </w:r>
     </w:p>
     <w:p>
@@ -16165,15 +17888,27 @@
           <w:lang w:val="pt-PT"/>
         </w:rPr>
       </w:pPr>
-      <w:r>
-        <w:rPr>
-          <w:rFonts w:ascii="Times New Roman" w:hAnsi="Times New Roman" w:cs="Times New Roman"/>
-          <w:b/>
-          <w:sz w:val="24"/>
-          <w:szCs w:val="24"/>
-          <w:lang w:val="pt-PT"/>
-        </w:rPr>
-        <w:t>Objetivo:</w:t>
+      <w:proofErr w:type="spellStart"/>
+      <w:r>
+        <w:rPr>
+          <w:rFonts w:ascii="Times New Roman" w:hAnsi="Times New Roman" w:cs="Times New Roman"/>
+          <w:b/>
+          <w:sz w:val="24"/>
+          <w:szCs w:val="24"/>
+          <w:lang w:val="pt-PT"/>
+        </w:rPr>
+        <w:t>Objetivo</w:t>
+      </w:r>
+      <w:proofErr w:type="spellEnd"/>
+      <w:r>
+        <w:rPr>
+          <w:rFonts w:ascii="Times New Roman" w:hAnsi="Times New Roman" w:cs="Times New Roman"/>
+          <w:b/>
+          <w:sz w:val="24"/>
+          <w:szCs w:val="24"/>
+          <w:lang w:val="pt-PT"/>
+        </w:rPr>
+        <w:t>:</w:t>
       </w:r>
       <w:r>
         <w:rPr>
@@ -16527,15 +18262,27 @@
           <w:lang w:val="pt-PT"/>
         </w:rPr>
       </w:pPr>
-      <w:r>
-        <w:rPr>
-          <w:rFonts w:ascii="Times New Roman" w:hAnsi="Times New Roman" w:cs="Times New Roman"/>
-          <w:b/>
-          <w:sz w:val="24"/>
-          <w:szCs w:val="24"/>
-          <w:lang w:val="pt-PT"/>
-        </w:rPr>
-        <w:t>Objetivo:</w:t>
+      <w:proofErr w:type="spellStart"/>
+      <w:r>
+        <w:rPr>
+          <w:rFonts w:ascii="Times New Roman" w:hAnsi="Times New Roman" w:cs="Times New Roman"/>
+          <w:b/>
+          <w:sz w:val="24"/>
+          <w:szCs w:val="24"/>
+          <w:lang w:val="pt-PT"/>
+        </w:rPr>
+        <w:t>Objetivo</w:t>
+      </w:r>
+      <w:proofErr w:type="spellEnd"/>
+      <w:r>
+        <w:rPr>
+          <w:rFonts w:ascii="Times New Roman" w:hAnsi="Times New Roman" w:cs="Times New Roman"/>
+          <w:b/>
+          <w:sz w:val="24"/>
+          <w:szCs w:val="24"/>
+          <w:lang w:val="pt-PT"/>
+        </w:rPr>
+        <w:t>:</w:t>
       </w:r>
       <w:r>
         <w:rPr>
@@ -16763,7 +18510,27 @@
           <w:szCs w:val="24"/>
           <w:lang w:val="pt-PT"/>
         </w:rPr>
-        <w:t xml:space="preserve">pção ver unidades capacitadas selecionada  </w:t>
+        <w:t xml:space="preserve">pção ver unidades capacitadas </w:t>
+      </w:r>
+      <w:proofErr w:type="spellStart"/>
+      <w:r>
+        <w:rPr>
+          <w:rFonts w:ascii="Times New Roman" w:hAnsi="Times New Roman" w:cs="Times New Roman"/>
+          <w:sz w:val="24"/>
+          <w:szCs w:val="24"/>
+          <w:lang w:val="pt-PT"/>
+        </w:rPr>
+        <w:t>selecionada</w:t>
+      </w:r>
+      <w:proofErr w:type="spellEnd"/>
+      <w:r>
+        <w:rPr>
+          <w:rFonts w:ascii="Times New Roman" w:hAnsi="Times New Roman" w:cs="Times New Roman"/>
+          <w:sz w:val="24"/>
+          <w:szCs w:val="24"/>
+          <w:lang w:val="pt-PT"/>
+        </w:rPr>
+        <w:t xml:space="preserve">  </w:t>
       </w:r>
     </w:p>
     <w:p>
@@ -18037,7 +19804,7 @@
 </file>
 
 <file path=word/endnotes.xml><?xml version="1.0" encoding="utf-8"?>
-<w:endnotes xmlns:wpc="http://schemas.microsoft.com/office/word/2010/wordprocessingCanvas" xmlns:mc="http://schemas.openxmlformats.org/markup-compatibility/2006" xmlns:o="urn:schemas-microsoft-com:office:office" xmlns:r="http://schemas.openxmlformats.org/officeDocument/2006/relationships" xmlns:m="http://schemas.openxmlformats.org/officeDocument/2006/math" xmlns:v="urn:schemas-microsoft-com:vml" xmlns:wp14="http://schemas.microsoft.com/office/word/2010/wordprocessingDrawing" xmlns:wp="http://schemas.openxmlformats.org/drawingml/2006/wordprocessingDrawing" xmlns:w10="urn:schemas-microsoft-com:office:word" xmlns:w="http://schemas.openxmlformats.org/wordprocessingml/2006/main" xmlns:w14="http://schemas.microsoft.com/office/word/2010/wordml" xmlns:w15="http://schemas.microsoft.com/office/word/2012/wordml" xmlns:wpg="http://schemas.microsoft.com/office/word/2010/wordprocessingGroup" xmlns:wpi="http://schemas.microsoft.com/office/word/2010/wordprocessingInk" xmlns:wne="http://schemas.microsoft.com/office/word/2006/wordml" xmlns:wps="http://schemas.microsoft.com/office/word/2010/wordprocessingShape" mc:Ignorable="w14 w15 wp14">
+<w:endnotes xmlns:wpc="http://schemas.microsoft.com/office/word/2010/wordprocessingCanvas" xmlns:mc="http://schemas.openxmlformats.org/markup-compatibility/2006" xmlns:o="urn:schemas-microsoft-com:office:office" xmlns:r="http://schemas.openxmlformats.org/officeDocument/2006/relationships" xmlns:m="http://schemas.openxmlformats.org/officeDocument/2006/math" xmlns:v="urn:schemas-microsoft-com:vml" xmlns:wp14="http://schemas.microsoft.com/office/word/2010/wordprocessingDrawing" xmlns:wp="http://schemas.openxmlformats.org/drawingml/2006/wordprocessingDrawing" xmlns:w10="urn:schemas-microsoft-com:office:word" xmlns:w="http://schemas.openxmlformats.org/wordprocessingml/2006/main" xmlns:w14="http://schemas.microsoft.com/office/word/2010/wordml" xmlns:wpg="http://schemas.microsoft.com/office/word/2010/wordprocessingGroup" xmlns:wpi="http://schemas.microsoft.com/office/word/2010/wordprocessingInk" xmlns:wne="http://schemas.microsoft.com/office/word/2006/wordml" xmlns:wps="http://schemas.microsoft.com/office/word/2010/wordprocessingShape" mc:Ignorable="w14 wp14">
   <w:endnote w:type="separator" w:id="-1">
     <w:p>
       <w:pPr>
@@ -18062,7 +19829,7 @@
 </file>
 
 <file path=word/footnotes.xml><?xml version="1.0" encoding="utf-8"?>
-<w:footnotes xmlns:wpc="http://schemas.microsoft.com/office/word/2010/wordprocessingCanvas" xmlns:mc="http://schemas.openxmlformats.org/markup-compatibility/2006" xmlns:o="urn:schemas-microsoft-com:office:office" xmlns:r="http://schemas.openxmlformats.org/officeDocument/2006/relationships" xmlns:m="http://schemas.openxmlformats.org/officeDocument/2006/math" xmlns:v="urn:schemas-microsoft-com:vml" xmlns:wp14="http://schemas.microsoft.com/office/word/2010/wordprocessingDrawing" xmlns:wp="http://schemas.openxmlformats.org/drawingml/2006/wordprocessingDrawing" xmlns:w10="urn:schemas-microsoft-com:office:word" xmlns:w="http://schemas.openxmlformats.org/wordprocessingml/2006/main" xmlns:w14="http://schemas.microsoft.com/office/word/2010/wordml" xmlns:w15="http://schemas.microsoft.com/office/word/2012/wordml" xmlns:wpg="http://schemas.microsoft.com/office/word/2010/wordprocessingGroup" xmlns:wpi="http://schemas.microsoft.com/office/word/2010/wordprocessingInk" xmlns:wne="http://schemas.microsoft.com/office/word/2006/wordml" xmlns:wps="http://schemas.microsoft.com/office/word/2010/wordprocessingShape" mc:Ignorable="w14 w15 wp14">
+<w:footnotes xmlns:wpc="http://schemas.microsoft.com/office/word/2010/wordprocessingCanvas" xmlns:mc="http://schemas.openxmlformats.org/markup-compatibility/2006" xmlns:o="urn:schemas-microsoft-com:office:office" xmlns:r="http://schemas.openxmlformats.org/officeDocument/2006/relationships" xmlns:m="http://schemas.openxmlformats.org/officeDocument/2006/math" xmlns:v="urn:schemas-microsoft-com:vml" xmlns:wp14="http://schemas.microsoft.com/office/word/2010/wordprocessingDrawing" xmlns:wp="http://schemas.openxmlformats.org/drawingml/2006/wordprocessingDrawing" xmlns:w10="urn:schemas-microsoft-com:office:word" xmlns:w="http://schemas.openxmlformats.org/wordprocessingml/2006/main" xmlns:w14="http://schemas.microsoft.com/office/word/2010/wordml" xmlns:wpg="http://schemas.microsoft.com/office/word/2010/wordprocessingGroup" xmlns:wpi="http://schemas.microsoft.com/office/word/2010/wordprocessingInk" xmlns:wne="http://schemas.microsoft.com/office/word/2006/wordml" xmlns:wps="http://schemas.microsoft.com/office/word/2010/wordprocessingShape" mc:Ignorable="w14 wp14">
   <w:footnote w:type="separator" w:id="-1">
     <w:p>
       <w:pPr>
@@ -18087,7 +19854,7 @@
 </file>
 
 <file path=word/numbering.xml><?xml version="1.0" encoding="utf-8"?>
-<w:numbering xmlns:wpc="http://schemas.microsoft.com/office/word/2010/wordprocessingCanvas" xmlns:mc="http://schemas.openxmlformats.org/markup-compatibility/2006" xmlns:o="urn:schemas-microsoft-com:office:office" xmlns:r="http://schemas.openxmlformats.org/officeDocument/2006/relationships" xmlns:m="http://schemas.openxmlformats.org/officeDocument/2006/math" xmlns:v="urn:schemas-microsoft-com:vml" xmlns:wp14="http://schemas.microsoft.com/office/word/2010/wordprocessingDrawing" xmlns:wp="http://schemas.openxmlformats.org/drawingml/2006/wordprocessingDrawing" xmlns:w10="urn:schemas-microsoft-com:office:word" xmlns:w="http://schemas.openxmlformats.org/wordprocessingml/2006/main" xmlns:w14="http://schemas.microsoft.com/office/word/2010/wordml" xmlns:w15="http://schemas.microsoft.com/office/word/2012/wordml" xmlns:wpg="http://schemas.microsoft.com/office/word/2010/wordprocessingGroup" xmlns:wpi="http://schemas.microsoft.com/office/word/2010/wordprocessingInk" xmlns:wne="http://schemas.microsoft.com/office/word/2006/wordml" xmlns:wps="http://schemas.microsoft.com/office/word/2010/wordprocessingShape" mc:Ignorable="w14 w15 wp14">
+<w:numbering xmlns:wpc="http://schemas.microsoft.com/office/word/2010/wordprocessingCanvas" xmlns:mc="http://schemas.openxmlformats.org/markup-compatibility/2006" xmlns:o="urn:schemas-microsoft-com:office:office" xmlns:r="http://schemas.openxmlformats.org/officeDocument/2006/relationships" xmlns:m="http://schemas.openxmlformats.org/officeDocument/2006/math" xmlns:v="urn:schemas-microsoft-com:vml" xmlns:wp14="http://schemas.microsoft.com/office/word/2010/wordprocessingDrawing" xmlns:wp="http://schemas.openxmlformats.org/drawingml/2006/wordprocessingDrawing" xmlns:w10="urn:schemas-microsoft-com:office:word" xmlns:w="http://schemas.openxmlformats.org/wordprocessingml/2006/main" xmlns:w14="http://schemas.microsoft.com/office/word/2010/wordml" xmlns:wpg="http://schemas.microsoft.com/office/word/2010/wordprocessingGroup" xmlns:wpi="http://schemas.microsoft.com/office/word/2010/wordprocessingInk" xmlns:wne="http://schemas.microsoft.com/office/word/2006/wordml" xmlns:wps="http://schemas.microsoft.com/office/word/2010/wordprocessingShape" mc:Ignorable="w14 wp14">
   <w:abstractNum w:abstractNumId="0">
     <w:nsid w:val="019433D2"/>
     <w:multiLevelType w:val="hybridMultilevel"/>
@@ -22935,7 +24702,7 @@
 </file>
 
 <file path=word/styles.xml><?xml version="1.0" encoding="utf-8"?>
-<w:styles xmlns:mc="http://schemas.openxmlformats.org/markup-compatibility/2006" xmlns:r="http://schemas.openxmlformats.org/officeDocument/2006/relationships" xmlns:w="http://schemas.openxmlformats.org/wordprocessingml/2006/main" xmlns:w14="http://schemas.microsoft.com/office/word/2010/wordml" xmlns:w15="http://schemas.microsoft.com/office/word/2012/wordml" mc:Ignorable="w14 w15">
+<w:styles xmlns:mc="http://schemas.openxmlformats.org/markup-compatibility/2006" xmlns:r="http://schemas.openxmlformats.org/officeDocument/2006/relationships" xmlns:w="http://schemas.openxmlformats.org/wordprocessingml/2006/main" xmlns:w14="http://schemas.microsoft.com/office/word/2010/wordml" mc:Ignorable="w14">
   <w:docDefaults>
     <w:rPrDefault>
       <w:rPr>
@@ -22951,385 +24718,151 @@
       </w:pPr>
     </w:pPrDefault>
   </w:docDefaults>
-  <w:latentStyles w:defLockedState="0" w:defUIPriority="99" w:defSemiHidden="0" w:defUnhideWhenUsed="0" w:defQFormat="0" w:count="371">
-    <w:lsdException w:name="Normal" w:uiPriority="0" w:qFormat="1"/>
-    <w:lsdException w:name="heading 1" w:uiPriority="9" w:qFormat="1"/>
-    <w:lsdException w:name="heading 2" w:semiHidden="1" w:uiPriority="9" w:unhideWhenUsed="1" w:qFormat="1"/>
-    <w:lsdException w:name="heading 3" w:semiHidden="1" w:uiPriority="9" w:unhideWhenUsed="1" w:qFormat="1"/>
-    <w:lsdException w:name="heading 4" w:semiHidden="1" w:uiPriority="9" w:unhideWhenUsed="1" w:qFormat="1"/>
-    <w:lsdException w:name="heading 5" w:semiHidden="1" w:uiPriority="9" w:unhideWhenUsed="1" w:qFormat="1"/>
-    <w:lsdException w:name="heading 6" w:semiHidden="1" w:uiPriority="9" w:unhideWhenUsed="1" w:qFormat="1"/>
-    <w:lsdException w:name="heading 7" w:semiHidden="1" w:uiPriority="9" w:unhideWhenUsed="1" w:qFormat="1"/>
-    <w:lsdException w:name="heading 8" w:semiHidden="1" w:uiPriority="9" w:unhideWhenUsed="1" w:qFormat="1"/>
-    <w:lsdException w:name="heading 9" w:semiHidden="1" w:uiPriority="9" w:unhideWhenUsed="1" w:qFormat="1"/>
-    <w:lsdException w:name="index 1" w:semiHidden="1" w:unhideWhenUsed="1"/>
-    <w:lsdException w:name="index 2" w:semiHidden="1" w:unhideWhenUsed="1"/>
-    <w:lsdException w:name="index 3" w:semiHidden="1" w:unhideWhenUsed="1"/>
-    <w:lsdException w:name="index 4" w:semiHidden="1" w:unhideWhenUsed="1"/>
-    <w:lsdException w:name="index 5" w:semiHidden="1" w:unhideWhenUsed="1"/>
-    <w:lsdException w:name="index 6" w:semiHidden="1" w:unhideWhenUsed="1"/>
-    <w:lsdException w:name="index 7" w:semiHidden="1" w:unhideWhenUsed="1"/>
-    <w:lsdException w:name="index 8" w:semiHidden="1" w:unhideWhenUsed="1"/>
-    <w:lsdException w:name="index 9" w:semiHidden="1" w:unhideWhenUsed="1"/>
-    <w:lsdException w:name="toc 1" w:semiHidden="1" w:uiPriority="39" w:unhideWhenUsed="1"/>
-    <w:lsdException w:name="toc 2" w:semiHidden="1" w:uiPriority="39" w:unhideWhenUsed="1"/>
-    <w:lsdException w:name="toc 3" w:semiHidden="1" w:uiPriority="39" w:unhideWhenUsed="1"/>
-    <w:lsdException w:name="toc 4" w:semiHidden="1" w:uiPriority="39" w:unhideWhenUsed="1"/>
-    <w:lsdException w:name="toc 5" w:semiHidden="1" w:uiPriority="39" w:unhideWhenUsed="1"/>
-    <w:lsdException w:name="toc 6" w:semiHidden="1" w:uiPriority="39" w:unhideWhenUsed="1"/>
-    <w:lsdException w:name="toc 7" w:semiHidden="1" w:uiPriority="39" w:unhideWhenUsed="1"/>
-    <w:lsdException w:name="toc 8" w:semiHidden="1" w:uiPriority="39" w:unhideWhenUsed="1"/>
-    <w:lsdException w:name="toc 9" w:semiHidden="1" w:uiPriority="39" w:unhideWhenUsed="1"/>
-    <w:lsdException w:name="Normal Indent" w:semiHidden="1" w:unhideWhenUsed="1"/>
-    <w:lsdException w:name="footnote text" w:semiHidden="1" w:unhideWhenUsed="1"/>
-    <w:lsdException w:name="annotation text" w:semiHidden="1" w:unhideWhenUsed="1"/>
-    <w:lsdException w:name="header" w:semiHidden="1" w:unhideWhenUsed="1"/>
-    <w:lsdException w:name="footer" w:semiHidden="1" w:unhideWhenUsed="1"/>
-    <w:lsdException w:name="index heading" w:semiHidden="1" w:unhideWhenUsed="1"/>
-    <w:lsdException w:name="caption" w:semiHidden="1" w:uiPriority="35" w:unhideWhenUsed="1" w:qFormat="1"/>
-    <w:lsdException w:name="table of figures" w:semiHidden="1" w:unhideWhenUsed="1"/>
-    <w:lsdException w:name="envelope address" w:semiHidden="1" w:unhideWhenUsed="1"/>
-    <w:lsdException w:name="envelope return" w:semiHidden="1" w:unhideWhenUsed="1"/>
-    <w:lsdException w:name="footnote reference" w:semiHidden="1" w:unhideWhenUsed="1"/>
-    <w:lsdException w:name="annotation reference" w:semiHidden="1" w:unhideWhenUsed="1"/>
-    <w:lsdException w:name="line number" w:semiHidden="1" w:unhideWhenUsed="1"/>
-    <w:lsdException w:name="page number" w:semiHidden="1" w:unhideWhenUsed="1"/>
-    <w:lsdException w:name="endnote reference" w:semiHidden="1" w:unhideWhenUsed="1"/>
-    <w:lsdException w:name="endnote text" w:semiHidden="1" w:unhideWhenUsed="1"/>
-    <w:lsdException w:name="table of authorities" w:semiHidden="1" w:unhideWhenUsed="1"/>
-    <w:lsdException w:name="macro" w:semiHidden="1" w:unhideWhenUsed="1"/>
-    <w:lsdException w:name="toa heading" w:semiHidden="1" w:unhideWhenUsed="1"/>
-    <w:lsdException w:name="List" w:semiHidden="1" w:unhideWhenUsed="1"/>
-    <w:lsdException w:name="List Bullet" w:semiHidden="1" w:unhideWhenUsed="1"/>
-    <w:lsdException w:name="List Number" w:semiHidden="1" w:unhideWhenUsed="1"/>
-    <w:lsdException w:name="List 2" w:semiHidden="1" w:unhideWhenUsed="1"/>
-    <w:lsdException w:name="List 3" w:semiHidden="1" w:unhideWhenUsed="1"/>
-    <w:lsdException w:name="List 4" w:semiHidden="1" w:unhideWhenUsed="1"/>
-    <w:lsdException w:name="List 5" w:semiHidden="1" w:unhideWhenUsed="1"/>
-    <w:lsdException w:name="List Bullet 2" w:semiHidden="1" w:unhideWhenUsed="1"/>
-    <w:lsdException w:name="List Bullet 3" w:semiHidden="1" w:unhideWhenUsed="1"/>
-    <w:lsdException w:name="List Bullet 4" w:semiHidden="1" w:unhideWhenUsed="1"/>
-    <w:lsdException w:name="List Bullet 5" w:semiHidden="1" w:unhideWhenUsed="1"/>
-    <w:lsdException w:name="List Number 2" w:semiHidden="1" w:unhideWhenUsed="1"/>
-    <w:lsdException w:name="List Number 3" w:semiHidden="1" w:unhideWhenUsed="1"/>
-    <w:lsdException w:name="List Number 4" w:semiHidden="1" w:unhideWhenUsed="1"/>
-    <w:lsdException w:name="List Number 5" w:semiHidden="1" w:unhideWhenUsed="1"/>
-    <w:lsdException w:name="Title" w:uiPriority="10" w:qFormat="1"/>
-    <w:lsdException w:name="Closing" w:semiHidden="1" w:unhideWhenUsed="1"/>
-    <w:lsdException w:name="Signature" w:semiHidden="1" w:unhideWhenUsed="1"/>
-    <w:lsdException w:name="Default Paragraph Font" w:semiHidden="1" w:uiPriority="1" w:unhideWhenUsed="1"/>
-    <w:lsdException w:name="Body Text" w:semiHidden="1" w:unhideWhenUsed="1"/>
-    <w:lsdException w:name="Body Text Indent" w:semiHidden="1" w:unhideWhenUsed="1"/>
-    <w:lsdException w:name="List Continue" w:semiHidden="1" w:unhideWhenUsed="1"/>
-    <w:lsdException w:name="List Continue 2" w:semiHidden="1" w:unhideWhenUsed="1"/>
-    <w:lsdException w:name="List Continue 3" w:semiHidden="1" w:unhideWhenUsed="1"/>
-    <w:lsdException w:name="List Continue 4" w:semiHidden="1" w:unhideWhenUsed="1"/>
-    <w:lsdException w:name="List Continue 5" w:semiHidden="1" w:unhideWhenUsed="1"/>
-    <w:lsdException w:name="Message Header" w:semiHidden="1" w:unhideWhenUsed="1"/>
-    <w:lsdException w:name="Subtitle" w:uiPriority="11" w:qFormat="1"/>
-    <w:lsdException w:name="Salutation" w:semiHidden="1" w:unhideWhenUsed="1"/>
-    <w:lsdException w:name="Date" w:semiHidden="1" w:unhideWhenUsed="1"/>
-    <w:lsdException w:name="Body Text First Indent" w:semiHidden="1" w:unhideWhenUsed="1"/>
-    <w:lsdException w:name="Body Text First Indent 2" w:semiHidden="1" w:unhideWhenUsed="1"/>
-    <w:lsdException w:name="Note Heading" w:semiHidden="1" w:unhideWhenUsed="1"/>
-    <w:lsdException w:name="Body Text 2" w:semiHidden="1" w:unhideWhenUsed="1"/>
-    <w:lsdException w:name="Body Text 3" w:semiHidden="1" w:unhideWhenUsed="1"/>
-    <w:lsdException w:name="Body Text Indent 2" w:semiHidden="1" w:unhideWhenUsed="1"/>
-    <w:lsdException w:name="Body Text Indent 3" w:semiHidden="1" w:unhideWhenUsed="1"/>
-    <w:lsdException w:name="Block Text" w:semiHidden="1" w:unhideWhenUsed="1"/>
-    <w:lsdException w:name="Hyperlink" w:semiHidden="1" w:unhideWhenUsed="1"/>
-    <w:lsdException w:name="FollowedHyperlink" w:semiHidden="1" w:unhideWhenUsed="1"/>
-    <w:lsdException w:name="Strong" w:uiPriority="22" w:qFormat="1"/>
-    <w:lsdException w:name="Emphasis" w:uiPriority="20" w:qFormat="1"/>
-    <w:lsdException w:name="Document Map" w:semiHidden="1" w:unhideWhenUsed="1"/>
-    <w:lsdException w:name="Plain Text" w:semiHidden="1" w:unhideWhenUsed="1"/>
-    <w:lsdException w:name="E-mail Signature" w:semiHidden="1" w:unhideWhenUsed="1"/>
-    <w:lsdException w:name="HTML Top of Form" w:semiHidden="1" w:unhideWhenUsed="1"/>
-    <w:lsdException w:name="HTML Bottom of Form" w:semiHidden="1" w:unhideWhenUsed="1"/>
-    <w:lsdException w:name="Normal (Web)" w:semiHidden="1" w:unhideWhenUsed="1"/>
-    <w:lsdException w:name="HTML Acronym" w:semiHidden="1" w:unhideWhenUsed="1"/>
-    <w:lsdException w:name="HTML Address" w:semiHidden="1" w:unhideWhenUsed="1"/>
-    <w:lsdException w:name="HTML Cite" w:semiHidden="1" w:unhideWhenUsed="1"/>
-    <w:lsdException w:name="HTML Code" w:semiHidden="1" w:unhideWhenUsed="1"/>
-    <w:lsdException w:name="HTML Definition" w:semiHidden="1" w:unhideWhenUsed="1"/>
-    <w:lsdException w:name="HTML Keyboard" w:semiHidden="1" w:unhideWhenUsed="1"/>
-    <w:lsdException w:name="HTML Preformatted" w:semiHidden="1" w:unhideWhenUsed="1"/>
-    <w:lsdException w:name="HTML Sample" w:semiHidden="1" w:unhideWhenUsed="1"/>
-    <w:lsdException w:name="HTML Typewriter" w:semiHidden="1" w:unhideWhenUsed="1"/>
-    <w:lsdException w:name="HTML Variable" w:semiHidden="1" w:unhideWhenUsed="1"/>
-    <w:lsdException w:name="Normal Table" w:semiHidden="1" w:unhideWhenUsed="1"/>
-    <w:lsdException w:name="annotation subject" w:semiHidden="1" w:unhideWhenUsed="1"/>
-    <w:lsdException w:name="No List" w:semiHidden="1" w:unhideWhenUsed="1"/>
-    <w:lsdException w:name="Outline List 1" w:semiHidden="1" w:unhideWhenUsed="1"/>
-    <w:lsdException w:name="Outline List 2" w:semiHidden="1" w:unhideWhenUsed="1"/>
-    <w:lsdException w:name="Outline List 3" w:semiHidden="1" w:unhideWhenUsed="1"/>
-    <w:lsdException w:name="Table Simple 1" w:semiHidden="1" w:unhideWhenUsed="1"/>
-    <w:lsdException w:name="Table Simple 2" w:semiHidden="1" w:unhideWhenUsed="1"/>
-    <w:lsdException w:name="Table Simple 3" w:semiHidden="1" w:unhideWhenUsed="1"/>
-    <w:lsdException w:name="Table Classic 1" w:semiHidden="1" w:unhideWhenUsed="1"/>
-    <w:lsdException w:name="Table Classic 2" w:semiHidden="1" w:unhideWhenUsed="1"/>
-    <w:lsdException w:name="Table Classic 3" w:semiHidden="1" w:unhideWhenUsed="1"/>
-    <w:lsdException w:name="Table Classic 4" w:semiHidden="1" w:unhideWhenUsed="1"/>
-    <w:lsdException w:name="Table Colorful 1" w:semiHidden="1" w:unhideWhenUsed="1"/>
-    <w:lsdException w:name="Table Colorful 2" w:semiHidden="1" w:unhideWhenUsed="1"/>
-    <w:lsdException w:name="Table Colorful 3" w:semiHidden="1" w:unhideWhenUsed="1"/>
-    <w:lsdException w:name="Table Columns 1" w:semiHidden="1" w:unhideWhenUsed="1"/>
-    <w:lsdException w:name="Table Columns 2" w:semiHidden="1" w:unhideWhenUsed="1"/>
-    <w:lsdException w:name="Table Columns 3" w:semiHidden="1" w:unhideWhenUsed="1"/>
-    <w:lsdException w:name="Table Columns 4" w:semiHidden="1" w:unhideWhenUsed="1"/>
-    <w:lsdException w:name="Table Columns 5" w:semiHidden="1" w:unhideWhenUsed="1"/>
-    <w:lsdException w:name="Table Grid 1" w:semiHidden="1" w:unhideWhenUsed="1"/>
-    <w:lsdException w:name="Table Grid 2" w:semiHidden="1" w:unhideWhenUsed="1"/>
-    <w:lsdException w:name="Table Grid 3" w:semiHidden="1" w:unhideWhenUsed="1"/>
-    <w:lsdException w:name="Table Grid 4" w:semiHidden="1" w:unhideWhenUsed="1"/>
-    <w:lsdException w:name="Table Grid 5" w:semiHidden="1" w:unhideWhenUsed="1"/>
-    <w:lsdException w:name="Table Grid 6" w:semiHidden="1" w:unhideWhenUsed="1"/>
-    <w:lsdException w:name="Table Grid 7" w:semiHidden="1" w:unhideWhenUsed="1"/>
-    <w:lsdException w:name="Table Grid 8" w:semiHidden="1" w:unhideWhenUsed="1"/>
-    <w:lsdException w:name="Table List 1" w:semiHidden="1" w:unhideWhenUsed="1"/>
-    <w:lsdException w:name="Table List 2" w:semiHidden="1" w:unhideWhenUsed="1"/>
-    <w:lsdException w:name="Table List 3" w:semiHidden="1" w:unhideWhenUsed="1"/>
-    <w:lsdException w:name="Table List 4" w:semiHidden="1" w:unhideWhenUsed="1"/>
-    <w:lsdException w:name="Table List 5" w:semiHidden="1" w:unhideWhenUsed="1"/>
-    <w:lsdException w:name="Table List 6" w:semiHidden="1" w:unhideWhenUsed="1"/>
-    <w:lsdException w:name="Table List 7" w:semiHidden="1" w:unhideWhenUsed="1"/>
-    <w:lsdException w:name="Table List 8" w:semiHidden="1" w:unhideWhenUsed="1"/>
-    <w:lsdException w:name="Table 3D effects 1" w:semiHidden="1" w:unhideWhenUsed="1"/>
-    <w:lsdException w:name="Table 3D effects 2" w:semiHidden="1" w:unhideWhenUsed="1"/>
-    <w:lsdException w:name="Table 3D effects 3" w:semiHidden="1" w:unhideWhenUsed="1"/>
-    <w:lsdException w:name="Table Contemporary" w:semiHidden="1" w:unhideWhenUsed="1"/>
-    <w:lsdException w:name="Table Elegant" w:semiHidden="1" w:unhideWhenUsed="1"/>
-    <w:lsdException w:name="Table Professional" w:semiHidden="1" w:unhideWhenUsed="1"/>
-    <w:lsdException w:name="Table Subtle 1" w:semiHidden="1" w:unhideWhenUsed="1"/>
-    <w:lsdException w:name="Table Subtle 2" w:semiHidden="1" w:unhideWhenUsed="1"/>
-    <w:lsdException w:name="Table Web 1" w:semiHidden="1" w:unhideWhenUsed="1"/>
-    <w:lsdException w:name="Table Web 2" w:semiHidden="1" w:unhideWhenUsed="1"/>
-    <w:lsdException w:name="Table Web 3" w:semiHidden="1" w:unhideWhenUsed="1"/>
-    <w:lsdException w:name="Balloon Text" w:semiHidden="1" w:unhideWhenUsed="1"/>
-    <w:lsdException w:name="Table Grid" w:uiPriority="39"/>
-    <w:lsdException w:name="Table Theme" w:semiHidden="1" w:unhideWhenUsed="1"/>
-    <w:lsdException w:name="Placeholder Text" w:semiHidden="1"/>
-    <w:lsdException w:name="No Spacing" w:uiPriority="1" w:qFormat="1"/>
-    <w:lsdException w:name="Light Shading" w:uiPriority="60"/>
-    <w:lsdException w:name="Light List" w:uiPriority="61"/>
-    <w:lsdException w:name="Light Grid" w:uiPriority="62"/>
-    <w:lsdException w:name="Medium Shading 1" w:uiPriority="63"/>
-    <w:lsdException w:name="Medium Shading 2" w:uiPriority="64"/>
-    <w:lsdException w:name="Medium List 1" w:uiPriority="65"/>
-    <w:lsdException w:name="Medium List 2" w:uiPriority="66"/>
-    <w:lsdException w:name="Medium Grid 1" w:uiPriority="67"/>
-    <w:lsdException w:name="Medium Grid 2" w:uiPriority="68"/>
-    <w:lsdException w:name="Medium Grid 3" w:uiPriority="69"/>
-    <w:lsdException w:name="Dark List" w:uiPriority="70"/>
-    <w:lsdException w:name="Colorful Shading" w:uiPriority="71"/>
-    <w:lsdException w:name="Colorful List" w:uiPriority="72"/>
-    <w:lsdException w:name="Colorful Grid" w:uiPriority="73"/>
-    <w:lsdException w:name="Light Shading Accent 1" w:uiPriority="60"/>
-    <w:lsdException w:name="Light List Accent 1" w:uiPriority="61"/>
-    <w:lsdException w:name="Light Grid Accent 1" w:uiPriority="62"/>
-    <w:lsdException w:name="Medium Shading 1 Accent 1" w:uiPriority="63"/>
-    <w:lsdException w:name="Medium Shading 2 Accent 1" w:uiPriority="64"/>
-    <w:lsdException w:name="Medium List 1 Accent 1" w:uiPriority="65"/>
-    <w:lsdException w:name="Revision" w:semiHidden="1"/>
-    <w:lsdException w:name="List Paragraph" w:uiPriority="34" w:qFormat="1"/>
-    <w:lsdException w:name="Quote" w:uiPriority="29" w:qFormat="1"/>
-    <w:lsdException w:name="Intense Quote" w:uiPriority="30" w:qFormat="1"/>
-    <w:lsdException w:name="Medium List 2 Accent 1" w:uiPriority="66"/>
-    <w:lsdException w:name="Medium Grid 1 Accent 1" w:uiPriority="67"/>
-    <w:lsdException w:name="Medium Grid 2 Accent 1" w:uiPriority="68"/>
-    <w:lsdException w:name="Medium Grid 3 Accent 1" w:uiPriority="69"/>
-    <w:lsdException w:name="Dark List Accent 1" w:uiPriority="70"/>
-    <w:lsdException w:name="Colorful Shading Accent 1" w:uiPriority="71"/>
-    <w:lsdException w:name="Colorful List Accent 1" w:uiPriority="72"/>
-    <w:lsdException w:name="Colorful Grid Accent 1" w:uiPriority="73"/>
-    <w:lsdException w:name="Light Shading Accent 2" w:uiPriority="60"/>
-    <w:lsdException w:name="Light List Accent 2" w:uiPriority="61"/>
-    <w:lsdException w:name="Light Grid Accent 2" w:uiPriority="62"/>
-    <w:lsdException w:name="Medium Shading 1 Accent 2" w:uiPriority="63"/>
-    <w:lsdException w:name="Medium Shading 2 Accent 2" w:uiPriority="64"/>
-    <w:lsdException w:name="Medium List 1 Accent 2" w:uiPriority="65"/>
-    <w:lsdException w:name="Medium List 2 Accent 2" w:uiPriority="66"/>
-    <w:lsdException w:name="Medium Grid 1 Accent 2" w:uiPriority="67"/>
-    <w:lsdException w:name="Medium Grid 2 Accent 2" w:uiPriority="68"/>
-    <w:lsdException w:name="Medium Grid 3 Accent 2" w:uiPriority="69"/>
-    <w:lsdException w:name="Dark List Accent 2" w:uiPriority="70"/>
-    <w:lsdException w:name="Colorful Shading Accent 2" w:uiPriority="71"/>
-    <w:lsdException w:name="Colorful List Accent 2" w:uiPriority="72"/>
-    <w:lsdException w:name="Colorful Grid Accent 2" w:uiPriority="73"/>
-    <w:lsdException w:name="Light Shading Accent 3" w:uiPriority="60"/>
-    <w:lsdException w:name="Light List Accent 3" w:uiPriority="61"/>
-    <w:lsdException w:name="Light Grid Accent 3" w:uiPriority="62"/>
-    <w:lsdException w:name="Medium Shading 1 Accent 3" w:uiPriority="63"/>
-    <w:lsdException w:name="Medium Shading 2 Accent 3" w:uiPriority="64"/>
-    <w:lsdException w:name="Medium List 1 Accent 3" w:uiPriority="65"/>
-    <w:lsdException w:name="Medium List 2 Accent 3" w:uiPriority="66"/>
-    <w:lsdException w:name="Medium Grid 1 Accent 3" w:uiPriority="67"/>
-    <w:lsdException w:name="Medium Grid 2 Accent 3" w:uiPriority="68"/>
-    <w:lsdException w:name="Medium Grid 3 Accent 3" w:uiPriority="69"/>
-    <w:lsdException w:name="Dark List Accent 3" w:uiPriority="70"/>
-    <w:lsdException w:name="Colorful Shading Accent 3" w:uiPriority="71"/>
-    <w:lsdException w:name="Colorful List Accent 3" w:uiPriority="72"/>
-    <w:lsdException w:name="Colorful Grid Accent 3" w:uiPriority="73"/>
-    <w:lsdException w:name="Light Shading Accent 4" w:uiPriority="60"/>
-    <w:lsdException w:name="Light List Accent 4" w:uiPriority="61"/>
-    <w:lsdException w:name="Light Grid Accent 4" w:uiPriority="62"/>
-    <w:lsdException w:name="Medium Shading 1 Accent 4" w:uiPriority="63"/>
-    <w:lsdException w:name="Medium Shading 2 Accent 4" w:uiPriority="64"/>
-    <w:lsdException w:name="Medium List 1 Accent 4" w:uiPriority="65"/>
-    <w:lsdException w:name="Medium List 2 Accent 4" w:uiPriority="66"/>
-    <w:lsdException w:name="Medium Grid 1 Accent 4" w:uiPriority="67"/>
-    <w:lsdException w:name="Medium Grid 2 Accent 4" w:uiPriority="68"/>
-    <w:lsdException w:name="Medium Grid 3 Accent 4" w:uiPriority="69"/>
-    <w:lsdException w:name="Dark List Accent 4" w:uiPriority="70"/>
-    <w:lsdException w:name="Colorful Shading Accent 4" w:uiPriority="71"/>
-    <w:lsdException w:name="Colorful List Accent 4" w:uiPriority="72"/>
-    <w:lsdException w:name="Colorful Grid Accent 4" w:uiPriority="73"/>
-    <w:lsdException w:name="Light Shading Accent 5" w:uiPriority="60"/>
-    <w:lsdException w:name="Light List Accent 5" w:uiPriority="61"/>
-    <w:lsdException w:name="Light Grid Accent 5" w:uiPriority="62"/>
-    <w:lsdException w:name="Medium Shading 1 Accent 5" w:uiPriority="63"/>
-    <w:lsdException w:name="Medium Shading 2 Accent 5" w:uiPriority="64"/>
-    <w:lsdException w:name="Medium List 1 Accent 5" w:uiPriority="65"/>
-    <w:lsdException w:name="Medium List 2 Accent 5" w:uiPriority="66"/>
-    <w:lsdException w:name="Medium Grid 1 Accent 5" w:uiPriority="67"/>
-    <w:lsdException w:name="Medium Grid 2 Accent 5" w:uiPriority="68"/>
-    <w:lsdException w:name="Medium Grid 3 Accent 5" w:uiPriority="69"/>
-    <w:lsdException w:name="Dark List Accent 5" w:uiPriority="70"/>
-    <w:lsdException w:name="Colorful Shading Accent 5" w:uiPriority="71"/>
-    <w:lsdException w:name="Colorful List Accent 5" w:uiPriority="72"/>
-    <w:lsdException w:name="Colorful Grid Accent 5" w:uiPriority="73"/>
-    <w:lsdException w:name="Light Shading Accent 6" w:uiPriority="60"/>
-    <w:lsdException w:name="Light List Accent 6" w:uiPriority="61"/>
-    <w:lsdException w:name="Light Grid Accent 6" w:uiPriority="62"/>
-    <w:lsdException w:name="Medium Shading 1 Accent 6" w:uiPriority="63"/>
-    <w:lsdException w:name="Medium Shading 2 Accent 6" w:uiPriority="64"/>
-    <w:lsdException w:name="Medium List 1 Accent 6" w:uiPriority="65"/>
-    <w:lsdException w:name="Medium List 2 Accent 6" w:uiPriority="66"/>
-    <w:lsdException w:name="Medium Grid 1 Accent 6" w:uiPriority="67"/>
-    <w:lsdException w:name="Medium Grid 2 Accent 6" w:uiPriority="68"/>
-    <w:lsdException w:name="Medium Grid 3 Accent 6" w:uiPriority="69"/>
-    <w:lsdException w:name="Dark List Accent 6" w:uiPriority="70"/>
-    <w:lsdException w:name="Colorful Shading Accent 6" w:uiPriority="71"/>
-    <w:lsdException w:name="Colorful List Accent 6" w:uiPriority="72"/>
-    <w:lsdException w:name="Colorful Grid Accent 6" w:uiPriority="73"/>
-    <w:lsdException w:name="Subtle Emphasis" w:uiPriority="19" w:qFormat="1"/>
-    <w:lsdException w:name="Intense Emphasis" w:uiPriority="21" w:qFormat="1"/>
-    <w:lsdException w:name="Subtle Reference" w:uiPriority="31" w:qFormat="1"/>
-    <w:lsdException w:name="Intense Reference" w:uiPriority="32" w:qFormat="1"/>
-    <w:lsdException w:name="Book Title" w:uiPriority="33" w:qFormat="1"/>
-    <w:lsdException w:name="Bibliography" w:semiHidden="1" w:uiPriority="37" w:unhideWhenUsed="1"/>
-    <w:lsdException w:name="TOC Heading" w:semiHidden="1" w:uiPriority="39" w:unhideWhenUsed="1" w:qFormat="1"/>
-    <w:lsdException w:name="Plain Table 1" w:uiPriority="41"/>
-    <w:lsdException w:name="Plain Table 2" w:uiPriority="42"/>
-    <w:lsdException w:name="Plain Table 3" w:uiPriority="43"/>
-    <w:lsdException w:name="Plain Table 4" w:uiPriority="44"/>
-    <w:lsdException w:name="Plain Table 5" w:uiPriority="45"/>
-    <w:lsdException w:name="Grid Table Light" w:uiPriority="40"/>
-    <w:lsdException w:name="Grid Table 1 Light" w:uiPriority="46"/>
-    <w:lsdException w:name="Grid Table 2" w:uiPriority="47"/>
-    <w:lsdException w:name="Grid Table 3" w:uiPriority="48"/>
-    <w:lsdException w:name="Grid Table 4" w:uiPriority="49"/>
-    <w:lsdException w:name="Grid Table 5 Dark" w:uiPriority="50"/>
-    <w:lsdException w:name="Grid Table 6 Colorful" w:uiPriority="51"/>
-    <w:lsdException w:name="Grid Table 7 Colorful" w:uiPriority="52"/>
-    <w:lsdException w:name="Grid Table 1 Light Accent 1" w:uiPriority="46"/>
-    <w:lsdException w:name="Grid Table 2 Accent 1" w:uiPriority="47"/>
-    <w:lsdException w:name="Grid Table 3 Accent 1" w:uiPriority="48"/>
-    <w:lsdException w:name="Grid Table 4 Accent 1" w:uiPriority="49"/>
-    <w:lsdException w:name="Grid Table 5 Dark Accent 1" w:uiPriority="50"/>
-    <w:lsdException w:name="Grid Table 6 Colorful Accent 1" w:uiPriority="51"/>
-    <w:lsdException w:name="Grid Table 7 Colorful Accent 1" w:uiPriority="52"/>
-    <w:lsdException w:name="Grid Table 1 Light Accent 2" w:uiPriority="46"/>
-    <w:lsdException w:name="Grid Table 2 Accent 2" w:uiPriority="47"/>
-    <w:lsdException w:name="Grid Table 3 Accent 2" w:uiPriority="48"/>
-    <w:lsdException w:name="Grid Table 4 Accent 2" w:uiPriority="49"/>
-    <w:lsdException w:name="Grid Table 5 Dark Accent 2" w:uiPriority="50"/>
-    <w:lsdException w:name="Grid Table 6 Colorful Accent 2" w:uiPriority="51"/>
-    <w:lsdException w:name="Grid Table 7 Colorful Accent 2" w:uiPriority="52"/>
-    <w:lsdException w:name="Grid Table 1 Light Accent 3" w:uiPriority="46"/>
-    <w:lsdException w:name="Grid Table 2 Accent 3" w:uiPriority="47"/>
-    <w:lsdException w:name="Grid Table 3 Accent 3" w:uiPriority="48"/>
-    <w:lsdException w:name="Grid Table 4 Accent 3" w:uiPriority="49"/>
-    <w:lsdException w:name="Grid Table 5 Dark Accent 3" w:uiPriority="50"/>
-    <w:lsdException w:name="Grid Table 6 Colorful Accent 3" w:uiPriority="51"/>
-    <w:lsdException w:name="Grid Table 7 Colorful Accent 3" w:uiPriority="52"/>
-    <w:lsdException w:name="Grid Table 1 Light Accent 4" w:uiPriority="46"/>
-    <w:lsdException w:name="Grid Table 2 Accent 4" w:uiPriority="47"/>
-    <w:lsdException w:name="Grid Table 3 Accent 4" w:uiPriority="48"/>
-    <w:lsdException w:name="Grid Table 4 Accent 4" w:uiPriority="49"/>
-    <w:lsdException w:name="Grid Table 5 Dark Accent 4" w:uiPriority="50"/>
-    <w:lsdException w:name="Grid Table 6 Colorful Accent 4" w:uiPriority="51"/>
-    <w:lsdException w:name="Grid Table 7 Colorful Accent 4" w:uiPriority="52"/>
-    <w:lsdException w:name="Grid Table 1 Light Accent 5" w:uiPriority="46"/>
-    <w:lsdException w:name="Grid Table 2 Accent 5" w:uiPriority="47"/>
-    <w:lsdException w:name="Grid Table 3 Accent 5" w:uiPriority="48"/>
-    <w:lsdException w:name="Grid Table 4 Accent 5" w:uiPriority="49"/>
-    <w:lsdException w:name="Grid Table 5 Dark Accent 5" w:uiPriority="50"/>
-    <w:lsdException w:name="Grid Table 6 Colorful Accent 5" w:uiPriority="51"/>
-    <w:lsdException w:name="Grid Table 7 Colorful Accent 5" w:uiPriority="52"/>
-    <w:lsdException w:name="Grid Table 1 Light Accent 6" w:uiPriority="46"/>
-    <w:lsdException w:name="Grid Table 2 Accent 6" w:uiPriority="47"/>
-    <w:lsdException w:name="Grid Table 3 Accent 6" w:uiPriority="48"/>
-    <w:lsdException w:name="Grid Table 4 Accent 6" w:uiPriority="49"/>
-    <w:lsdException w:name="Grid Table 5 Dark Accent 6" w:uiPriority="50"/>
-    <w:lsdException w:name="Grid Table 6 Colorful Accent 6" w:uiPriority="51"/>
-    <w:lsdException w:name="Grid Table 7 Colorful Accent 6" w:uiPriority="52"/>
-    <w:lsdException w:name="List Table 1 Light" w:uiPriority="46"/>
-    <w:lsdException w:name="List Table 2" w:uiPriority="47"/>
-    <w:lsdException w:name="List Table 3" w:uiPriority="48"/>
-    <w:lsdException w:name="List Table 4" w:uiPriority="49"/>
-    <w:lsdException w:name="List Table 5 Dark" w:uiPriority="50"/>
-    <w:lsdException w:name="List Table 6 Colorful" w:uiPriority="51"/>
-    <w:lsdException w:name="List Table 7 Colorful" w:uiPriority="52"/>
-    <w:lsdException w:name="List Table 1 Light Accent 1" w:uiPriority="46"/>
-    <w:lsdException w:name="List Table 2 Accent 1" w:uiPriority="47"/>
-    <w:lsdException w:name="List Table 3 Accent 1" w:uiPriority="48"/>
-    <w:lsdException w:name="List Table 4 Accent 1" w:uiPriority="49"/>
-    <w:lsdException w:name="List Table 5 Dark Accent 1" w:uiPriority="50"/>
-    <w:lsdException w:name="List Table 6 Colorful Accent 1" w:uiPriority="51"/>
-    <w:lsdException w:name="List Table 7 Colorful Accent 1" w:uiPriority="52"/>
-    <w:lsdException w:name="List Table 1 Light Accent 2" w:uiPriority="46"/>
-    <w:lsdException w:name="List Table 2 Accent 2" w:uiPriority="47"/>
-    <w:lsdException w:name="List Table 3 Accent 2" w:uiPriority="48"/>
-    <w:lsdException w:name="List Table 4 Accent 2" w:uiPriority="49"/>
-    <w:lsdException w:name="List Table 5 Dark Accent 2" w:uiPriority="50"/>
-    <w:lsdException w:name="List Table 6 Colorful Accent 2" w:uiPriority="51"/>
-    <w:lsdException w:name="List Table 7 Colorful Accent 2" w:uiPriority="52"/>
-    <w:lsdException w:name="List Table 1 Light Accent 3" w:uiPriority="46"/>
-    <w:lsdException w:name="List Table 2 Accent 3" w:uiPriority="47"/>
-    <w:lsdException w:name="List Table 3 Accent 3" w:uiPriority="48"/>
-    <w:lsdException w:name="List Table 4 Accent 3" w:uiPriority="49"/>
-    <w:lsdException w:name="List Table 5 Dark Accent 3" w:uiPriority="50"/>
-    <w:lsdException w:name="List Table 6 Colorful Accent 3" w:uiPriority="51"/>
-    <w:lsdException w:name="List Table 7 Colorful Accent 3" w:uiPriority="52"/>
-    <w:lsdException w:name="List Table 1 Light Accent 4" w:uiPriority="46"/>
-    <w:lsdException w:name="List Table 2 Accent 4" w:uiPriority="47"/>
-    <w:lsdException w:name="List Table 3 Accent 4" w:uiPriority="48"/>
-    <w:lsdException w:name="List Table 4 Accent 4" w:uiPriority="49"/>
-    <w:lsdException w:name="List Table 5 Dark Accent 4" w:uiPriority="50"/>
-    <w:lsdException w:name="List Table 6 Colorful Accent 4" w:uiPriority="51"/>
-    <w:lsdException w:name="List Table 7 Colorful Accent 4" w:uiPriority="52"/>
-    <w:lsdException w:name="List Table 1 Light Accent 5" w:uiPriority="46"/>
-    <w:lsdException w:name="List Table 2 Accent 5" w:uiPriority="47"/>
-    <w:lsdException w:name="List Table 3 Accent 5" w:uiPriority="48"/>
-    <w:lsdException w:name="List Table 4 Accent 5" w:uiPriority="49"/>
-    <w:lsdException w:name="List Table 5 Dark Accent 5" w:uiPriority="50"/>
-    <w:lsdException w:name="List Table 6 Colorful Accent 5" w:uiPriority="51"/>
-    <w:lsdException w:name="List Table 7 Colorful Accent 5" w:uiPriority="52"/>
-    <w:lsdException w:name="List Table 1 Light Accent 6" w:uiPriority="46"/>
-    <w:lsdException w:name="List Table 2 Accent 6" w:uiPriority="47"/>
-    <w:lsdException w:name="List Table 3 Accent 6" w:uiPriority="48"/>
-    <w:lsdException w:name="List Table 4 Accent 6" w:uiPriority="49"/>
-    <w:lsdException w:name="List Table 5 Dark Accent 6" w:uiPriority="50"/>
-    <w:lsdException w:name="List Table 6 Colorful Accent 6" w:uiPriority="51"/>
-    <w:lsdException w:name="List Table 7 Colorful Accent 6" w:uiPriority="52"/>
+  <w:latentStyles w:defLockedState="0" w:defUIPriority="99" w:defSemiHidden="1" w:defUnhideWhenUsed="1" w:defQFormat="0" w:count="267">
+    <w:lsdException w:name="Normal" w:semiHidden="0" w:uiPriority="0" w:unhideWhenUsed="0" w:qFormat="1"/>
+    <w:lsdException w:name="heading 1" w:semiHidden="0" w:uiPriority="9" w:unhideWhenUsed="0" w:qFormat="1"/>
+    <w:lsdException w:name="heading 2" w:uiPriority="9" w:qFormat="1"/>
+    <w:lsdException w:name="heading 3" w:uiPriority="9" w:qFormat="1"/>
+    <w:lsdException w:name="heading 4" w:uiPriority="9" w:qFormat="1"/>
+    <w:lsdException w:name="heading 5" w:uiPriority="9" w:qFormat="1"/>
+    <w:lsdException w:name="heading 6" w:uiPriority="9" w:qFormat="1"/>
+    <w:lsdException w:name="heading 7" w:uiPriority="9" w:qFormat="1"/>
+    <w:lsdException w:name="heading 8" w:uiPriority="9" w:qFormat="1"/>
+    <w:lsdException w:name="heading 9" w:uiPriority="9" w:qFormat="1"/>
+    <w:lsdException w:name="toc 1" w:uiPriority="39"/>
+    <w:lsdException w:name="toc 2" w:uiPriority="39"/>
+    <w:lsdException w:name="toc 3" w:uiPriority="39"/>
+    <w:lsdException w:name="toc 4" w:uiPriority="39"/>
+    <w:lsdException w:name="toc 5" w:uiPriority="39"/>
+    <w:lsdException w:name="toc 6" w:uiPriority="39"/>
+    <w:lsdException w:name="toc 7" w:uiPriority="39"/>
+    <w:lsdException w:name="toc 8" w:uiPriority="39"/>
+    <w:lsdException w:name="toc 9" w:uiPriority="39"/>
+    <w:lsdException w:name="caption" w:uiPriority="35" w:qFormat="1"/>
+    <w:lsdException w:name="Title" w:semiHidden="0" w:uiPriority="10" w:unhideWhenUsed="0" w:qFormat="1"/>
+    <w:lsdException w:name="Default Paragraph Font" w:uiPriority="1"/>
+    <w:lsdException w:name="Subtitle" w:semiHidden="0" w:uiPriority="11" w:unhideWhenUsed="0" w:qFormat="1"/>
+    <w:lsdException w:name="Strong" w:semiHidden="0" w:uiPriority="22" w:unhideWhenUsed="0" w:qFormat="1"/>
+    <w:lsdException w:name="Emphasis" w:semiHidden="0" w:uiPriority="20" w:unhideWhenUsed="0" w:qFormat="1"/>
+    <w:lsdException w:name="Table Grid" w:semiHidden="0" w:uiPriority="39" w:unhideWhenUsed="0"/>
+    <w:lsdException w:name="Placeholder Text" w:unhideWhenUsed="0"/>
+    <w:lsdException w:name="No Spacing" w:semiHidden="0" w:uiPriority="1" w:unhideWhenUsed="0" w:qFormat="1"/>
+    <w:lsdException w:name="Light Shading" w:semiHidden="0" w:uiPriority="60" w:unhideWhenUsed="0"/>
+    <w:lsdException w:name="Light List" w:semiHidden="0" w:uiPriority="61" w:unhideWhenUsed="0"/>
+    <w:lsdException w:name="Light Grid" w:semiHidden="0" w:uiPriority="62" w:unhideWhenUsed="0"/>
+    <w:lsdException w:name="Medium Shading 1" w:semiHidden="0" w:uiPriority="63" w:unhideWhenUsed="0"/>
+    <w:lsdException w:name="Medium Shading 2" w:semiHidden="0" w:uiPriority="64" w:unhideWhenUsed="0"/>
+    <w:lsdException w:name="Medium List 1" w:semiHidden="0" w:uiPriority="65" w:unhideWhenUsed="0"/>
+    <w:lsdException w:name="Medium List 2" w:semiHidden="0" w:uiPriority="66" w:unhideWhenUsed="0"/>
+    <w:lsdException w:name="Medium Grid 1" w:semiHidden="0" w:uiPriority="67" w:unhideWhenUsed="0"/>
+    <w:lsdException w:name="Medium Grid 2" w:semiHidden="0" w:uiPriority="68" w:unhideWhenUsed="0"/>
+    <w:lsdException w:name="Medium Grid 3" w:semiHidden="0" w:uiPriority="69" w:unhideWhenUsed="0"/>
+    <w:lsdException w:name="Dark List" w:semiHidden="0" w:uiPriority="70" w:unhideWhenUsed="0"/>
+    <w:lsdException w:name="Colorful Shading" w:semiHidden="0" w:uiPriority="71" w:unhideWhenUsed="0"/>
+    <w:lsdException w:name="Colorful List" w:semiHidden="0" w:uiPriority="72" w:unhideWhenUsed="0"/>
+    <w:lsdException w:name="Colorful Grid" w:semiHidden="0" w:uiPriority="73" w:unhideWhenUsed="0"/>
+    <w:lsdException w:name="Light Shading Accent 1" w:semiHidden="0" w:uiPriority="60" w:unhideWhenUsed="0"/>
+    <w:lsdException w:name="Light List Accent 1" w:semiHidden="0" w:uiPriority="61" w:unhideWhenUsed="0"/>
+    <w:lsdException w:name="Light Grid Accent 1" w:semiHidden="0" w:uiPriority="62" w:unhideWhenUsed="0"/>
+    <w:lsdException w:name="Medium Shading 1 Accent 1" w:semiHidden="0" w:uiPriority="63" w:unhideWhenUsed="0"/>
+    <w:lsdException w:name="Medium Shading 2 Accent 1" w:semiHidden="0" w:uiPriority="64" w:unhideWhenUsed="0"/>
+    <w:lsdException w:name="Medium List 1 Accent 1" w:semiHidden="0" w:uiPriority="65" w:unhideWhenUsed="0"/>
+    <w:lsdException w:name="Revision" w:unhideWhenUsed="0"/>
+    <w:lsdException w:name="List Paragraph" w:semiHidden="0" w:uiPriority="34" w:unhideWhenUsed="0" w:qFormat="1"/>
+    <w:lsdException w:name="Quote" w:semiHidden="0" w:uiPriority="29" w:unhideWhenUsed="0" w:qFormat="1"/>
+    <w:lsdException w:name="Intense Quote" w:semiHidden="0" w:uiPriority="30" w:unhideWhenUsed="0" w:qFormat="1"/>
+    <w:lsdException w:name="Medium List 2 Accent 1" w:semiHidden="0" w:uiPriority="66" w:unhideWhenUsed="0"/>
+    <w:lsdException w:name="Medium Grid 1 Accent 1" w:semiHidden="0" w:uiPriority="67" w:unhideWhenUsed="0"/>
+    <w:lsdException w:name="Medium Grid 2 Accent 1" w:semiHidden="0" w:uiPriority="68" w:unhideWhenUsed="0"/>
+    <w:lsdException w:name="Medium Grid 3 Accent 1" w:semiHidden="0" w:uiPriority="69" w:unhideWhenUsed="0"/>
+    <w:lsdException w:name="Dark List Accent 1" w:semiHidden="0" w:uiPriority="70" w:unhideWhenUsed="0"/>
+    <w:lsdException w:name="Colorful Shading Accent 1" w:semiHidden="0" w:uiPriority="71" w:unhideWhenUsed="0"/>
+    <w:lsdException w:name="Colorful List Accent 1" w:semiHidden="0" w:uiPriority="72" w:unhideWhenUsed="0"/>
+    <w:lsdException w:name="Colorful Grid Accent 1" w:semiHidden="0" w:uiPriority="73" w:unhideWhenUsed="0"/>
+    <w:lsdException w:name="Light Shading Accent 2" w:semiHidden="0" w:uiPriority="60" w:unhideWhenUsed="0"/>
+    <w:lsdException w:name="Light List Accent 2" w:semiHidden="0" w:uiPriority="61" w:unhideWhenUsed="0"/>
+    <w:lsdException w:name="Light Grid Accent 2" w:semiHidden="0" w:uiPriority="62" w:unhideWhenUsed="0"/>
+    <w:lsdException w:name="Medium Shading 1 Accent 2" w:semiHidden="0" w:uiPriority="63" w:unhideWhenUsed="0"/>
+    <w:lsdException w:name="Medium Shading 2 Accent 2" w:semiHidden="0" w:uiPriority="64" w:unhideWhenUsed="0"/>
+    <w:lsdException w:name="Medium List 1 Accent 2" w:semiHidden="0" w:uiPriority="65" w:unhideWhenUsed="0"/>
+    <w:lsdException w:name="Medium List 2 Accent 2" w:semiHidden="0" w:uiPriority="66" w:unhideWhenUsed="0"/>
+    <w:lsdException w:name="Medium Grid 1 Accent 2" w:semiHidden="0" w:uiPriority="67" w:unhideWhenUsed="0"/>
+    <w:lsdException w:name="Medium Grid 2 Accent 2" w:semiHidden="0" w:uiPriority="68" w:unhideWhenUsed="0"/>
+    <w:lsdException w:name="Medium Grid 3 Accent 2" w:semiHidden="0" w:uiPriority="69" w:unhideWhenUsed="0"/>
+    <w:lsdException w:name="Dark List Accent 2" w:semiHidden="0" w:uiPriority="70" w:unhideWhenUsed="0"/>
+    <w:lsdException w:name="Colorful Shading Accent 2" w:semiHidden="0" w:uiPriority="71" w:unhideWhenUsed="0"/>
+    <w:lsdException w:name="Colorful List Accent 2" w:semiHidden="0" w:uiPriority="72" w:unhideWhenUsed="0"/>
+    <w:lsdException w:name="Colorful Grid Accent 2" w:semiHidden="0" w:uiPriority="73" w:unhideWhenUsed="0"/>
+    <w:lsdException w:name="Light Shading Accent 3" w:semiHidden="0" w:uiPriority="60" w:unhideWhenUsed="0"/>
+    <w:lsdException w:name="Light List Accent 3" w:semiHidden="0" w:uiPriority="61" w:unhideWhenUsed="0"/>
+    <w:lsdException w:name="Light Grid Accent 3" w:semiHidden="0" w:uiPriority="62" w:unhideWhenUsed="0"/>
+    <w:lsdException w:name="Medium Shading 1 Accent 3" w:semiHidden="0" w:uiPriority="63" w:unhideWhenUsed="0"/>
+    <w:lsdException w:name="Medium Shading 2 Accent 3" w:semiHidden="0" w:uiPriority="64" w:unhideWhenUsed="0"/>
+    <w:lsdException w:name="Medium List 1 Accent 3" w:semiHidden="0" w:uiPriority="65" w:unhideWhenUsed="0"/>
+    <w:lsdException w:name="Medium List 2 Accent 3" w:semiHidden="0" w:uiPriority="66" w:unhideWhenUsed="0"/>
+    <w:lsdException w:name="Medium Grid 1 Accent 3" w:semiHidden="0" w:uiPriority="67" w:unhideWhenUsed="0"/>
+    <w:lsdException w:name="Medium Grid 2 Accent 3" w:semiHidden="0" w:uiPriority="68" w:unhideWhenUsed="0"/>
+    <w:lsdException w:name="Medium Grid 3 Accent 3" w:semiHidden="0" w:uiPriority="69" w:unhideWhenUsed="0"/>
+    <w:lsdException w:name="Dark List Accent 3" w:semiHidden="0" w:uiPriority="70" w:unhideWhenUsed="0"/>
+    <w:lsdException w:name="Colorful Shading Accent 3" w:semiHidden="0" w:uiPriority="71" w:unhideWhenUsed="0"/>
+    <w:lsdException w:name="Colorful List Accent 3" w:semiHidden="0" w:uiPriority="72" w:unhideWhenUsed="0"/>
+    <w:lsdException w:name="Colorful Grid Accent 3" w:semiHidden="0" w:uiPriority="73" w:unhideWhenUsed="0"/>
+    <w:lsdException w:name="Light Shading Accent 4" w:semiHidden="0" w:uiPriority="60" w:unhideWhenUsed="0"/>
+    <w:lsdException w:name="Light List Accent 4" w:semiHidden="0" w:uiPriority="61" w:unhideWhenUsed="0"/>
+    <w:lsdException w:name="Light Grid Accent 4" w:semiHidden="0" w:uiPriority="62" w:unhideWhenUsed="0"/>
+    <w:lsdException w:name="Medium Shading 1 Accent 4" w:semiHidden="0" w:uiPriority="63" w:unhideWhenUsed="0"/>
+    <w:lsdException w:name="Medium Shading 2 Accent 4" w:semiHidden="0" w:uiPriority="64" w:unhideWhenUsed="0"/>
+    <w:lsdException w:name="Medium List 1 Accent 4" w:semiHidden="0" w:uiPriority="65" w:unhideWhenUsed="0"/>
+    <w:lsdException w:name="Medium List 2 Accent 4" w:semiHidden="0" w:uiPriority="66" w:unhideWhenUsed="0"/>
+    <w:lsdException w:name="Medium Grid 1 Accent 4" w:semiHidden="0" w:uiPriority="67" w:unhideWhenUsed="0"/>
+    <w:lsdException w:name="Medium Grid 2 Accent 4" w:semiHidden="0" w:uiPriority="68" w:unhideWhenUsed="0"/>
+    <w:lsdException w:name="Medium Grid 3 Accent 4" w:semiHidden="0" w:uiPriority="69" w:unhideWhenUsed="0"/>
+    <w:lsdException w:name="Dark List Accent 4" w:semiHidden="0" w:uiPriority="70" w:unhideWhenUsed="0"/>
+    <w:lsdException w:name="Colorful Shading Accent 4" w:semiHidden="0" w:uiPriority="71" w:unhideWhenUsed="0"/>
+    <w:lsdException w:name="Colorful List Accent 4" w:semiHidden="0" w:uiPriority="72" w:unhideWhenUsed="0"/>
+    <w:lsdException w:name="Colorful Grid Accent 4" w:semiHidden="0" w:uiPriority="73" w:unhideWhenUsed="0"/>
+    <w:lsdException w:name="Light Shading Accent 5" w:semiHidden="0" w:uiPriority="60" w:unhideWhenUsed="0"/>
+    <w:lsdException w:name="Light List Accent 5" w:semiHidden="0" w:uiPriority="61" w:unhideWhenUsed="0"/>
+    <w:lsdException w:name="Light Grid Accent 5" w:semiHidden="0" w:uiPriority="62" w:unhideWhenUsed="0"/>
+    <w:lsdException w:name="Medium Shading 1 Accent 5" w:semiHidden="0" w:uiPriority="63" w:unhideWhenUsed="0"/>
+    <w:lsdException w:name="Medium Shading 2 Accent 5" w:semiHidden="0" w:uiPriority="64" w:unhideWhenUsed="0"/>
+    <w:lsdException w:name="Medium List 1 Accent 5" w:semiHidden="0" w:uiPriority="65" w:unhideWhenUsed="0"/>
+    <w:lsdException w:name="Medium List 2 Accent 5" w:semiHidden="0" w:uiPriority="66" w:unhideWhenUsed="0"/>
+    <w:lsdException w:name="Medium Grid 1 Accent 5" w:semiHidden="0" w:uiPriority="67" w:unhideWhenUsed="0"/>
+    <w:lsdException w:name="Medium Grid 2 Accent 5" w:semiHidden="0" w:uiPriority="68" w:unhideWhenUsed="0"/>
+    <w:lsdException w:name="Medium Grid 3 Accent 5" w:semiHidden="0" w:uiPriority="69" w:unhideWhenUsed="0"/>
+    <w:lsdException w:name="Dark List Accent 5" w:semiHidden="0" w:uiPriority="70" w:unhideWhenUsed="0"/>
+    <w:lsdException w:name="Colorful Shading Accent 5" w:semiHidden="0" w:uiPriority="71" w:unhideWhenUsed="0"/>
+    <w:lsdException w:name="Colorful List Accent 5" w:semiHidden="0" w:uiPriority="72" w:unhideWhenUsed="0"/>
+    <w:lsdException w:name="Colorful Grid Accent 5" w:semiHidden="0" w:uiPriority="73" w:unhideWhenUsed="0"/>
+    <w:lsdException w:name="Light Shading Accent 6" w:semiHidden="0" w:uiPriority="60" w:unhideWhenUsed="0"/>
+    <w:lsdException w:name="Light List Accent 6" w:semiHidden="0" w:uiPriority="61" w:unhideWhenUsed="0"/>
+    <w:lsdException w:name="Light Grid Accent 6" w:semiHidden="0" w:uiPriority="62" w:unhideWhenUsed="0"/>
+    <w:lsdException w:name="Medium Shading 1 Accent 6" w:semiHidden="0" w:uiPriority="63" w:unhideWhenUsed="0"/>
+    <w:lsdException w:name="Medium Shading 2 Accent 6" w:semiHidden="0" w:uiPriority="64" w:unhideWhenUsed="0"/>
+    <w:lsdException w:name="Medium List 1 Accent 6" w:semiHidden="0" w:uiPriority="65" w:unhideWhenUsed="0"/>
+    <w:lsdException w:name="Medium List 2 Accent 6" w:semiHidden="0" w:uiPriority="66" w:unhideWhenUsed="0"/>
+    <w:lsdException w:name="Medium Grid 1 Accent 6" w:semiHidden="0" w:uiPriority="67" w:unhideWhenUsed="0"/>
+    <w:lsdException w:name="Medium Grid 2 Accent 6" w:semiHidden="0" w:uiPriority="68" w:unhideWhenUsed="0"/>
+    <w:lsdException w:name="Medium Grid 3 Accent 6" w:semiHidden="0" w:uiPriority="69" w:unhideWhenUsed="0"/>
+    <w:lsdException w:name="Dark List Accent 6" w:semiHidden="0" w:uiPriority="70" w:unhideWhenUsed="0"/>
+    <w:lsdException w:name="Colorful Shading Accent 6" w:semiHidden="0" w:uiPriority="71" w:unhideWhenUsed="0"/>
+    <w:lsdException w:name="Colorful List Accent 6" w:semiHidden="0" w:uiPriority="72" w:unhideWhenUsed="0"/>
+    <w:lsdException w:name="Colorful Grid Accent 6" w:semiHidden="0" w:uiPriority="73" w:unhideWhenUsed="0"/>
+    <w:lsdException w:name="Subtle Emphasis" w:semiHidden="0" w:uiPriority="19" w:unhideWhenUsed="0" w:qFormat="1"/>
+    <w:lsdException w:name="Intense Emphasis" w:semiHidden="0" w:uiPriority="21" w:unhideWhenUsed="0" w:qFormat="1"/>
+    <w:lsdException w:name="Subtle Reference" w:semiHidden="0" w:uiPriority="31" w:unhideWhenUsed="0" w:qFormat="1"/>
+    <w:lsdException w:name="Intense Reference" w:semiHidden="0" w:uiPriority="32" w:unhideWhenUsed="0" w:qFormat="1"/>
+    <w:lsdException w:name="Book Title" w:semiHidden="0" w:uiPriority="33" w:unhideWhenUsed="0" w:qFormat="1"/>
+    <w:lsdException w:name="Bibliography" w:uiPriority="37"/>
+    <w:lsdException w:name="TOC Heading" w:uiPriority="39" w:qFormat="1"/>
   </w:latentStyles>
   <w:style w:type="paragraph" w:default="1" w:styleId="Normal">
     <w:name w:val="Normal"/>
     <w:qFormat/>
     <w:rsid w:val="00F33EE0"/>
   </w:style>
-  <w:style w:type="character" w:default="1" w:styleId="Fontepargpadro">
+  <w:style w:type="character" w:default="1" w:styleId="Tipodeletrapredefinidodopargrafo">
     <w:name w:val="Default Paragraph Font"/>
     <w:uiPriority w:val="1"/>
     <w:semiHidden/>
@@ -23370,7 +24903,7 @@
   <w:style w:type="paragraph" w:styleId="Textodebalo">
     <w:name w:val="Balloon Text"/>
     <w:basedOn w:val="Normal"/>
-    <w:link w:val="TextodebaloChar"/>
+    <w:link w:val="TextodebaloCarcter"/>
     <w:uiPriority w:val="99"/>
     <w:semiHidden/>
     <w:unhideWhenUsed/>
@@ -23384,9 +24917,9 @@
       <w:szCs w:val="16"/>
     </w:rPr>
   </w:style>
-  <w:style w:type="character" w:customStyle="1" w:styleId="TextodebaloChar">
-    <w:name w:val="Texto de balão Char"/>
-    <w:basedOn w:val="Fontepargpadro"/>
+  <w:style w:type="character" w:customStyle="1" w:styleId="TextodebaloCarcter">
+    <w:name w:val="Texto de balão Carácter"/>
+    <w:basedOn w:val="Tipodeletrapredefinidodopargrafo"/>
     <w:link w:val="Textodebalo"/>
     <w:uiPriority w:val="99"/>
     <w:semiHidden/>
@@ -23400,7 +24933,7 @@
   <w:style w:type="paragraph" w:styleId="Cabealho">
     <w:name w:val="header"/>
     <w:basedOn w:val="Normal"/>
-    <w:link w:val="CabealhoChar"/>
+    <w:link w:val="CabealhoCarcter"/>
     <w:uiPriority w:val="99"/>
     <w:unhideWhenUsed/>
     <w:rsid w:val="00B369A8"/>
@@ -23412,9 +24945,9 @@
       <w:spacing w:after="0" w:line="240" w:lineRule="auto"/>
     </w:pPr>
   </w:style>
-  <w:style w:type="character" w:customStyle="1" w:styleId="CabealhoChar">
-    <w:name w:val="Cabeçalho Char"/>
-    <w:basedOn w:val="Fontepargpadro"/>
+  <w:style w:type="character" w:customStyle="1" w:styleId="CabealhoCarcter">
+    <w:name w:val="Cabeçalho Carácter"/>
+    <w:basedOn w:val="Tipodeletrapredefinidodopargrafo"/>
     <w:link w:val="Cabealho"/>
     <w:uiPriority w:val="99"/>
     <w:rsid w:val="00B369A8"/>
@@ -23422,7 +24955,7 @@
   <w:style w:type="paragraph" w:styleId="Rodap">
     <w:name w:val="footer"/>
     <w:basedOn w:val="Normal"/>
-    <w:link w:val="RodapChar"/>
+    <w:link w:val="RodapCarcter"/>
     <w:uiPriority w:val="99"/>
     <w:unhideWhenUsed/>
     <w:rsid w:val="00B369A8"/>
@@ -23434,9 +24967,285 @@
       <w:spacing w:after="0" w:line="240" w:lineRule="auto"/>
     </w:pPr>
   </w:style>
-  <w:style w:type="character" w:customStyle="1" w:styleId="RodapChar">
-    <w:name w:val="Rodapé Char"/>
-    <w:basedOn w:val="Fontepargpadro"/>
+  <w:style w:type="character" w:customStyle="1" w:styleId="RodapCarcter">
+    <w:name w:val="Rodapé Carácter"/>
+    <w:basedOn w:val="Tipodeletrapredefinidodopargrafo"/>
+    <w:link w:val="Rodap"/>
+    <w:uiPriority w:val="99"/>
+    <w:rsid w:val="00B369A8"/>
+  </w:style>
+</w:styles>
+</file>
+
+<file path=word/stylesWithEffects.xml><?xml version="1.0" encoding="utf-8"?>
+<w:styles xmlns:wpc="http://schemas.microsoft.com/office/word/2010/wordprocessingCanvas" xmlns:mc="http://schemas.openxmlformats.org/markup-compatibility/2006" xmlns:o="urn:schemas-microsoft-com:office:office" xmlns:r="http://schemas.openxmlformats.org/officeDocument/2006/relationships" xmlns:m="http://schemas.openxmlformats.org/officeDocument/2006/math" xmlns:v="urn:schemas-microsoft-com:vml" xmlns:wp14="http://schemas.microsoft.com/office/word/2010/wordprocessingDrawing" xmlns:wp="http://schemas.openxmlformats.org/drawingml/2006/wordprocessingDrawing" xmlns:w10="urn:schemas-microsoft-com:office:word" xmlns:w="http://schemas.openxmlformats.org/wordprocessingml/2006/main" xmlns:w14="http://schemas.microsoft.com/office/word/2010/wordml" xmlns:wpg="http://schemas.microsoft.com/office/word/2010/wordprocessingGroup" xmlns:wpi="http://schemas.microsoft.com/office/word/2010/wordprocessingInk" xmlns:wne="http://schemas.microsoft.com/office/word/2006/wordml" xmlns:wps="http://schemas.microsoft.com/office/word/2010/wordprocessingShape" mc:Ignorable="w14 wp14">
+  <w:docDefaults>
+    <w:rPrDefault>
+      <w:rPr>
+        <w:rFonts w:asciiTheme="minorHAnsi" w:eastAsiaTheme="minorHAnsi" w:hAnsiTheme="minorHAnsi" w:cstheme="minorBidi"/>
+        <w:sz w:val="22"/>
+        <w:szCs w:val="22"/>
+        <w:lang w:val="en-US" w:eastAsia="en-US" w:bidi="ar-SA"/>
+      </w:rPr>
+    </w:rPrDefault>
+    <w:pPrDefault>
+      <w:pPr>
+        <w:spacing w:after="160" w:line="259" w:lineRule="auto"/>
+      </w:pPr>
+    </w:pPrDefault>
+  </w:docDefaults>
+  <w:latentStyles w:defLockedState="0" w:defUIPriority="99" w:defSemiHidden="1" w:defUnhideWhenUsed="1" w:defQFormat="0" w:count="267">
+    <w:lsdException w:name="Normal" w:semiHidden="0" w:uiPriority="0" w:unhideWhenUsed="0" w:qFormat="1"/>
+    <w:lsdException w:name="heading 1" w:semiHidden="0" w:uiPriority="9" w:unhideWhenUsed="0" w:qFormat="1"/>
+    <w:lsdException w:name="heading 2" w:uiPriority="9" w:qFormat="1"/>
+    <w:lsdException w:name="heading 3" w:uiPriority="9" w:qFormat="1"/>
+    <w:lsdException w:name="heading 4" w:uiPriority="9" w:qFormat="1"/>
+    <w:lsdException w:name="heading 5" w:uiPriority="9" w:qFormat="1"/>
+    <w:lsdException w:name="heading 6" w:uiPriority="9" w:qFormat="1"/>
+    <w:lsdException w:name="heading 7" w:uiPriority="9" w:qFormat="1"/>
+    <w:lsdException w:name="heading 8" w:uiPriority="9" w:qFormat="1"/>
+    <w:lsdException w:name="heading 9" w:uiPriority="9" w:qFormat="1"/>
+    <w:lsdException w:name="toc 1" w:uiPriority="39"/>
+    <w:lsdException w:name="toc 2" w:uiPriority="39"/>
+    <w:lsdException w:name="toc 3" w:uiPriority="39"/>
+    <w:lsdException w:name="toc 4" w:uiPriority="39"/>
+    <w:lsdException w:name="toc 5" w:uiPriority="39"/>
+    <w:lsdException w:name="toc 6" w:uiPriority="39"/>
+    <w:lsdException w:name="toc 7" w:uiPriority="39"/>
+    <w:lsdException w:name="toc 8" w:uiPriority="39"/>
+    <w:lsdException w:name="toc 9" w:uiPriority="39"/>
+    <w:lsdException w:name="caption" w:uiPriority="35" w:qFormat="1"/>
+    <w:lsdException w:name="Title" w:semiHidden="0" w:uiPriority="10" w:unhideWhenUsed="0" w:qFormat="1"/>
+    <w:lsdException w:name="Default Paragraph Font" w:uiPriority="1"/>
+    <w:lsdException w:name="Subtitle" w:semiHidden="0" w:uiPriority="11" w:unhideWhenUsed="0" w:qFormat="1"/>
+    <w:lsdException w:name="Strong" w:semiHidden="0" w:uiPriority="22" w:unhideWhenUsed="0" w:qFormat="1"/>
+    <w:lsdException w:name="Emphasis" w:semiHidden="0" w:uiPriority="20" w:unhideWhenUsed="0" w:qFormat="1"/>
+    <w:lsdException w:name="Table Grid" w:semiHidden="0" w:uiPriority="39" w:unhideWhenUsed="0"/>
+    <w:lsdException w:name="Placeholder Text" w:unhideWhenUsed="0"/>
+    <w:lsdException w:name="No Spacing" w:semiHidden="0" w:uiPriority="1" w:unhideWhenUsed="0" w:qFormat="1"/>
+    <w:lsdException w:name="Light Shading" w:semiHidden="0" w:uiPriority="60" w:unhideWhenUsed="0"/>
+    <w:lsdException w:name="Light List" w:semiHidden="0" w:uiPriority="61" w:unhideWhenUsed="0"/>
+    <w:lsdException w:name="Light Grid" w:semiHidden="0" w:uiPriority="62" w:unhideWhenUsed="0"/>
+    <w:lsdException w:name="Medium Shading 1" w:semiHidden="0" w:uiPriority="63" w:unhideWhenUsed="0"/>
+    <w:lsdException w:name="Medium Shading 2" w:semiHidden="0" w:uiPriority="64" w:unhideWhenUsed="0"/>
+    <w:lsdException w:name="Medium List 1" w:semiHidden="0" w:uiPriority="65" w:unhideWhenUsed="0"/>
+    <w:lsdException w:name="Medium List 2" w:semiHidden="0" w:uiPriority="66" w:unhideWhenUsed="0"/>
+    <w:lsdException w:name="Medium Grid 1" w:semiHidden="0" w:uiPriority="67" w:unhideWhenUsed="0"/>
+    <w:lsdException w:name="Medium Grid 2" w:semiHidden="0" w:uiPriority="68" w:unhideWhenUsed="0"/>
+    <w:lsdException w:name="Medium Grid 3" w:semiHidden="0" w:uiPriority="69" w:unhideWhenUsed="0"/>
+    <w:lsdException w:name="Dark List" w:semiHidden="0" w:uiPriority="70" w:unhideWhenUsed="0"/>
+    <w:lsdException w:name="Colorful Shading" w:semiHidden="0" w:uiPriority="71" w:unhideWhenUsed="0"/>
+    <w:lsdException w:name="Colorful List" w:semiHidden="0" w:uiPriority="72" w:unhideWhenUsed="0"/>
+    <w:lsdException w:name="Colorful Grid" w:semiHidden="0" w:uiPriority="73" w:unhideWhenUsed="0"/>
+    <w:lsdException w:name="Light Shading Accent 1" w:semiHidden="0" w:uiPriority="60" w:unhideWhenUsed="0"/>
+    <w:lsdException w:name="Light List Accent 1" w:semiHidden="0" w:uiPriority="61" w:unhideWhenUsed="0"/>
+    <w:lsdException w:name="Light Grid Accent 1" w:semiHidden="0" w:uiPriority="62" w:unhideWhenUsed="0"/>
+    <w:lsdException w:name="Medium Shading 1 Accent 1" w:semiHidden="0" w:uiPriority="63" w:unhideWhenUsed="0"/>
+    <w:lsdException w:name="Medium Shading 2 Accent 1" w:semiHidden="0" w:uiPriority="64" w:unhideWhenUsed="0"/>
+    <w:lsdException w:name="Medium List 1 Accent 1" w:semiHidden="0" w:uiPriority="65" w:unhideWhenUsed="0"/>
+    <w:lsdException w:name="Revision" w:unhideWhenUsed="0"/>
+    <w:lsdException w:name="List Paragraph" w:semiHidden="0" w:uiPriority="34" w:unhideWhenUsed="0" w:qFormat="1"/>
+    <w:lsdException w:name="Quote" w:semiHidden="0" w:uiPriority="29" w:unhideWhenUsed="0" w:qFormat="1"/>
+    <w:lsdException w:name="Intense Quote" w:semiHidden="0" w:uiPriority="30" w:unhideWhenUsed="0" w:qFormat="1"/>
+    <w:lsdException w:name="Medium List 2 Accent 1" w:semiHidden="0" w:uiPriority="66" w:unhideWhenUsed="0"/>
+    <w:lsdException w:name="Medium Grid 1 Accent 1" w:semiHidden="0" w:uiPriority="67" w:unhideWhenUsed="0"/>
+    <w:lsdException w:name="Medium Grid 2 Accent 1" w:semiHidden="0" w:uiPriority="68" w:unhideWhenUsed="0"/>
+    <w:lsdException w:name="Medium Grid 3 Accent 1" w:semiHidden="0" w:uiPriority="69" w:unhideWhenUsed="0"/>
+    <w:lsdException w:name="Dark List Accent 1" w:semiHidden="0" w:uiPriority="70" w:unhideWhenUsed="0"/>
+    <w:lsdException w:name="Colorful Shading Accent 1" w:semiHidden="0" w:uiPriority="71" w:unhideWhenUsed="0"/>
+    <w:lsdException w:name="Colorful List Accent 1" w:semiHidden="0" w:uiPriority="72" w:unhideWhenUsed="0"/>
+    <w:lsdException w:name="Colorful Grid Accent 1" w:semiHidden="0" w:uiPriority="73" w:unhideWhenUsed="0"/>
+    <w:lsdException w:name="Light Shading Accent 2" w:semiHidden="0" w:uiPriority="60" w:unhideWhenUsed="0"/>
+    <w:lsdException w:name="Light List Accent 2" w:semiHidden="0" w:uiPriority="61" w:unhideWhenUsed="0"/>
+    <w:lsdException w:name="Light Grid Accent 2" w:semiHidden="0" w:uiPriority="62" w:unhideWhenUsed="0"/>
+    <w:lsdException w:name="Medium Shading 1 Accent 2" w:semiHidden="0" w:uiPriority="63" w:unhideWhenUsed="0"/>
+    <w:lsdException w:name="Medium Shading 2 Accent 2" w:semiHidden="0" w:uiPriority="64" w:unhideWhenUsed="0"/>
+    <w:lsdException w:name="Medium List 1 Accent 2" w:semiHidden="0" w:uiPriority="65" w:unhideWhenUsed="0"/>
+    <w:lsdException w:name="Medium List 2 Accent 2" w:semiHidden="0" w:uiPriority="66" w:unhideWhenUsed="0"/>
+    <w:lsdException w:name="Medium Grid 1 Accent 2" w:semiHidden="0" w:uiPriority="67" w:unhideWhenUsed="0"/>
+    <w:lsdException w:name="Medium Grid 2 Accent 2" w:semiHidden="0" w:uiPriority="68" w:unhideWhenUsed="0"/>
+    <w:lsdException w:name="Medium Grid 3 Accent 2" w:semiHidden="0" w:uiPriority="69" w:unhideWhenUsed="0"/>
+    <w:lsdException w:name="Dark List Accent 2" w:semiHidden="0" w:uiPriority="70" w:unhideWhenUsed="0"/>
+    <w:lsdException w:name="Colorful Shading Accent 2" w:semiHidden="0" w:uiPriority="71" w:unhideWhenUsed="0"/>
+    <w:lsdException w:name="Colorful List Accent 2" w:semiHidden="0" w:uiPriority="72" w:unhideWhenUsed="0"/>
+    <w:lsdException w:name="Colorful Grid Accent 2" w:semiHidden="0" w:uiPriority="73" w:unhideWhenUsed="0"/>
+    <w:lsdException w:name="Light Shading Accent 3" w:semiHidden="0" w:uiPriority="60" w:unhideWhenUsed="0"/>
+    <w:lsdException w:name="Light List Accent 3" w:semiHidden="0" w:uiPriority="61" w:unhideWhenUsed="0"/>
+    <w:lsdException w:name="Light Grid Accent 3" w:semiHidden="0" w:uiPriority="62" w:unhideWhenUsed="0"/>
+    <w:lsdException w:name="Medium Shading 1 Accent 3" w:semiHidden="0" w:uiPriority="63" w:unhideWhenUsed="0"/>
+    <w:lsdException w:name="Medium Shading 2 Accent 3" w:semiHidden="0" w:uiPriority="64" w:unhideWhenUsed="0"/>
+    <w:lsdException w:name="Medium List 1 Accent 3" w:semiHidden="0" w:uiPriority="65" w:unhideWhenUsed="0"/>
+    <w:lsdException w:name="Medium List 2 Accent 3" w:semiHidden="0" w:uiPriority="66" w:unhideWhenUsed="0"/>
+    <w:lsdException w:name="Medium Grid 1 Accent 3" w:semiHidden="0" w:uiPriority="67" w:unhideWhenUsed="0"/>
+    <w:lsdException w:name="Medium Grid 2 Accent 3" w:semiHidden="0" w:uiPriority="68" w:unhideWhenUsed="0"/>
+    <w:lsdException w:name="Medium Grid 3 Accent 3" w:semiHidden="0" w:uiPriority="69" w:unhideWhenUsed="0"/>
+    <w:lsdException w:name="Dark List Accent 3" w:semiHidden="0" w:uiPriority="70" w:unhideWhenUsed="0"/>
+    <w:lsdException w:name="Colorful Shading Accent 3" w:semiHidden="0" w:uiPriority="71" w:unhideWhenUsed="0"/>
+    <w:lsdException w:name="Colorful List Accent 3" w:semiHidden="0" w:uiPriority="72" w:unhideWhenUsed="0"/>
+    <w:lsdException w:name="Colorful Grid Accent 3" w:semiHidden="0" w:uiPriority="73" w:unhideWhenUsed="0"/>
+    <w:lsdException w:name="Light Shading Accent 4" w:semiHidden="0" w:uiPriority="60" w:unhideWhenUsed="0"/>
+    <w:lsdException w:name="Light List Accent 4" w:semiHidden="0" w:uiPriority="61" w:unhideWhenUsed="0"/>
+    <w:lsdException w:name="Light Grid Accent 4" w:semiHidden="0" w:uiPriority="62" w:unhideWhenUsed="0"/>
+    <w:lsdException w:name="Medium Shading 1 Accent 4" w:semiHidden="0" w:uiPriority="63" w:unhideWhenUsed="0"/>
+    <w:lsdException w:name="Medium Shading 2 Accent 4" w:semiHidden="0" w:uiPriority="64" w:unhideWhenUsed="0"/>
+    <w:lsdException w:name="Medium List 1 Accent 4" w:semiHidden="0" w:uiPriority="65" w:unhideWhenUsed="0"/>
+    <w:lsdException w:name="Medium List 2 Accent 4" w:semiHidden="0" w:uiPriority="66" w:unhideWhenUsed="0"/>
+    <w:lsdException w:name="Medium Grid 1 Accent 4" w:semiHidden="0" w:uiPriority="67" w:unhideWhenUsed="0"/>
+    <w:lsdException w:name="Medium Grid 2 Accent 4" w:semiHidden="0" w:uiPriority="68" w:unhideWhenUsed="0"/>
+    <w:lsdException w:name="Medium Grid 3 Accent 4" w:semiHidden="0" w:uiPriority="69" w:unhideWhenUsed="0"/>
+    <w:lsdException w:name="Dark List Accent 4" w:semiHidden="0" w:uiPriority="70" w:unhideWhenUsed="0"/>
+    <w:lsdException w:name="Colorful Shading Accent 4" w:semiHidden="0" w:uiPriority="71" w:unhideWhenUsed="0"/>
+    <w:lsdException w:name="Colorful List Accent 4" w:semiHidden="0" w:uiPriority="72" w:unhideWhenUsed="0"/>
+    <w:lsdException w:name="Colorful Grid Accent 4" w:semiHidden="0" w:uiPriority="73" w:unhideWhenUsed="0"/>
+    <w:lsdException w:name="Light Shading Accent 5" w:semiHidden="0" w:uiPriority="60" w:unhideWhenUsed="0"/>
+    <w:lsdException w:name="Light List Accent 5" w:semiHidden="0" w:uiPriority="61" w:unhideWhenUsed="0"/>
+    <w:lsdException w:name="Light Grid Accent 5" w:semiHidden="0" w:uiPriority="62" w:unhideWhenUsed="0"/>
+    <w:lsdException w:name="Medium Shading 1 Accent 5" w:semiHidden="0" w:uiPriority="63" w:unhideWhenUsed="0"/>
+    <w:lsdException w:name="Medium Shading 2 Accent 5" w:semiHidden="0" w:uiPriority="64" w:unhideWhenUsed="0"/>
+    <w:lsdException w:name="Medium List 1 Accent 5" w:semiHidden="0" w:uiPriority="65" w:unhideWhenUsed="0"/>
+    <w:lsdException w:name="Medium List 2 Accent 5" w:semiHidden="0" w:uiPriority="66" w:unhideWhenUsed="0"/>
+    <w:lsdException w:name="Medium Grid 1 Accent 5" w:semiHidden="0" w:uiPriority="67" w:unhideWhenUsed="0"/>
+    <w:lsdException w:name="Medium Grid 2 Accent 5" w:semiHidden="0" w:uiPriority="68" w:unhideWhenUsed="0"/>
+    <w:lsdException w:name="Medium Grid 3 Accent 5" w:semiHidden="0" w:uiPriority="69" w:unhideWhenUsed="0"/>
+    <w:lsdException w:name="Dark List Accent 5" w:semiHidden="0" w:uiPriority="70" w:unhideWhenUsed="0"/>
+    <w:lsdException w:name="Colorful Shading Accent 5" w:semiHidden="0" w:uiPriority="71" w:unhideWhenUsed="0"/>
+    <w:lsdException w:name="Colorful List Accent 5" w:semiHidden="0" w:uiPriority="72" w:unhideWhenUsed="0"/>
+    <w:lsdException w:name="Colorful Grid Accent 5" w:semiHidden="0" w:uiPriority="73" w:unhideWhenUsed="0"/>
+    <w:lsdException w:name="Light Shading Accent 6" w:semiHidden="0" w:uiPriority="60" w:unhideWhenUsed="0"/>
+    <w:lsdException w:name="Light List Accent 6" w:semiHidden="0" w:uiPriority="61" w:unhideWhenUsed="0"/>
+    <w:lsdException w:name="Light Grid Accent 6" w:semiHidden="0" w:uiPriority="62" w:unhideWhenUsed="0"/>
+    <w:lsdException w:name="Medium Shading 1 Accent 6" w:semiHidden="0" w:uiPriority="63" w:unhideWhenUsed="0"/>
+    <w:lsdException w:name="Medium Shading 2 Accent 6" w:semiHidden="0" w:uiPriority="64" w:unhideWhenUsed="0"/>
+    <w:lsdException w:name="Medium List 1 Accent 6" w:semiHidden="0" w:uiPriority="65" w:unhideWhenUsed="0"/>
+    <w:lsdException w:name="Medium List 2 Accent 6" w:semiHidden="0" w:uiPriority="66" w:unhideWhenUsed="0"/>
+    <w:lsdException w:name="Medium Grid 1 Accent 6" w:semiHidden="0" w:uiPriority="67" w:unhideWhenUsed="0"/>
+    <w:lsdException w:name="Medium Grid 2 Accent 6" w:semiHidden="0" w:uiPriority="68" w:unhideWhenUsed="0"/>
+    <w:lsdException w:name="Medium Grid 3 Accent 6" w:semiHidden="0" w:uiPriority="69" w:unhideWhenUsed="0"/>
+    <w:lsdException w:name="Dark List Accent 6" w:semiHidden="0" w:uiPriority="70" w:unhideWhenUsed="0"/>
+    <w:lsdException w:name="Colorful Shading Accent 6" w:semiHidden="0" w:uiPriority="71" w:unhideWhenUsed="0"/>
+    <w:lsdException w:name="Colorful List Accent 6" w:semiHidden="0" w:uiPriority="72" w:unhideWhenUsed="0"/>
+    <w:lsdException w:name="Colorful Grid Accent 6" w:semiHidden="0" w:uiPriority="73" w:unhideWhenUsed="0"/>
+    <w:lsdException w:name="Subtle Emphasis" w:semiHidden="0" w:uiPriority="19" w:unhideWhenUsed="0" w:qFormat="1"/>
+    <w:lsdException w:name="Intense Emphasis" w:semiHidden="0" w:uiPriority="21" w:unhideWhenUsed="0" w:qFormat="1"/>
+    <w:lsdException w:name="Subtle Reference" w:semiHidden="0" w:uiPriority="31" w:unhideWhenUsed="0" w:qFormat="1"/>
+    <w:lsdException w:name="Intense Reference" w:semiHidden="0" w:uiPriority="32" w:unhideWhenUsed="0" w:qFormat="1"/>
+    <w:lsdException w:name="Book Title" w:semiHidden="0" w:uiPriority="33" w:unhideWhenUsed="0" w:qFormat="1"/>
+    <w:lsdException w:name="Bibliography" w:uiPriority="37"/>
+    <w:lsdException w:name="TOC Heading" w:uiPriority="39" w:qFormat="1"/>
+  </w:latentStyles>
+  <w:style w:type="paragraph" w:default="1" w:styleId="Normal">
+    <w:name w:val="Normal"/>
+    <w:qFormat/>
+    <w:rsid w:val="00F33EE0"/>
+  </w:style>
+  <w:style w:type="character" w:default="1" w:styleId="Tipodeletrapredefinidodopargrafo">
+    <w:name w:val="Default Paragraph Font"/>
+    <w:uiPriority w:val="1"/>
+    <w:semiHidden/>
+    <w:unhideWhenUsed/>
+  </w:style>
+  <w:style w:type="table" w:default="1" w:styleId="Tabelanormal">
+    <w:name w:val="Normal Table"/>
+    <w:uiPriority w:val="99"/>
+    <w:semiHidden/>
+    <w:unhideWhenUsed/>
+    <w:tblPr>
+      <w:tblInd w:w="0" w:type="dxa"/>
+      <w:tblCellMar>
+        <w:top w:w="0" w:type="dxa"/>
+        <w:left w:w="108" w:type="dxa"/>
+        <w:bottom w:w="0" w:type="dxa"/>
+        <w:right w:w="108" w:type="dxa"/>
+      </w:tblCellMar>
+    </w:tblPr>
+  </w:style>
+  <w:style w:type="numbering" w:default="1" w:styleId="Semlista">
+    <w:name w:val="No List"/>
+    <w:uiPriority w:val="99"/>
+    <w:semiHidden/>
+    <w:unhideWhenUsed/>
+  </w:style>
+  <w:style w:type="paragraph" w:styleId="PargrafodaLista">
+    <w:name w:val="List Paragraph"/>
+    <w:basedOn w:val="Normal"/>
+    <w:uiPriority w:val="34"/>
+    <w:qFormat/>
+    <w:rsid w:val="00A73CD7"/>
+    <w:pPr>
+      <w:ind w:left="720"/>
+      <w:contextualSpacing/>
+    </w:pPr>
+  </w:style>
+  <w:style w:type="paragraph" w:styleId="Textodebalo">
+    <w:name w:val="Balloon Text"/>
+    <w:basedOn w:val="Normal"/>
+    <w:link w:val="TextodebaloCarcter"/>
+    <w:uiPriority w:val="99"/>
+    <w:semiHidden/>
+    <w:unhideWhenUsed/>
+    <w:rsid w:val="00C13A33"/>
+    <w:pPr>
+      <w:spacing w:after="0" w:line="240" w:lineRule="auto"/>
+    </w:pPr>
+    <w:rPr>
+      <w:rFonts w:ascii="Tahoma" w:hAnsi="Tahoma" w:cs="Tahoma"/>
+      <w:sz w:val="16"/>
+      <w:szCs w:val="16"/>
+    </w:rPr>
+  </w:style>
+  <w:style w:type="character" w:customStyle="1" w:styleId="TextodebaloCarcter">
+    <w:name w:val="Texto de balão Carácter"/>
+    <w:basedOn w:val="Tipodeletrapredefinidodopargrafo"/>
+    <w:link w:val="Textodebalo"/>
+    <w:uiPriority w:val="99"/>
+    <w:semiHidden/>
+    <w:rsid w:val="00C13A33"/>
+    <w:rPr>
+      <w:rFonts w:ascii="Tahoma" w:hAnsi="Tahoma" w:cs="Tahoma"/>
+      <w:sz w:val="16"/>
+      <w:szCs w:val="16"/>
+    </w:rPr>
+  </w:style>
+  <w:style w:type="paragraph" w:styleId="Cabealho">
+    <w:name w:val="header"/>
+    <w:basedOn w:val="Normal"/>
+    <w:link w:val="CabealhoCarcter"/>
+    <w:uiPriority w:val="99"/>
+    <w:unhideWhenUsed/>
+    <w:rsid w:val="00B369A8"/>
+    <w:pPr>
+      <w:tabs>
+        <w:tab w:val="center" w:pos="4513"/>
+        <w:tab w:val="right" w:pos="9026"/>
+      </w:tabs>
+      <w:spacing w:after="0" w:line="240" w:lineRule="auto"/>
+    </w:pPr>
+  </w:style>
+  <w:style w:type="character" w:customStyle="1" w:styleId="CabealhoCarcter">
+    <w:name w:val="Cabeçalho Carácter"/>
+    <w:basedOn w:val="Tipodeletrapredefinidodopargrafo"/>
+    <w:link w:val="Cabealho"/>
+    <w:uiPriority w:val="99"/>
+    <w:rsid w:val="00B369A8"/>
+  </w:style>
+  <w:style w:type="paragraph" w:styleId="Rodap">
+    <w:name w:val="footer"/>
+    <w:basedOn w:val="Normal"/>
+    <w:link w:val="RodapCarcter"/>
+    <w:uiPriority w:val="99"/>
+    <w:unhideWhenUsed/>
+    <w:rsid w:val="00B369A8"/>
+    <w:pPr>
+      <w:tabs>
+        <w:tab w:val="center" w:pos="4513"/>
+        <w:tab w:val="right" w:pos="9026"/>
+      </w:tabs>
+      <w:spacing w:after="0" w:line="240" w:lineRule="auto"/>
+    </w:pPr>
+  </w:style>
+  <w:style w:type="character" w:customStyle="1" w:styleId="RodapCarcter">
+    <w:name w:val="Rodapé Carácter"/>
+    <w:basedOn w:val="Tipodeletrapredefinidodopargrafo"/>
     <w:link w:val="Rodap"/>
     <w:uiPriority w:val="99"/>
     <w:rsid w:val="00B369A8"/>
@@ -23699,7 +25508,7 @@
   <a:extraClrSchemeLst/>
   <a:extLst>
     <a:ext uri="{05A4C25C-085E-4340-85A3-A5531E510DB2}">
-      <thm15:themeFamily xmlns:thm15="http://schemas.microsoft.com/office/thememl/2012/main" name="Office Theme" id="{62F939B6-93AF-4DB8-9C6B-D6C7DFDC589F}" vid="{4A3C46E8-61CC-4603-A589-7422A47A8E4A}"/>
+      <thm15:themeFamily xmlns:thm15="http://schemas.microsoft.com/office/thememl/2012/main" xmlns="" name="Office Theme" id="{62F939B6-93AF-4DB8-9C6B-D6C7DFDC589F}" vid="{4A3C46E8-61CC-4603-A589-7422A47A8E4A}"/>
     </a:ext>
   </a:extLst>
 </a:theme>

</xml_diff>

<commit_message>
Update Especificacao de casos de uso FINAL.docx
</commit_message>
<xml_diff>
--- a/documentacao do projecto/Especificacao de casos de uso FINAL.docx
+++ b/documentacao do projecto/Especificacao de casos de uso FINAL.docx
@@ -1,6 +1,6 @@
 
 <file path=word/document.xml><?xml version="1.0" encoding="utf-8"?>
-<w:document xmlns:wpc="http://schemas.microsoft.com/office/word/2010/wordprocessingCanvas" xmlns:mc="http://schemas.openxmlformats.org/markup-compatibility/2006" xmlns:o="urn:schemas-microsoft-com:office:office" xmlns:r="http://schemas.openxmlformats.org/officeDocument/2006/relationships" xmlns:m="http://schemas.openxmlformats.org/officeDocument/2006/math" xmlns:v="urn:schemas-microsoft-com:vml" xmlns:wp14="http://schemas.microsoft.com/office/word/2010/wordprocessingDrawing" xmlns:wp="http://schemas.openxmlformats.org/drawingml/2006/wordprocessingDrawing" xmlns:w10="urn:schemas-microsoft-com:office:word" xmlns:w="http://schemas.openxmlformats.org/wordprocessingml/2006/main" xmlns:w14="http://schemas.microsoft.com/office/word/2010/wordml" xmlns:w15="http://schemas.microsoft.com/office/word/2012/wordml" xmlns:wpg="http://schemas.microsoft.com/office/word/2010/wordprocessingGroup" xmlns:wpi="http://schemas.microsoft.com/office/word/2010/wordprocessingInk" xmlns:wne="http://schemas.microsoft.com/office/word/2006/wordml" xmlns:wps="http://schemas.microsoft.com/office/word/2010/wordprocessingShape" mc:Ignorable="w14 w15 wp14">
+<w:document xmlns:wpc="http://schemas.microsoft.com/office/word/2010/wordprocessingCanvas" xmlns:mc="http://schemas.openxmlformats.org/markup-compatibility/2006" xmlns:o="urn:schemas-microsoft-com:office:office" xmlns:r="http://schemas.openxmlformats.org/officeDocument/2006/relationships" xmlns:m="http://schemas.openxmlformats.org/officeDocument/2006/math" xmlns:v="urn:schemas-microsoft-com:vml" xmlns:wp14="http://schemas.microsoft.com/office/word/2010/wordprocessingDrawing" xmlns:wp="http://schemas.openxmlformats.org/drawingml/2006/wordprocessingDrawing" xmlns:w10="urn:schemas-microsoft-com:office:word" xmlns:w="http://schemas.openxmlformats.org/wordprocessingml/2006/main" xmlns:w14="http://schemas.microsoft.com/office/word/2010/wordml" xmlns:wpg="http://schemas.microsoft.com/office/word/2010/wordprocessingGroup" xmlns:wpi="http://schemas.microsoft.com/office/word/2010/wordprocessingInk" xmlns:wne="http://schemas.microsoft.com/office/word/2006/wordml" xmlns:wps="http://schemas.microsoft.com/office/word/2010/wordprocessingShape" mc:Ignorable="w14 wp14">
   <w:body>
     <w:p>
       <w:pPr>
@@ -20,7 +20,7 @@
           <w:noProof/>
           <w:sz w:val="24"/>
           <w:szCs w:val="24"/>
-          <w:lang w:val="pt-PT" w:eastAsia="pt-PT"/>
+          <w:lang w:val="pt-BR" w:eastAsia="pt-BR"/>
         </w:rPr>
         <w:drawing>
           <wp:inline distT="0" distB="0" distL="0" distR="0" wp14:anchorId="68864E5D" wp14:editId="03793F79">
@@ -40,7 +40,7 @@
                     </pic:cNvPicPr>
                   </pic:nvPicPr>
                   <pic:blipFill>
-                    <a:blip r:embed="rId7" cstate="print">
+                    <a:blip r:embed="rId8" cstate="print">
                       <a:extLst>
                         <a:ext uri="{28A0092B-C50C-407E-A947-70E740481C1C}">
                           <a14:useLocalDpi xmlns:a14="http://schemas.microsoft.com/office/drawing/2010/main" val="0"/>
@@ -89,8 +89,20 @@
           <w:szCs w:val="24"/>
           <w:lang w:val="pt-PT"/>
         </w:rPr>
-        <w:t>Universidade Eduardo Mondlane</w:t>
-      </w:r>
+        <w:t xml:space="preserve">Universidade Eduardo </w:t>
+      </w:r>
+      <w:proofErr w:type="spellStart"/>
+      <w:r>
+        <w:rPr>
+          <w:rFonts w:ascii="Times New Roman" w:hAnsi="Times New Roman" w:cs="Times New Roman"/>
+          <w:b/>
+          <w:sz w:val="24"/>
+          <w:szCs w:val="24"/>
+          <w:lang w:val="pt-PT"/>
+        </w:rPr>
+        <w:t>Mondlane</w:t>
+      </w:r>
+      <w:proofErr w:type="spellEnd"/>
     </w:p>
     <w:p>
       <w:pPr>
@@ -390,14 +402,25 @@
           <w:lang w:val="pt-PT"/>
         </w:rPr>
       </w:pPr>
-      <w:r>
-        <w:rPr>
-          <w:rFonts w:ascii="Times New Roman" w:hAnsi="Times New Roman" w:cs="Times New Roman"/>
-          <w:sz w:val="24"/>
-          <w:szCs w:val="24"/>
-          <w:lang w:val="pt-PT"/>
-        </w:rPr>
-        <w:t>Chelene, Edmilson</w:t>
+      <w:proofErr w:type="spellStart"/>
+      <w:r>
+        <w:rPr>
+          <w:rFonts w:ascii="Times New Roman" w:hAnsi="Times New Roman" w:cs="Times New Roman"/>
+          <w:sz w:val="24"/>
+          <w:szCs w:val="24"/>
+          <w:lang w:val="pt-PT"/>
+        </w:rPr>
+        <w:t>Chelene</w:t>
+      </w:r>
+      <w:proofErr w:type="spellEnd"/>
+      <w:r>
+        <w:rPr>
+          <w:rFonts w:ascii="Times New Roman" w:hAnsi="Times New Roman" w:cs="Times New Roman"/>
+          <w:sz w:val="24"/>
+          <w:szCs w:val="24"/>
+          <w:lang w:val="pt-PT"/>
+        </w:rPr>
+        <w:t>, Edmilson</w:t>
       </w:r>
       <w:r>
         <w:rPr>
@@ -463,15 +486,48 @@
         </w:rPr>
         <w:tab/>
       </w:r>
-      <w:r>
-        <w:rPr>
-          <w:rFonts w:ascii="Times New Roman" w:hAnsi="Times New Roman" w:cs="Times New Roman"/>
-          <w:sz w:val="24"/>
-          <w:szCs w:val="24"/>
-          <w:lang w:val="pt-PT"/>
-        </w:rPr>
-        <w:t>dr. Vali Issufo</w:t>
-      </w:r>
+      <w:proofErr w:type="spellStart"/>
+      <w:proofErr w:type="gramStart"/>
+      <w:r>
+        <w:rPr>
+          <w:rFonts w:ascii="Times New Roman" w:hAnsi="Times New Roman" w:cs="Times New Roman"/>
+          <w:sz w:val="24"/>
+          <w:szCs w:val="24"/>
+          <w:lang w:val="pt-PT"/>
+        </w:rPr>
+        <w:t>dr</w:t>
+      </w:r>
+      <w:proofErr w:type="gramEnd"/>
+      <w:r>
+        <w:rPr>
+          <w:rFonts w:ascii="Times New Roman" w:hAnsi="Times New Roman" w:cs="Times New Roman"/>
+          <w:sz w:val="24"/>
+          <w:szCs w:val="24"/>
+          <w:lang w:val="pt-PT"/>
+        </w:rPr>
+        <w:t>.</w:t>
+      </w:r>
+      <w:proofErr w:type="spellEnd"/>
+      <w:r>
+        <w:rPr>
+          <w:rFonts w:ascii="Times New Roman" w:hAnsi="Times New Roman" w:cs="Times New Roman"/>
+          <w:sz w:val="24"/>
+          <w:szCs w:val="24"/>
+          <w:lang w:val="pt-PT"/>
+        </w:rPr>
+        <w:t xml:space="preserve"> Vali </w:t>
+      </w:r>
+      <w:proofErr w:type="spellStart"/>
+      <w:r>
+        <w:rPr>
+          <w:rFonts w:ascii="Times New Roman" w:hAnsi="Times New Roman" w:cs="Times New Roman"/>
+          <w:sz w:val="24"/>
+          <w:szCs w:val="24"/>
+          <w:lang w:val="pt-PT"/>
+        </w:rPr>
+        <w:t>Issufo</w:t>
+      </w:r>
+      <w:proofErr w:type="spellEnd"/>
     </w:p>
     <w:p>
       <w:pPr>
@@ -483,14 +539,25 @@
           <w:lang w:val="pt-PT"/>
         </w:rPr>
       </w:pPr>
-      <w:r>
-        <w:rPr>
-          <w:rFonts w:ascii="Times New Roman" w:hAnsi="Times New Roman" w:cs="Times New Roman"/>
-          <w:sz w:val="24"/>
-          <w:szCs w:val="24"/>
-          <w:lang w:val="pt-PT"/>
-        </w:rPr>
-        <w:t xml:space="preserve">Gotine, Mascarenhas                          </w:t>
+      <w:proofErr w:type="spellStart"/>
+      <w:r>
+        <w:rPr>
+          <w:rFonts w:ascii="Times New Roman" w:hAnsi="Times New Roman" w:cs="Times New Roman"/>
+          <w:sz w:val="24"/>
+          <w:szCs w:val="24"/>
+          <w:lang w:val="pt-PT"/>
+        </w:rPr>
+        <w:t>Gotine</w:t>
+      </w:r>
+      <w:proofErr w:type="spellEnd"/>
+      <w:r>
+        <w:rPr>
+          <w:rFonts w:ascii="Times New Roman" w:hAnsi="Times New Roman" w:cs="Times New Roman"/>
+          <w:sz w:val="24"/>
+          <w:szCs w:val="24"/>
+          <w:lang w:val="pt-PT"/>
+        </w:rPr>
+        <w:t xml:space="preserve">, Mascarenhas                          </w:t>
       </w:r>
       <w:r>
         <w:rPr>
@@ -537,28 +604,69 @@
           <w:lang w:val="pt-PT"/>
         </w:rPr>
         <w:tab/>
-        <w:t>Eng. Edson Michaque</w:t>
-      </w:r>
-    </w:p>
-    <w:p>
-      <w:pPr>
-        <w:rPr>
-          <w:rFonts w:ascii="Times New Roman" w:hAnsi="Times New Roman" w:cs="Times New Roman"/>
-          <w:b/>
-          <w:sz w:val="24"/>
-          <w:szCs w:val="24"/>
-          <w:lang w:val="pt-PT"/>
-        </w:rPr>
-      </w:pPr>
-      <w:r>
-        <w:rPr>
-          <w:rFonts w:ascii="Times New Roman" w:hAnsi="Times New Roman" w:cs="Times New Roman"/>
-          <w:sz w:val="24"/>
-          <w:szCs w:val="24"/>
-          <w:lang w:val="pt-PT"/>
-        </w:rPr>
-        <w:t>Fulano, Neima</w:t>
-      </w:r>
+      </w:r>
+      <w:proofErr w:type="spellStart"/>
+      <w:r>
+        <w:rPr>
+          <w:rFonts w:ascii="Times New Roman" w:hAnsi="Times New Roman" w:cs="Times New Roman"/>
+          <w:sz w:val="24"/>
+          <w:szCs w:val="24"/>
+          <w:lang w:val="pt-PT"/>
+        </w:rPr>
+        <w:t>Eng</w:t>
+      </w:r>
+      <w:proofErr w:type="spellEnd"/>
+      <w:r>
+        <w:rPr>
+          <w:rFonts w:ascii="Times New Roman" w:hAnsi="Times New Roman" w:cs="Times New Roman"/>
+          <w:sz w:val="24"/>
+          <w:szCs w:val="24"/>
+          <w:lang w:val="pt-PT"/>
+        </w:rPr>
+        <w:t xml:space="preserve">. Edson </w:t>
+      </w:r>
+      <w:proofErr w:type="spellStart"/>
+      <w:r>
+        <w:rPr>
+          <w:rFonts w:ascii="Times New Roman" w:hAnsi="Times New Roman" w:cs="Times New Roman"/>
+          <w:sz w:val="24"/>
+          <w:szCs w:val="24"/>
+          <w:lang w:val="pt-PT"/>
+        </w:rPr>
+        <w:t>Michaque</w:t>
+      </w:r>
+      <w:proofErr w:type="spellEnd"/>
+    </w:p>
+    <w:p>
+      <w:pPr>
+        <w:rPr>
+          <w:rFonts w:ascii="Times New Roman" w:hAnsi="Times New Roman" w:cs="Times New Roman"/>
+          <w:b/>
+          <w:sz w:val="24"/>
+          <w:szCs w:val="24"/>
+          <w:lang w:val="pt-PT"/>
+        </w:rPr>
+      </w:pPr>
+      <w:r>
+        <w:rPr>
+          <w:rFonts w:ascii="Times New Roman" w:hAnsi="Times New Roman" w:cs="Times New Roman"/>
+          <w:sz w:val="24"/>
+          <w:szCs w:val="24"/>
+          <w:lang w:val="pt-PT"/>
+        </w:rPr>
+        <w:t xml:space="preserve">Fulano, </w:t>
+      </w:r>
+      <w:proofErr w:type="spellStart"/>
+      <w:r>
+        <w:rPr>
+          <w:rFonts w:ascii="Times New Roman" w:hAnsi="Times New Roman" w:cs="Times New Roman"/>
+          <w:sz w:val="24"/>
+          <w:szCs w:val="24"/>
+          <w:lang w:val="pt-PT"/>
+        </w:rPr>
+        <w:t>Neima</w:t>
+      </w:r>
+      <w:proofErr w:type="spellEnd"/>
       <w:r>
         <w:rPr>
           <w:rFonts w:ascii="Times New Roman" w:hAnsi="Times New Roman" w:cs="Times New Roman"/>
@@ -651,15 +759,37 @@
           <w:lang w:val="pt-PT"/>
         </w:rPr>
       </w:pPr>
-      <w:r>
-        <w:rPr>
-          <w:rFonts w:ascii="Times New Roman" w:hAnsi="Times New Roman" w:cs="Times New Roman"/>
-          <w:sz w:val="24"/>
-          <w:szCs w:val="24"/>
-          <w:lang w:val="pt-PT"/>
-        </w:rPr>
-        <w:t>Melendja, Vania</w:t>
-      </w:r>
+      <w:proofErr w:type="spellStart"/>
+      <w:r>
+        <w:rPr>
+          <w:rFonts w:ascii="Times New Roman" w:hAnsi="Times New Roman" w:cs="Times New Roman"/>
+          <w:sz w:val="24"/>
+          <w:szCs w:val="24"/>
+          <w:lang w:val="pt-PT"/>
+        </w:rPr>
+        <w:t>Melendja</w:t>
+      </w:r>
+      <w:proofErr w:type="spellEnd"/>
+      <w:r>
+        <w:rPr>
+          <w:rFonts w:ascii="Times New Roman" w:hAnsi="Times New Roman" w:cs="Times New Roman"/>
+          <w:sz w:val="24"/>
+          <w:szCs w:val="24"/>
+          <w:lang w:val="pt-PT"/>
+        </w:rPr>
+        <w:t xml:space="preserve">, </w:t>
+      </w:r>
+      <w:proofErr w:type="spellStart"/>
+      <w:r>
+        <w:rPr>
+          <w:rFonts w:ascii="Times New Roman" w:hAnsi="Times New Roman" w:cs="Times New Roman"/>
+          <w:sz w:val="24"/>
+          <w:szCs w:val="24"/>
+          <w:lang w:val="pt-PT"/>
+        </w:rPr>
+        <w:t>Vania</w:t>
+      </w:r>
+      <w:proofErr w:type="spellEnd"/>
       <w:r>
         <w:rPr>
           <w:rFonts w:ascii="Times New Roman" w:hAnsi="Times New Roman" w:cs="Times New Roman"/>
@@ -722,64 +852,127 @@
           <w:lang w:val="pt-PT"/>
         </w:rPr>
         <w:tab/>
-        <w:t xml:space="preserve">Richaldo </w:t>
-      </w:r>
-    </w:p>
-    <w:p>
-      <w:pPr>
-        <w:rPr>
-          <w:rFonts w:ascii="Times New Roman" w:hAnsi="Times New Roman" w:cs="Times New Roman"/>
-          <w:sz w:val="24"/>
-          <w:szCs w:val="24"/>
-          <w:lang w:val="pt-PT"/>
-        </w:rPr>
-      </w:pPr>
-      <w:r>
-        <w:rPr>
-          <w:rFonts w:ascii="Times New Roman" w:hAnsi="Times New Roman" w:cs="Times New Roman"/>
-          <w:sz w:val="24"/>
-          <w:szCs w:val="24"/>
-          <w:lang w:val="pt-PT"/>
-        </w:rPr>
-        <w:t>Mupandza, Jossias</w:t>
-      </w:r>
-    </w:p>
-    <w:p>
-      <w:pPr>
-        <w:rPr>
-          <w:rFonts w:ascii="Times New Roman" w:hAnsi="Times New Roman" w:cs="Times New Roman"/>
-          <w:sz w:val="24"/>
-          <w:szCs w:val="24"/>
-          <w:lang w:val="pt-PT"/>
-        </w:rPr>
-      </w:pPr>
-      <w:r>
-        <w:rPr>
-          <w:rFonts w:ascii="Times New Roman" w:hAnsi="Times New Roman" w:cs="Times New Roman"/>
-          <w:sz w:val="24"/>
-          <w:szCs w:val="24"/>
-          <w:lang w:val="pt-PT"/>
-        </w:rPr>
-        <w:t>Ricardo, Folege</w:t>
-      </w:r>
-    </w:p>
-    <w:p>
-      <w:pPr>
-        <w:rPr>
-          <w:rFonts w:ascii="Times New Roman" w:hAnsi="Times New Roman" w:cs="Times New Roman"/>
-          <w:sz w:val="24"/>
-          <w:szCs w:val="24"/>
-          <w:lang w:val="pt-PT"/>
-        </w:rPr>
-      </w:pPr>
-      <w:r>
-        <w:rPr>
-          <w:rFonts w:ascii="Times New Roman" w:hAnsi="Times New Roman" w:cs="Times New Roman"/>
-          <w:sz w:val="24"/>
-          <w:szCs w:val="24"/>
-          <w:lang w:val="pt-PT"/>
-        </w:rPr>
-        <w:t>Timba, Gabriel</w:t>
+      </w:r>
+      <w:proofErr w:type="spellStart"/>
+      <w:r>
+        <w:rPr>
+          <w:rFonts w:ascii="Times New Roman" w:hAnsi="Times New Roman" w:cs="Times New Roman"/>
+          <w:sz w:val="24"/>
+          <w:szCs w:val="24"/>
+          <w:lang w:val="pt-PT"/>
+        </w:rPr>
+        <w:t>Richaldo</w:t>
+      </w:r>
+      <w:proofErr w:type="spellEnd"/>
+      <w:r>
+        <w:rPr>
+          <w:rFonts w:ascii="Times New Roman" w:hAnsi="Times New Roman" w:cs="Times New Roman"/>
+          <w:sz w:val="24"/>
+          <w:szCs w:val="24"/>
+          <w:lang w:val="pt-PT"/>
+        </w:rPr>
+        <w:t xml:space="preserve"> </w:t>
+      </w:r>
+    </w:p>
+    <w:p>
+      <w:pPr>
+        <w:rPr>
+          <w:rFonts w:ascii="Times New Roman" w:hAnsi="Times New Roman" w:cs="Times New Roman"/>
+          <w:sz w:val="24"/>
+          <w:szCs w:val="24"/>
+          <w:lang w:val="pt-PT"/>
+        </w:rPr>
+      </w:pPr>
+      <w:proofErr w:type="spellStart"/>
+      <w:r>
+        <w:rPr>
+          <w:rFonts w:ascii="Times New Roman" w:hAnsi="Times New Roman" w:cs="Times New Roman"/>
+          <w:sz w:val="24"/>
+          <w:szCs w:val="24"/>
+          <w:lang w:val="pt-PT"/>
+        </w:rPr>
+        <w:t>Mupandza</w:t>
+      </w:r>
+      <w:proofErr w:type="spellEnd"/>
+      <w:r>
+        <w:rPr>
+          <w:rFonts w:ascii="Times New Roman" w:hAnsi="Times New Roman" w:cs="Times New Roman"/>
+          <w:sz w:val="24"/>
+          <w:szCs w:val="24"/>
+          <w:lang w:val="pt-PT"/>
+        </w:rPr>
+        <w:t xml:space="preserve">, </w:t>
+      </w:r>
+      <w:proofErr w:type="spellStart"/>
+      <w:r>
+        <w:rPr>
+          <w:rFonts w:ascii="Times New Roman" w:hAnsi="Times New Roman" w:cs="Times New Roman"/>
+          <w:sz w:val="24"/>
+          <w:szCs w:val="24"/>
+          <w:lang w:val="pt-PT"/>
+        </w:rPr>
+        <w:t>Jossias</w:t>
+      </w:r>
+      <w:proofErr w:type="spellEnd"/>
+    </w:p>
+    <w:p>
+      <w:pPr>
+        <w:rPr>
+          <w:rFonts w:ascii="Times New Roman" w:hAnsi="Times New Roman" w:cs="Times New Roman"/>
+          <w:sz w:val="24"/>
+          <w:szCs w:val="24"/>
+          <w:lang w:val="pt-PT"/>
+        </w:rPr>
+      </w:pPr>
+      <w:r>
+        <w:rPr>
+          <w:rFonts w:ascii="Times New Roman" w:hAnsi="Times New Roman" w:cs="Times New Roman"/>
+          <w:sz w:val="24"/>
+          <w:szCs w:val="24"/>
+          <w:lang w:val="pt-PT"/>
+        </w:rPr>
+        <w:t xml:space="preserve">Ricardo, </w:t>
+      </w:r>
+      <w:proofErr w:type="spellStart"/>
+      <w:r>
+        <w:rPr>
+          <w:rFonts w:ascii="Times New Roman" w:hAnsi="Times New Roman" w:cs="Times New Roman"/>
+          <w:sz w:val="24"/>
+          <w:szCs w:val="24"/>
+          <w:lang w:val="pt-PT"/>
+        </w:rPr>
+        <w:t>Folege</w:t>
+      </w:r>
+      <w:proofErr w:type="spellEnd"/>
+    </w:p>
+    <w:p>
+      <w:pPr>
+        <w:rPr>
+          <w:rFonts w:ascii="Times New Roman" w:hAnsi="Times New Roman" w:cs="Times New Roman"/>
+          <w:sz w:val="24"/>
+          <w:szCs w:val="24"/>
+          <w:lang w:val="pt-PT"/>
+        </w:rPr>
+      </w:pPr>
+      <w:proofErr w:type="spellStart"/>
+      <w:r>
+        <w:rPr>
+          <w:rFonts w:ascii="Times New Roman" w:hAnsi="Times New Roman" w:cs="Times New Roman"/>
+          <w:sz w:val="24"/>
+          <w:szCs w:val="24"/>
+          <w:lang w:val="pt-PT"/>
+        </w:rPr>
+        <w:t>Timba</w:t>
+      </w:r>
+      <w:proofErr w:type="spellEnd"/>
+      <w:r>
+        <w:rPr>
+          <w:rFonts w:ascii="Times New Roman" w:hAnsi="Times New Roman" w:cs="Times New Roman"/>
+          <w:sz w:val="24"/>
+          <w:szCs w:val="24"/>
+          <w:lang w:val="pt-PT"/>
+        </w:rPr>
+        <w:t>, Gabriel</w:t>
       </w:r>
     </w:p>
     <w:p>
@@ -2035,7 +2228,7 @@
       <w:r>
         <w:rPr>
           <w:noProof/>
-          <w:lang w:val="pt-PT" w:eastAsia="pt-PT"/>
+          <w:lang w:val="pt-BR" w:eastAsia="pt-BR"/>
         </w:rPr>
         <w:drawing>
           <wp:inline distT="0" distB="0" distL="0" distR="0">
@@ -2053,7 +2246,7 @@
                     <pic:cNvPicPr/>
                   </pic:nvPicPr>
                   <pic:blipFill rotWithShape="1">
-                    <a:blip r:embed="rId8">
+                    <a:blip r:embed="rId9">
                       <a:extLst>
                         <a:ext uri="{28A0092B-C50C-407E-A947-70E740481C1C}">
                           <a14:useLocalDpi xmlns:a14="http://schemas.microsoft.com/office/drawing/2010/main" val="0"/>
@@ -2470,17 +2663,28 @@
           <w:szCs w:val="24"/>
           <w:lang w:val="pt-PT"/>
         </w:rPr>
-        <w:t xml:space="preserve"> online</w:t>
-      </w:r>
-      <w:r>
-        <w:rPr>
-          <w:rFonts w:ascii="Times New Roman" w:hAnsi="Times New Roman" w:cs="Times New Roman"/>
-          <w:sz w:val="24"/>
-          <w:szCs w:val="24"/>
-          <w:lang w:val="pt-PT"/>
-        </w:rPr>
         <w:t xml:space="preserve"> </w:t>
       </w:r>
+      <w:proofErr w:type="gramStart"/>
+      <w:r>
+        <w:rPr>
+          <w:rFonts w:ascii="Times New Roman" w:hAnsi="Times New Roman" w:cs="Times New Roman"/>
+          <w:sz w:val="24"/>
+          <w:szCs w:val="24"/>
+          <w:lang w:val="pt-PT"/>
+        </w:rPr>
+        <w:t>online</w:t>
+      </w:r>
+      <w:proofErr w:type="gramEnd"/>
+      <w:r>
+        <w:rPr>
+          <w:rFonts w:ascii="Times New Roman" w:hAnsi="Times New Roman" w:cs="Times New Roman"/>
+          <w:sz w:val="24"/>
+          <w:szCs w:val="24"/>
+          <w:lang w:val="pt-PT"/>
+        </w:rPr>
+        <w:t xml:space="preserve"> </w:t>
+      </w:r>
       <w:r>
         <w:rPr>
           <w:rFonts w:ascii="Times New Roman" w:hAnsi="Times New Roman" w:cs="Times New Roman"/>
@@ -3070,7 +3274,27 @@
           <w:szCs w:val="24"/>
           <w:lang w:val="pt-PT"/>
         </w:rPr>
-        <w:t xml:space="preserve"> (Artigos científicos em formato pdf)</w:t>
+        <w:t xml:space="preserve"> (Artigos científicos em formato </w:t>
+      </w:r>
+      <w:proofErr w:type="spellStart"/>
+      <w:r>
+        <w:rPr>
+          <w:rFonts w:ascii="Times New Roman" w:hAnsi="Times New Roman" w:cs="Times New Roman"/>
+          <w:sz w:val="24"/>
+          <w:szCs w:val="24"/>
+          <w:lang w:val="pt-PT"/>
+        </w:rPr>
+        <w:t>pdf</w:t>
+      </w:r>
+      <w:proofErr w:type="spellEnd"/>
+      <w:r>
+        <w:rPr>
+          <w:rFonts w:ascii="Times New Roman" w:hAnsi="Times New Roman" w:cs="Times New Roman"/>
+          <w:sz w:val="24"/>
+          <w:szCs w:val="24"/>
+          <w:lang w:val="pt-PT"/>
+        </w:rPr>
+        <w:t>)</w:t>
       </w:r>
       <w:r>
         <w:rPr>
@@ -3107,8 +3331,20 @@
           <w:szCs w:val="24"/>
           <w:lang w:val="pt-PT"/>
         </w:rPr>
-        <w:t>publicações-admin</w:t>
-      </w:r>
+        <w:t>publicações-</w:t>
+      </w:r>
+      <w:proofErr w:type="spellStart"/>
+      <w:r>
+        <w:rPr>
+          <w:rFonts w:ascii="Times New Roman" w:hAnsi="Times New Roman" w:cs="Times New Roman"/>
+          <w:b/>
+          <w:sz w:val="24"/>
+          <w:szCs w:val="24"/>
+          <w:lang w:val="pt-PT"/>
+        </w:rPr>
+        <w:t>admin</w:t>
+      </w:r>
+      <w:proofErr w:type="spellEnd"/>
     </w:p>
     <w:p>
       <w:pPr>
@@ -3163,8 +3399,20 @@
           <w:szCs w:val="24"/>
           <w:lang w:val="pt-PT"/>
         </w:rPr>
-        <w:t>publicações-admin</w:t>
-      </w:r>
+        <w:t>publicações-</w:t>
+      </w:r>
+      <w:proofErr w:type="spellStart"/>
+      <w:r>
+        <w:rPr>
+          <w:rFonts w:ascii="Times New Roman" w:hAnsi="Times New Roman" w:cs="Times New Roman"/>
+          <w:b/>
+          <w:sz w:val="24"/>
+          <w:szCs w:val="24"/>
+          <w:lang w:val="pt-PT"/>
+        </w:rPr>
+        <w:t>admin</w:t>
+      </w:r>
+      <w:proofErr w:type="spellEnd"/>
     </w:p>
     <w:p>
       <w:pPr>
@@ -3237,8 +3485,20 @@
           <w:szCs w:val="24"/>
           <w:lang w:val="pt-PT"/>
         </w:rPr>
-        <w:t>publicações-admin</w:t>
-      </w:r>
+        <w:t>publicações-</w:t>
+      </w:r>
+      <w:proofErr w:type="spellStart"/>
+      <w:r>
+        <w:rPr>
+          <w:rFonts w:ascii="Times New Roman" w:hAnsi="Times New Roman" w:cs="Times New Roman"/>
+          <w:b/>
+          <w:sz w:val="24"/>
+          <w:szCs w:val="24"/>
+          <w:lang w:val="pt-PT"/>
+        </w:rPr>
+        <w:t>admin</w:t>
+      </w:r>
+      <w:proofErr w:type="spellEnd"/>
     </w:p>
     <w:p>
       <w:pPr>
@@ -3727,6 +3987,7 @@
           <w:lang w:val="pt-PT"/>
         </w:rPr>
       </w:pPr>
+      <w:proofErr w:type="spellStart"/>
       <w:r>
         <w:rPr>
           <w:rFonts w:ascii="Times New Roman" w:hAnsi="Times New Roman" w:cs="Times New Roman"/>
@@ -3737,6 +3998,7 @@
         </w:rPr>
         <w:t>Objetivo</w:t>
       </w:r>
+      <w:proofErr w:type="spellEnd"/>
       <w:r>
         <w:rPr>
           <w:rFonts w:ascii="Times New Roman" w:hAnsi="Times New Roman" w:cs="Times New Roman"/>
@@ -3927,7 +4189,27 @@
           <w:szCs w:val="24"/>
           <w:lang w:val="pt-PT"/>
         </w:rPr>
-        <w:t xml:space="preserve"> email do Doente/Representante não pode estar cadastrado no sistema.  </w:t>
+        <w:t xml:space="preserve"> </w:t>
+      </w:r>
+      <w:proofErr w:type="gramStart"/>
+      <w:r>
+        <w:rPr>
+          <w:rFonts w:ascii="Times New Roman" w:hAnsi="Times New Roman" w:cs="Times New Roman"/>
+          <w:sz w:val="24"/>
+          <w:szCs w:val="24"/>
+          <w:lang w:val="pt-PT"/>
+        </w:rPr>
+        <w:t>email</w:t>
+      </w:r>
+      <w:proofErr w:type="gramEnd"/>
+      <w:r>
+        <w:rPr>
+          <w:rFonts w:ascii="Times New Roman" w:hAnsi="Times New Roman" w:cs="Times New Roman"/>
+          <w:sz w:val="24"/>
+          <w:szCs w:val="24"/>
+          <w:lang w:val="pt-PT"/>
+        </w:rPr>
+        <w:t xml:space="preserve"> do Doente/Representante não pode estar cadastrado no sistema.  </w:t>
       </w:r>
     </w:p>
     <w:p>
@@ -4013,7 +4295,27 @@
           <w:szCs w:val="24"/>
           <w:lang w:val="pt-PT"/>
         </w:rPr>
-        <w:t xml:space="preserve"> e deve receber um email de confirmação.</w:t>
+        <w:t xml:space="preserve"> e deve receber um </w:t>
+      </w:r>
+      <w:proofErr w:type="gramStart"/>
+      <w:r>
+        <w:rPr>
+          <w:rFonts w:ascii="Times New Roman" w:hAnsi="Times New Roman" w:cs="Times New Roman"/>
+          <w:sz w:val="24"/>
+          <w:szCs w:val="24"/>
+          <w:lang w:val="pt-PT"/>
+        </w:rPr>
+        <w:t>email</w:t>
+      </w:r>
+      <w:proofErr w:type="gramEnd"/>
+      <w:r>
+        <w:rPr>
+          <w:rFonts w:ascii="Times New Roman" w:hAnsi="Times New Roman" w:cs="Times New Roman"/>
+          <w:sz w:val="24"/>
+          <w:szCs w:val="24"/>
+          <w:lang w:val="pt-PT"/>
+        </w:rPr>
+        <w:t xml:space="preserve"> de confirmação.</w:t>
       </w:r>
       <w:r>
         <w:rPr>
@@ -4193,7 +4495,27 @@
           <w:szCs w:val="24"/>
           <w:lang w:val="pt-PT"/>
         </w:rPr>
-        <w:t xml:space="preserve"> email e</w:t>
+        <w:t xml:space="preserve"> </w:t>
+      </w:r>
+      <w:proofErr w:type="gramStart"/>
+      <w:r>
+        <w:rPr>
+          <w:rFonts w:ascii="Times New Roman" w:hAnsi="Times New Roman" w:cs="Times New Roman"/>
+          <w:sz w:val="24"/>
+          <w:szCs w:val="24"/>
+          <w:lang w:val="pt-PT"/>
+        </w:rPr>
+        <w:t>email</w:t>
+      </w:r>
+      <w:proofErr w:type="gramEnd"/>
+      <w:r>
+        <w:rPr>
+          <w:rFonts w:ascii="Times New Roman" w:hAnsi="Times New Roman" w:cs="Times New Roman"/>
+          <w:sz w:val="24"/>
+          <w:szCs w:val="24"/>
+          <w:lang w:val="pt-PT"/>
+        </w:rPr>
+        <w:t xml:space="preserve"> e</w:t>
       </w:r>
       <w:r>
         <w:rPr>
@@ -4364,7 +4686,27 @@
           <w:szCs w:val="24"/>
           <w:lang w:val="pt-PT"/>
         </w:rPr>
-        <w:t xml:space="preserve">O sistema verifica se o email fornecido </w:t>
+        <w:t xml:space="preserve">O sistema verifica se o </w:t>
+      </w:r>
+      <w:proofErr w:type="gramStart"/>
+      <w:r>
+        <w:rPr>
+          <w:rFonts w:ascii="Times New Roman" w:hAnsi="Times New Roman" w:cs="Times New Roman"/>
+          <w:sz w:val="24"/>
+          <w:szCs w:val="24"/>
+          <w:lang w:val="pt-PT"/>
+        </w:rPr>
+        <w:t>email</w:t>
+      </w:r>
+      <w:proofErr w:type="gramEnd"/>
+      <w:r>
+        <w:rPr>
+          <w:rFonts w:ascii="Times New Roman" w:hAnsi="Times New Roman" w:cs="Times New Roman"/>
+          <w:sz w:val="24"/>
+          <w:szCs w:val="24"/>
+          <w:lang w:val="pt-PT"/>
+        </w:rPr>
+        <w:t xml:space="preserve"> fornecido </w:t>
       </w:r>
       <w:r>
         <w:rPr>
@@ -4415,7 +4757,27 @@
           <w:szCs w:val="24"/>
           <w:lang w:val="pt-PT"/>
         </w:rPr>
-        <w:t>O sistema visualiza a seguinte mensagem de confirmação “Cadastro efectuado, aguarde email de confirmação” [A2]</w:t>
+        <w:t xml:space="preserve">O sistema visualiza a seguinte mensagem de confirmação “Cadastro efectuado, aguarde </w:t>
+      </w:r>
+      <w:proofErr w:type="gramStart"/>
+      <w:r>
+        <w:rPr>
+          <w:rFonts w:ascii="Times New Roman" w:hAnsi="Times New Roman" w:cs="Times New Roman"/>
+          <w:sz w:val="24"/>
+          <w:szCs w:val="24"/>
+          <w:lang w:val="pt-PT"/>
+        </w:rPr>
+        <w:t>email</w:t>
+      </w:r>
+      <w:proofErr w:type="gramEnd"/>
+      <w:r>
+        <w:rPr>
+          <w:rFonts w:ascii="Times New Roman" w:hAnsi="Times New Roman" w:cs="Times New Roman"/>
+          <w:sz w:val="24"/>
+          <w:szCs w:val="24"/>
+          <w:lang w:val="pt-PT"/>
+        </w:rPr>
+        <w:t xml:space="preserve"> de confirmação” [A2]</w:t>
       </w:r>
     </w:p>
     <w:p>
@@ -4441,6 +4803,7 @@
         </w:rPr>
         <w:t xml:space="preserve">O sistema </w:t>
       </w:r>
+      <w:proofErr w:type="spellStart"/>
       <w:r>
         <w:rPr>
           <w:rFonts w:ascii="Times New Roman" w:hAnsi="Times New Roman" w:cs="Times New Roman"/>
@@ -4450,6 +4813,7 @@
         </w:rPr>
         <w:t>redireciona</w:t>
       </w:r>
+      <w:proofErr w:type="spellEnd"/>
       <w:r>
         <w:rPr>
           <w:rFonts w:ascii="Times New Roman" w:hAnsi="Times New Roman" w:cs="Times New Roman"/>
@@ -4730,7 +5094,27 @@
           <w:szCs w:val="24"/>
           <w:lang w:val="pt-PT"/>
         </w:rPr>
-        <w:t xml:space="preserve"> email existe na base dados</w:t>
+        <w:t xml:space="preserve"> </w:t>
+      </w:r>
+      <w:proofErr w:type="gramStart"/>
+      <w:r>
+        <w:rPr>
+          <w:rFonts w:ascii="Times New Roman" w:hAnsi="Times New Roman" w:cs="Times New Roman"/>
+          <w:sz w:val="24"/>
+          <w:szCs w:val="24"/>
+          <w:lang w:val="pt-PT"/>
+        </w:rPr>
+        <w:t>email</w:t>
+      </w:r>
+      <w:proofErr w:type="gramEnd"/>
+      <w:r>
+        <w:rPr>
+          <w:rFonts w:ascii="Times New Roman" w:hAnsi="Times New Roman" w:cs="Times New Roman"/>
+          <w:sz w:val="24"/>
+          <w:szCs w:val="24"/>
+          <w:lang w:val="pt-PT"/>
+        </w:rPr>
+        <w:t xml:space="preserve"> existe na base dados</w:t>
       </w:r>
     </w:p>
     <w:p>
@@ -4755,7 +5139,47 @@
           <w:lang w:val="pt-PT"/>
         </w:rPr>
         <w:lastRenderedPageBreak/>
-        <w:t>O sistema visualiza a seguinte mensagem “Email invalido, já foi usado para criar outra conta. Introduza um novo email.”</w:t>
+        <w:t>O sistema visualiza a seguinte mensagem “</w:t>
+      </w:r>
+      <w:proofErr w:type="gramStart"/>
+      <w:r>
+        <w:rPr>
+          <w:rFonts w:ascii="Times New Roman" w:hAnsi="Times New Roman" w:cs="Times New Roman"/>
+          <w:sz w:val="24"/>
+          <w:szCs w:val="24"/>
+          <w:lang w:val="pt-PT"/>
+        </w:rPr>
+        <w:t>Email</w:t>
+      </w:r>
+      <w:proofErr w:type="gramEnd"/>
+      <w:r>
+        <w:rPr>
+          <w:rFonts w:ascii="Times New Roman" w:hAnsi="Times New Roman" w:cs="Times New Roman"/>
+          <w:sz w:val="24"/>
+          <w:szCs w:val="24"/>
+          <w:lang w:val="pt-PT"/>
+        </w:rPr>
+        <w:t xml:space="preserve"> invalido, já foi usado para criar outra conta. Introduza um novo </w:t>
+      </w:r>
+      <w:proofErr w:type="gramStart"/>
+      <w:r>
+        <w:rPr>
+          <w:rFonts w:ascii="Times New Roman" w:hAnsi="Times New Roman" w:cs="Times New Roman"/>
+          <w:sz w:val="24"/>
+          <w:szCs w:val="24"/>
+          <w:lang w:val="pt-PT"/>
+        </w:rPr>
+        <w:t>email</w:t>
+      </w:r>
+      <w:proofErr w:type="gramEnd"/>
+      <w:r>
+        <w:rPr>
+          <w:rFonts w:ascii="Times New Roman" w:hAnsi="Times New Roman" w:cs="Times New Roman"/>
+          <w:sz w:val="24"/>
+          <w:szCs w:val="24"/>
+          <w:lang w:val="pt-PT"/>
+        </w:rPr>
+        <w:t>.”</w:t>
       </w:r>
     </w:p>
     <w:p>
@@ -4849,15 +5273,27 @@
           <w:lang w:val="pt-PT"/>
         </w:rPr>
       </w:pPr>
-      <w:r>
-        <w:rPr>
-          <w:rFonts w:ascii="Times New Roman" w:hAnsi="Times New Roman" w:cs="Times New Roman"/>
-          <w:b/>
-          <w:sz w:val="24"/>
-          <w:szCs w:val="24"/>
-          <w:lang w:val="pt-PT"/>
-        </w:rPr>
-        <w:t>Objetivo:</w:t>
+      <w:proofErr w:type="spellStart"/>
+      <w:r>
+        <w:rPr>
+          <w:rFonts w:ascii="Times New Roman" w:hAnsi="Times New Roman" w:cs="Times New Roman"/>
+          <w:b/>
+          <w:sz w:val="24"/>
+          <w:szCs w:val="24"/>
+          <w:lang w:val="pt-PT"/>
+        </w:rPr>
+        <w:t>Objetivo</w:t>
+      </w:r>
+      <w:proofErr w:type="spellEnd"/>
+      <w:r>
+        <w:rPr>
+          <w:rFonts w:ascii="Times New Roman" w:hAnsi="Times New Roman" w:cs="Times New Roman"/>
+          <w:b/>
+          <w:sz w:val="24"/>
+          <w:szCs w:val="24"/>
+          <w:lang w:val="pt-PT"/>
+        </w:rPr>
+        <w:t>:</w:t>
       </w:r>
       <w:r>
         <w:rPr>
@@ -4944,7 +5380,27 @@
           <w:szCs w:val="24"/>
           <w:lang w:val="pt-PT"/>
         </w:rPr>
-        <w:t xml:space="preserve">O email do Profissional de Saúde não pode estar cadastrado no sistema.  </w:t>
+        <w:t xml:space="preserve">O </w:t>
+      </w:r>
+      <w:proofErr w:type="gramStart"/>
+      <w:r>
+        <w:rPr>
+          <w:rFonts w:ascii="Times New Roman" w:hAnsi="Times New Roman" w:cs="Times New Roman"/>
+          <w:sz w:val="24"/>
+          <w:szCs w:val="24"/>
+          <w:lang w:val="pt-PT"/>
+        </w:rPr>
+        <w:t>email</w:t>
+      </w:r>
+      <w:proofErr w:type="gramEnd"/>
+      <w:r>
+        <w:rPr>
+          <w:rFonts w:ascii="Times New Roman" w:hAnsi="Times New Roman" w:cs="Times New Roman"/>
+          <w:sz w:val="24"/>
+          <w:szCs w:val="24"/>
+          <w:lang w:val="pt-PT"/>
+        </w:rPr>
+        <w:t xml:space="preserve"> do Profissional de Saúde não pode estar cadastrado no sistema.  </w:t>
       </w:r>
     </w:p>
     <w:p>
@@ -4984,7 +5440,27 @@
           <w:szCs w:val="24"/>
           <w:lang w:val="pt-PT"/>
         </w:rPr>
-        <w:t xml:space="preserve">Profissional de Saúde deve estar cadastrado na plataforma e deve receber um email de confirmação. </w:t>
+        <w:t xml:space="preserve">Profissional de Saúde deve estar cadastrado na plataforma e deve receber um </w:t>
+      </w:r>
+      <w:proofErr w:type="gramStart"/>
+      <w:r>
+        <w:rPr>
+          <w:rFonts w:ascii="Times New Roman" w:hAnsi="Times New Roman" w:cs="Times New Roman"/>
+          <w:sz w:val="24"/>
+          <w:szCs w:val="24"/>
+          <w:lang w:val="pt-PT"/>
+        </w:rPr>
+        <w:t>email</w:t>
+      </w:r>
+      <w:proofErr w:type="gramEnd"/>
+      <w:r>
+        <w:rPr>
+          <w:rFonts w:ascii="Times New Roman" w:hAnsi="Times New Roman" w:cs="Times New Roman"/>
+          <w:sz w:val="24"/>
+          <w:szCs w:val="24"/>
+          <w:lang w:val="pt-PT"/>
+        </w:rPr>
+        <w:t xml:space="preserve"> de confirmação. </w:t>
       </w:r>
     </w:p>
     <w:p>
@@ -5101,7 +5577,47 @@
           <w:szCs w:val="24"/>
           <w:lang w:val="pt-PT"/>
         </w:rPr>
-        <w:t xml:space="preserve">nome, data de nascimento, endereço (província, distrito, bairro, numero da casa), contacto, email e unidade Hospitalar (Onde se encontra a trabalhar, Nota: pode ter mais de uma unidade), Nr do cartão da ordem dos médicos (No caso de médicos).  </w:t>
+        <w:t xml:space="preserve">nome, data de nascimento, endereço (província, distrito, bairro, numero da casa), contacto, </w:t>
+      </w:r>
+      <w:proofErr w:type="gramStart"/>
+      <w:r>
+        <w:rPr>
+          <w:rFonts w:ascii="Times New Roman" w:hAnsi="Times New Roman" w:cs="Times New Roman"/>
+          <w:sz w:val="24"/>
+          <w:szCs w:val="24"/>
+          <w:lang w:val="pt-PT"/>
+        </w:rPr>
+        <w:t>email</w:t>
+      </w:r>
+      <w:proofErr w:type="gramEnd"/>
+      <w:r>
+        <w:rPr>
+          <w:rFonts w:ascii="Times New Roman" w:hAnsi="Times New Roman" w:cs="Times New Roman"/>
+          <w:sz w:val="24"/>
+          <w:szCs w:val="24"/>
+          <w:lang w:val="pt-PT"/>
+        </w:rPr>
+        <w:t xml:space="preserve"> e unidade Hospitalar (Onde se encontra a trabalhar, Nota: pode ter mais de uma unidade), </w:t>
+      </w:r>
+      <w:proofErr w:type="spellStart"/>
+      <w:r>
+        <w:rPr>
+          <w:rFonts w:ascii="Times New Roman" w:hAnsi="Times New Roman" w:cs="Times New Roman"/>
+          <w:sz w:val="24"/>
+          <w:szCs w:val="24"/>
+          <w:lang w:val="pt-PT"/>
+        </w:rPr>
+        <w:t>Nr</w:t>
+      </w:r>
+      <w:proofErr w:type="spellEnd"/>
+      <w:r>
+        <w:rPr>
+          <w:rFonts w:ascii="Times New Roman" w:hAnsi="Times New Roman" w:cs="Times New Roman"/>
+          <w:sz w:val="24"/>
+          <w:szCs w:val="24"/>
+          <w:lang w:val="pt-PT"/>
+        </w:rPr>
+        <w:t xml:space="preserve"> do cartão da ordem dos médicos (No caso de médicos).  </w:t>
       </w:r>
     </w:p>
     <w:p>
@@ -5254,7 +5770,27 @@
           <w:szCs w:val="24"/>
           <w:lang w:val="pt-PT"/>
         </w:rPr>
-        <w:t>O sistema verifica se o email fornecido não existe na base de dados [A1]</w:t>
+        <w:t xml:space="preserve">O sistema verifica se o </w:t>
+      </w:r>
+      <w:proofErr w:type="gramStart"/>
+      <w:r>
+        <w:rPr>
+          <w:rFonts w:ascii="Times New Roman" w:hAnsi="Times New Roman" w:cs="Times New Roman"/>
+          <w:sz w:val="24"/>
+          <w:szCs w:val="24"/>
+          <w:lang w:val="pt-PT"/>
+        </w:rPr>
+        <w:t>email</w:t>
+      </w:r>
+      <w:proofErr w:type="gramEnd"/>
+      <w:r>
+        <w:rPr>
+          <w:rFonts w:ascii="Times New Roman" w:hAnsi="Times New Roman" w:cs="Times New Roman"/>
+          <w:sz w:val="24"/>
+          <w:szCs w:val="24"/>
+          <w:lang w:val="pt-PT"/>
+        </w:rPr>
+        <w:t xml:space="preserve"> fornecido não existe na base de dados [A1]</w:t>
       </w:r>
     </w:p>
     <w:p>
@@ -5278,7 +5814,27 @@
           <w:szCs w:val="24"/>
           <w:lang w:val="pt-PT"/>
         </w:rPr>
-        <w:t>O sistema visualiza a seguinte mensagem de confirmação “Cadastro efectuado, aguarde email de confirmação” [A2]</w:t>
+        <w:t xml:space="preserve">O sistema visualiza a seguinte mensagem de confirmação “Cadastro efectuado, aguarde </w:t>
+      </w:r>
+      <w:proofErr w:type="gramStart"/>
+      <w:r>
+        <w:rPr>
+          <w:rFonts w:ascii="Times New Roman" w:hAnsi="Times New Roman" w:cs="Times New Roman"/>
+          <w:sz w:val="24"/>
+          <w:szCs w:val="24"/>
+          <w:lang w:val="pt-PT"/>
+        </w:rPr>
+        <w:t>email</w:t>
+      </w:r>
+      <w:proofErr w:type="gramEnd"/>
+      <w:r>
+        <w:rPr>
+          <w:rFonts w:ascii="Times New Roman" w:hAnsi="Times New Roman" w:cs="Times New Roman"/>
+          <w:sz w:val="24"/>
+          <w:szCs w:val="24"/>
+          <w:lang w:val="pt-PT"/>
+        </w:rPr>
+        <w:t xml:space="preserve"> de confirmação” [A2]</w:t>
       </w:r>
     </w:p>
     <w:p>
@@ -5540,7 +6096,27 @@
           <w:lang w:val="pt-PT"/>
         </w:rPr>
         <w:tab/>
-        <w:t>O email existe na base dados</w:t>
+        <w:t xml:space="preserve">O </w:t>
+      </w:r>
+      <w:proofErr w:type="gramStart"/>
+      <w:r>
+        <w:rPr>
+          <w:rFonts w:ascii="Times New Roman" w:hAnsi="Times New Roman" w:cs="Times New Roman"/>
+          <w:sz w:val="24"/>
+          <w:szCs w:val="24"/>
+          <w:lang w:val="pt-PT"/>
+        </w:rPr>
+        <w:t>email</w:t>
+      </w:r>
+      <w:proofErr w:type="gramEnd"/>
+      <w:r>
+        <w:rPr>
+          <w:rFonts w:ascii="Times New Roman" w:hAnsi="Times New Roman" w:cs="Times New Roman"/>
+          <w:sz w:val="24"/>
+          <w:szCs w:val="24"/>
+          <w:lang w:val="pt-PT"/>
+        </w:rPr>
+        <w:t xml:space="preserve"> existe na base dados</w:t>
       </w:r>
     </w:p>
     <w:p>
@@ -5564,7 +6140,47 @@
           <w:szCs w:val="24"/>
           <w:lang w:val="pt-PT"/>
         </w:rPr>
-        <w:t>O sistema visualiza a seguinte mensagem “Email invalido, já foi usado para criar outra conta. Introduza um novo email.”</w:t>
+        <w:t>O sistema visualiza a seguinte mensagem “</w:t>
+      </w:r>
+      <w:proofErr w:type="gramStart"/>
+      <w:r>
+        <w:rPr>
+          <w:rFonts w:ascii="Times New Roman" w:hAnsi="Times New Roman" w:cs="Times New Roman"/>
+          <w:sz w:val="24"/>
+          <w:szCs w:val="24"/>
+          <w:lang w:val="pt-PT"/>
+        </w:rPr>
+        <w:t>Email</w:t>
+      </w:r>
+      <w:proofErr w:type="gramEnd"/>
+      <w:r>
+        <w:rPr>
+          <w:rFonts w:ascii="Times New Roman" w:hAnsi="Times New Roman" w:cs="Times New Roman"/>
+          <w:sz w:val="24"/>
+          <w:szCs w:val="24"/>
+          <w:lang w:val="pt-PT"/>
+        </w:rPr>
+        <w:t xml:space="preserve"> invalido, já foi usado para criar outra conta. Introduza um novo </w:t>
+      </w:r>
+      <w:proofErr w:type="gramStart"/>
+      <w:r>
+        <w:rPr>
+          <w:rFonts w:ascii="Times New Roman" w:hAnsi="Times New Roman" w:cs="Times New Roman"/>
+          <w:sz w:val="24"/>
+          <w:szCs w:val="24"/>
+          <w:lang w:val="pt-PT"/>
+        </w:rPr>
+        <w:t>email</w:t>
+      </w:r>
+      <w:proofErr w:type="gramEnd"/>
+      <w:r>
+        <w:rPr>
+          <w:rFonts w:ascii="Times New Roman" w:hAnsi="Times New Roman" w:cs="Times New Roman"/>
+          <w:sz w:val="24"/>
+          <w:szCs w:val="24"/>
+          <w:lang w:val="pt-PT"/>
+        </w:rPr>
+        <w:t>.”</w:t>
       </w:r>
     </w:p>
     <w:p>
@@ -5659,15 +6275,27 @@
         </w:rPr>
         <w:t xml:space="preserve"> </w:t>
       </w:r>
-      <w:r>
-        <w:rPr>
-          <w:rFonts w:ascii="Times New Roman" w:hAnsi="Times New Roman" w:cs="Times New Roman"/>
-          <w:b/>
-          <w:sz w:val="24"/>
-          <w:szCs w:val="24"/>
-          <w:lang w:val="pt-PT"/>
-        </w:rPr>
-        <w:t xml:space="preserve">Objetivo: </w:t>
+      <w:proofErr w:type="spellStart"/>
+      <w:r>
+        <w:rPr>
+          <w:rFonts w:ascii="Times New Roman" w:hAnsi="Times New Roman" w:cs="Times New Roman"/>
+          <w:b/>
+          <w:sz w:val="24"/>
+          <w:szCs w:val="24"/>
+          <w:lang w:val="pt-PT"/>
+        </w:rPr>
+        <w:t>Objetivo</w:t>
+      </w:r>
+      <w:proofErr w:type="spellEnd"/>
+      <w:r>
+        <w:rPr>
+          <w:rFonts w:ascii="Times New Roman" w:hAnsi="Times New Roman" w:cs="Times New Roman"/>
+          <w:b/>
+          <w:sz w:val="24"/>
+          <w:szCs w:val="24"/>
+          <w:lang w:val="pt-PT"/>
+        </w:rPr>
+        <w:t xml:space="preserve">: </w:t>
       </w:r>
       <w:r>
         <w:rPr>
@@ -5840,7 +6468,47 @@
           <w:szCs w:val="24"/>
           <w:lang w:val="pt-PT"/>
         </w:rPr>
-        <w:t>O doente/especialista de saúde introduz o a senha e o nome do usuário.</w:t>
+        <w:t xml:space="preserve">O doente/especialista de saúde introduz </w:t>
+      </w:r>
+      <w:proofErr w:type="gramStart"/>
+      <w:r>
+        <w:rPr>
+          <w:rFonts w:ascii="Times New Roman" w:hAnsi="Times New Roman" w:cs="Times New Roman"/>
+          <w:sz w:val="24"/>
+          <w:szCs w:val="24"/>
+          <w:lang w:val="pt-PT"/>
+        </w:rPr>
+        <w:t>o</w:t>
+      </w:r>
+      <w:proofErr w:type="gramEnd"/>
+      <w:r>
+        <w:rPr>
+          <w:rFonts w:ascii="Times New Roman" w:hAnsi="Times New Roman" w:cs="Times New Roman"/>
+          <w:sz w:val="24"/>
+          <w:szCs w:val="24"/>
+          <w:lang w:val="pt-PT"/>
+        </w:rPr>
+        <w:t xml:space="preserve"> </w:t>
+      </w:r>
+      <w:proofErr w:type="gramStart"/>
+      <w:r>
+        <w:rPr>
+          <w:rFonts w:ascii="Times New Roman" w:hAnsi="Times New Roman" w:cs="Times New Roman"/>
+          <w:sz w:val="24"/>
+          <w:szCs w:val="24"/>
+          <w:lang w:val="pt-PT"/>
+        </w:rPr>
+        <w:t>a</w:t>
+      </w:r>
+      <w:proofErr w:type="gramEnd"/>
+      <w:r>
+        <w:rPr>
+          <w:rFonts w:ascii="Times New Roman" w:hAnsi="Times New Roman" w:cs="Times New Roman"/>
+          <w:sz w:val="24"/>
+          <w:szCs w:val="24"/>
+          <w:lang w:val="pt-PT"/>
+        </w:rPr>
+        <w:t xml:space="preserve"> senha e o nome do usuário.</w:t>
       </w:r>
     </w:p>
     <w:p>
@@ -5864,7 +6532,47 @@
           <w:szCs w:val="24"/>
           <w:lang w:val="pt-PT"/>
         </w:rPr>
-        <w:t>O sistema valida os dados</w:t>
+        <w:t xml:space="preserve">O </w:t>
+      </w:r>
+      <w:proofErr w:type="gramStart"/>
+      <w:r>
+        <w:rPr>
+          <w:rFonts w:ascii="Times New Roman" w:hAnsi="Times New Roman" w:cs="Times New Roman"/>
+          <w:sz w:val="24"/>
+          <w:szCs w:val="24"/>
+          <w:lang w:val="pt-PT"/>
+        </w:rPr>
+        <w:t>sistema</w:t>
+      </w:r>
+      <w:proofErr w:type="gramEnd"/>
+      <w:r>
+        <w:rPr>
+          <w:rFonts w:ascii="Times New Roman" w:hAnsi="Times New Roman" w:cs="Times New Roman"/>
+          <w:sz w:val="24"/>
+          <w:szCs w:val="24"/>
+          <w:lang w:val="pt-PT"/>
+        </w:rPr>
+        <w:t xml:space="preserve"> valida </w:t>
+      </w:r>
+      <w:proofErr w:type="gramStart"/>
+      <w:r>
+        <w:rPr>
+          <w:rFonts w:ascii="Times New Roman" w:hAnsi="Times New Roman" w:cs="Times New Roman"/>
+          <w:sz w:val="24"/>
+          <w:szCs w:val="24"/>
+          <w:lang w:val="pt-PT"/>
+        </w:rPr>
+        <w:t>os</w:t>
+      </w:r>
+      <w:proofErr w:type="gramEnd"/>
+      <w:r>
+        <w:rPr>
+          <w:rFonts w:ascii="Times New Roman" w:hAnsi="Times New Roman" w:cs="Times New Roman"/>
+          <w:sz w:val="24"/>
+          <w:szCs w:val="24"/>
+          <w:lang w:val="pt-PT"/>
+        </w:rPr>
+        <w:t xml:space="preserve"> dados</w:t>
       </w:r>
       <w:r>
         <w:rPr>
@@ -6132,15 +6840,27 @@
           <w:lang w:val="pt-PT"/>
         </w:rPr>
       </w:pPr>
-      <w:r>
-        <w:rPr>
-          <w:rFonts w:ascii="Times New Roman" w:hAnsi="Times New Roman" w:cs="Times New Roman"/>
-          <w:b/>
-          <w:sz w:val="24"/>
-          <w:szCs w:val="24"/>
-          <w:lang w:val="pt-PT"/>
-        </w:rPr>
-        <w:t>Objetivo:</w:t>
+      <w:proofErr w:type="spellStart"/>
+      <w:r>
+        <w:rPr>
+          <w:rFonts w:ascii="Times New Roman" w:hAnsi="Times New Roman" w:cs="Times New Roman"/>
+          <w:b/>
+          <w:sz w:val="24"/>
+          <w:szCs w:val="24"/>
+          <w:lang w:val="pt-PT"/>
+        </w:rPr>
+        <w:t>Objetivo</w:t>
+      </w:r>
+      <w:proofErr w:type="spellEnd"/>
+      <w:r>
+        <w:rPr>
+          <w:rFonts w:ascii="Times New Roman" w:hAnsi="Times New Roman" w:cs="Times New Roman"/>
+          <w:b/>
+          <w:sz w:val="24"/>
+          <w:szCs w:val="24"/>
+          <w:lang w:val="pt-PT"/>
+        </w:rPr>
+        <w:t>:</w:t>
       </w:r>
       <w:r>
         <w:rPr>
@@ -6166,14 +6886,25 @@
           <w:lang w:val="pt-PT"/>
         </w:rPr>
       </w:pPr>
-      <w:r>
-        <w:rPr>
-          <w:rFonts w:ascii="Times New Roman" w:hAnsi="Times New Roman" w:cs="Times New Roman"/>
-          <w:sz w:val="24"/>
-          <w:szCs w:val="24"/>
-          <w:lang w:val="pt-PT"/>
-        </w:rPr>
-        <w:t>Direcionar os Doentes ou responsáveis de Doente a Farmácia que são especializadas em certos medicamentos;</w:t>
+      <w:proofErr w:type="spellStart"/>
+      <w:r>
+        <w:rPr>
+          <w:rFonts w:ascii="Times New Roman" w:hAnsi="Times New Roman" w:cs="Times New Roman"/>
+          <w:sz w:val="24"/>
+          <w:szCs w:val="24"/>
+          <w:lang w:val="pt-PT"/>
+        </w:rPr>
+        <w:t>Direcionar</w:t>
+      </w:r>
+      <w:proofErr w:type="spellEnd"/>
+      <w:r>
+        <w:rPr>
+          <w:rFonts w:ascii="Times New Roman" w:hAnsi="Times New Roman" w:cs="Times New Roman"/>
+          <w:sz w:val="24"/>
+          <w:szCs w:val="24"/>
+          <w:lang w:val="pt-PT"/>
+        </w:rPr>
+        <w:t xml:space="preserve"> os Doentes ou responsáveis de Doente a Farmácia que são especializadas em certos medicamentos;</w:t>
       </w:r>
     </w:p>
     <w:p>
@@ -6375,7 +7106,27 @@
           <w:szCs w:val="24"/>
           <w:lang w:val="pt-PT"/>
         </w:rPr>
-        <w:t xml:space="preserve">O actor Doente seleciona a </w:t>
+        <w:t xml:space="preserve">O actor Doente </w:t>
+      </w:r>
+      <w:proofErr w:type="spellStart"/>
+      <w:r>
+        <w:rPr>
+          <w:rFonts w:ascii="Times New Roman" w:hAnsi="Times New Roman" w:cs="Times New Roman"/>
+          <w:sz w:val="24"/>
+          <w:szCs w:val="24"/>
+          <w:lang w:val="pt-PT"/>
+        </w:rPr>
+        <w:t>seleciona</w:t>
+      </w:r>
+      <w:proofErr w:type="spellEnd"/>
+      <w:r>
+        <w:rPr>
+          <w:rFonts w:ascii="Times New Roman" w:hAnsi="Times New Roman" w:cs="Times New Roman"/>
+          <w:sz w:val="24"/>
+          <w:szCs w:val="24"/>
+          <w:lang w:val="pt-PT"/>
+        </w:rPr>
+        <w:t xml:space="preserve"> a </w:t>
       </w:r>
       <w:r>
         <w:rPr>
@@ -6736,15 +7487,27 @@
           <w:lang w:val="pt-PT"/>
         </w:rPr>
       </w:pPr>
-      <w:r>
-        <w:rPr>
-          <w:rFonts w:ascii="Times New Roman" w:hAnsi="Times New Roman" w:cs="Times New Roman"/>
-          <w:b/>
-          <w:sz w:val="24"/>
-          <w:szCs w:val="24"/>
-          <w:lang w:val="pt-PT"/>
-        </w:rPr>
-        <w:t>Objetivo:</w:t>
+      <w:proofErr w:type="spellStart"/>
+      <w:r>
+        <w:rPr>
+          <w:rFonts w:ascii="Times New Roman" w:hAnsi="Times New Roman" w:cs="Times New Roman"/>
+          <w:b/>
+          <w:sz w:val="24"/>
+          <w:szCs w:val="24"/>
+          <w:lang w:val="pt-PT"/>
+        </w:rPr>
+        <w:t>Objetivo</w:t>
+      </w:r>
+      <w:proofErr w:type="spellEnd"/>
+      <w:r>
+        <w:rPr>
+          <w:rFonts w:ascii="Times New Roman" w:hAnsi="Times New Roman" w:cs="Times New Roman"/>
+          <w:b/>
+          <w:sz w:val="24"/>
+          <w:szCs w:val="24"/>
+          <w:lang w:val="pt-PT"/>
+        </w:rPr>
+        <w:t>:</w:t>
       </w:r>
       <w:r>
         <w:rPr>
@@ -7181,7 +7944,27 @@
           <w:szCs w:val="24"/>
           <w:lang w:val="pt-PT"/>
         </w:rPr>
-        <w:t>O actor Doente, Responsável do Doente Ou Profissional de Saúde seleciona a Opção Fórum.</w:t>
+        <w:t xml:space="preserve">O actor Doente, Responsável do Doente Ou Profissional de Saúde </w:t>
+      </w:r>
+      <w:proofErr w:type="spellStart"/>
+      <w:r>
+        <w:rPr>
+          <w:rFonts w:ascii="Times New Roman" w:hAnsi="Times New Roman" w:cs="Times New Roman"/>
+          <w:sz w:val="24"/>
+          <w:szCs w:val="24"/>
+          <w:lang w:val="pt-PT"/>
+        </w:rPr>
+        <w:t>seleciona</w:t>
+      </w:r>
+      <w:proofErr w:type="spellEnd"/>
+      <w:r>
+        <w:rPr>
+          <w:rFonts w:ascii="Times New Roman" w:hAnsi="Times New Roman" w:cs="Times New Roman"/>
+          <w:sz w:val="24"/>
+          <w:szCs w:val="24"/>
+          <w:lang w:val="pt-PT"/>
+        </w:rPr>
+        <w:t xml:space="preserve"> a Opção Fórum.</w:t>
       </w:r>
     </w:p>
     <w:p>
@@ -7455,7 +8238,67 @@
           <w:szCs w:val="24"/>
           <w:lang w:val="pt-PT"/>
         </w:rPr>
-        <w:t xml:space="preserve"> O profissional de saúde seleciona um fórum a sua escolha para participar (deixar comentários acerca do assunto).</w:t>
+        <w:t xml:space="preserve"> O profissional de </w:t>
+      </w:r>
+      <w:proofErr w:type="gramStart"/>
+      <w:r>
+        <w:rPr>
+          <w:rFonts w:ascii="Times New Roman" w:hAnsi="Times New Roman" w:cs="Times New Roman"/>
+          <w:sz w:val="24"/>
+          <w:szCs w:val="24"/>
+          <w:lang w:val="pt-PT"/>
+        </w:rPr>
+        <w:t>saúde</w:t>
+      </w:r>
+      <w:proofErr w:type="gramEnd"/>
+      <w:r>
+        <w:rPr>
+          <w:rFonts w:ascii="Times New Roman" w:hAnsi="Times New Roman" w:cs="Times New Roman"/>
+          <w:sz w:val="24"/>
+          <w:szCs w:val="24"/>
+          <w:lang w:val="pt-PT"/>
+        </w:rPr>
+        <w:t xml:space="preserve"> </w:t>
+      </w:r>
+      <w:proofErr w:type="spellStart"/>
+      <w:r>
+        <w:rPr>
+          <w:rFonts w:ascii="Times New Roman" w:hAnsi="Times New Roman" w:cs="Times New Roman"/>
+          <w:sz w:val="24"/>
+          <w:szCs w:val="24"/>
+          <w:lang w:val="pt-PT"/>
+        </w:rPr>
+        <w:t>seleciona</w:t>
+      </w:r>
+      <w:proofErr w:type="spellEnd"/>
+      <w:r>
+        <w:rPr>
+          <w:rFonts w:ascii="Times New Roman" w:hAnsi="Times New Roman" w:cs="Times New Roman"/>
+          <w:sz w:val="24"/>
+          <w:szCs w:val="24"/>
+          <w:lang w:val="pt-PT"/>
+        </w:rPr>
+        <w:t xml:space="preserve"> </w:t>
+      </w:r>
+      <w:proofErr w:type="gramStart"/>
+      <w:r>
+        <w:rPr>
+          <w:rFonts w:ascii="Times New Roman" w:hAnsi="Times New Roman" w:cs="Times New Roman"/>
+          <w:sz w:val="24"/>
+          <w:szCs w:val="24"/>
+          <w:lang w:val="pt-PT"/>
+        </w:rPr>
+        <w:t>um</w:t>
+      </w:r>
+      <w:proofErr w:type="gramEnd"/>
+      <w:r>
+        <w:rPr>
+          <w:rFonts w:ascii="Times New Roman" w:hAnsi="Times New Roman" w:cs="Times New Roman"/>
+          <w:sz w:val="24"/>
+          <w:szCs w:val="24"/>
+          <w:lang w:val="pt-PT"/>
+        </w:rPr>
+        <w:t xml:space="preserve"> fórum a sua escolha para participar (deixar comentários acerca do assunto).</w:t>
       </w:r>
     </w:p>
     <w:p>
@@ -7708,7 +8551,16 @@
           <w:szCs w:val="24"/>
           <w:lang w:val="pt-PT"/>
         </w:rPr>
-        <w:t>P</w:t>
+        <w:t>p</w:t>
+      </w:r>
+      <w:r>
+        <w:rPr>
+          <w:rFonts w:ascii="Times New Roman" w:hAnsi="Times New Roman" w:cs="Times New Roman"/>
+          <w:sz w:val="24"/>
+          <w:szCs w:val="24"/>
+          <w:lang w:val="pt-PT"/>
+        </w:rPr>
+        <w:t>ublicar</w:t>
       </w:r>
       <w:bookmarkStart w:id="0" w:name="_GoBack"/>
       <w:bookmarkEnd w:id="0"/>
@@ -7719,7 +8571,7 @@
           <w:szCs w:val="24"/>
           <w:lang w:val="pt-PT"/>
         </w:rPr>
-        <w:t xml:space="preserve">artilhar testemunhos </w:t>
+        <w:t xml:space="preserve"> testemunhos </w:t>
       </w:r>
     </w:p>
     <w:p>
@@ -7732,15 +8584,27 @@
           <w:lang w:val="pt-PT"/>
         </w:rPr>
       </w:pPr>
-      <w:r>
-        <w:rPr>
-          <w:rFonts w:ascii="Times New Roman" w:hAnsi="Times New Roman" w:cs="Times New Roman"/>
-          <w:b/>
-          <w:sz w:val="24"/>
-          <w:szCs w:val="24"/>
-          <w:lang w:val="pt-PT"/>
-        </w:rPr>
-        <w:t>Objetivo:</w:t>
+      <w:proofErr w:type="spellStart"/>
+      <w:r>
+        <w:rPr>
+          <w:rFonts w:ascii="Times New Roman" w:hAnsi="Times New Roman" w:cs="Times New Roman"/>
+          <w:b/>
+          <w:sz w:val="24"/>
+          <w:szCs w:val="24"/>
+          <w:lang w:val="pt-PT"/>
+        </w:rPr>
+        <w:t>Objetivo</w:t>
+      </w:r>
+      <w:proofErr w:type="spellEnd"/>
+      <w:r>
+        <w:rPr>
+          <w:rFonts w:ascii="Times New Roman" w:hAnsi="Times New Roman" w:cs="Times New Roman"/>
+          <w:b/>
+          <w:sz w:val="24"/>
+          <w:szCs w:val="24"/>
+          <w:lang w:val="pt-PT"/>
+        </w:rPr>
+        <w:t>:</w:t>
       </w:r>
       <w:r>
         <w:rPr>
@@ -7940,14 +8804,31 @@
           <w:szCs w:val="24"/>
           <w:lang w:val="pt-PT"/>
         </w:rPr>
-        <w:t xml:space="preserve">opção partilhar testemunhos selecionada  </w:t>
-      </w:r>
-    </w:p>
-    <w:p>
-      <w:pPr>
-        <w:tabs>
-          <w:tab w:val="left" w:pos="7380"/>
-        </w:tabs>
+        <w:t xml:space="preserve">opção partilhar testemunhos </w:t>
+      </w:r>
+      <w:proofErr w:type="spellStart"/>
+      <w:r>
+        <w:rPr>
+          <w:rFonts w:ascii="Times New Roman" w:hAnsi="Times New Roman" w:cs="Times New Roman"/>
+          <w:sz w:val="24"/>
+          <w:szCs w:val="24"/>
+          <w:lang w:val="pt-PT"/>
+        </w:rPr>
+        <w:t>selecionada</w:t>
+      </w:r>
+      <w:proofErr w:type="spellEnd"/>
+      <w:r>
+        <w:rPr>
+          <w:rFonts w:ascii="Times New Roman" w:hAnsi="Times New Roman" w:cs="Times New Roman"/>
+          <w:sz w:val="24"/>
+          <w:szCs w:val="24"/>
+          <w:lang w:val="pt-PT"/>
+        </w:rPr>
+        <w:t xml:space="preserve">  </w:t>
+      </w:r>
+    </w:p>
+    <w:p>
+      <w:pPr>
         <w:spacing w:line="240" w:lineRule="auto"/>
         <w:rPr>
           <w:rFonts w:ascii="Times New Roman" w:hAnsi="Times New Roman" w:cs="Times New Roman"/>
@@ -7984,15 +8865,6 @@
           <w:lang w:val="pt-PT"/>
         </w:rPr>
         <w:t>Essencial</w:t>
-      </w:r>
-      <w:r>
-        <w:rPr>
-          <w:rFonts w:ascii="Times New Roman" w:hAnsi="Times New Roman" w:cs="Times New Roman"/>
-          <w:sz w:val="24"/>
-          <w:szCs w:val="24"/>
-          <w:lang w:val="pt-PT"/>
-        </w:rPr>
-        <w:tab/>
       </w:r>
     </w:p>
     <w:p>
@@ -8086,7 +8958,27 @@
           <w:szCs w:val="24"/>
           <w:lang w:val="pt-PT"/>
         </w:rPr>
-        <w:t xml:space="preserve"> que o doente selecione o vídeo ou áudio </w:t>
+        <w:t xml:space="preserve"> que o doente </w:t>
+      </w:r>
+      <w:proofErr w:type="spellStart"/>
+      <w:r>
+        <w:rPr>
+          <w:rFonts w:ascii="Times New Roman" w:hAnsi="Times New Roman" w:cs="Times New Roman"/>
+          <w:sz w:val="24"/>
+          <w:szCs w:val="24"/>
+          <w:lang w:val="pt-PT"/>
+        </w:rPr>
+        <w:t>selecione</w:t>
+      </w:r>
+      <w:proofErr w:type="spellEnd"/>
+      <w:r>
+        <w:rPr>
+          <w:rFonts w:ascii="Times New Roman" w:hAnsi="Times New Roman" w:cs="Times New Roman"/>
+          <w:sz w:val="24"/>
+          <w:szCs w:val="24"/>
+          <w:lang w:val="pt-PT"/>
+        </w:rPr>
+        <w:t xml:space="preserve"> o vídeo ou áudio </w:t>
       </w:r>
       <w:r>
         <w:rPr>
@@ -8119,7 +9011,27 @@
           <w:szCs w:val="24"/>
           <w:lang w:val="pt-PT"/>
         </w:rPr>
-        <w:t>O doente ira selecionar o vídeo ou áudio [A1]</w:t>
+        <w:t xml:space="preserve">O doente ira </w:t>
+      </w:r>
+      <w:proofErr w:type="spellStart"/>
+      <w:r>
+        <w:rPr>
+          <w:rFonts w:ascii="Times New Roman" w:hAnsi="Times New Roman" w:cs="Times New Roman"/>
+          <w:sz w:val="24"/>
+          <w:szCs w:val="24"/>
+          <w:lang w:val="pt-PT"/>
+        </w:rPr>
+        <w:t>selecionar</w:t>
+      </w:r>
+      <w:proofErr w:type="spellEnd"/>
+      <w:r>
+        <w:rPr>
+          <w:rFonts w:ascii="Times New Roman" w:hAnsi="Times New Roman" w:cs="Times New Roman"/>
+          <w:sz w:val="24"/>
+          <w:szCs w:val="24"/>
+          <w:lang w:val="pt-PT"/>
+        </w:rPr>
+        <w:t xml:space="preserve"> o vídeo ou áudio [A1]</w:t>
       </w:r>
     </w:p>
     <w:p>
@@ -8184,7 +9096,67 @@
           <w:szCs w:val="24"/>
           <w:lang w:val="pt-PT"/>
         </w:rPr>
-        <w:t>A1 O doente não seleciona nenhum ficheiro</w:t>
+        <w:t xml:space="preserve">A1 O </w:t>
+      </w:r>
+      <w:proofErr w:type="gramStart"/>
+      <w:r>
+        <w:rPr>
+          <w:rFonts w:ascii="Times New Roman" w:hAnsi="Times New Roman" w:cs="Times New Roman"/>
+          <w:sz w:val="24"/>
+          <w:szCs w:val="24"/>
+          <w:lang w:val="pt-PT"/>
+        </w:rPr>
+        <w:t>doente</w:t>
+      </w:r>
+      <w:proofErr w:type="gramEnd"/>
+      <w:r>
+        <w:rPr>
+          <w:rFonts w:ascii="Times New Roman" w:hAnsi="Times New Roman" w:cs="Times New Roman"/>
+          <w:sz w:val="24"/>
+          <w:szCs w:val="24"/>
+          <w:lang w:val="pt-PT"/>
+        </w:rPr>
+        <w:t xml:space="preserve"> não </w:t>
+      </w:r>
+      <w:proofErr w:type="spellStart"/>
+      <w:r>
+        <w:rPr>
+          <w:rFonts w:ascii="Times New Roman" w:hAnsi="Times New Roman" w:cs="Times New Roman"/>
+          <w:sz w:val="24"/>
+          <w:szCs w:val="24"/>
+          <w:lang w:val="pt-PT"/>
+        </w:rPr>
+        <w:t>seleciona</w:t>
+      </w:r>
+      <w:proofErr w:type="spellEnd"/>
+      <w:r>
+        <w:rPr>
+          <w:rFonts w:ascii="Times New Roman" w:hAnsi="Times New Roman" w:cs="Times New Roman"/>
+          <w:sz w:val="24"/>
+          <w:szCs w:val="24"/>
+          <w:lang w:val="pt-PT"/>
+        </w:rPr>
+        <w:t xml:space="preserve"> </w:t>
+      </w:r>
+      <w:proofErr w:type="gramStart"/>
+      <w:r>
+        <w:rPr>
+          <w:rFonts w:ascii="Times New Roman" w:hAnsi="Times New Roman" w:cs="Times New Roman"/>
+          <w:sz w:val="24"/>
+          <w:szCs w:val="24"/>
+          <w:lang w:val="pt-PT"/>
+        </w:rPr>
+        <w:t>nenhum</w:t>
+      </w:r>
+      <w:proofErr w:type="gramEnd"/>
+      <w:r>
+        <w:rPr>
+          <w:rFonts w:ascii="Times New Roman" w:hAnsi="Times New Roman" w:cs="Times New Roman"/>
+          <w:sz w:val="24"/>
+          <w:szCs w:val="24"/>
+          <w:lang w:val="pt-PT"/>
+        </w:rPr>
+        <w:t xml:space="preserve"> ficheiro</w:t>
       </w:r>
     </w:p>
     <w:p>
@@ -8321,15 +9293,27 @@
           <w:lang w:val="pt-PT"/>
         </w:rPr>
       </w:pPr>
-      <w:r>
-        <w:rPr>
-          <w:rFonts w:ascii="Times New Roman" w:hAnsi="Times New Roman" w:cs="Times New Roman"/>
-          <w:b/>
-          <w:sz w:val="24"/>
-          <w:szCs w:val="24"/>
-          <w:lang w:val="pt-PT"/>
-        </w:rPr>
-        <w:t>Objetivo:</w:t>
+      <w:proofErr w:type="spellStart"/>
+      <w:r>
+        <w:rPr>
+          <w:rFonts w:ascii="Times New Roman" w:hAnsi="Times New Roman" w:cs="Times New Roman"/>
+          <w:b/>
+          <w:sz w:val="24"/>
+          <w:szCs w:val="24"/>
+          <w:lang w:val="pt-PT"/>
+        </w:rPr>
+        <w:t>Objetivo</w:t>
+      </w:r>
+      <w:proofErr w:type="spellEnd"/>
+      <w:r>
+        <w:rPr>
+          <w:rFonts w:ascii="Times New Roman" w:hAnsi="Times New Roman" w:cs="Times New Roman"/>
+          <w:b/>
+          <w:sz w:val="24"/>
+          <w:szCs w:val="24"/>
+          <w:lang w:val="pt-PT"/>
+        </w:rPr>
+        <w:t>:</w:t>
       </w:r>
       <w:r>
         <w:rPr>
@@ -8522,8 +9506,19 @@
           <w:szCs w:val="24"/>
           <w:lang w:val="pt-PT"/>
         </w:rPr>
-        <w:t>Opção relatórios e estatísticas selecionada</w:t>
-      </w:r>
+        <w:t xml:space="preserve">Opção relatórios e estatísticas </w:t>
+      </w:r>
+      <w:proofErr w:type="spellStart"/>
+      <w:r>
+        <w:rPr>
+          <w:rFonts w:ascii="Times New Roman" w:hAnsi="Times New Roman" w:cs="Times New Roman"/>
+          <w:sz w:val="24"/>
+          <w:szCs w:val="24"/>
+          <w:lang w:val="pt-PT"/>
+        </w:rPr>
+        <w:t>selecionada</w:t>
+      </w:r>
+      <w:proofErr w:type="spellEnd"/>
     </w:p>
     <w:p>
       <w:pPr>
@@ -8654,7 +9649,27 @@
           <w:szCs w:val="24"/>
           <w:lang w:val="pt-PT"/>
         </w:rPr>
-        <w:t>O usuário verifica os dados segundo a seleção;</w:t>
+        <w:t xml:space="preserve">O usuário verifica os dados segundo a </w:t>
+      </w:r>
+      <w:proofErr w:type="spellStart"/>
+      <w:r>
+        <w:rPr>
+          <w:rFonts w:ascii="Times New Roman" w:hAnsi="Times New Roman" w:cs="Times New Roman"/>
+          <w:sz w:val="24"/>
+          <w:szCs w:val="24"/>
+          <w:lang w:val="pt-PT"/>
+        </w:rPr>
+        <w:t>seleção</w:t>
+      </w:r>
+      <w:proofErr w:type="spellEnd"/>
+      <w:r>
+        <w:rPr>
+          <w:rFonts w:ascii="Times New Roman" w:hAnsi="Times New Roman" w:cs="Times New Roman"/>
+          <w:sz w:val="24"/>
+          <w:szCs w:val="24"/>
+          <w:lang w:val="pt-PT"/>
+        </w:rPr>
+        <w:t>;</w:t>
       </w:r>
     </w:p>
     <w:p>
@@ -8775,15 +9790,27 @@
           <w:lang w:val="pt-PT"/>
         </w:rPr>
       </w:pPr>
-      <w:r>
-        <w:rPr>
-          <w:rFonts w:ascii="Times New Roman" w:hAnsi="Times New Roman" w:cs="Times New Roman"/>
-          <w:b/>
-          <w:sz w:val="24"/>
-          <w:szCs w:val="24"/>
-          <w:lang w:val="pt-PT"/>
-        </w:rPr>
-        <w:t xml:space="preserve">Objetivo: </w:t>
+      <w:proofErr w:type="spellStart"/>
+      <w:r>
+        <w:rPr>
+          <w:rFonts w:ascii="Times New Roman" w:hAnsi="Times New Roman" w:cs="Times New Roman"/>
+          <w:b/>
+          <w:sz w:val="24"/>
+          <w:szCs w:val="24"/>
+          <w:lang w:val="pt-PT"/>
+        </w:rPr>
+        <w:t>Objetivo</w:t>
+      </w:r>
+      <w:proofErr w:type="spellEnd"/>
+      <w:r>
+        <w:rPr>
+          <w:rFonts w:ascii="Times New Roman" w:hAnsi="Times New Roman" w:cs="Times New Roman"/>
+          <w:b/>
+          <w:sz w:val="24"/>
+          <w:szCs w:val="24"/>
+          <w:lang w:val="pt-PT"/>
+        </w:rPr>
+        <w:t xml:space="preserve">: </w:t>
       </w:r>
       <w:r>
         <w:rPr>
@@ -8916,7 +9943,27 @@
           <w:szCs w:val="24"/>
           <w:lang w:val="pt-PT"/>
         </w:rPr>
-        <w:t>Opção visualizar artigos e campanhas selecionada.</w:t>
+        <w:t xml:space="preserve">Opção visualizar artigos e campanhas </w:t>
+      </w:r>
+      <w:proofErr w:type="spellStart"/>
+      <w:r>
+        <w:rPr>
+          <w:rFonts w:ascii="Times New Roman" w:hAnsi="Times New Roman" w:cs="Times New Roman"/>
+          <w:sz w:val="24"/>
+          <w:szCs w:val="24"/>
+          <w:lang w:val="pt-PT"/>
+        </w:rPr>
+        <w:t>selecionada</w:t>
+      </w:r>
+      <w:proofErr w:type="spellEnd"/>
+      <w:r>
+        <w:rPr>
+          <w:rFonts w:ascii="Times New Roman" w:hAnsi="Times New Roman" w:cs="Times New Roman"/>
+          <w:sz w:val="24"/>
+          <w:szCs w:val="24"/>
+          <w:lang w:val="pt-PT"/>
+        </w:rPr>
+        <w:t>.</w:t>
       </w:r>
     </w:p>
     <w:p>
@@ -9073,15 +10120,27 @@
           <w:lang w:val="pt-PT"/>
         </w:rPr>
       </w:pPr>
-      <w:r>
-        <w:rPr>
-          <w:rFonts w:ascii="Times New Roman" w:hAnsi="Times New Roman" w:cs="Times New Roman"/>
-          <w:b/>
-          <w:sz w:val="24"/>
-          <w:szCs w:val="24"/>
-          <w:lang w:val="pt-PT"/>
-        </w:rPr>
-        <w:t>Objetivo:</w:t>
+      <w:proofErr w:type="spellStart"/>
+      <w:r>
+        <w:rPr>
+          <w:rFonts w:ascii="Times New Roman" w:hAnsi="Times New Roman" w:cs="Times New Roman"/>
+          <w:b/>
+          <w:sz w:val="24"/>
+          <w:szCs w:val="24"/>
+          <w:lang w:val="pt-PT"/>
+        </w:rPr>
+        <w:t>Objetivo</w:t>
+      </w:r>
+      <w:proofErr w:type="spellEnd"/>
+      <w:r>
+        <w:rPr>
+          <w:rFonts w:ascii="Times New Roman" w:hAnsi="Times New Roman" w:cs="Times New Roman"/>
+          <w:b/>
+          <w:sz w:val="24"/>
+          <w:szCs w:val="24"/>
+          <w:lang w:val="pt-PT"/>
+        </w:rPr>
+        <w:t>:</w:t>
       </w:r>
       <w:r>
         <w:rPr>
@@ -9099,8 +10158,19 @@
           <w:szCs w:val="24"/>
           <w:lang w:val="pt-PT"/>
         </w:rPr>
-        <w:t>Permitir a visualização pedidos</w:t>
-      </w:r>
+        <w:t xml:space="preserve">Permitir a </w:t>
+      </w:r>
+      <w:proofErr w:type="gramStart"/>
+      <w:r>
+        <w:rPr>
+          <w:rFonts w:ascii="Times New Roman" w:hAnsi="Times New Roman" w:cs="Times New Roman"/>
+          <w:sz w:val="24"/>
+          <w:szCs w:val="24"/>
+          <w:lang w:val="pt-PT"/>
+        </w:rPr>
+        <w:t>visualização pedidos</w:t>
+      </w:r>
+      <w:proofErr w:type="gramEnd"/>
       <w:r>
         <w:rPr>
           <w:rFonts w:ascii="Times New Roman" w:hAnsi="Times New Roman" w:cs="Times New Roman"/>
@@ -9382,7 +10452,27 @@
           <w:szCs w:val="24"/>
           <w:lang w:val="pt-PT"/>
         </w:rPr>
-        <w:t xml:space="preserve"> selecionada.</w:t>
+        <w:t xml:space="preserve"> </w:t>
+      </w:r>
+      <w:proofErr w:type="spellStart"/>
+      <w:r>
+        <w:rPr>
+          <w:rFonts w:ascii="Times New Roman" w:hAnsi="Times New Roman" w:cs="Times New Roman"/>
+          <w:sz w:val="24"/>
+          <w:szCs w:val="24"/>
+          <w:lang w:val="pt-PT"/>
+        </w:rPr>
+        <w:t>selecionada</w:t>
+      </w:r>
+      <w:proofErr w:type="spellEnd"/>
+      <w:r>
+        <w:rPr>
+          <w:rFonts w:ascii="Times New Roman" w:hAnsi="Times New Roman" w:cs="Times New Roman"/>
+          <w:sz w:val="24"/>
+          <w:szCs w:val="24"/>
+          <w:lang w:val="pt-PT"/>
+        </w:rPr>
+        <w:t>.</w:t>
       </w:r>
     </w:p>
     <w:p>
@@ -9444,23 +10534,65 @@
           <w:lang w:val="pt-PT"/>
         </w:rPr>
       </w:pPr>
-      <w:r>
-        <w:rPr>
-          <w:rFonts w:ascii="Times New Roman" w:hAnsi="Times New Roman" w:cs="Times New Roman"/>
-          <w:sz w:val="24"/>
-          <w:szCs w:val="24"/>
-          <w:lang w:val="pt-PT"/>
-        </w:rPr>
-        <w:t>O usuário</w:t>
-      </w:r>
-      <w:r>
-        <w:rPr>
-          <w:rFonts w:ascii="Times New Roman" w:hAnsi="Times New Roman" w:cs="Times New Roman"/>
-          <w:sz w:val="24"/>
-          <w:szCs w:val="24"/>
-          <w:lang w:val="pt-PT"/>
-        </w:rPr>
-        <w:t xml:space="preserve"> seleciona um dos pedidos de apoio. [A1]</w:t>
+      <w:proofErr w:type="gramStart"/>
+      <w:r>
+        <w:rPr>
+          <w:rFonts w:ascii="Times New Roman" w:hAnsi="Times New Roman" w:cs="Times New Roman"/>
+          <w:sz w:val="24"/>
+          <w:szCs w:val="24"/>
+          <w:lang w:val="pt-PT"/>
+        </w:rPr>
+        <w:t>O</w:t>
+      </w:r>
+      <w:proofErr w:type="gramEnd"/>
+      <w:r>
+        <w:rPr>
+          <w:rFonts w:ascii="Times New Roman" w:hAnsi="Times New Roman" w:cs="Times New Roman"/>
+          <w:sz w:val="24"/>
+          <w:szCs w:val="24"/>
+          <w:lang w:val="pt-PT"/>
+        </w:rPr>
+        <w:t xml:space="preserve"> usuários </w:t>
+      </w:r>
+      <w:proofErr w:type="spellStart"/>
+      <w:r>
+        <w:rPr>
+          <w:rFonts w:ascii="Times New Roman" w:hAnsi="Times New Roman" w:cs="Times New Roman"/>
+          <w:sz w:val="24"/>
+          <w:szCs w:val="24"/>
+          <w:lang w:val="pt-PT"/>
+        </w:rPr>
+        <w:t>seleciona</w:t>
+      </w:r>
+      <w:proofErr w:type="spellEnd"/>
+      <w:r>
+        <w:rPr>
+          <w:rFonts w:ascii="Times New Roman" w:hAnsi="Times New Roman" w:cs="Times New Roman"/>
+          <w:sz w:val="24"/>
+          <w:szCs w:val="24"/>
+          <w:lang w:val="pt-PT"/>
+        </w:rPr>
+        <w:t xml:space="preserve"> </w:t>
+      </w:r>
+      <w:proofErr w:type="gramStart"/>
+      <w:r>
+        <w:rPr>
+          <w:rFonts w:ascii="Times New Roman" w:hAnsi="Times New Roman" w:cs="Times New Roman"/>
+          <w:sz w:val="24"/>
+          <w:szCs w:val="24"/>
+          <w:lang w:val="pt-PT"/>
+        </w:rPr>
+        <w:t>um</w:t>
+      </w:r>
+      <w:proofErr w:type="gramEnd"/>
+      <w:r>
+        <w:rPr>
+          <w:rFonts w:ascii="Times New Roman" w:hAnsi="Times New Roman" w:cs="Times New Roman"/>
+          <w:sz w:val="24"/>
+          <w:szCs w:val="24"/>
+          <w:lang w:val="pt-PT"/>
+        </w:rPr>
+        <w:t xml:space="preserve"> dos pedidos de apoio. [A1]</w:t>
       </w:r>
     </w:p>
     <w:p>
@@ -9484,7 +10616,27 @@
           <w:szCs w:val="24"/>
           <w:lang w:val="pt-PT"/>
         </w:rPr>
-        <w:t>O sistema redireciona o usuários a origem do pedido de apoio.</w:t>
+        <w:t xml:space="preserve">O sistema </w:t>
+      </w:r>
+      <w:proofErr w:type="spellStart"/>
+      <w:r>
+        <w:rPr>
+          <w:rFonts w:ascii="Times New Roman" w:hAnsi="Times New Roman" w:cs="Times New Roman"/>
+          <w:sz w:val="24"/>
+          <w:szCs w:val="24"/>
+          <w:lang w:val="pt-PT"/>
+        </w:rPr>
+        <w:t>redireciona</w:t>
+      </w:r>
+      <w:proofErr w:type="spellEnd"/>
+      <w:r>
+        <w:rPr>
+          <w:rFonts w:ascii="Times New Roman" w:hAnsi="Times New Roman" w:cs="Times New Roman"/>
+          <w:sz w:val="24"/>
+          <w:szCs w:val="24"/>
+          <w:lang w:val="pt-PT"/>
+        </w:rPr>
+        <w:t xml:space="preserve"> o usuários a origem do pedido de apoio.</w:t>
       </w:r>
     </w:p>
     <w:p>
@@ -9567,7 +10719,27 @@
           <w:szCs w:val="24"/>
           <w:lang w:val="pt-PT"/>
         </w:rPr>
-        <w:t xml:space="preserve"> usuário não seleciona nenhum pedido de apoio</w:t>
+        <w:t xml:space="preserve"> usuário não </w:t>
+      </w:r>
+      <w:proofErr w:type="spellStart"/>
+      <w:r>
+        <w:rPr>
+          <w:rFonts w:ascii="Times New Roman" w:hAnsi="Times New Roman" w:cs="Times New Roman"/>
+          <w:sz w:val="24"/>
+          <w:szCs w:val="24"/>
+          <w:lang w:val="pt-PT"/>
+        </w:rPr>
+        <w:t>seleciona</w:t>
+      </w:r>
+      <w:proofErr w:type="spellEnd"/>
+      <w:r>
+        <w:rPr>
+          <w:rFonts w:ascii="Times New Roman" w:hAnsi="Times New Roman" w:cs="Times New Roman"/>
+          <w:sz w:val="24"/>
+          <w:szCs w:val="24"/>
+          <w:lang w:val="pt-PT"/>
+        </w:rPr>
+        <w:t xml:space="preserve"> nenhum pedido de apoio</w:t>
       </w:r>
     </w:p>
     <w:p>
@@ -9677,15 +10849,27 @@
           <w:lang w:val="pt-PT"/>
         </w:rPr>
       </w:pPr>
-      <w:r>
-        <w:rPr>
-          <w:rFonts w:ascii="Times New Roman" w:hAnsi="Times New Roman" w:cs="Times New Roman"/>
-          <w:b/>
-          <w:sz w:val="24"/>
-          <w:szCs w:val="24"/>
-          <w:lang w:val="pt-PT"/>
-        </w:rPr>
-        <w:t>Objetivo:</w:t>
+      <w:proofErr w:type="spellStart"/>
+      <w:r>
+        <w:rPr>
+          <w:rFonts w:ascii="Times New Roman" w:hAnsi="Times New Roman" w:cs="Times New Roman"/>
+          <w:b/>
+          <w:sz w:val="24"/>
+          <w:szCs w:val="24"/>
+          <w:lang w:val="pt-PT"/>
+        </w:rPr>
+        <w:t>Objetivo</w:t>
+      </w:r>
+      <w:proofErr w:type="spellEnd"/>
+      <w:r>
+        <w:rPr>
+          <w:rFonts w:ascii="Times New Roman" w:hAnsi="Times New Roman" w:cs="Times New Roman"/>
+          <w:b/>
+          <w:sz w:val="24"/>
+          <w:szCs w:val="24"/>
+          <w:lang w:val="pt-PT"/>
+        </w:rPr>
+        <w:t>:</w:t>
       </w:r>
       <w:r>
         <w:rPr>
@@ -9879,7 +11063,47 @@
           <w:szCs w:val="24"/>
           <w:lang w:val="pt-PT"/>
         </w:rPr>
-        <w:t xml:space="preserve">O usuário deve ter uma conta na(s) rede(s) social(is) em que pretende partilhar a </w:t>
+        <w:t xml:space="preserve">O usuário deve ter uma conta </w:t>
+      </w:r>
+      <w:proofErr w:type="gramStart"/>
+      <w:r>
+        <w:rPr>
+          <w:rFonts w:ascii="Times New Roman" w:hAnsi="Times New Roman" w:cs="Times New Roman"/>
+          <w:sz w:val="24"/>
+          <w:szCs w:val="24"/>
+          <w:lang w:val="pt-PT"/>
+        </w:rPr>
+        <w:t>na(s</w:t>
+      </w:r>
+      <w:proofErr w:type="gramEnd"/>
+      <w:r>
+        <w:rPr>
+          <w:rFonts w:ascii="Times New Roman" w:hAnsi="Times New Roman" w:cs="Times New Roman"/>
+          <w:sz w:val="24"/>
+          <w:szCs w:val="24"/>
+          <w:lang w:val="pt-PT"/>
+        </w:rPr>
+        <w:t>) rede(s) social(</w:t>
+      </w:r>
+      <w:proofErr w:type="spellStart"/>
+      <w:r>
+        <w:rPr>
+          <w:rFonts w:ascii="Times New Roman" w:hAnsi="Times New Roman" w:cs="Times New Roman"/>
+          <w:sz w:val="24"/>
+          <w:szCs w:val="24"/>
+          <w:lang w:val="pt-PT"/>
+        </w:rPr>
+        <w:t>is</w:t>
+      </w:r>
+      <w:proofErr w:type="spellEnd"/>
+      <w:r>
+        <w:rPr>
+          <w:rFonts w:ascii="Times New Roman" w:hAnsi="Times New Roman" w:cs="Times New Roman"/>
+          <w:sz w:val="24"/>
+          <w:szCs w:val="24"/>
+          <w:lang w:val="pt-PT"/>
+        </w:rPr>
+        <w:t xml:space="preserve">) em que pretende partilhar a </w:t>
       </w:r>
       <w:r>
         <w:rPr>
@@ -9930,6 +11154,7 @@
         </w:rPr>
         <w:t xml:space="preserve">A informação partilhada fica </w:t>
       </w:r>
+      <w:proofErr w:type="gramStart"/>
       <w:r>
         <w:rPr>
           <w:rFonts w:ascii="Times New Roman" w:hAnsi="Times New Roman" w:cs="Times New Roman"/>
@@ -9939,14 +11164,35 @@
         </w:rPr>
         <w:t>disponível</w:t>
       </w:r>
-      <w:r>
-        <w:rPr>
-          <w:rFonts w:ascii="Times New Roman" w:hAnsi="Times New Roman" w:cs="Times New Roman"/>
-          <w:sz w:val="24"/>
-          <w:szCs w:val="24"/>
-          <w:lang w:val="pt-PT"/>
-        </w:rPr>
-        <w:t xml:space="preserve"> a na rede social em questão para visualização do público  </w:t>
+      <w:proofErr w:type="gramEnd"/>
+      <w:r>
+        <w:rPr>
+          <w:rFonts w:ascii="Times New Roman" w:hAnsi="Times New Roman" w:cs="Times New Roman"/>
+          <w:sz w:val="24"/>
+          <w:szCs w:val="24"/>
+          <w:lang w:val="pt-PT"/>
+        </w:rPr>
+        <w:t xml:space="preserve"> </w:t>
+      </w:r>
+      <w:proofErr w:type="gramStart"/>
+      <w:r>
+        <w:rPr>
+          <w:rFonts w:ascii="Times New Roman" w:hAnsi="Times New Roman" w:cs="Times New Roman"/>
+          <w:sz w:val="24"/>
+          <w:szCs w:val="24"/>
+          <w:lang w:val="pt-PT"/>
+        </w:rPr>
+        <w:t>a</w:t>
+      </w:r>
+      <w:proofErr w:type="gramEnd"/>
+      <w:r>
+        <w:rPr>
+          <w:rFonts w:ascii="Times New Roman" w:hAnsi="Times New Roman" w:cs="Times New Roman"/>
+          <w:sz w:val="24"/>
+          <w:szCs w:val="24"/>
+          <w:lang w:val="pt-PT"/>
+        </w:rPr>
+        <w:t xml:space="preserve"> na rede social em questão para visualização do público  </w:t>
       </w:r>
     </w:p>
     <w:p>
@@ -10181,7 +11427,27 @@
           <w:szCs w:val="24"/>
           <w:lang w:val="pt-PT"/>
         </w:rPr>
-        <w:t>O usuário seleciona a rede social.</w:t>
+        <w:t xml:space="preserve">O usuário </w:t>
+      </w:r>
+      <w:proofErr w:type="spellStart"/>
+      <w:r>
+        <w:rPr>
+          <w:rFonts w:ascii="Times New Roman" w:hAnsi="Times New Roman" w:cs="Times New Roman"/>
+          <w:sz w:val="24"/>
+          <w:szCs w:val="24"/>
+          <w:lang w:val="pt-PT"/>
+        </w:rPr>
+        <w:t>seleciona</w:t>
+      </w:r>
+      <w:proofErr w:type="spellEnd"/>
+      <w:r>
+        <w:rPr>
+          <w:rFonts w:ascii="Times New Roman" w:hAnsi="Times New Roman" w:cs="Times New Roman"/>
+          <w:sz w:val="24"/>
+          <w:szCs w:val="24"/>
+          <w:lang w:val="pt-PT"/>
+        </w:rPr>
+        <w:t xml:space="preserve"> a rede social.</w:t>
       </w:r>
     </w:p>
     <w:p>
@@ -10229,7 +11495,27 @@
           <w:szCs w:val="24"/>
           <w:lang w:val="pt-PT"/>
         </w:rPr>
-        <w:t xml:space="preserve">O sistema redireciona o usuário para a </w:t>
+        <w:t xml:space="preserve">O sistema </w:t>
+      </w:r>
+      <w:proofErr w:type="spellStart"/>
+      <w:r>
+        <w:rPr>
+          <w:rFonts w:ascii="Times New Roman" w:hAnsi="Times New Roman" w:cs="Times New Roman"/>
+          <w:sz w:val="24"/>
+          <w:szCs w:val="24"/>
+          <w:lang w:val="pt-PT"/>
+        </w:rPr>
+        <w:t>redireciona</w:t>
+      </w:r>
+      <w:proofErr w:type="spellEnd"/>
+      <w:r>
+        <w:rPr>
+          <w:rFonts w:ascii="Times New Roman" w:hAnsi="Times New Roman" w:cs="Times New Roman"/>
+          <w:sz w:val="24"/>
+          <w:szCs w:val="24"/>
+          <w:lang w:val="pt-PT"/>
+        </w:rPr>
+        <w:t xml:space="preserve"> o usuário para a </w:t>
       </w:r>
       <w:r>
         <w:rPr>
@@ -10336,15 +11622,27 @@
           <w:lang w:val="pt-PT"/>
         </w:rPr>
       </w:pPr>
-      <w:r>
-        <w:rPr>
-          <w:rFonts w:ascii="Times New Roman" w:hAnsi="Times New Roman" w:cs="Times New Roman"/>
-          <w:b/>
-          <w:sz w:val="24"/>
-          <w:szCs w:val="24"/>
-          <w:lang w:val="pt-PT"/>
-        </w:rPr>
-        <w:t>Objetivo:</w:t>
+      <w:proofErr w:type="spellStart"/>
+      <w:r>
+        <w:rPr>
+          <w:rFonts w:ascii="Times New Roman" w:hAnsi="Times New Roman" w:cs="Times New Roman"/>
+          <w:b/>
+          <w:sz w:val="24"/>
+          <w:szCs w:val="24"/>
+          <w:lang w:val="pt-PT"/>
+        </w:rPr>
+        <w:t>Objetivo</w:t>
+      </w:r>
+      <w:proofErr w:type="spellEnd"/>
+      <w:r>
+        <w:rPr>
+          <w:rFonts w:ascii="Times New Roman" w:hAnsi="Times New Roman" w:cs="Times New Roman"/>
+          <w:b/>
+          <w:sz w:val="24"/>
+          <w:szCs w:val="24"/>
+          <w:lang w:val="pt-PT"/>
+        </w:rPr>
+        <w:t>:</w:t>
       </w:r>
       <w:r>
         <w:rPr>
@@ -10935,6 +12233,7 @@
         </w:rPr>
         <w:t xml:space="preserve">O sistema verifica se a </w:t>
       </w:r>
+      <w:proofErr w:type="gramStart"/>
       <w:r>
         <w:rPr>
           <w:rFonts w:ascii="Times New Roman" w:hAnsi="Times New Roman" w:cs="Times New Roman"/>
@@ -10944,14 +12243,35 @@
         </w:rPr>
         <w:t>doença</w:t>
       </w:r>
-      <w:r>
-        <w:rPr>
-          <w:rFonts w:ascii="Times New Roman" w:hAnsi="Times New Roman" w:cs="Times New Roman"/>
-          <w:sz w:val="24"/>
-          <w:szCs w:val="24"/>
-          <w:lang w:val="pt-PT"/>
-        </w:rPr>
-        <w:t xml:space="preserve"> fornecida não esta </w:t>
+      <w:proofErr w:type="gramEnd"/>
+      <w:r>
+        <w:rPr>
+          <w:rFonts w:ascii="Times New Roman" w:hAnsi="Times New Roman" w:cs="Times New Roman"/>
+          <w:sz w:val="24"/>
+          <w:szCs w:val="24"/>
+          <w:lang w:val="pt-PT"/>
+        </w:rPr>
+        <w:t xml:space="preserve"> fornecida não </w:t>
+      </w:r>
+      <w:proofErr w:type="gramStart"/>
+      <w:r>
+        <w:rPr>
+          <w:rFonts w:ascii="Times New Roman" w:hAnsi="Times New Roman" w:cs="Times New Roman"/>
+          <w:sz w:val="24"/>
+          <w:szCs w:val="24"/>
+          <w:lang w:val="pt-PT"/>
+        </w:rPr>
+        <w:t>esta</w:t>
+      </w:r>
+      <w:proofErr w:type="gramEnd"/>
+      <w:r>
+        <w:rPr>
+          <w:rFonts w:ascii="Times New Roman" w:hAnsi="Times New Roman" w:cs="Times New Roman"/>
+          <w:sz w:val="24"/>
+          <w:szCs w:val="24"/>
+          <w:lang w:val="pt-PT"/>
+        </w:rPr>
+        <w:t xml:space="preserve"> </w:t>
       </w:r>
       <w:r>
         <w:rPr>
@@ -11011,7 +12331,27 @@
           <w:szCs w:val="24"/>
           <w:lang w:val="pt-PT"/>
         </w:rPr>
-        <w:t xml:space="preserve"> efectuado, aguarde email de confirmação” [A2]</w:t>
+        <w:t xml:space="preserve"> efectuado, aguarde </w:t>
+      </w:r>
+      <w:proofErr w:type="gramStart"/>
+      <w:r>
+        <w:rPr>
+          <w:rFonts w:ascii="Times New Roman" w:hAnsi="Times New Roman" w:cs="Times New Roman"/>
+          <w:sz w:val="24"/>
+          <w:szCs w:val="24"/>
+          <w:lang w:val="pt-PT"/>
+        </w:rPr>
+        <w:t>email</w:t>
+      </w:r>
+      <w:proofErr w:type="gramEnd"/>
+      <w:r>
+        <w:rPr>
+          <w:rFonts w:ascii="Times New Roman" w:hAnsi="Times New Roman" w:cs="Times New Roman"/>
+          <w:sz w:val="24"/>
+          <w:szCs w:val="24"/>
+          <w:lang w:val="pt-PT"/>
+        </w:rPr>
+        <w:t xml:space="preserve"> de confirmação” [A2]</w:t>
       </w:r>
     </w:p>
     <w:p>
@@ -11037,6 +12377,7 @@
         </w:rPr>
         <w:t xml:space="preserve">O sistema </w:t>
       </w:r>
+      <w:proofErr w:type="spellStart"/>
       <w:r>
         <w:rPr>
           <w:rFonts w:ascii="Times New Roman" w:hAnsi="Times New Roman" w:cs="Times New Roman"/>
@@ -11046,14 +12387,35 @@
         </w:rPr>
         <w:t>redireciona</w:t>
       </w:r>
-      <w:r>
-        <w:rPr>
-          <w:rFonts w:ascii="Times New Roman" w:hAnsi="Times New Roman" w:cs="Times New Roman"/>
-          <w:sz w:val="24"/>
-          <w:szCs w:val="24"/>
-          <w:lang w:val="pt-PT"/>
-        </w:rPr>
-        <w:t xml:space="preserve"> o usuário para a pagina inicial do sistema</w:t>
+      <w:proofErr w:type="spellEnd"/>
+      <w:r>
+        <w:rPr>
+          <w:rFonts w:ascii="Times New Roman" w:hAnsi="Times New Roman" w:cs="Times New Roman"/>
+          <w:sz w:val="24"/>
+          <w:szCs w:val="24"/>
+          <w:lang w:val="pt-PT"/>
+        </w:rPr>
+        <w:t xml:space="preserve"> o usuário para a </w:t>
+      </w:r>
+      <w:proofErr w:type="gramStart"/>
+      <w:r>
+        <w:rPr>
+          <w:rFonts w:ascii="Times New Roman" w:hAnsi="Times New Roman" w:cs="Times New Roman"/>
+          <w:sz w:val="24"/>
+          <w:szCs w:val="24"/>
+          <w:lang w:val="pt-PT"/>
+        </w:rPr>
+        <w:t>pagina</w:t>
+      </w:r>
+      <w:proofErr w:type="gramEnd"/>
+      <w:r>
+        <w:rPr>
+          <w:rFonts w:ascii="Times New Roman" w:hAnsi="Times New Roman" w:cs="Times New Roman"/>
+          <w:sz w:val="24"/>
+          <w:szCs w:val="24"/>
+          <w:lang w:val="pt-PT"/>
+        </w:rPr>
+        <w:t xml:space="preserve"> inicial do sistema</w:t>
       </w:r>
     </w:p>
     <w:p>
@@ -11263,7 +12625,47 @@
           <w:szCs w:val="24"/>
           <w:lang w:val="pt-PT"/>
         </w:rPr>
-        <w:t xml:space="preserve"> confirma se os dados fornecidos estao corretos.</w:t>
+        <w:t xml:space="preserve"> confirma se os dados fornecidos </w:t>
+      </w:r>
+      <w:proofErr w:type="spellStart"/>
+      <w:r>
+        <w:rPr>
+          <w:rFonts w:ascii="Times New Roman" w:hAnsi="Times New Roman" w:cs="Times New Roman"/>
+          <w:sz w:val="24"/>
+          <w:szCs w:val="24"/>
+          <w:lang w:val="pt-PT"/>
+        </w:rPr>
+        <w:t>estao</w:t>
+      </w:r>
+      <w:proofErr w:type="spellEnd"/>
+      <w:r>
+        <w:rPr>
+          <w:rFonts w:ascii="Times New Roman" w:hAnsi="Times New Roman" w:cs="Times New Roman"/>
+          <w:sz w:val="24"/>
+          <w:szCs w:val="24"/>
+          <w:lang w:val="pt-PT"/>
+        </w:rPr>
+        <w:t xml:space="preserve"> </w:t>
+      </w:r>
+      <w:proofErr w:type="spellStart"/>
+      <w:r>
+        <w:rPr>
+          <w:rFonts w:ascii="Times New Roman" w:hAnsi="Times New Roman" w:cs="Times New Roman"/>
+          <w:sz w:val="24"/>
+          <w:szCs w:val="24"/>
+          <w:lang w:val="pt-PT"/>
+        </w:rPr>
+        <w:t>corretos</w:t>
+      </w:r>
+      <w:proofErr w:type="spellEnd"/>
+      <w:r>
+        <w:rPr>
+          <w:rFonts w:ascii="Times New Roman" w:hAnsi="Times New Roman" w:cs="Times New Roman"/>
+          <w:sz w:val="24"/>
+          <w:szCs w:val="24"/>
+          <w:lang w:val="pt-PT"/>
+        </w:rPr>
+        <w:t>.</w:t>
       </w:r>
     </w:p>
     <w:p>
@@ -11329,14 +12731,45 @@
         <w:tab/>
         <w:t xml:space="preserve">A </w:t>
       </w:r>
-      <w:r>
-        <w:rPr>
-          <w:rFonts w:ascii="Times New Roman" w:hAnsi="Times New Roman" w:cs="Times New Roman"/>
-          <w:sz w:val="24"/>
-          <w:szCs w:val="24"/>
-          <w:lang w:val="pt-PT"/>
-        </w:rPr>
-        <w:t>doença esta repetida</w:t>
+      <w:proofErr w:type="gramStart"/>
+      <w:r>
+        <w:rPr>
+          <w:rFonts w:ascii="Times New Roman" w:hAnsi="Times New Roman" w:cs="Times New Roman"/>
+          <w:sz w:val="24"/>
+          <w:szCs w:val="24"/>
+          <w:lang w:val="pt-PT"/>
+        </w:rPr>
+        <w:t>doença</w:t>
+      </w:r>
+      <w:proofErr w:type="gramEnd"/>
+      <w:r>
+        <w:rPr>
+          <w:rFonts w:ascii="Times New Roman" w:hAnsi="Times New Roman" w:cs="Times New Roman"/>
+          <w:sz w:val="24"/>
+          <w:szCs w:val="24"/>
+          <w:lang w:val="pt-PT"/>
+        </w:rPr>
+        <w:t xml:space="preserve"> </w:t>
+      </w:r>
+      <w:proofErr w:type="gramStart"/>
+      <w:r>
+        <w:rPr>
+          <w:rFonts w:ascii="Times New Roman" w:hAnsi="Times New Roman" w:cs="Times New Roman"/>
+          <w:sz w:val="24"/>
+          <w:szCs w:val="24"/>
+          <w:lang w:val="pt-PT"/>
+        </w:rPr>
+        <w:t>esta</w:t>
+      </w:r>
+      <w:proofErr w:type="gramEnd"/>
+      <w:r>
+        <w:rPr>
+          <w:rFonts w:ascii="Times New Roman" w:hAnsi="Times New Roman" w:cs="Times New Roman"/>
+          <w:sz w:val="24"/>
+          <w:szCs w:val="24"/>
+          <w:lang w:val="pt-PT"/>
+        </w:rPr>
+        <w:t xml:space="preserve"> repetida</w:t>
       </w:r>
       <w:r>
         <w:rPr>
@@ -11475,15 +12908,27 @@
           <w:lang w:val="pt-PT"/>
         </w:rPr>
       </w:pPr>
-      <w:r>
-        <w:rPr>
-          <w:rFonts w:ascii="Times New Roman" w:hAnsi="Times New Roman" w:cs="Times New Roman"/>
-          <w:b/>
-          <w:sz w:val="24"/>
-          <w:szCs w:val="24"/>
-          <w:lang w:val="pt-PT"/>
-        </w:rPr>
-        <w:t>Objetivo:</w:t>
+      <w:proofErr w:type="spellStart"/>
+      <w:r>
+        <w:rPr>
+          <w:rFonts w:ascii="Times New Roman" w:hAnsi="Times New Roman" w:cs="Times New Roman"/>
+          <w:b/>
+          <w:sz w:val="24"/>
+          <w:szCs w:val="24"/>
+          <w:lang w:val="pt-PT"/>
+        </w:rPr>
+        <w:t>Objetivo</w:t>
+      </w:r>
+      <w:proofErr w:type="spellEnd"/>
+      <w:r>
+        <w:rPr>
+          <w:rFonts w:ascii="Times New Roman" w:hAnsi="Times New Roman" w:cs="Times New Roman"/>
+          <w:b/>
+          <w:sz w:val="24"/>
+          <w:szCs w:val="24"/>
+          <w:lang w:val="pt-PT"/>
+        </w:rPr>
+        <w:t>:</w:t>
       </w:r>
       <w:r>
         <w:rPr>
@@ -11643,7 +13088,27 @@
           <w:szCs w:val="24"/>
           <w:lang w:val="pt-PT"/>
         </w:rPr>
-        <w:t xml:space="preserve"> administrar fórum selecionada </w:t>
+        <w:t xml:space="preserve"> administrar fórum </w:t>
+      </w:r>
+      <w:proofErr w:type="spellStart"/>
+      <w:r>
+        <w:rPr>
+          <w:rFonts w:ascii="Times New Roman" w:hAnsi="Times New Roman" w:cs="Times New Roman"/>
+          <w:sz w:val="24"/>
+          <w:szCs w:val="24"/>
+          <w:lang w:val="pt-PT"/>
+        </w:rPr>
+        <w:t>selecionada</w:t>
+      </w:r>
+      <w:proofErr w:type="spellEnd"/>
+      <w:r>
+        <w:rPr>
+          <w:rFonts w:ascii="Times New Roman" w:hAnsi="Times New Roman" w:cs="Times New Roman"/>
+          <w:sz w:val="24"/>
+          <w:szCs w:val="24"/>
+          <w:lang w:val="pt-PT"/>
+        </w:rPr>
+        <w:t xml:space="preserve"> </w:t>
       </w:r>
       <w:r>
         <w:rPr>
@@ -11787,7 +13252,27 @@
           <w:szCs w:val="24"/>
           <w:lang w:val="pt-PT"/>
         </w:rPr>
-        <w:t>O profissional de saúde cria novo tópico selecionando a opção criar novo tópico e preenchendo o formulário apresentado.</w:t>
+        <w:t xml:space="preserve">O profissional de saúde cria novo tópico </w:t>
+      </w:r>
+      <w:proofErr w:type="spellStart"/>
+      <w:r>
+        <w:rPr>
+          <w:rFonts w:ascii="Times New Roman" w:hAnsi="Times New Roman" w:cs="Times New Roman"/>
+          <w:sz w:val="24"/>
+          <w:szCs w:val="24"/>
+          <w:lang w:val="pt-PT"/>
+        </w:rPr>
+        <w:t>selecionando</w:t>
+      </w:r>
+      <w:proofErr w:type="spellEnd"/>
+      <w:r>
+        <w:rPr>
+          <w:rFonts w:ascii="Times New Roman" w:hAnsi="Times New Roman" w:cs="Times New Roman"/>
+          <w:sz w:val="24"/>
+          <w:szCs w:val="24"/>
+          <w:lang w:val="pt-PT"/>
+        </w:rPr>
+        <w:t xml:space="preserve"> a opção criar novo tópico e preenchendo o formulário apresentado.</w:t>
       </w:r>
     </w:p>
     <w:p>
@@ -11914,7 +13399,27 @@
           <w:szCs w:val="24"/>
           <w:lang w:val="pt-PT"/>
         </w:rPr>
-        <w:t xml:space="preserve"> (Artigos científicos em formato pdf)</w:t>
+        <w:t xml:space="preserve"> (Artigos científicos em formato </w:t>
+      </w:r>
+      <w:proofErr w:type="spellStart"/>
+      <w:r>
+        <w:rPr>
+          <w:rFonts w:ascii="Times New Roman" w:hAnsi="Times New Roman" w:cs="Times New Roman"/>
+          <w:sz w:val="24"/>
+          <w:szCs w:val="24"/>
+          <w:lang w:val="pt-PT"/>
+        </w:rPr>
+        <w:t>pdf</w:t>
+      </w:r>
+      <w:proofErr w:type="spellEnd"/>
+      <w:r>
+        <w:rPr>
+          <w:rFonts w:ascii="Times New Roman" w:hAnsi="Times New Roman" w:cs="Times New Roman"/>
+          <w:sz w:val="24"/>
+          <w:szCs w:val="24"/>
+          <w:lang w:val="pt-PT"/>
+        </w:rPr>
+        <w:t>)</w:t>
       </w:r>
     </w:p>
     <w:p>
@@ -12126,7 +13631,17 @@
           <w:szCs w:val="24"/>
           <w:lang w:val="pt-PT"/>
         </w:rPr>
-        <w:t>Documento disponível para visualização e dow</w:t>
+        <w:t xml:space="preserve">Documento disponível para visualização e </w:t>
+      </w:r>
+      <w:proofErr w:type="gramStart"/>
+      <w:r>
+        <w:rPr>
+          <w:rFonts w:ascii="Times New Roman" w:hAnsi="Times New Roman" w:cs="Times New Roman"/>
+          <w:sz w:val="24"/>
+          <w:szCs w:val="24"/>
+          <w:lang w:val="pt-PT"/>
+        </w:rPr>
+        <w:t>dow</w:t>
       </w:r>
       <w:r>
         <w:rPr>
@@ -12146,6 +13661,7 @@
         </w:rPr>
         <w:t>d</w:t>
       </w:r>
+      <w:proofErr w:type="gramEnd"/>
     </w:p>
     <w:p>
       <w:pPr>
@@ -12261,8 +13777,19 @@
           <w:szCs w:val="24"/>
           <w:lang w:val="pt-PT"/>
         </w:rPr>
-        <w:t>tema, descrição e documento no formato pdf</w:t>
-      </w:r>
+        <w:t xml:space="preserve">tema, descrição e documento no formato </w:t>
+      </w:r>
+      <w:proofErr w:type="spellStart"/>
+      <w:r>
+        <w:rPr>
+          <w:rFonts w:ascii="Times New Roman" w:hAnsi="Times New Roman" w:cs="Times New Roman"/>
+          <w:sz w:val="24"/>
+          <w:szCs w:val="24"/>
+          <w:lang w:val="pt-PT"/>
+        </w:rPr>
+        <w:t>pdf</w:t>
+      </w:r>
+      <w:proofErr w:type="spellEnd"/>
     </w:p>
     <w:p>
       <w:pPr>
@@ -12306,7 +13833,27 @@
           <w:szCs w:val="24"/>
           <w:lang w:val="pt-PT"/>
         </w:rPr>
-        <w:t>O Profissional da Saúde está no Back Office (parte administrativa) do sistema.</w:t>
+        <w:t xml:space="preserve">O Profissional da Saúde está no </w:t>
+      </w:r>
+      <w:proofErr w:type="spellStart"/>
+      <w:r>
+        <w:rPr>
+          <w:rFonts w:ascii="Times New Roman" w:hAnsi="Times New Roman" w:cs="Times New Roman"/>
+          <w:sz w:val="24"/>
+          <w:szCs w:val="24"/>
+          <w:lang w:val="pt-PT"/>
+        </w:rPr>
+        <w:t>Back</w:t>
+      </w:r>
+      <w:proofErr w:type="spellEnd"/>
+      <w:r>
+        <w:rPr>
+          <w:rFonts w:ascii="Times New Roman" w:hAnsi="Times New Roman" w:cs="Times New Roman"/>
+          <w:sz w:val="24"/>
+          <w:szCs w:val="24"/>
+          <w:lang w:val="pt-PT"/>
+        </w:rPr>
+        <w:t xml:space="preserve"> Office (parte administrativa) do sistema.</w:t>
       </w:r>
     </w:p>
     <w:p>
@@ -12477,16 +14024,36 @@
           <w:szCs w:val="24"/>
           <w:lang w:val="pt-PT"/>
         </w:rPr>
-        <w:t>Clica em fazer uploa</w:t>
-      </w:r>
-      <w:r>
-        <w:rPr>
-          <w:rFonts w:ascii="Times New Roman" w:hAnsi="Times New Roman" w:cs="Times New Roman"/>
-          <w:sz w:val="24"/>
-          <w:szCs w:val="24"/>
-          <w:lang w:val="pt-PT"/>
-        </w:rPr>
-        <w:t>d do documento.</w:t>
+        <w:t xml:space="preserve">Clica em fazer </w:t>
+      </w:r>
+      <w:proofErr w:type="spellStart"/>
+      <w:r>
+        <w:rPr>
+          <w:rFonts w:ascii="Times New Roman" w:hAnsi="Times New Roman" w:cs="Times New Roman"/>
+          <w:sz w:val="24"/>
+          <w:szCs w:val="24"/>
+          <w:lang w:val="pt-PT"/>
+        </w:rPr>
+        <w:t>uploa</w:t>
+      </w:r>
+      <w:r>
+        <w:rPr>
+          <w:rFonts w:ascii="Times New Roman" w:hAnsi="Times New Roman" w:cs="Times New Roman"/>
+          <w:sz w:val="24"/>
+          <w:szCs w:val="24"/>
+          <w:lang w:val="pt-PT"/>
+        </w:rPr>
+        <w:t>d</w:t>
+      </w:r>
+      <w:proofErr w:type="spellEnd"/>
+      <w:r>
+        <w:rPr>
+          <w:rFonts w:ascii="Times New Roman" w:hAnsi="Times New Roman" w:cs="Times New Roman"/>
+          <w:sz w:val="24"/>
+          <w:szCs w:val="24"/>
+          <w:lang w:val="pt-PT"/>
+        </w:rPr>
+        <w:t xml:space="preserve"> do documento.</w:t>
       </w:r>
     </w:p>
     <w:p>
@@ -12627,7 +14194,27 @@
           <w:szCs w:val="24"/>
           <w:lang w:val="pt-PT"/>
         </w:rPr>
-        <w:t>O sistema retorna ao menu principal do Back Office</w:t>
+        <w:t xml:space="preserve">O sistema retorna ao menu principal do </w:t>
+      </w:r>
+      <w:proofErr w:type="spellStart"/>
+      <w:r>
+        <w:rPr>
+          <w:rFonts w:ascii="Times New Roman" w:hAnsi="Times New Roman" w:cs="Times New Roman"/>
+          <w:sz w:val="24"/>
+          <w:szCs w:val="24"/>
+          <w:lang w:val="pt-PT"/>
+        </w:rPr>
+        <w:t>Back</w:t>
+      </w:r>
+      <w:proofErr w:type="spellEnd"/>
+      <w:r>
+        <w:rPr>
+          <w:rFonts w:ascii="Times New Roman" w:hAnsi="Times New Roman" w:cs="Times New Roman"/>
+          <w:sz w:val="24"/>
+          <w:szCs w:val="24"/>
+          <w:lang w:val="pt-PT"/>
+        </w:rPr>
+        <w:t xml:space="preserve"> Office</w:t>
       </w:r>
     </w:p>
     <w:p>
@@ -13214,7 +14801,7 @@
           <w:szCs w:val="24"/>
           <w:lang w:val="pt-PT"/>
         </w:rPr>
-        <w:t>Desejável</w:t>
+        <w:t>Essencial</w:t>
       </w:r>
     </w:p>
     <w:p>
@@ -13467,6 +15054,7 @@
         </w:rPr>
         <w:t xml:space="preserve">O sistema verifica se e o formulário foi </w:t>
       </w:r>
+      <w:proofErr w:type="spellStart"/>
       <w:r>
         <w:rPr>
           <w:rFonts w:ascii="Times New Roman" w:hAnsi="Times New Roman" w:cs="Times New Roman"/>
@@ -13476,6 +15064,7 @@
         </w:rPr>
         <w:t>corretamente</w:t>
       </w:r>
+      <w:proofErr w:type="spellEnd"/>
       <w:r>
         <w:rPr>
           <w:rFonts w:ascii="Times New Roman" w:hAnsi="Times New Roman" w:cs="Times New Roman"/>
@@ -14380,7 +15969,27 @@
           <w:szCs w:val="24"/>
           <w:lang w:val="pt-PT"/>
         </w:rPr>
-        <w:t>O profissional verifica o documento que comprova a necessidade do doente (atestado medico, atestado de pobreza, etc)</w:t>
+        <w:t xml:space="preserve">O profissional verifica o documento que comprova a necessidade do doente (atestado medico, atestado de pobreza, </w:t>
+      </w:r>
+      <w:proofErr w:type="spellStart"/>
+      <w:r>
+        <w:rPr>
+          <w:rFonts w:ascii="Times New Roman" w:hAnsi="Times New Roman" w:cs="Times New Roman"/>
+          <w:sz w:val="24"/>
+          <w:szCs w:val="24"/>
+          <w:lang w:val="pt-PT"/>
+        </w:rPr>
+        <w:t>etc</w:t>
+      </w:r>
+      <w:proofErr w:type="spellEnd"/>
+      <w:r>
+        <w:rPr>
+          <w:rFonts w:ascii="Times New Roman" w:hAnsi="Times New Roman" w:cs="Times New Roman"/>
+          <w:sz w:val="24"/>
+          <w:szCs w:val="24"/>
+          <w:lang w:val="pt-PT"/>
+        </w:rPr>
+        <w:t>)</w:t>
       </w:r>
       <w:r>
         <w:rPr>
@@ -14502,6 +16111,7 @@
         </w:rPr>
         <w:t xml:space="preserve"> podendo se </w:t>
       </w:r>
+      <w:proofErr w:type="spellStart"/>
       <w:r>
         <w:rPr>
           <w:rFonts w:ascii="Times New Roman" w:hAnsi="Times New Roman" w:cs="Times New Roman"/>
@@ -14511,6 +16121,7 @@
         </w:rPr>
         <w:t>selecionar</w:t>
       </w:r>
+      <w:proofErr w:type="spellEnd"/>
       <w:r>
         <w:rPr>
           <w:rFonts w:ascii="Times New Roman" w:hAnsi="Times New Roman" w:cs="Times New Roman"/>
@@ -14542,7 +16153,17 @@
           <w:szCs w:val="24"/>
           <w:lang w:val="pt-PT"/>
         </w:rPr>
-        <w:t>O sistema verifica redi</w:t>
+        <w:t xml:space="preserve">O sistema verifica </w:t>
+      </w:r>
+      <w:proofErr w:type="spellStart"/>
+      <w:r>
+        <w:rPr>
+          <w:rFonts w:ascii="Times New Roman" w:hAnsi="Times New Roman" w:cs="Times New Roman"/>
+          <w:sz w:val="24"/>
+          <w:szCs w:val="24"/>
+          <w:lang w:val="pt-PT"/>
+        </w:rPr>
+        <w:t>redi</w:t>
       </w:r>
       <w:r>
         <w:rPr>
@@ -14560,7 +16181,17 @@
           <w:szCs w:val="24"/>
           <w:lang w:val="pt-PT"/>
         </w:rPr>
-        <w:t xml:space="preserve">ciona o profissional para uma </w:t>
+        <w:t>ciona</w:t>
+      </w:r>
+      <w:proofErr w:type="spellEnd"/>
+      <w:r>
+        <w:rPr>
+          <w:rFonts w:ascii="Times New Roman" w:hAnsi="Times New Roman" w:cs="Times New Roman"/>
+          <w:sz w:val="24"/>
+          <w:szCs w:val="24"/>
+          <w:lang w:val="pt-PT"/>
+        </w:rPr>
+        <w:t xml:space="preserve"> o profissional para uma </w:t>
       </w:r>
       <w:r>
         <w:rPr>
@@ -14790,7 +16421,27 @@
           <w:szCs w:val="24"/>
           <w:lang w:val="pt-PT"/>
         </w:rPr>
-        <w:t>A2 O pedido e falso e o profissional optou por denunciar</w:t>
+        <w:t xml:space="preserve">A2 O pedido e falso e o profissional </w:t>
+      </w:r>
+      <w:proofErr w:type="gramStart"/>
+      <w:r>
+        <w:rPr>
+          <w:rFonts w:ascii="Times New Roman" w:hAnsi="Times New Roman" w:cs="Times New Roman"/>
+          <w:sz w:val="24"/>
+          <w:szCs w:val="24"/>
+          <w:lang w:val="pt-PT"/>
+        </w:rPr>
+        <w:t>optou</w:t>
+      </w:r>
+      <w:proofErr w:type="gramEnd"/>
+      <w:r>
+        <w:rPr>
+          <w:rFonts w:ascii="Times New Roman" w:hAnsi="Times New Roman" w:cs="Times New Roman"/>
+          <w:sz w:val="24"/>
+          <w:szCs w:val="24"/>
+          <w:lang w:val="pt-PT"/>
+        </w:rPr>
+        <w:t xml:space="preserve"> por denunciar</w:t>
       </w:r>
     </w:p>
     <w:p>
@@ -14883,7 +16534,27 @@
           <w:szCs w:val="24"/>
           <w:lang w:val="pt-PT"/>
         </w:rPr>
-        <w:t>O usuário escolha uma ação.</w:t>
+        <w:t xml:space="preserve">O usuário escolha uma </w:t>
+      </w:r>
+      <w:proofErr w:type="spellStart"/>
+      <w:r>
+        <w:rPr>
+          <w:rFonts w:ascii="Times New Roman" w:hAnsi="Times New Roman" w:cs="Times New Roman"/>
+          <w:sz w:val="24"/>
+          <w:szCs w:val="24"/>
+          <w:lang w:val="pt-PT"/>
+        </w:rPr>
+        <w:t>ação</w:t>
+      </w:r>
+      <w:proofErr w:type="spellEnd"/>
+      <w:r>
+        <w:rPr>
+          <w:rFonts w:ascii="Times New Roman" w:hAnsi="Times New Roman" w:cs="Times New Roman"/>
+          <w:sz w:val="24"/>
+          <w:szCs w:val="24"/>
+          <w:lang w:val="pt-PT"/>
+        </w:rPr>
+        <w:t>.</w:t>
       </w:r>
     </w:p>
     <w:p>
@@ -15375,7 +17046,7 @@
           <w:szCs w:val="24"/>
           <w:lang w:val="pt-PT"/>
         </w:rPr>
-        <w:t>Importante</w:t>
+        <w:t>Essencial</w:t>
       </w:r>
     </w:p>
     <w:p>
@@ -15635,6 +17306,7 @@
         </w:rPr>
         <w:t xml:space="preserve">O sistema verifica se e o formulário foi </w:t>
       </w:r>
+      <w:proofErr w:type="spellStart"/>
       <w:r>
         <w:rPr>
           <w:rFonts w:ascii="Times New Roman" w:hAnsi="Times New Roman" w:cs="Times New Roman"/>
@@ -15644,6 +17316,7 @@
         </w:rPr>
         <w:t>corretamente</w:t>
       </w:r>
+      <w:proofErr w:type="spellEnd"/>
       <w:r>
         <w:rPr>
           <w:rFonts w:ascii="Times New Roman" w:hAnsi="Times New Roman" w:cs="Times New Roman"/>
@@ -16089,7 +17762,27 @@
           <w:szCs w:val="24"/>
           <w:lang w:val="pt-PT"/>
         </w:rPr>
-        <w:t xml:space="preserve">envia uma mensagem e um email para o doente para rever as informações em questão </w:t>
+        <w:t xml:space="preserve">envia uma mensagem e um </w:t>
+      </w:r>
+      <w:proofErr w:type="gramStart"/>
+      <w:r>
+        <w:rPr>
+          <w:rFonts w:ascii="Times New Roman" w:hAnsi="Times New Roman" w:cs="Times New Roman"/>
+          <w:sz w:val="24"/>
+          <w:szCs w:val="24"/>
+          <w:lang w:val="pt-PT"/>
+        </w:rPr>
+        <w:t>email</w:t>
+      </w:r>
+      <w:proofErr w:type="gramEnd"/>
+      <w:r>
+        <w:rPr>
+          <w:rFonts w:ascii="Times New Roman" w:hAnsi="Times New Roman" w:cs="Times New Roman"/>
+          <w:sz w:val="24"/>
+          <w:szCs w:val="24"/>
+          <w:lang w:val="pt-PT"/>
+        </w:rPr>
+        <w:t xml:space="preserve"> para o doente para rever as informações em questão </w:t>
       </w:r>
     </w:p>
     <w:p>
@@ -16195,15 +17888,27 @@
           <w:lang w:val="pt-PT"/>
         </w:rPr>
       </w:pPr>
-      <w:r>
-        <w:rPr>
-          <w:rFonts w:ascii="Times New Roman" w:hAnsi="Times New Roman" w:cs="Times New Roman"/>
-          <w:b/>
-          <w:sz w:val="24"/>
-          <w:szCs w:val="24"/>
-          <w:lang w:val="pt-PT"/>
-        </w:rPr>
-        <w:t>Objetivo:</w:t>
+      <w:proofErr w:type="spellStart"/>
+      <w:r>
+        <w:rPr>
+          <w:rFonts w:ascii="Times New Roman" w:hAnsi="Times New Roman" w:cs="Times New Roman"/>
+          <w:b/>
+          <w:sz w:val="24"/>
+          <w:szCs w:val="24"/>
+          <w:lang w:val="pt-PT"/>
+        </w:rPr>
+        <w:t>Objetivo</w:t>
+      </w:r>
+      <w:proofErr w:type="spellEnd"/>
+      <w:r>
+        <w:rPr>
+          <w:rFonts w:ascii="Times New Roman" w:hAnsi="Times New Roman" w:cs="Times New Roman"/>
+          <w:b/>
+          <w:sz w:val="24"/>
+          <w:szCs w:val="24"/>
+          <w:lang w:val="pt-PT"/>
+        </w:rPr>
+        <w:t>:</w:t>
       </w:r>
       <w:r>
         <w:rPr>
@@ -16557,15 +18262,27 @@
           <w:lang w:val="pt-PT"/>
         </w:rPr>
       </w:pPr>
-      <w:r>
-        <w:rPr>
-          <w:rFonts w:ascii="Times New Roman" w:hAnsi="Times New Roman" w:cs="Times New Roman"/>
-          <w:b/>
-          <w:sz w:val="24"/>
-          <w:szCs w:val="24"/>
-          <w:lang w:val="pt-PT"/>
-        </w:rPr>
-        <w:t>Objetivo:</w:t>
+      <w:proofErr w:type="spellStart"/>
+      <w:r>
+        <w:rPr>
+          <w:rFonts w:ascii="Times New Roman" w:hAnsi="Times New Roman" w:cs="Times New Roman"/>
+          <w:b/>
+          <w:sz w:val="24"/>
+          <w:szCs w:val="24"/>
+          <w:lang w:val="pt-PT"/>
+        </w:rPr>
+        <w:t>Objetivo</w:t>
+      </w:r>
+      <w:proofErr w:type="spellEnd"/>
+      <w:r>
+        <w:rPr>
+          <w:rFonts w:ascii="Times New Roman" w:hAnsi="Times New Roman" w:cs="Times New Roman"/>
+          <w:b/>
+          <w:sz w:val="24"/>
+          <w:szCs w:val="24"/>
+          <w:lang w:val="pt-PT"/>
+        </w:rPr>
+        <w:t>:</w:t>
       </w:r>
       <w:r>
         <w:rPr>
@@ -16793,7 +18510,27 @@
           <w:szCs w:val="24"/>
           <w:lang w:val="pt-PT"/>
         </w:rPr>
-        <w:t xml:space="preserve">pção ver unidades capacitadas selecionada  </w:t>
+        <w:t xml:space="preserve">pção ver unidades capacitadas </w:t>
+      </w:r>
+      <w:proofErr w:type="spellStart"/>
+      <w:r>
+        <w:rPr>
+          <w:rFonts w:ascii="Times New Roman" w:hAnsi="Times New Roman" w:cs="Times New Roman"/>
+          <w:sz w:val="24"/>
+          <w:szCs w:val="24"/>
+          <w:lang w:val="pt-PT"/>
+        </w:rPr>
+        <w:t>selecionada</w:t>
+      </w:r>
+      <w:proofErr w:type="spellEnd"/>
+      <w:r>
+        <w:rPr>
+          <w:rFonts w:ascii="Times New Roman" w:hAnsi="Times New Roman" w:cs="Times New Roman"/>
+          <w:sz w:val="24"/>
+          <w:szCs w:val="24"/>
+          <w:lang w:val="pt-PT"/>
+        </w:rPr>
+        <w:t xml:space="preserve">  </w:t>
       </w:r>
     </w:p>
     <w:p>
@@ -18067,7 +19804,7 @@
 </file>
 
 <file path=word/endnotes.xml><?xml version="1.0" encoding="utf-8"?>
-<w:endnotes xmlns:wpc="http://schemas.microsoft.com/office/word/2010/wordprocessingCanvas" xmlns:mc="http://schemas.openxmlformats.org/markup-compatibility/2006" xmlns:o="urn:schemas-microsoft-com:office:office" xmlns:r="http://schemas.openxmlformats.org/officeDocument/2006/relationships" xmlns:m="http://schemas.openxmlformats.org/officeDocument/2006/math" xmlns:v="urn:schemas-microsoft-com:vml" xmlns:wp14="http://schemas.microsoft.com/office/word/2010/wordprocessingDrawing" xmlns:wp="http://schemas.openxmlformats.org/drawingml/2006/wordprocessingDrawing" xmlns:w10="urn:schemas-microsoft-com:office:word" xmlns:w="http://schemas.openxmlformats.org/wordprocessingml/2006/main" xmlns:w14="http://schemas.microsoft.com/office/word/2010/wordml" xmlns:w15="http://schemas.microsoft.com/office/word/2012/wordml" xmlns:wpg="http://schemas.microsoft.com/office/word/2010/wordprocessingGroup" xmlns:wpi="http://schemas.microsoft.com/office/word/2010/wordprocessingInk" xmlns:wne="http://schemas.microsoft.com/office/word/2006/wordml" xmlns:wps="http://schemas.microsoft.com/office/word/2010/wordprocessingShape" mc:Ignorable="w14 w15 wp14">
+<w:endnotes xmlns:wpc="http://schemas.microsoft.com/office/word/2010/wordprocessingCanvas" xmlns:mc="http://schemas.openxmlformats.org/markup-compatibility/2006" xmlns:o="urn:schemas-microsoft-com:office:office" xmlns:r="http://schemas.openxmlformats.org/officeDocument/2006/relationships" xmlns:m="http://schemas.openxmlformats.org/officeDocument/2006/math" xmlns:v="urn:schemas-microsoft-com:vml" xmlns:wp14="http://schemas.microsoft.com/office/word/2010/wordprocessingDrawing" xmlns:wp="http://schemas.openxmlformats.org/drawingml/2006/wordprocessingDrawing" xmlns:w10="urn:schemas-microsoft-com:office:word" xmlns:w="http://schemas.openxmlformats.org/wordprocessingml/2006/main" xmlns:w14="http://schemas.microsoft.com/office/word/2010/wordml" xmlns:wpg="http://schemas.microsoft.com/office/word/2010/wordprocessingGroup" xmlns:wpi="http://schemas.microsoft.com/office/word/2010/wordprocessingInk" xmlns:wne="http://schemas.microsoft.com/office/word/2006/wordml" xmlns:wps="http://schemas.microsoft.com/office/word/2010/wordprocessingShape" mc:Ignorable="w14 wp14">
   <w:endnote w:type="separator" w:id="-1">
     <w:p>
       <w:pPr>
@@ -18092,7 +19829,7 @@
 </file>
 
 <file path=word/footnotes.xml><?xml version="1.0" encoding="utf-8"?>
-<w:footnotes xmlns:wpc="http://schemas.microsoft.com/office/word/2010/wordprocessingCanvas" xmlns:mc="http://schemas.openxmlformats.org/markup-compatibility/2006" xmlns:o="urn:schemas-microsoft-com:office:office" xmlns:r="http://schemas.openxmlformats.org/officeDocument/2006/relationships" xmlns:m="http://schemas.openxmlformats.org/officeDocument/2006/math" xmlns:v="urn:schemas-microsoft-com:vml" xmlns:wp14="http://schemas.microsoft.com/office/word/2010/wordprocessingDrawing" xmlns:wp="http://schemas.openxmlformats.org/drawingml/2006/wordprocessingDrawing" xmlns:w10="urn:schemas-microsoft-com:office:word" xmlns:w="http://schemas.openxmlformats.org/wordprocessingml/2006/main" xmlns:w14="http://schemas.microsoft.com/office/word/2010/wordml" xmlns:w15="http://schemas.microsoft.com/office/word/2012/wordml" xmlns:wpg="http://schemas.microsoft.com/office/word/2010/wordprocessingGroup" xmlns:wpi="http://schemas.microsoft.com/office/word/2010/wordprocessingInk" xmlns:wne="http://schemas.microsoft.com/office/word/2006/wordml" xmlns:wps="http://schemas.microsoft.com/office/word/2010/wordprocessingShape" mc:Ignorable="w14 w15 wp14">
+<w:footnotes xmlns:wpc="http://schemas.microsoft.com/office/word/2010/wordprocessingCanvas" xmlns:mc="http://schemas.openxmlformats.org/markup-compatibility/2006" xmlns:o="urn:schemas-microsoft-com:office:office" xmlns:r="http://schemas.openxmlformats.org/officeDocument/2006/relationships" xmlns:m="http://schemas.openxmlformats.org/officeDocument/2006/math" xmlns:v="urn:schemas-microsoft-com:vml" xmlns:wp14="http://schemas.microsoft.com/office/word/2010/wordprocessingDrawing" xmlns:wp="http://schemas.openxmlformats.org/drawingml/2006/wordprocessingDrawing" xmlns:w10="urn:schemas-microsoft-com:office:word" xmlns:w="http://schemas.openxmlformats.org/wordprocessingml/2006/main" xmlns:w14="http://schemas.microsoft.com/office/word/2010/wordml" xmlns:wpg="http://schemas.microsoft.com/office/word/2010/wordprocessingGroup" xmlns:wpi="http://schemas.microsoft.com/office/word/2010/wordprocessingInk" xmlns:wne="http://schemas.microsoft.com/office/word/2006/wordml" xmlns:wps="http://schemas.microsoft.com/office/word/2010/wordprocessingShape" mc:Ignorable="w14 wp14">
   <w:footnote w:type="separator" w:id="-1">
     <w:p>
       <w:pPr>
@@ -18117,7 +19854,7 @@
 </file>
 
 <file path=word/numbering.xml><?xml version="1.0" encoding="utf-8"?>
-<w:numbering xmlns:wpc="http://schemas.microsoft.com/office/word/2010/wordprocessingCanvas" xmlns:mc="http://schemas.openxmlformats.org/markup-compatibility/2006" xmlns:o="urn:schemas-microsoft-com:office:office" xmlns:r="http://schemas.openxmlformats.org/officeDocument/2006/relationships" xmlns:m="http://schemas.openxmlformats.org/officeDocument/2006/math" xmlns:v="urn:schemas-microsoft-com:vml" xmlns:wp14="http://schemas.microsoft.com/office/word/2010/wordprocessingDrawing" xmlns:wp="http://schemas.openxmlformats.org/drawingml/2006/wordprocessingDrawing" xmlns:w10="urn:schemas-microsoft-com:office:word" xmlns:w="http://schemas.openxmlformats.org/wordprocessingml/2006/main" xmlns:w14="http://schemas.microsoft.com/office/word/2010/wordml" xmlns:w15="http://schemas.microsoft.com/office/word/2012/wordml" xmlns:wpg="http://schemas.microsoft.com/office/word/2010/wordprocessingGroup" xmlns:wpi="http://schemas.microsoft.com/office/word/2010/wordprocessingInk" xmlns:wne="http://schemas.microsoft.com/office/word/2006/wordml" xmlns:wps="http://schemas.microsoft.com/office/word/2010/wordprocessingShape" mc:Ignorable="w14 w15 wp14">
+<w:numbering xmlns:wpc="http://schemas.microsoft.com/office/word/2010/wordprocessingCanvas" xmlns:mc="http://schemas.openxmlformats.org/markup-compatibility/2006" xmlns:o="urn:schemas-microsoft-com:office:office" xmlns:r="http://schemas.openxmlformats.org/officeDocument/2006/relationships" xmlns:m="http://schemas.openxmlformats.org/officeDocument/2006/math" xmlns:v="urn:schemas-microsoft-com:vml" xmlns:wp14="http://schemas.microsoft.com/office/word/2010/wordprocessingDrawing" xmlns:wp="http://schemas.openxmlformats.org/drawingml/2006/wordprocessingDrawing" xmlns:w10="urn:schemas-microsoft-com:office:word" xmlns:w="http://schemas.openxmlformats.org/wordprocessingml/2006/main" xmlns:w14="http://schemas.microsoft.com/office/word/2010/wordml" xmlns:wpg="http://schemas.microsoft.com/office/word/2010/wordprocessingGroup" xmlns:wpi="http://schemas.microsoft.com/office/word/2010/wordprocessingInk" xmlns:wne="http://schemas.microsoft.com/office/word/2006/wordml" xmlns:wps="http://schemas.microsoft.com/office/word/2010/wordprocessingShape" mc:Ignorable="w14 wp14">
   <w:abstractNum w:abstractNumId="0">
     <w:nsid w:val="019433D2"/>
     <w:multiLevelType w:val="hybridMultilevel"/>
@@ -22965,7 +24702,7 @@
 </file>
 
 <file path=word/styles.xml><?xml version="1.0" encoding="utf-8"?>
-<w:styles xmlns:mc="http://schemas.openxmlformats.org/markup-compatibility/2006" xmlns:r="http://schemas.openxmlformats.org/officeDocument/2006/relationships" xmlns:w="http://schemas.openxmlformats.org/wordprocessingml/2006/main" xmlns:w14="http://schemas.microsoft.com/office/word/2010/wordml" xmlns:w15="http://schemas.microsoft.com/office/word/2012/wordml" mc:Ignorable="w14 w15">
+<w:styles xmlns:mc="http://schemas.openxmlformats.org/markup-compatibility/2006" xmlns:r="http://schemas.openxmlformats.org/officeDocument/2006/relationships" xmlns:w="http://schemas.openxmlformats.org/wordprocessingml/2006/main" xmlns:w14="http://schemas.microsoft.com/office/word/2010/wordml" mc:Ignorable="w14">
   <w:docDefaults>
     <w:rPrDefault>
       <w:rPr>
@@ -22981,385 +24718,151 @@
       </w:pPr>
     </w:pPrDefault>
   </w:docDefaults>
-  <w:latentStyles w:defLockedState="0" w:defUIPriority="99" w:defSemiHidden="0" w:defUnhideWhenUsed="0" w:defQFormat="0" w:count="371">
-    <w:lsdException w:name="Normal" w:uiPriority="0" w:qFormat="1"/>
-    <w:lsdException w:name="heading 1" w:uiPriority="9" w:qFormat="1"/>
-    <w:lsdException w:name="heading 2" w:semiHidden="1" w:uiPriority="9" w:unhideWhenUsed="1" w:qFormat="1"/>
-    <w:lsdException w:name="heading 3" w:semiHidden="1" w:uiPriority="9" w:unhideWhenUsed="1" w:qFormat="1"/>
-    <w:lsdException w:name="heading 4" w:semiHidden="1" w:uiPriority="9" w:unhideWhenUsed="1" w:qFormat="1"/>
-    <w:lsdException w:name="heading 5" w:semiHidden="1" w:uiPriority="9" w:unhideWhenUsed="1" w:qFormat="1"/>
-    <w:lsdException w:name="heading 6" w:semiHidden="1" w:uiPriority="9" w:unhideWhenUsed="1" w:qFormat="1"/>
-    <w:lsdException w:name="heading 7" w:semiHidden="1" w:uiPriority="9" w:unhideWhenUsed="1" w:qFormat="1"/>
-    <w:lsdException w:name="heading 8" w:semiHidden="1" w:uiPriority="9" w:unhideWhenUsed="1" w:qFormat="1"/>
-    <w:lsdException w:name="heading 9" w:semiHidden="1" w:uiPriority="9" w:unhideWhenUsed="1" w:qFormat="1"/>
-    <w:lsdException w:name="index 1" w:semiHidden="1" w:unhideWhenUsed="1"/>
-    <w:lsdException w:name="index 2" w:semiHidden="1" w:unhideWhenUsed="1"/>
-    <w:lsdException w:name="index 3" w:semiHidden="1" w:unhideWhenUsed="1"/>
-    <w:lsdException w:name="index 4" w:semiHidden="1" w:unhideWhenUsed="1"/>
-    <w:lsdException w:name="index 5" w:semiHidden="1" w:unhideWhenUsed="1"/>
-    <w:lsdException w:name="index 6" w:semiHidden="1" w:unhideWhenUsed="1"/>
-    <w:lsdException w:name="index 7" w:semiHidden="1" w:unhideWhenUsed="1"/>
-    <w:lsdException w:name="index 8" w:semiHidden="1" w:unhideWhenUsed="1"/>
-    <w:lsdException w:name="index 9" w:semiHidden="1" w:unhideWhenUsed="1"/>
-    <w:lsdException w:name="toc 1" w:semiHidden="1" w:uiPriority="39" w:unhideWhenUsed="1"/>
-    <w:lsdException w:name="toc 2" w:semiHidden="1" w:uiPriority="39" w:unhideWhenUsed="1"/>
-    <w:lsdException w:name="toc 3" w:semiHidden="1" w:uiPriority="39" w:unhideWhenUsed="1"/>
-    <w:lsdException w:name="toc 4" w:semiHidden="1" w:uiPriority="39" w:unhideWhenUsed="1"/>
-    <w:lsdException w:name="toc 5" w:semiHidden="1" w:uiPriority="39" w:unhideWhenUsed="1"/>
-    <w:lsdException w:name="toc 6" w:semiHidden="1" w:uiPriority="39" w:unhideWhenUsed="1"/>
-    <w:lsdException w:name="toc 7" w:semiHidden="1" w:uiPriority="39" w:unhideWhenUsed="1"/>
-    <w:lsdException w:name="toc 8" w:semiHidden="1" w:uiPriority="39" w:unhideWhenUsed="1"/>
-    <w:lsdException w:name="toc 9" w:semiHidden="1" w:uiPriority="39" w:unhideWhenUsed="1"/>
-    <w:lsdException w:name="Normal Indent" w:semiHidden="1" w:unhideWhenUsed="1"/>
-    <w:lsdException w:name="footnote text" w:semiHidden="1" w:unhideWhenUsed="1"/>
-    <w:lsdException w:name="annotation text" w:semiHidden="1" w:unhideWhenUsed="1"/>
-    <w:lsdException w:name="header" w:semiHidden="1" w:unhideWhenUsed="1"/>
-    <w:lsdException w:name="footer" w:semiHidden="1" w:unhideWhenUsed="1"/>
-    <w:lsdException w:name="index heading" w:semiHidden="1" w:unhideWhenUsed="1"/>
-    <w:lsdException w:name="caption" w:semiHidden="1" w:uiPriority="35" w:unhideWhenUsed="1" w:qFormat="1"/>
-    <w:lsdException w:name="table of figures" w:semiHidden="1" w:unhideWhenUsed="1"/>
-    <w:lsdException w:name="envelope address" w:semiHidden="1" w:unhideWhenUsed="1"/>
-    <w:lsdException w:name="envelope return" w:semiHidden="1" w:unhideWhenUsed="1"/>
-    <w:lsdException w:name="footnote reference" w:semiHidden="1" w:unhideWhenUsed="1"/>
-    <w:lsdException w:name="annotation reference" w:semiHidden="1" w:unhideWhenUsed="1"/>
-    <w:lsdException w:name="line number" w:semiHidden="1" w:unhideWhenUsed="1"/>
-    <w:lsdException w:name="page number" w:semiHidden="1" w:unhideWhenUsed="1"/>
-    <w:lsdException w:name="endnote reference" w:semiHidden="1" w:unhideWhenUsed="1"/>
-    <w:lsdException w:name="endnote text" w:semiHidden="1" w:unhideWhenUsed="1"/>
-    <w:lsdException w:name="table of authorities" w:semiHidden="1" w:unhideWhenUsed="1"/>
-    <w:lsdException w:name="macro" w:semiHidden="1" w:unhideWhenUsed="1"/>
-    <w:lsdException w:name="toa heading" w:semiHidden="1" w:unhideWhenUsed="1"/>
-    <w:lsdException w:name="List" w:semiHidden="1" w:unhideWhenUsed="1"/>
-    <w:lsdException w:name="List Bullet" w:semiHidden="1" w:unhideWhenUsed="1"/>
-    <w:lsdException w:name="List Number" w:semiHidden="1" w:unhideWhenUsed="1"/>
-    <w:lsdException w:name="List 2" w:semiHidden="1" w:unhideWhenUsed="1"/>
-    <w:lsdException w:name="List 3" w:semiHidden="1" w:unhideWhenUsed="1"/>
-    <w:lsdException w:name="List 4" w:semiHidden="1" w:unhideWhenUsed="1"/>
-    <w:lsdException w:name="List 5" w:semiHidden="1" w:unhideWhenUsed="1"/>
-    <w:lsdException w:name="List Bullet 2" w:semiHidden="1" w:unhideWhenUsed="1"/>
-    <w:lsdException w:name="List Bullet 3" w:semiHidden="1" w:unhideWhenUsed="1"/>
-    <w:lsdException w:name="List Bullet 4" w:semiHidden="1" w:unhideWhenUsed="1"/>
-    <w:lsdException w:name="List Bullet 5" w:semiHidden="1" w:unhideWhenUsed="1"/>
-    <w:lsdException w:name="List Number 2" w:semiHidden="1" w:unhideWhenUsed="1"/>
-    <w:lsdException w:name="List Number 3" w:semiHidden="1" w:unhideWhenUsed="1"/>
-    <w:lsdException w:name="List Number 4" w:semiHidden="1" w:unhideWhenUsed="1"/>
-    <w:lsdException w:name="List Number 5" w:semiHidden="1" w:unhideWhenUsed="1"/>
-    <w:lsdException w:name="Title" w:uiPriority="10" w:qFormat="1"/>
-    <w:lsdException w:name="Closing" w:semiHidden="1" w:unhideWhenUsed="1"/>
-    <w:lsdException w:name="Signature" w:semiHidden="1" w:unhideWhenUsed="1"/>
-    <w:lsdException w:name="Default Paragraph Font" w:semiHidden="1" w:uiPriority="1" w:unhideWhenUsed="1"/>
-    <w:lsdException w:name="Body Text" w:semiHidden="1" w:unhideWhenUsed="1"/>
-    <w:lsdException w:name="Body Text Indent" w:semiHidden="1" w:unhideWhenUsed="1"/>
-    <w:lsdException w:name="List Continue" w:semiHidden="1" w:unhideWhenUsed="1"/>
-    <w:lsdException w:name="List Continue 2" w:semiHidden="1" w:unhideWhenUsed="1"/>
-    <w:lsdException w:name="List Continue 3" w:semiHidden="1" w:unhideWhenUsed="1"/>
-    <w:lsdException w:name="List Continue 4" w:semiHidden="1" w:unhideWhenUsed="1"/>
-    <w:lsdException w:name="List Continue 5" w:semiHidden="1" w:unhideWhenUsed="1"/>
-    <w:lsdException w:name="Message Header" w:semiHidden="1" w:unhideWhenUsed="1"/>
-    <w:lsdException w:name="Subtitle" w:uiPriority="11" w:qFormat="1"/>
-    <w:lsdException w:name="Salutation" w:semiHidden="1" w:unhideWhenUsed="1"/>
-    <w:lsdException w:name="Date" w:semiHidden="1" w:unhideWhenUsed="1"/>
-    <w:lsdException w:name="Body Text First Indent" w:semiHidden="1" w:unhideWhenUsed="1"/>
-    <w:lsdException w:name="Body Text First Indent 2" w:semiHidden="1" w:unhideWhenUsed="1"/>
-    <w:lsdException w:name="Note Heading" w:semiHidden="1" w:unhideWhenUsed="1"/>
-    <w:lsdException w:name="Body Text 2" w:semiHidden="1" w:unhideWhenUsed="1"/>
-    <w:lsdException w:name="Body Text 3" w:semiHidden="1" w:unhideWhenUsed="1"/>
-    <w:lsdException w:name="Body Text Indent 2" w:semiHidden="1" w:unhideWhenUsed="1"/>
-    <w:lsdException w:name="Body Text Indent 3" w:semiHidden="1" w:unhideWhenUsed="1"/>
-    <w:lsdException w:name="Block Text" w:semiHidden="1" w:unhideWhenUsed="1"/>
-    <w:lsdException w:name="Hyperlink" w:semiHidden="1" w:unhideWhenUsed="1"/>
-    <w:lsdException w:name="FollowedHyperlink" w:semiHidden="1" w:unhideWhenUsed="1"/>
-    <w:lsdException w:name="Strong" w:uiPriority="22" w:qFormat="1"/>
-    <w:lsdException w:name="Emphasis" w:uiPriority="20" w:qFormat="1"/>
-    <w:lsdException w:name="Document Map" w:semiHidden="1" w:unhideWhenUsed="1"/>
-    <w:lsdException w:name="Plain Text" w:semiHidden="1" w:unhideWhenUsed="1"/>
-    <w:lsdException w:name="E-mail Signature" w:semiHidden="1" w:unhideWhenUsed="1"/>
-    <w:lsdException w:name="HTML Top of Form" w:semiHidden="1" w:unhideWhenUsed="1"/>
-    <w:lsdException w:name="HTML Bottom of Form" w:semiHidden="1" w:unhideWhenUsed="1"/>
-    <w:lsdException w:name="Normal (Web)" w:semiHidden="1" w:unhideWhenUsed="1"/>
-    <w:lsdException w:name="HTML Acronym" w:semiHidden="1" w:unhideWhenUsed="1"/>
-    <w:lsdException w:name="HTML Address" w:semiHidden="1" w:unhideWhenUsed="1"/>
-    <w:lsdException w:name="HTML Cite" w:semiHidden="1" w:unhideWhenUsed="1"/>
-    <w:lsdException w:name="HTML Code" w:semiHidden="1" w:unhideWhenUsed="1"/>
-    <w:lsdException w:name="HTML Definition" w:semiHidden="1" w:unhideWhenUsed="1"/>
-    <w:lsdException w:name="HTML Keyboard" w:semiHidden="1" w:unhideWhenUsed="1"/>
-    <w:lsdException w:name="HTML Preformatted" w:semiHidden="1" w:unhideWhenUsed="1"/>
-    <w:lsdException w:name="HTML Sample" w:semiHidden="1" w:unhideWhenUsed="1"/>
-    <w:lsdException w:name="HTML Typewriter" w:semiHidden="1" w:unhideWhenUsed="1"/>
-    <w:lsdException w:name="HTML Variable" w:semiHidden="1" w:unhideWhenUsed="1"/>
-    <w:lsdException w:name="Normal Table" w:semiHidden="1" w:unhideWhenUsed="1"/>
-    <w:lsdException w:name="annotation subject" w:semiHidden="1" w:unhideWhenUsed="1"/>
-    <w:lsdException w:name="No List" w:semiHidden="1" w:unhideWhenUsed="1"/>
-    <w:lsdException w:name="Outline List 1" w:semiHidden="1" w:unhideWhenUsed="1"/>
-    <w:lsdException w:name="Outline List 2" w:semiHidden="1" w:unhideWhenUsed="1"/>
-    <w:lsdException w:name="Outline List 3" w:semiHidden="1" w:unhideWhenUsed="1"/>
-    <w:lsdException w:name="Table Simple 1" w:semiHidden="1" w:unhideWhenUsed="1"/>
-    <w:lsdException w:name="Table Simple 2" w:semiHidden="1" w:unhideWhenUsed="1"/>
-    <w:lsdException w:name="Table Simple 3" w:semiHidden="1" w:unhideWhenUsed="1"/>
-    <w:lsdException w:name="Table Classic 1" w:semiHidden="1" w:unhideWhenUsed="1"/>
-    <w:lsdException w:name="Table Classic 2" w:semiHidden="1" w:unhideWhenUsed="1"/>
-    <w:lsdException w:name="Table Classic 3" w:semiHidden="1" w:unhideWhenUsed="1"/>
-    <w:lsdException w:name="Table Classic 4" w:semiHidden="1" w:unhideWhenUsed="1"/>
-    <w:lsdException w:name="Table Colorful 1" w:semiHidden="1" w:unhideWhenUsed="1"/>
-    <w:lsdException w:name="Table Colorful 2" w:semiHidden="1" w:unhideWhenUsed="1"/>
-    <w:lsdException w:name="Table Colorful 3" w:semiHidden="1" w:unhideWhenUsed="1"/>
-    <w:lsdException w:name="Table Columns 1" w:semiHidden="1" w:unhideWhenUsed="1"/>
-    <w:lsdException w:name="Table Columns 2" w:semiHidden="1" w:unhideWhenUsed="1"/>
-    <w:lsdException w:name="Table Columns 3" w:semiHidden="1" w:unhideWhenUsed="1"/>
-    <w:lsdException w:name="Table Columns 4" w:semiHidden="1" w:unhideWhenUsed="1"/>
-    <w:lsdException w:name="Table Columns 5" w:semiHidden="1" w:unhideWhenUsed="1"/>
-    <w:lsdException w:name="Table Grid 1" w:semiHidden="1" w:unhideWhenUsed="1"/>
-    <w:lsdException w:name="Table Grid 2" w:semiHidden="1" w:unhideWhenUsed="1"/>
-    <w:lsdException w:name="Table Grid 3" w:semiHidden="1" w:unhideWhenUsed="1"/>
-    <w:lsdException w:name="Table Grid 4" w:semiHidden="1" w:unhideWhenUsed="1"/>
-    <w:lsdException w:name="Table Grid 5" w:semiHidden="1" w:unhideWhenUsed="1"/>
-    <w:lsdException w:name="Table Grid 6" w:semiHidden="1" w:unhideWhenUsed="1"/>
-    <w:lsdException w:name="Table Grid 7" w:semiHidden="1" w:unhideWhenUsed="1"/>
-    <w:lsdException w:name="Table Grid 8" w:semiHidden="1" w:unhideWhenUsed="1"/>
-    <w:lsdException w:name="Table List 1" w:semiHidden="1" w:unhideWhenUsed="1"/>
-    <w:lsdException w:name="Table List 2" w:semiHidden="1" w:unhideWhenUsed="1"/>
-    <w:lsdException w:name="Table List 3" w:semiHidden="1" w:unhideWhenUsed="1"/>
-    <w:lsdException w:name="Table List 4" w:semiHidden="1" w:unhideWhenUsed="1"/>
-    <w:lsdException w:name="Table List 5" w:semiHidden="1" w:unhideWhenUsed="1"/>
-    <w:lsdException w:name="Table List 6" w:semiHidden="1" w:unhideWhenUsed="1"/>
-    <w:lsdException w:name="Table List 7" w:semiHidden="1" w:unhideWhenUsed="1"/>
-    <w:lsdException w:name="Table List 8" w:semiHidden="1" w:unhideWhenUsed="1"/>
-    <w:lsdException w:name="Table 3D effects 1" w:semiHidden="1" w:unhideWhenUsed="1"/>
-    <w:lsdException w:name="Table 3D effects 2" w:semiHidden="1" w:unhideWhenUsed="1"/>
-    <w:lsdException w:name="Table 3D effects 3" w:semiHidden="1" w:unhideWhenUsed="1"/>
-    <w:lsdException w:name="Table Contemporary" w:semiHidden="1" w:unhideWhenUsed="1"/>
-    <w:lsdException w:name="Table Elegant" w:semiHidden="1" w:unhideWhenUsed="1"/>
-    <w:lsdException w:name="Table Professional" w:semiHidden="1" w:unhideWhenUsed="1"/>
-    <w:lsdException w:name="Table Subtle 1" w:semiHidden="1" w:unhideWhenUsed="1"/>
-    <w:lsdException w:name="Table Subtle 2" w:semiHidden="1" w:unhideWhenUsed="1"/>
-    <w:lsdException w:name="Table Web 1" w:semiHidden="1" w:unhideWhenUsed="1"/>
-    <w:lsdException w:name="Table Web 2" w:semiHidden="1" w:unhideWhenUsed="1"/>
-    <w:lsdException w:name="Table Web 3" w:semiHidden="1" w:unhideWhenUsed="1"/>
-    <w:lsdException w:name="Balloon Text" w:semiHidden="1" w:unhideWhenUsed="1"/>
-    <w:lsdException w:name="Table Grid" w:uiPriority="39"/>
-    <w:lsdException w:name="Table Theme" w:semiHidden="1" w:unhideWhenUsed="1"/>
-    <w:lsdException w:name="Placeholder Text" w:semiHidden="1"/>
-    <w:lsdException w:name="No Spacing" w:uiPriority="1" w:qFormat="1"/>
-    <w:lsdException w:name="Light Shading" w:uiPriority="60"/>
-    <w:lsdException w:name="Light List" w:uiPriority="61"/>
-    <w:lsdException w:name="Light Grid" w:uiPriority="62"/>
-    <w:lsdException w:name="Medium Shading 1" w:uiPriority="63"/>
-    <w:lsdException w:name="Medium Shading 2" w:uiPriority="64"/>
-    <w:lsdException w:name="Medium List 1" w:uiPriority="65"/>
-    <w:lsdException w:name="Medium List 2" w:uiPriority="66"/>
-    <w:lsdException w:name="Medium Grid 1" w:uiPriority="67"/>
-    <w:lsdException w:name="Medium Grid 2" w:uiPriority="68"/>
-    <w:lsdException w:name="Medium Grid 3" w:uiPriority="69"/>
-    <w:lsdException w:name="Dark List" w:uiPriority="70"/>
-    <w:lsdException w:name="Colorful Shading" w:uiPriority="71"/>
-    <w:lsdException w:name="Colorful List" w:uiPriority="72"/>
-    <w:lsdException w:name="Colorful Grid" w:uiPriority="73"/>
-    <w:lsdException w:name="Light Shading Accent 1" w:uiPriority="60"/>
-    <w:lsdException w:name="Light List Accent 1" w:uiPriority="61"/>
-    <w:lsdException w:name="Light Grid Accent 1" w:uiPriority="62"/>
-    <w:lsdException w:name="Medium Shading 1 Accent 1" w:uiPriority="63"/>
-    <w:lsdException w:name="Medium Shading 2 Accent 1" w:uiPriority="64"/>
-    <w:lsdException w:name="Medium List 1 Accent 1" w:uiPriority="65"/>
-    <w:lsdException w:name="Revision" w:semiHidden="1"/>
-    <w:lsdException w:name="List Paragraph" w:uiPriority="34" w:qFormat="1"/>
-    <w:lsdException w:name="Quote" w:uiPriority="29" w:qFormat="1"/>
-    <w:lsdException w:name="Intense Quote" w:uiPriority="30" w:qFormat="1"/>
-    <w:lsdException w:name="Medium List 2 Accent 1" w:uiPriority="66"/>
-    <w:lsdException w:name="Medium Grid 1 Accent 1" w:uiPriority="67"/>
-    <w:lsdException w:name="Medium Grid 2 Accent 1" w:uiPriority="68"/>
-    <w:lsdException w:name="Medium Grid 3 Accent 1" w:uiPriority="69"/>
-    <w:lsdException w:name="Dark List Accent 1" w:uiPriority="70"/>
-    <w:lsdException w:name="Colorful Shading Accent 1" w:uiPriority="71"/>
-    <w:lsdException w:name="Colorful List Accent 1" w:uiPriority="72"/>
-    <w:lsdException w:name="Colorful Grid Accent 1" w:uiPriority="73"/>
-    <w:lsdException w:name="Light Shading Accent 2" w:uiPriority="60"/>
-    <w:lsdException w:name="Light List Accent 2" w:uiPriority="61"/>
-    <w:lsdException w:name="Light Grid Accent 2" w:uiPriority="62"/>
-    <w:lsdException w:name="Medium Shading 1 Accent 2" w:uiPriority="63"/>
-    <w:lsdException w:name="Medium Shading 2 Accent 2" w:uiPriority="64"/>
-    <w:lsdException w:name="Medium List 1 Accent 2" w:uiPriority="65"/>
-    <w:lsdException w:name="Medium List 2 Accent 2" w:uiPriority="66"/>
-    <w:lsdException w:name="Medium Grid 1 Accent 2" w:uiPriority="67"/>
-    <w:lsdException w:name="Medium Grid 2 Accent 2" w:uiPriority="68"/>
-    <w:lsdException w:name="Medium Grid 3 Accent 2" w:uiPriority="69"/>
-    <w:lsdException w:name="Dark List Accent 2" w:uiPriority="70"/>
-    <w:lsdException w:name="Colorful Shading Accent 2" w:uiPriority="71"/>
-    <w:lsdException w:name="Colorful List Accent 2" w:uiPriority="72"/>
-    <w:lsdException w:name="Colorful Grid Accent 2" w:uiPriority="73"/>
-    <w:lsdException w:name="Light Shading Accent 3" w:uiPriority="60"/>
-    <w:lsdException w:name="Light List Accent 3" w:uiPriority="61"/>
-    <w:lsdException w:name="Light Grid Accent 3" w:uiPriority="62"/>
-    <w:lsdException w:name="Medium Shading 1 Accent 3" w:uiPriority="63"/>
-    <w:lsdException w:name="Medium Shading 2 Accent 3" w:uiPriority="64"/>
-    <w:lsdException w:name="Medium List 1 Accent 3" w:uiPriority="65"/>
-    <w:lsdException w:name="Medium List 2 Accent 3" w:uiPriority="66"/>
-    <w:lsdException w:name="Medium Grid 1 Accent 3" w:uiPriority="67"/>
-    <w:lsdException w:name="Medium Grid 2 Accent 3" w:uiPriority="68"/>
-    <w:lsdException w:name="Medium Grid 3 Accent 3" w:uiPriority="69"/>
-    <w:lsdException w:name="Dark List Accent 3" w:uiPriority="70"/>
-    <w:lsdException w:name="Colorful Shading Accent 3" w:uiPriority="71"/>
-    <w:lsdException w:name="Colorful List Accent 3" w:uiPriority="72"/>
-    <w:lsdException w:name="Colorful Grid Accent 3" w:uiPriority="73"/>
-    <w:lsdException w:name="Light Shading Accent 4" w:uiPriority="60"/>
-    <w:lsdException w:name="Light List Accent 4" w:uiPriority="61"/>
-    <w:lsdException w:name="Light Grid Accent 4" w:uiPriority="62"/>
-    <w:lsdException w:name="Medium Shading 1 Accent 4" w:uiPriority="63"/>
-    <w:lsdException w:name="Medium Shading 2 Accent 4" w:uiPriority="64"/>
-    <w:lsdException w:name="Medium List 1 Accent 4" w:uiPriority="65"/>
-    <w:lsdException w:name="Medium List 2 Accent 4" w:uiPriority="66"/>
-    <w:lsdException w:name="Medium Grid 1 Accent 4" w:uiPriority="67"/>
-    <w:lsdException w:name="Medium Grid 2 Accent 4" w:uiPriority="68"/>
-    <w:lsdException w:name="Medium Grid 3 Accent 4" w:uiPriority="69"/>
-    <w:lsdException w:name="Dark List Accent 4" w:uiPriority="70"/>
-    <w:lsdException w:name="Colorful Shading Accent 4" w:uiPriority="71"/>
-    <w:lsdException w:name="Colorful List Accent 4" w:uiPriority="72"/>
-    <w:lsdException w:name="Colorful Grid Accent 4" w:uiPriority="73"/>
-    <w:lsdException w:name="Light Shading Accent 5" w:uiPriority="60"/>
-    <w:lsdException w:name="Light List Accent 5" w:uiPriority="61"/>
-    <w:lsdException w:name="Light Grid Accent 5" w:uiPriority="62"/>
-    <w:lsdException w:name="Medium Shading 1 Accent 5" w:uiPriority="63"/>
-    <w:lsdException w:name="Medium Shading 2 Accent 5" w:uiPriority="64"/>
-    <w:lsdException w:name="Medium List 1 Accent 5" w:uiPriority="65"/>
-    <w:lsdException w:name="Medium List 2 Accent 5" w:uiPriority="66"/>
-    <w:lsdException w:name="Medium Grid 1 Accent 5" w:uiPriority="67"/>
-    <w:lsdException w:name="Medium Grid 2 Accent 5" w:uiPriority="68"/>
-    <w:lsdException w:name="Medium Grid 3 Accent 5" w:uiPriority="69"/>
-    <w:lsdException w:name="Dark List Accent 5" w:uiPriority="70"/>
-    <w:lsdException w:name="Colorful Shading Accent 5" w:uiPriority="71"/>
-    <w:lsdException w:name="Colorful List Accent 5" w:uiPriority="72"/>
-    <w:lsdException w:name="Colorful Grid Accent 5" w:uiPriority="73"/>
-    <w:lsdException w:name="Light Shading Accent 6" w:uiPriority="60"/>
-    <w:lsdException w:name="Light List Accent 6" w:uiPriority="61"/>
-    <w:lsdException w:name="Light Grid Accent 6" w:uiPriority="62"/>
-    <w:lsdException w:name="Medium Shading 1 Accent 6" w:uiPriority="63"/>
-    <w:lsdException w:name="Medium Shading 2 Accent 6" w:uiPriority="64"/>
-    <w:lsdException w:name="Medium List 1 Accent 6" w:uiPriority="65"/>
-    <w:lsdException w:name="Medium List 2 Accent 6" w:uiPriority="66"/>
-    <w:lsdException w:name="Medium Grid 1 Accent 6" w:uiPriority="67"/>
-    <w:lsdException w:name="Medium Grid 2 Accent 6" w:uiPriority="68"/>
-    <w:lsdException w:name="Medium Grid 3 Accent 6" w:uiPriority="69"/>
-    <w:lsdException w:name="Dark List Accent 6" w:uiPriority="70"/>
-    <w:lsdException w:name="Colorful Shading Accent 6" w:uiPriority="71"/>
-    <w:lsdException w:name="Colorful List Accent 6" w:uiPriority="72"/>
-    <w:lsdException w:name="Colorful Grid Accent 6" w:uiPriority="73"/>
-    <w:lsdException w:name="Subtle Emphasis" w:uiPriority="19" w:qFormat="1"/>
-    <w:lsdException w:name="Intense Emphasis" w:uiPriority="21" w:qFormat="1"/>
-    <w:lsdException w:name="Subtle Reference" w:uiPriority="31" w:qFormat="1"/>
-    <w:lsdException w:name="Intense Reference" w:uiPriority="32" w:qFormat="1"/>
-    <w:lsdException w:name="Book Title" w:uiPriority="33" w:qFormat="1"/>
-    <w:lsdException w:name="Bibliography" w:semiHidden="1" w:uiPriority="37" w:unhideWhenUsed="1"/>
-    <w:lsdException w:name="TOC Heading" w:semiHidden="1" w:uiPriority="39" w:unhideWhenUsed="1" w:qFormat="1"/>
-    <w:lsdException w:name="Plain Table 1" w:uiPriority="41"/>
-    <w:lsdException w:name="Plain Table 2" w:uiPriority="42"/>
-    <w:lsdException w:name="Plain Table 3" w:uiPriority="43"/>
-    <w:lsdException w:name="Plain Table 4" w:uiPriority="44"/>
-    <w:lsdException w:name="Plain Table 5" w:uiPriority="45"/>
-    <w:lsdException w:name="Grid Table Light" w:uiPriority="40"/>
-    <w:lsdException w:name="Grid Table 1 Light" w:uiPriority="46"/>
-    <w:lsdException w:name="Grid Table 2" w:uiPriority="47"/>
-    <w:lsdException w:name="Grid Table 3" w:uiPriority="48"/>
-    <w:lsdException w:name="Grid Table 4" w:uiPriority="49"/>
-    <w:lsdException w:name="Grid Table 5 Dark" w:uiPriority="50"/>
-    <w:lsdException w:name="Grid Table 6 Colorful" w:uiPriority="51"/>
-    <w:lsdException w:name="Grid Table 7 Colorful" w:uiPriority="52"/>
-    <w:lsdException w:name="Grid Table 1 Light Accent 1" w:uiPriority="46"/>
-    <w:lsdException w:name="Grid Table 2 Accent 1" w:uiPriority="47"/>
-    <w:lsdException w:name="Grid Table 3 Accent 1" w:uiPriority="48"/>
-    <w:lsdException w:name="Grid Table 4 Accent 1" w:uiPriority="49"/>
-    <w:lsdException w:name="Grid Table 5 Dark Accent 1" w:uiPriority="50"/>
-    <w:lsdException w:name="Grid Table 6 Colorful Accent 1" w:uiPriority="51"/>
-    <w:lsdException w:name="Grid Table 7 Colorful Accent 1" w:uiPriority="52"/>
-    <w:lsdException w:name="Grid Table 1 Light Accent 2" w:uiPriority="46"/>
-    <w:lsdException w:name="Grid Table 2 Accent 2" w:uiPriority="47"/>
-    <w:lsdException w:name="Grid Table 3 Accent 2" w:uiPriority="48"/>
-    <w:lsdException w:name="Grid Table 4 Accent 2" w:uiPriority="49"/>
-    <w:lsdException w:name="Grid Table 5 Dark Accent 2" w:uiPriority="50"/>
-    <w:lsdException w:name="Grid Table 6 Colorful Accent 2" w:uiPriority="51"/>
-    <w:lsdException w:name="Grid Table 7 Colorful Accent 2" w:uiPriority="52"/>
-    <w:lsdException w:name="Grid Table 1 Light Accent 3" w:uiPriority="46"/>
-    <w:lsdException w:name="Grid Table 2 Accent 3" w:uiPriority="47"/>
-    <w:lsdException w:name="Grid Table 3 Accent 3" w:uiPriority="48"/>
-    <w:lsdException w:name="Grid Table 4 Accent 3" w:uiPriority="49"/>
-    <w:lsdException w:name="Grid Table 5 Dark Accent 3" w:uiPriority="50"/>
-    <w:lsdException w:name="Grid Table 6 Colorful Accent 3" w:uiPriority="51"/>
-    <w:lsdException w:name="Grid Table 7 Colorful Accent 3" w:uiPriority="52"/>
-    <w:lsdException w:name="Grid Table 1 Light Accent 4" w:uiPriority="46"/>
-    <w:lsdException w:name="Grid Table 2 Accent 4" w:uiPriority="47"/>
-    <w:lsdException w:name="Grid Table 3 Accent 4" w:uiPriority="48"/>
-    <w:lsdException w:name="Grid Table 4 Accent 4" w:uiPriority="49"/>
-    <w:lsdException w:name="Grid Table 5 Dark Accent 4" w:uiPriority="50"/>
-    <w:lsdException w:name="Grid Table 6 Colorful Accent 4" w:uiPriority="51"/>
-    <w:lsdException w:name="Grid Table 7 Colorful Accent 4" w:uiPriority="52"/>
-    <w:lsdException w:name="Grid Table 1 Light Accent 5" w:uiPriority="46"/>
-    <w:lsdException w:name="Grid Table 2 Accent 5" w:uiPriority="47"/>
-    <w:lsdException w:name="Grid Table 3 Accent 5" w:uiPriority="48"/>
-    <w:lsdException w:name="Grid Table 4 Accent 5" w:uiPriority="49"/>
-    <w:lsdException w:name="Grid Table 5 Dark Accent 5" w:uiPriority="50"/>
-    <w:lsdException w:name="Grid Table 6 Colorful Accent 5" w:uiPriority="51"/>
-    <w:lsdException w:name="Grid Table 7 Colorful Accent 5" w:uiPriority="52"/>
-    <w:lsdException w:name="Grid Table 1 Light Accent 6" w:uiPriority="46"/>
-    <w:lsdException w:name="Grid Table 2 Accent 6" w:uiPriority="47"/>
-    <w:lsdException w:name="Grid Table 3 Accent 6" w:uiPriority="48"/>
-    <w:lsdException w:name="Grid Table 4 Accent 6" w:uiPriority="49"/>
-    <w:lsdException w:name="Grid Table 5 Dark Accent 6" w:uiPriority="50"/>
-    <w:lsdException w:name="Grid Table 6 Colorful Accent 6" w:uiPriority="51"/>
-    <w:lsdException w:name="Grid Table 7 Colorful Accent 6" w:uiPriority="52"/>
-    <w:lsdException w:name="List Table 1 Light" w:uiPriority="46"/>
-    <w:lsdException w:name="List Table 2" w:uiPriority="47"/>
-    <w:lsdException w:name="List Table 3" w:uiPriority="48"/>
-    <w:lsdException w:name="List Table 4" w:uiPriority="49"/>
-    <w:lsdException w:name="List Table 5 Dark" w:uiPriority="50"/>
-    <w:lsdException w:name="List Table 6 Colorful" w:uiPriority="51"/>
-    <w:lsdException w:name="List Table 7 Colorful" w:uiPriority="52"/>
-    <w:lsdException w:name="List Table 1 Light Accent 1" w:uiPriority="46"/>
-    <w:lsdException w:name="List Table 2 Accent 1" w:uiPriority="47"/>
-    <w:lsdException w:name="List Table 3 Accent 1" w:uiPriority="48"/>
-    <w:lsdException w:name="List Table 4 Accent 1" w:uiPriority="49"/>
-    <w:lsdException w:name="List Table 5 Dark Accent 1" w:uiPriority="50"/>
-    <w:lsdException w:name="List Table 6 Colorful Accent 1" w:uiPriority="51"/>
-    <w:lsdException w:name="List Table 7 Colorful Accent 1" w:uiPriority="52"/>
-    <w:lsdException w:name="List Table 1 Light Accent 2" w:uiPriority="46"/>
-    <w:lsdException w:name="List Table 2 Accent 2" w:uiPriority="47"/>
-    <w:lsdException w:name="List Table 3 Accent 2" w:uiPriority="48"/>
-    <w:lsdException w:name="List Table 4 Accent 2" w:uiPriority="49"/>
-    <w:lsdException w:name="List Table 5 Dark Accent 2" w:uiPriority="50"/>
-    <w:lsdException w:name="List Table 6 Colorful Accent 2" w:uiPriority="51"/>
-    <w:lsdException w:name="List Table 7 Colorful Accent 2" w:uiPriority="52"/>
-    <w:lsdException w:name="List Table 1 Light Accent 3" w:uiPriority="46"/>
-    <w:lsdException w:name="List Table 2 Accent 3" w:uiPriority="47"/>
-    <w:lsdException w:name="List Table 3 Accent 3" w:uiPriority="48"/>
-    <w:lsdException w:name="List Table 4 Accent 3" w:uiPriority="49"/>
-    <w:lsdException w:name="List Table 5 Dark Accent 3" w:uiPriority="50"/>
-    <w:lsdException w:name="List Table 6 Colorful Accent 3" w:uiPriority="51"/>
-    <w:lsdException w:name="List Table 7 Colorful Accent 3" w:uiPriority="52"/>
-    <w:lsdException w:name="List Table 1 Light Accent 4" w:uiPriority="46"/>
-    <w:lsdException w:name="List Table 2 Accent 4" w:uiPriority="47"/>
-    <w:lsdException w:name="List Table 3 Accent 4" w:uiPriority="48"/>
-    <w:lsdException w:name="List Table 4 Accent 4" w:uiPriority="49"/>
-    <w:lsdException w:name="List Table 5 Dark Accent 4" w:uiPriority="50"/>
-    <w:lsdException w:name="List Table 6 Colorful Accent 4" w:uiPriority="51"/>
-    <w:lsdException w:name="List Table 7 Colorful Accent 4" w:uiPriority="52"/>
-    <w:lsdException w:name="List Table 1 Light Accent 5" w:uiPriority="46"/>
-    <w:lsdException w:name="List Table 2 Accent 5" w:uiPriority="47"/>
-    <w:lsdException w:name="List Table 3 Accent 5" w:uiPriority="48"/>
-    <w:lsdException w:name="List Table 4 Accent 5" w:uiPriority="49"/>
-    <w:lsdException w:name="List Table 5 Dark Accent 5" w:uiPriority="50"/>
-    <w:lsdException w:name="List Table 6 Colorful Accent 5" w:uiPriority="51"/>
-    <w:lsdException w:name="List Table 7 Colorful Accent 5" w:uiPriority="52"/>
-    <w:lsdException w:name="List Table 1 Light Accent 6" w:uiPriority="46"/>
-    <w:lsdException w:name="List Table 2 Accent 6" w:uiPriority="47"/>
-    <w:lsdException w:name="List Table 3 Accent 6" w:uiPriority="48"/>
-    <w:lsdException w:name="List Table 4 Accent 6" w:uiPriority="49"/>
-    <w:lsdException w:name="List Table 5 Dark Accent 6" w:uiPriority="50"/>
-    <w:lsdException w:name="List Table 6 Colorful Accent 6" w:uiPriority="51"/>
-    <w:lsdException w:name="List Table 7 Colorful Accent 6" w:uiPriority="52"/>
+  <w:latentStyles w:defLockedState="0" w:defUIPriority="99" w:defSemiHidden="1" w:defUnhideWhenUsed="1" w:defQFormat="0" w:count="267">
+    <w:lsdException w:name="Normal" w:semiHidden="0" w:uiPriority="0" w:unhideWhenUsed="0" w:qFormat="1"/>
+    <w:lsdException w:name="heading 1" w:semiHidden="0" w:uiPriority="9" w:unhideWhenUsed="0" w:qFormat="1"/>
+    <w:lsdException w:name="heading 2" w:uiPriority="9" w:qFormat="1"/>
+    <w:lsdException w:name="heading 3" w:uiPriority="9" w:qFormat="1"/>
+    <w:lsdException w:name="heading 4" w:uiPriority="9" w:qFormat="1"/>
+    <w:lsdException w:name="heading 5" w:uiPriority="9" w:qFormat="1"/>
+    <w:lsdException w:name="heading 6" w:uiPriority="9" w:qFormat="1"/>
+    <w:lsdException w:name="heading 7" w:uiPriority="9" w:qFormat="1"/>
+    <w:lsdException w:name="heading 8" w:uiPriority="9" w:qFormat="1"/>
+    <w:lsdException w:name="heading 9" w:uiPriority="9" w:qFormat="1"/>
+    <w:lsdException w:name="toc 1" w:uiPriority="39"/>
+    <w:lsdException w:name="toc 2" w:uiPriority="39"/>
+    <w:lsdException w:name="toc 3" w:uiPriority="39"/>
+    <w:lsdException w:name="toc 4" w:uiPriority="39"/>
+    <w:lsdException w:name="toc 5" w:uiPriority="39"/>
+    <w:lsdException w:name="toc 6" w:uiPriority="39"/>
+    <w:lsdException w:name="toc 7" w:uiPriority="39"/>
+    <w:lsdException w:name="toc 8" w:uiPriority="39"/>
+    <w:lsdException w:name="toc 9" w:uiPriority="39"/>
+    <w:lsdException w:name="caption" w:uiPriority="35" w:qFormat="1"/>
+    <w:lsdException w:name="Title" w:semiHidden="0" w:uiPriority="10" w:unhideWhenUsed="0" w:qFormat="1"/>
+    <w:lsdException w:name="Default Paragraph Font" w:uiPriority="1"/>
+    <w:lsdException w:name="Subtitle" w:semiHidden="0" w:uiPriority="11" w:unhideWhenUsed="0" w:qFormat="1"/>
+    <w:lsdException w:name="Strong" w:semiHidden="0" w:uiPriority="22" w:unhideWhenUsed="0" w:qFormat="1"/>
+    <w:lsdException w:name="Emphasis" w:semiHidden="0" w:uiPriority="20" w:unhideWhenUsed="0" w:qFormat="1"/>
+    <w:lsdException w:name="Table Grid" w:semiHidden="0" w:uiPriority="39" w:unhideWhenUsed="0"/>
+    <w:lsdException w:name="Placeholder Text" w:unhideWhenUsed="0"/>
+    <w:lsdException w:name="No Spacing" w:semiHidden="0" w:uiPriority="1" w:unhideWhenUsed="0" w:qFormat="1"/>
+    <w:lsdException w:name="Light Shading" w:semiHidden="0" w:uiPriority="60" w:unhideWhenUsed="0"/>
+    <w:lsdException w:name="Light List" w:semiHidden="0" w:uiPriority="61" w:unhideWhenUsed="0"/>
+    <w:lsdException w:name="Light Grid" w:semiHidden="0" w:uiPriority="62" w:unhideWhenUsed="0"/>
+    <w:lsdException w:name="Medium Shading 1" w:semiHidden="0" w:uiPriority="63" w:unhideWhenUsed="0"/>
+    <w:lsdException w:name="Medium Shading 2" w:semiHidden="0" w:uiPriority="64" w:unhideWhenUsed="0"/>
+    <w:lsdException w:name="Medium List 1" w:semiHidden="0" w:uiPriority="65" w:unhideWhenUsed="0"/>
+    <w:lsdException w:name="Medium List 2" w:semiHidden="0" w:uiPriority="66" w:unhideWhenUsed="0"/>
+    <w:lsdException w:name="Medium Grid 1" w:semiHidden="0" w:uiPriority="67" w:unhideWhenUsed="0"/>
+    <w:lsdException w:name="Medium Grid 2" w:semiHidden="0" w:uiPriority="68" w:unhideWhenUsed="0"/>
+    <w:lsdException w:name="Medium Grid 3" w:semiHidden="0" w:uiPriority="69" w:unhideWhenUsed="0"/>
+    <w:lsdException w:name="Dark List" w:semiHidden="0" w:uiPriority="70" w:unhideWhenUsed="0"/>
+    <w:lsdException w:name="Colorful Shading" w:semiHidden="0" w:uiPriority="71" w:unhideWhenUsed="0"/>
+    <w:lsdException w:name="Colorful List" w:semiHidden="0" w:uiPriority="72" w:unhideWhenUsed="0"/>
+    <w:lsdException w:name="Colorful Grid" w:semiHidden="0" w:uiPriority="73" w:unhideWhenUsed="0"/>
+    <w:lsdException w:name="Light Shading Accent 1" w:semiHidden="0" w:uiPriority="60" w:unhideWhenUsed="0"/>
+    <w:lsdException w:name="Light List Accent 1" w:semiHidden="0" w:uiPriority="61" w:unhideWhenUsed="0"/>
+    <w:lsdException w:name="Light Grid Accent 1" w:semiHidden="0" w:uiPriority="62" w:unhideWhenUsed="0"/>
+    <w:lsdException w:name="Medium Shading 1 Accent 1" w:semiHidden="0" w:uiPriority="63" w:unhideWhenUsed="0"/>
+    <w:lsdException w:name="Medium Shading 2 Accent 1" w:semiHidden="0" w:uiPriority="64" w:unhideWhenUsed="0"/>
+    <w:lsdException w:name="Medium List 1 Accent 1" w:semiHidden="0" w:uiPriority="65" w:unhideWhenUsed="0"/>
+    <w:lsdException w:name="Revision" w:unhideWhenUsed="0"/>
+    <w:lsdException w:name="List Paragraph" w:semiHidden="0" w:uiPriority="34" w:unhideWhenUsed="0" w:qFormat="1"/>
+    <w:lsdException w:name="Quote" w:semiHidden="0" w:uiPriority="29" w:unhideWhenUsed="0" w:qFormat="1"/>
+    <w:lsdException w:name="Intense Quote" w:semiHidden="0" w:uiPriority="30" w:unhideWhenUsed="0" w:qFormat="1"/>
+    <w:lsdException w:name="Medium List 2 Accent 1" w:semiHidden="0" w:uiPriority="66" w:unhideWhenUsed="0"/>
+    <w:lsdException w:name="Medium Grid 1 Accent 1" w:semiHidden="0" w:uiPriority="67" w:unhideWhenUsed="0"/>
+    <w:lsdException w:name="Medium Grid 2 Accent 1" w:semiHidden="0" w:uiPriority="68" w:unhideWhenUsed="0"/>
+    <w:lsdException w:name="Medium Grid 3 Accent 1" w:semiHidden="0" w:uiPriority="69" w:unhideWhenUsed="0"/>
+    <w:lsdException w:name="Dark List Accent 1" w:semiHidden="0" w:uiPriority="70" w:unhideWhenUsed="0"/>
+    <w:lsdException w:name="Colorful Shading Accent 1" w:semiHidden="0" w:uiPriority="71" w:unhideWhenUsed="0"/>
+    <w:lsdException w:name="Colorful List Accent 1" w:semiHidden="0" w:uiPriority="72" w:unhideWhenUsed="0"/>
+    <w:lsdException w:name="Colorful Grid Accent 1" w:semiHidden="0" w:uiPriority="73" w:unhideWhenUsed="0"/>
+    <w:lsdException w:name="Light Shading Accent 2" w:semiHidden="0" w:uiPriority="60" w:unhideWhenUsed="0"/>
+    <w:lsdException w:name="Light List Accent 2" w:semiHidden="0" w:uiPriority="61" w:unhideWhenUsed="0"/>
+    <w:lsdException w:name="Light Grid Accent 2" w:semiHidden="0" w:uiPriority="62" w:unhideWhenUsed="0"/>
+    <w:lsdException w:name="Medium Shading 1 Accent 2" w:semiHidden="0" w:uiPriority="63" w:unhideWhenUsed="0"/>
+    <w:lsdException w:name="Medium Shading 2 Accent 2" w:semiHidden="0" w:uiPriority="64" w:unhideWhenUsed="0"/>
+    <w:lsdException w:name="Medium List 1 Accent 2" w:semiHidden="0" w:uiPriority="65" w:unhideWhenUsed="0"/>
+    <w:lsdException w:name="Medium List 2 Accent 2" w:semiHidden="0" w:uiPriority="66" w:unhideWhenUsed="0"/>
+    <w:lsdException w:name="Medium Grid 1 Accent 2" w:semiHidden="0" w:uiPriority="67" w:unhideWhenUsed="0"/>
+    <w:lsdException w:name="Medium Grid 2 Accent 2" w:semiHidden="0" w:uiPriority="68" w:unhideWhenUsed="0"/>
+    <w:lsdException w:name="Medium Grid 3 Accent 2" w:semiHidden="0" w:uiPriority="69" w:unhideWhenUsed="0"/>
+    <w:lsdException w:name="Dark List Accent 2" w:semiHidden="0" w:uiPriority="70" w:unhideWhenUsed="0"/>
+    <w:lsdException w:name="Colorful Shading Accent 2" w:semiHidden="0" w:uiPriority="71" w:unhideWhenUsed="0"/>
+    <w:lsdException w:name="Colorful List Accent 2" w:semiHidden="0" w:uiPriority="72" w:unhideWhenUsed="0"/>
+    <w:lsdException w:name="Colorful Grid Accent 2" w:semiHidden="0" w:uiPriority="73" w:unhideWhenUsed="0"/>
+    <w:lsdException w:name="Light Shading Accent 3" w:semiHidden="0" w:uiPriority="60" w:unhideWhenUsed="0"/>
+    <w:lsdException w:name="Light List Accent 3" w:semiHidden="0" w:uiPriority="61" w:unhideWhenUsed="0"/>
+    <w:lsdException w:name="Light Grid Accent 3" w:semiHidden="0" w:uiPriority="62" w:unhideWhenUsed="0"/>
+    <w:lsdException w:name="Medium Shading 1 Accent 3" w:semiHidden="0" w:uiPriority="63" w:unhideWhenUsed="0"/>
+    <w:lsdException w:name="Medium Shading 2 Accent 3" w:semiHidden="0" w:uiPriority="64" w:unhideWhenUsed="0"/>
+    <w:lsdException w:name="Medium List 1 Accent 3" w:semiHidden="0" w:uiPriority="65" w:unhideWhenUsed="0"/>
+    <w:lsdException w:name="Medium List 2 Accent 3" w:semiHidden="0" w:uiPriority="66" w:unhideWhenUsed="0"/>
+    <w:lsdException w:name="Medium Grid 1 Accent 3" w:semiHidden="0" w:uiPriority="67" w:unhideWhenUsed="0"/>
+    <w:lsdException w:name="Medium Grid 2 Accent 3" w:semiHidden="0" w:uiPriority="68" w:unhideWhenUsed="0"/>
+    <w:lsdException w:name="Medium Grid 3 Accent 3" w:semiHidden="0" w:uiPriority="69" w:unhideWhenUsed="0"/>
+    <w:lsdException w:name="Dark List Accent 3" w:semiHidden="0" w:uiPriority="70" w:unhideWhenUsed="0"/>
+    <w:lsdException w:name="Colorful Shading Accent 3" w:semiHidden="0" w:uiPriority="71" w:unhideWhenUsed="0"/>
+    <w:lsdException w:name="Colorful List Accent 3" w:semiHidden="0" w:uiPriority="72" w:unhideWhenUsed="0"/>
+    <w:lsdException w:name="Colorful Grid Accent 3" w:semiHidden="0" w:uiPriority="73" w:unhideWhenUsed="0"/>
+    <w:lsdException w:name="Light Shading Accent 4" w:semiHidden="0" w:uiPriority="60" w:unhideWhenUsed="0"/>
+    <w:lsdException w:name="Light List Accent 4" w:semiHidden="0" w:uiPriority="61" w:unhideWhenUsed="0"/>
+    <w:lsdException w:name="Light Grid Accent 4" w:semiHidden="0" w:uiPriority="62" w:unhideWhenUsed="0"/>
+    <w:lsdException w:name="Medium Shading 1 Accent 4" w:semiHidden="0" w:uiPriority="63" w:unhideWhenUsed="0"/>
+    <w:lsdException w:name="Medium Shading 2 Accent 4" w:semiHidden="0" w:uiPriority="64" w:unhideWhenUsed="0"/>
+    <w:lsdException w:name="Medium List 1 Accent 4" w:semiHidden="0" w:uiPriority="65" w:unhideWhenUsed="0"/>
+    <w:lsdException w:name="Medium List 2 Accent 4" w:semiHidden="0" w:uiPriority="66" w:unhideWhenUsed="0"/>
+    <w:lsdException w:name="Medium Grid 1 Accent 4" w:semiHidden="0" w:uiPriority="67" w:unhideWhenUsed="0"/>
+    <w:lsdException w:name="Medium Grid 2 Accent 4" w:semiHidden="0" w:uiPriority="68" w:unhideWhenUsed="0"/>
+    <w:lsdException w:name="Medium Grid 3 Accent 4" w:semiHidden="0" w:uiPriority="69" w:unhideWhenUsed="0"/>
+    <w:lsdException w:name="Dark List Accent 4" w:semiHidden="0" w:uiPriority="70" w:unhideWhenUsed="0"/>
+    <w:lsdException w:name="Colorful Shading Accent 4" w:semiHidden="0" w:uiPriority="71" w:unhideWhenUsed="0"/>
+    <w:lsdException w:name="Colorful List Accent 4" w:semiHidden="0" w:uiPriority="72" w:unhideWhenUsed="0"/>
+    <w:lsdException w:name="Colorful Grid Accent 4" w:semiHidden="0" w:uiPriority="73" w:unhideWhenUsed="0"/>
+    <w:lsdException w:name="Light Shading Accent 5" w:semiHidden="0" w:uiPriority="60" w:unhideWhenUsed="0"/>
+    <w:lsdException w:name="Light List Accent 5" w:semiHidden="0" w:uiPriority="61" w:unhideWhenUsed="0"/>
+    <w:lsdException w:name="Light Grid Accent 5" w:semiHidden="0" w:uiPriority="62" w:unhideWhenUsed="0"/>
+    <w:lsdException w:name="Medium Shading 1 Accent 5" w:semiHidden="0" w:uiPriority="63" w:unhideWhenUsed="0"/>
+    <w:lsdException w:name="Medium Shading 2 Accent 5" w:semiHidden="0" w:uiPriority="64" w:unhideWhenUsed="0"/>
+    <w:lsdException w:name="Medium List 1 Accent 5" w:semiHidden="0" w:uiPriority="65" w:unhideWhenUsed="0"/>
+    <w:lsdException w:name="Medium List 2 Accent 5" w:semiHidden="0" w:uiPriority="66" w:unhideWhenUsed="0"/>
+    <w:lsdException w:name="Medium Grid 1 Accent 5" w:semiHidden="0" w:uiPriority="67" w:unhideWhenUsed="0"/>
+    <w:lsdException w:name="Medium Grid 2 Accent 5" w:semiHidden="0" w:uiPriority="68" w:unhideWhenUsed="0"/>
+    <w:lsdException w:name="Medium Grid 3 Accent 5" w:semiHidden="0" w:uiPriority="69" w:unhideWhenUsed="0"/>
+    <w:lsdException w:name="Dark List Accent 5" w:semiHidden="0" w:uiPriority="70" w:unhideWhenUsed="0"/>
+    <w:lsdException w:name="Colorful Shading Accent 5" w:semiHidden="0" w:uiPriority="71" w:unhideWhenUsed="0"/>
+    <w:lsdException w:name="Colorful List Accent 5" w:semiHidden="0" w:uiPriority="72" w:unhideWhenUsed="0"/>
+    <w:lsdException w:name="Colorful Grid Accent 5" w:semiHidden="0" w:uiPriority="73" w:unhideWhenUsed="0"/>
+    <w:lsdException w:name="Light Shading Accent 6" w:semiHidden="0" w:uiPriority="60" w:unhideWhenUsed="0"/>
+    <w:lsdException w:name="Light List Accent 6" w:semiHidden="0" w:uiPriority="61" w:unhideWhenUsed="0"/>
+    <w:lsdException w:name="Light Grid Accent 6" w:semiHidden="0" w:uiPriority="62" w:unhideWhenUsed="0"/>
+    <w:lsdException w:name="Medium Shading 1 Accent 6" w:semiHidden="0" w:uiPriority="63" w:unhideWhenUsed="0"/>
+    <w:lsdException w:name="Medium Shading 2 Accent 6" w:semiHidden="0" w:uiPriority="64" w:unhideWhenUsed="0"/>
+    <w:lsdException w:name="Medium List 1 Accent 6" w:semiHidden="0" w:uiPriority="65" w:unhideWhenUsed="0"/>
+    <w:lsdException w:name="Medium List 2 Accent 6" w:semiHidden="0" w:uiPriority="66" w:unhideWhenUsed="0"/>
+    <w:lsdException w:name="Medium Grid 1 Accent 6" w:semiHidden="0" w:uiPriority="67" w:unhideWhenUsed="0"/>
+    <w:lsdException w:name="Medium Grid 2 Accent 6" w:semiHidden="0" w:uiPriority="68" w:unhideWhenUsed="0"/>
+    <w:lsdException w:name="Medium Grid 3 Accent 6" w:semiHidden="0" w:uiPriority="69" w:unhideWhenUsed="0"/>
+    <w:lsdException w:name="Dark List Accent 6" w:semiHidden="0" w:uiPriority="70" w:unhideWhenUsed="0"/>
+    <w:lsdException w:name="Colorful Shading Accent 6" w:semiHidden="0" w:uiPriority="71" w:unhideWhenUsed="0"/>
+    <w:lsdException w:name="Colorful List Accent 6" w:semiHidden="0" w:uiPriority="72" w:unhideWhenUsed="0"/>
+    <w:lsdException w:name="Colorful Grid Accent 6" w:semiHidden="0" w:uiPriority="73" w:unhideWhenUsed="0"/>
+    <w:lsdException w:name="Subtle Emphasis" w:semiHidden="0" w:uiPriority="19" w:unhideWhenUsed="0" w:qFormat="1"/>
+    <w:lsdException w:name="Intense Emphasis" w:semiHidden="0" w:uiPriority="21" w:unhideWhenUsed="0" w:qFormat="1"/>
+    <w:lsdException w:name="Subtle Reference" w:semiHidden="0" w:uiPriority="31" w:unhideWhenUsed="0" w:qFormat="1"/>
+    <w:lsdException w:name="Intense Reference" w:semiHidden="0" w:uiPriority="32" w:unhideWhenUsed="0" w:qFormat="1"/>
+    <w:lsdException w:name="Book Title" w:semiHidden="0" w:uiPriority="33" w:unhideWhenUsed="0" w:qFormat="1"/>
+    <w:lsdException w:name="Bibliography" w:uiPriority="37"/>
+    <w:lsdException w:name="TOC Heading" w:uiPriority="39" w:qFormat="1"/>
   </w:latentStyles>
   <w:style w:type="paragraph" w:default="1" w:styleId="Normal">
     <w:name w:val="Normal"/>
     <w:qFormat/>
     <w:rsid w:val="00F33EE0"/>
   </w:style>
-  <w:style w:type="character" w:default="1" w:styleId="Fontepargpadro">
+  <w:style w:type="character" w:default="1" w:styleId="Tipodeletrapredefinidodopargrafo">
     <w:name w:val="Default Paragraph Font"/>
     <w:uiPriority w:val="1"/>
     <w:semiHidden/>
@@ -23400,7 +24903,7 @@
   <w:style w:type="paragraph" w:styleId="Textodebalo">
     <w:name w:val="Balloon Text"/>
     <w:basedOn w:val="Normal"/>
-    <w:link w:val="TextodebaloChar"/>
+    <w:link w:val="TextodebaloCarcter"/>
     <w:uiPriority w:val="99"/>
     <w:semiHidden/>
     <w:unhideWhenUsed/>
@@ -23414,9 +24917,9 @@
       <w:szCs w:val="16"/>
     </w:rPr>
   </w:style>
-  <w:style w:type="character" w:customStyle="1" w:styleId="TextodebaloChar">
-    <w:name w:val="Texto de balão Char"/>
-    <w:basedOn w:val="Fontepargpadro"/>
+  <w:style w:type="character" w:customStyle="1" w:styleId="TextodebaloCarcter">
+    <w:name w:val="Texto de balão Carácter"/>
+    <w:basedOn w:val="Tipodeletrapredefinidodopargrafo"/>
     <w:link w:val="Textodebalo"/>
     <w:uiPriority w:val="99"/>
     <w:semiHidden/>
@@ -23430,7 +24933,7 @@
   <w:style w:type="paragraph" w:styleId="Cabealho">
     <w:name w:val="header"/>
     <w:basedOn w:val="Normal"/>
-    <w:link w:val="CabealhoChar"/>
+    <w:link w:val="CabealhoCarcter"/>
     <w:uiPriority w:val="99"/>
     <w:unhideWhenUsed/>
     <w:rsid w:val="00B369A8"/>
@@ -23442,9 +24945,9 @@
       <w:spacing w:after="0" w:line="240" w:lineRule="auto"/>
     </w:pPr>
   </w:style>
-  <w:style w:type="character" w:customStyle="1" w:styleId="CabealhoChar">
-    <w:name w:val="Cabeçalho Char"/>
-    <w:basedOn w:val="Fontepargpadro"/>
+  <w:style w:type="character" w:customStyle="1" w:styleId="CabealhoCarcter">
+    <w:name w:val="Cabeçalho Carácter"/>
+    <w:basedOn w:val="Tipodeletrapredefinidodopargrafo"/>
     <w:link w:val="Cabealho"/>
     <w:uiPriority w:val="99"/>
     <w:rsid w:val="00B369A8"/>
@@ -23452,7 +24955,7 @@
   <w:style w:type="paragraph" w:styleId="Rodap">
     <w:name w:val="footer"/>
     <w:basedOn w:val="Normal"/>
-    <w:link w:val="RodapChar"/>
+    <w:link w:val="RodapCarcter"/>
     <w:uiPriority w:val="99"/>
     <w:unhideWhenUsed/>
     <w:rsid w:val="00B369A8"/>
@@ -23464,9 +24967,285 @@
       <w:spacing w:after="0" w:line="240" w:lineRule="auto"/>
     </w:pPr>
   </w:style>
-  <w:style w:type="character" w:customStyle="1" w:styleId="RodapChar">
-    <w:name w:val="Rodapé Char"/>
-    <w:basedOn w:val="Fontepargpadro"/>
+  <w:style w:type="character" w:customStyle="1" w:styleId="RodapCarcter">
+    <w:name w:val="Rodapé Carácter"/>
+    <w:basedOn w:val="Tipodeletrapredefinidodopargrafo"/>
+    <w:link w:val="Rodap"/>
+    <w:uiPriority w:val="99"/>
+    <w:rsid w:val="00B369A8"/>
+  </w:style>
+</w:styles>
+</file>
+
+<file path=word/stylesWithEffects.xml><?xml version="1.0" encoding="utf-8"?>
+<w:styles xmlns:wpc="http://schemas.microsoft.com/office/word/2010/wordprocessingCanvas" xmlns:mc="http://schemas.openxmlformats.org/markup-compatibility/2006" xmlns:o="urn:schemas-microsoft-com:office:office" xmlns:r="http://schemas.openxmlformats.org/officeDocument/2006/relationships" xmlns:m="http://schemas.openxmlformats.org/officeDocument/2006/math" xmlns:v="urn:schemas-microsoft-com:vml" xmlns:wp14="http://schemas.microsoft.com/office/word/2010/wordprocessingDrawing" xmlns:wp="http://schemas.openxmlformats.org/drawingml/2006/wordprocessingDrawing" xmlns:w10="urn:schemas-microsoft-com:office:word" xmlns:w="http://schemas.openxmlformats.org/wordprocessingml/2006/main" xmlns:w14="http://schemas.microsoft.com/office/word/2010/wordml" xmlns:wpg="http://schemas.microsoft.com/office/word/2010/wordprocessingGroup" xmlns:wpi="http://schemas.microsoft.com/office/word/2010/wordprocessingInk" xmlns:wne="http://schemas.microsoft.com/office/word/2006/wordml" xmlns:wps="http://schemas.microsoft.com/office/word/2010/wordprocessingShape" mc:Ignorable="w14 wp14">
+  <w:docDefaults>
+    <w:rPrDefault>
+      <w:rPr>
+        <w:rFonts w:asciiTheme="minorHAnsi" w:eastAsiaTheme="minorHAnsi" w:hAnsiTheme="minorHAnsi" w:cstheme="minorBidi"/>
+        <w:sz w:val="22"/>
+        <w:szCs w:val="22"/>
+        <w:lang w:val="en-US" w:eastAsia="en-US" w:bidi="ar-SA"/>
+      </w:rPr>
+    </w:rPrDefault>
+    <w:pPrDefault>
+      <w:pPr>
+        <w:spacing w:after="160" w:line="259" w:lineRule="auto"/>
+      </w:pPr>
+    </w:pPrDefault>
+  </w:docDefaults>
+  <w:latentStyles w:defLockedState="0" w:defUIPriority="99" w:defSemiHidden="1" w:defUnhideWhenUsed="1" w:defQFormat="0" w:count="267">
+    <w:lsdException w:name="Normal" w:semiHidden="0" w:uiPriority="0" w:unhideWhenUsed="0" w:qFormat="1"/>
+    <w:lsdException w:name="heading 1" w:semiHidden="0" w:uiPriority="9" w:unhideWhenUsed="0" w:qFormat="1"/>
+    <w:lsdException w:name="heading 2" w:uiPriority="9" w:qFormat="1"/>
+    <w:lsdException w:name="heading 3" w:uiPriority="9" w:qFormat="1"/>
+    <w:lsdException w:name="heading 4" w:uiPriority="9" w:qFormat="1"/>
+    <w:lsdException w:name="heading 5" w:uiPriority="9" w:qFormat="1"/>
+    <w:lsdException w:name="heading 6" w:uiPriority="9" w:qFormat="1"/>
+    <w:lsdException w:name="heading 7" w:uiPriority="9" w:qFormat="1"/>
+    <w:lsdException w:name="heading 8" w:uiPriority="9" w:qFormat="1"/>
+    <w:lsdException w:name="heading 9" w:uiPriority="9" w:qFormat="1"/>
+    <w:lsdException w:name="toc 1" w:uiPriority="39"/>
+    <w:lsdException w:name="toc 2" w:uiPriority="39"/>
+    <w:lsdException w:name="toc 3" w:uiPriority="39"/>
+    <w:lsdException w:name="toc 4" w:uiPriority="39"/>
+    <w:lsdException w:name="toc 5" w:uiPriority="39"/>
+    <w:lsdException w:name="toc 6" w:uiPriority="39"/>
+    <w:lsdException w:name="toc 7" w:uiPriority="39"/>
+    <w:lsdException w:name="toc 8" w:uiPriority="39"/>
+    <w:lsdException w:name="toc 9" w:uiPriority="39"/>
+    <w:lsdException w:name="caption" w:uiPriority="35" w:qFormat="1"/>
+    <w:lsdException w:name="Title" w:semiHidden="0" w:uiPriority="10" w:unhideWhenUsed="0" w:qFormat="1"/>
+    <w:lsdException w:name="Default Paragraph Font" w:uiPriority="1"/>
+    <w:lsdException w:name="Subtitle" w:semiHidden="0" w:uiPriority="11" w:unhideWhenUsed="0" w:qFormat="1"/>
+    <w:lsdException w:name="Strong" w:semiHidden="0" w:uiPriority="22" w:unhideWhenUsed="0" w:qFormat="1"/>
+    <w:lsdException w:name="Emphasis" w:semiHidden="0" w:uiPriority="20" w:unhideWhenUsed="0" w:qFormat="1"/>
+    <w:lsdException w:name="Table Grid" w:semiHidden="0" w:uiPriority="39" w:unhideWhenUsed="0"/>
+    <w:lsdException w:name="Placeholder Text" w:unhideWhenUsed="0"/>
+    <w:lsdException w:name="No Spacing" w:semiHidden="0" w:uiPriority="1" w:unhideWhenUsed="0" w:qFormat="1"/>
+    <w:lsdException w:name="Light Shading" w:semiHidden="0" w:uiPriority="60" w:unhideWhenUsed="0"/>
+    <w:lsdException w:name="Light List" w:semiHidden="0" w:uiPriority="61" w:unhideWhenUsed="0"/>
+    <w:lsdException w:name="Light Grid" w:semiHidden="0" w:uiPriority="62" w:unhideWhenUsed="0"/>
+    <w:lsdException w:name="Medium Shading 1" w:semiHidden="0" w:uiPriority="63" w:unhideWhenUsed="0"/>
+    <w:lsdException w:name="Medium Shading 2" w:semiHidden="0" w:uiPriority="64" w:unhideWhenUsed="0"/>
+    <w:lsdException w:name="Medium List 1" w:semiHidden="0" w:uiPriority="65" w:unhideWhenUsed="0"/>
+    <w:lsdException w:name="Medium List 2" w:semiHidden="0" w:uiPriority="66" w:unhideWhenUsed="0"/>
+    <w:lsdException w:name="Medium Grid 1" w:semiHidden="0" w:uiPriority="67" w:unhideWhenUsed="0"/>
+    <w:lsdException w:name="Medium Grid 2" w:semiHidden="0" w:uiPriority="68" w:unhideWhenUsed="0"/>
+    <w:lsdException w:name="Medium Grid 3" w:semiHidden="0" w:uiPriority="69" w:unhideWhenUsed="0"/>
+    <w:lsdException w:name="Dark List" w:semiHidden="0" w:uiPriority="70" w:unhideWhenUsed="0"/>
+    <w:lsdException w:name="Colorful Shading" w:semiHidden="0" w:uiPriority="71" w:unhideWhenUsed="0"/>
+    <w:lsdException w:name="Colorful List" w:semiHidden="0" w:uiPriority="72" w:unhideWhenUsed="0"/>
+    <w:lsdException w:name="Colorful Grid" w:semiHidden="0" w:uiPriority="73" w:unhideWhenUsed="0"/>
+    <w:lsdException w:name="Light Shading Accent 1" w:semiHidden="0" w:uiPriority="60" w:unhideWhenUsed="0"/>
+    <w:lsdException w:name="Light List Accent 1" w:semiHidden="0" w:uiPriority="61" w:unhideWhenUsed="0"/>
+    <w:lsdException w:name="Light Grid Accent 1" w:semiHidden="0" w:uiPriority="62" w:unhideWhenUsed="0"/>
+    <w:lsdException w:name="Medium Shading 1 Accent 1" w:semiHidden="0" w:uiPriority="63" w:unhideWhenUsed="0"/>
+    <w:lsdException w:name="Medium Shading 2 Accent 1" w:semiHidden="0" w:uiPriority="64" w:unhideWhenUsed="0"/>
+    <w:lsdException w:name="Medium List 1 Accent 1" w:semiHidden="0" w:uiPriority="65" w:unhideWhenUsed="0"/>
+    <w:lsdException w:name="Revision" w:unhideWhenUsed="0"/>
+    <w:lsdException w:name="List Paragraph" w:semiHidden="0" w:uiPriority="34" w:unhideWhenUsed="0" w:qFormat="1"/>
+    <w:lsdException w:name="Quote" w:semiHidden="0" w:uiPriority="29" w:unhideWhenUsed="0" w:qFormat="1"/>
+    <w:lsdException w:name="Intense Quote" w:semiHidden="0" w:uiPriority="30" w:unhideWhenUsed="0" w:qFormat="1"/>
+    <w:lsdException w:name="Medium List 2 Accent 1" w:semiHidden="0" w:uiPriority="66" w:unhideWhenUsed="0"/>
+    <w:lsdException w:name="Medium Grid 1 Accent 1" w:semiHidden="0" w:uiPriority="67" w:unhideWhenUsed="0"/>
+    <w:lsdException w:name="Medium Grid 2 Accent 1" w:semiHidden="0" w:uiPriority="68" w:unhideWhenUsed="0"/>
+    <w:lsdException w:name="Medium Grid 3 Accent 1" w:semiHidden="0" w:uiPriority="69" w:unhideWhenUsed="0"/>
+    <w:lsdException w:name="Dark List Accent 1" w:semiHidden="0" w:uiPriority="70" w:unhideWhenUsed="0"/>
+    <w:lsdException w:name="Colorful Shading Accent 1" w:semiHidden="0" w:uiPriority="71" w:unhideWhenUsed="0"/>
+    <w:lsdException w:name="Colorful List Accent 1" w:semiHidden="0" w:uiPriority="72" w:unhideWhenUsed="0"/>
+    <w:lsdException w:name="Colorful Grid Accent 1" w:semiHidden="0" w:uiPriority="73" w:unhideWhenUsed="0"/>
+    <w:lsdException w:name="Light Shading Accent 2" w:semiHidden="0" w:uiPriority="60" w:unhideWhenUsed="0"/>
+    <w:lsdException w:name="Light List Accent 2" w:semiHidden="0" w:uiPriority="61" w:unhideWhenUsed="0"/>
+    <w:lsdException w:name="Light Grid Accent 2" w:semiHidden="0" w:uiPriority="62" w:unhideWhenUsed="0"/>
+    <w:lsdException w:name="Medium Shading 1 Accent 2" w:semiHidden="0" w:uiPriority="63" w:unhideWhenUsed="0"/>
+    <w:lsdException w:name="Medium Shading 2 Accent 2" w:semiHidden="0" w:uiPriority="64" w:unhideWhenUsed="0"/>
+    <w:lsdException w:name="Medium List 1 Accent 2" w:semiHidden="0" w:uiPriority="65" w:unhideWhenUsed="0"/>
+    <w:lsdException w:name="Medium List 2 Accent 2" w:semiHidden="0" w:uiPriority="66" w:unhideWhenUsed="0"/>
+    <w:lsdException w:name="Medium Grid 1 Accent 2" w:semiHidden="0" w:uiPriority="67" w:unhideWhenUsed="0"/>
+    <w:lsdException w:name="Medium Grid 2 Accent 2" w:semiHidden="0" w:uiPriority="68" w:unhideWhenUsed="0"/>
+    <w:lsdException w:name="Medium Grid 3 Accent 2" w:semiHidden="0" w:uiPriority="69" w:unhideWhenUsed="0"/>
+    <w:lsdException w:name="Dark List Accent 2" w:semiHidden="0" w:uiPriority="70" w:unhideWhenUsed="0"/>
+    <w:lsdException w:name="Colorful Shading Accent 2" w:semiHidden="0" w:uiPriority="71" w:unhideWhenUsed="0"/>
+    <w:lsdException w:name="Colorful List Accent 2" w:semiHidden="0" w:uiPriority="72" w:unhideWhenUsed="0"/>
+    <w:lsdException w:name="Colorful Grid Accent 2" w:semiHidden="0" w:uiPriority="73" w:unhideWhenUsed="0"/>
+    <w:lsdException w:name="Light Shading Accent 3" w:semiHidden="0" w:uiPriority="60" w:unhideWhenUsed="0"/>
+    <w:lsdException w:name="Light List Accent 3" w:semiHidden="0" w:uiPriority="61" w:unhideWhenUsed="0"/>
+    <w:lsdException w:name="Light Grid Accent 3" w:semiHidden="0" w:uiPriority="62" w:unhideWhenUsed="0"/>
+    <w:lsdException w:name="Medium Shading 1 Accent 3" w:semiHidden="0" w:uiPriority="63" w:unhideWhenUsed="0"/>
+    <w:lsdException w:name="Medium Shading 2 Accent 3" w:semiHidden="0" w:uiPriority="64" w:unhideWhenUsed="0"/>
+    <w:lsdException w:name="Medium List 1 Accent 3" w:semiHidden="0" w:uiPriority="65" w:unhideWhenUsed="0"/>
+    <w:lsdException w:name="Medium List 2 Accent 3" w:semiHidden="0" w:uiPriority="66" w:unhideWhenUsed="0"/>
+    <w:lsdException w:name="Medium Grid 1 Accent 3" w:semiHidden="0" w:uiPriority="67" w:unhideWhenUsed="0"/>
+    <w:lsdException w:name="Medium Grid 2 Accent 3" w:semiHidden="0" w:uiPriority="68" w:unhideWhenUsed="0"/>
+    <w:lsdException w:name="Medium Grid 3 Accent 3" w:semiHidden="0" w:uiPriority="69" w:unhideWhenUsed="0"/>
+    <w:lsdException w:name="Dark List Accent 3" w:semiHidden="0" w:uiPriority="70" w:unhideWhenUsed="0"/>
+    <w:lsdException w:name="Colorful Shading Accent 3" w:semiHidden="0" w:uiPriority="71" w:unhideWhenUsed="0"/>
+    <w:lsdException w:name="Colorful List Accent 3" w:semiHidden="0" w:uiPriority="72" w:unhideWhenUsed="0"/>
+    <w:lsdException w:name="Colorful Grid Accent 3" w:semiHidden="0" w:uiPriority="73" w:unhideWhenUsed="0"/>
+    <w:lsdException w:name="Light Shading Accent 4" w:semiHidden="0" w:uiPriority="60" w:unhideWhenUsed="0"/>
+    <w:lsdException w:name="Light List Accent 4" w:semiHidden="0" w:uiPriority="61" w:unhideWhenUsed="0"/>
+    <w:lsdException w:name="Light Grid Accent 4" w:semiHidden="0" w:uiPriority="62" w:unhideWhenUsed="0"/>
+    <w:lsdException w:name="Medium Shading 1 Accent 4" w:semiHidden="0" w:uiPriority="63" w:unhideWhenUsed="0"/>
+    <w:lsdException w:name="Medium Shading 2 Accent 4" w:semiHidden="0" w:uiPriority="64" w:unhideWhenUsed="0"/>
+    <w:lsdException w:name="Medium List 1 Accent 4" w:semiHidden="0" w:uiPriority="65" w:unhideWhenUsed="0"/>
+    <w:lsdException w:name="Medium List 2 Accent 4" w:semiHidden="0" w:uiPriority="66" w:unhideWhenUsed="0"/>
+    <w:lsdException w:name="Medium Grid 1 Accent 4" w:semiHidden="0" w:uiPriority="67" w:unhideWhenUsed="0"/>
+    <w:lsdException w:name="Medium Grid 2 Accent 4" w:semiHidden="0" w:uiPriority="68" w:unhideWhenUsed="0"/>
+    <w:lsdException w:name="Medium Grid 3 Accent 4" w:semiHidden="0" w:uiPriority="69" w:unhideWhenUsed="0"/>
+    <w:lsdException w:name="Dark List Accent 4" w:semiHidden="0" w:uiPriority="70" w:unhideWhenUsed="0"/>
+    <w:lsdException w:name="Colorful Shading Accent 4" w:semiHidden="0" w:uiPriority="71" w:unhideWhenUsed="0"/>
+    <w:lsdException w:name="Colorful List Accent 4" w:semiHidden="0" w:uiPriority="72" w:unhideWhenUsed="0"/>
+    <w:lsdException w:name="Colorful Grid Accent 4" w:semiHidden="0" w:uiPriority="73" w:unhideWhenUsed="0"/>
+    <w:lsdException w:name="Light Shading Accent 5" w:semiHidden="0" w:uiPriority="60" w:unhideWhenUsed="0"/>
+    <w:lsdException w:name="Light List Accent 5" w:semiHidden="0" w:uiPriority="61" w:unhideWhenUsed="0"/>
+    <w:lsdException w:name="Light Grid Accent 5" w:semiHidden="0" w:uiPriority="62" w:unhideWhenUsed="0"/>
+    <w:lsdException w:name="Medium Shading 1 Accent 5" w:semiHidden="0" w:uiPriority="63" w:unhideWhenUsed="0"/>
+    <w:lsdException w:name="Medium Shading 2 Accent 5" w:semiHidden="0" w:uiPriority="64" w:unhideWhenUsed="0"/>
+    <w:lsdException w:name="Medium List 1 Accent 5" w:semiHidden="0" w:uiPriority="65" w:unhideWhenUsed="0"/>
+    <w:lsdException w:name="Medium List 2 Accent 5" w:semiHidden="0" w:uiPriority="66" w:unhideWhenUsed="0"/>
+    <w:lsdException w:name="Medium Grid 1 Accent 5" w:semiHidden="0" w:uiPriority="67" w:unhideWhenUsed="0"/>
+    <w:lsdException w:name="Medium Grid 2 Accent 5" w:semiHidden="0" w:uiPriority="68" w:unhideWhenUsed="0"/>
+    <w:lsdException w:name="Medium Grid 3 Accent 5" w:semiHidden="0" w:uiPriority="69" w:unhideWhenUsed="0"/>
+    <w:lsdException w:name="Dark List Accent 5" w:semiHidden="0" w:uiPriority="70" w:unhideWhenUsed="0"/>
+    <w:lsdException w:name="Colorful Shading Accent 5" w:semiHidden="0" w:uiPriority="71" w:unhideWhenUsed="0"/>
+    <w:lsdException w:name="Colorful List Accent 5" w:semiHidden="0" w:uiPriority="72" w:unhideWhenUsed="0"/>
+    <w:lsdException w:name="Colorful Grid Accent 5" w:semiHidden="0" w:uiPriority="73" w:unhideWhenUsed="0"/>
+    <w:lsdException w:name="Light Shading Accent 6" w:semiHidden="0" w:uiPriority="60" w:unhideWhenUsed="0"/>
+    <w:lsdException w:name="Light List Accent 6" w:semiHidden="0" w:uiPriority="61" w:unhideWhenUsed="0"/>
+    <w:lsdException w:name="Light Grid Accent 6" w:semiHidden="0" w:uiPriority="62" w:unhideWhenUsed="0"/>
+    <w:lsdException w:name="Medium Shading 1 Accent 6" w:semiHidden="0" w:uiPriority="63" w:unhideWhenUsed="0"/>
+    <w:lsdException w:name="Medium Shading 2 Accent 6" w:semiHidden="0" w:uiPriority="64" w:unhideWhenUsed="0"/>
+    <w:lsdException w:name="Medium List 1 Accent 6" w:semiHidden="0" w:uiPriority="65" w:unhideWhenUsed="0"/>
+    <w:lsdException w:name="Medium List 2 Accent 6" w:semiHidden="0" w:uiPriority="66" w:unhideWhenUsed="0"/>
+    <w:lsdException w:name="Medium Grid 1 Accent 6" w:semiHidden="0" w:uiPriority="67" w:unhideWhenUsed="0"/>
+    <w:lsdException w:name="Medium Grid 2 Accent 6" w:semiHidden="0" w:uiPriority="68" w:unhideWhenUsed="0"/>
+    <w:lsdException w:name="Medium Grid 3 Accent 6" w:semiHidden="0" w:uiPriority="69" w:unhideWhenUsed="0"/>
+    <w:lsdException w:name="Dark List Accent 6" w:semiHidden="0" w:uiPriority="70" w:unhideWhenUsed="0"/>
+    <w:lsdException w:name="Colorful Shading Accent 6" w:semiHidden="0" w:uiPriority="71" w:unhideWhenUsed="0"/>
+    <w:lsdException w:name="Colorful List Accent 6" w:semiHidden="0" w:uiPriority="72" w:unhideWhenUsed="0"/>
+    <w:lsdException w:name="Colorful Grid Accent 6" w:semiHidden="0" w:uiPriority="73" w:unhideWhenUsed="0"/>
+    <w:lsdException w:name="Subtle Emphasis" w:semiHidden="0" w:uiPriority="19" w:unhideWhenUsed="0" w:qFormat="1"/>
+    <w:lsdException w:name="Intense Emphasis" w:semiHidden="0" w:uiPriority="21" w:unhideWhenUsed="0" w:qFormat="1"/>
+    <w:lsdException w:name="Subtle Reference" w:semiHidden="0" w:uiPriority="31" w:unhideWhenUsed="0" w:qFormat="1"/>
+    <w:lsdException w:name="Intense Reference" w:semiHidden="0" w:uiPriority="32" w:unhideWhenUsed="0" w:qFormat="1"/>
+    <w:lsdException w:name="Book Title" w:semiHidden="0" w:uiPriority="33" w:unhideWhenUsed="0" w:qFormat="1"/>
+    <w:lsdException w:name="Bibliography" w:uiPriority="37"/>
+    <w:lsdException w:name="TOC Heading" w:uiPriority="39" w:qFormat="1"/>
+  </w:latentStyles>
+  <w:style w:type="paragraph" w:default="1" w:styleId="Normal">
+    <w:name w:val="Normal"/>
+    <w:qFormat/>
+    <w:rsid w:val="00F33EE0"/>
+  </w:style>
+  <w:style w:type="character" w:default="1" w:styleId="Tipodeletrapredefinidodopargrafo">
+    <w:name w:val="Default Paragraph Font"/>
+    <w:uiPriority w:val="1"/>
+    <w:semiHidden/>
+    <w:unhideWhenUsed/>
+  </w:style>
+  <w:style w:type="table" w:default="1" w:styleId="Tabelanormal">
+    <w:name w:val="Normal Table"/>
+    <w:uiPriority w:val="99"/>
+    <w:semiHidden/>
+    <w:unhideWhenUsed/>
+    <w:tblPr>
+      <w:tblInd w:w="0" w:type="dxa"/>
+      <w:tblCellMar>
+        <w:top w:w="0" w:type="dxa"/>
+        <w:left w:w="108" w:type="dxa"/>
+        <w:bottom w:w="0" w:type="dxa"/>
+        <w:right w:w="108" w:type="dxa"/>
+      </w:tblCellMar>
+    </w:tblPr>
+  </w:style>
+  <w:style w:type="numbering" w:default="1" w:styleId="Semlista">
+    <w:name w:val="No List"/>
+    <w:uiPriority w:val="99"/>
+    <w:semiHidden/>
+    <w:unhideWhenUsed/>
+  </w:style>
+  <w:style w:type="paragraph" w:styleId="PargrafodaLista">
+    <w:name w:val="List Paragraph"/>
+    <w:basedOn w:val="Normal"/>
+    <w:uiPriority w:val="34"/>
+    <w:qFormat/>
+    <w:rsid w:val="00A73CD7"/>
+    <w:pPr>
+      <w:ind w:left="720"/>
+      <w:contextualSpacing/>
+    </w:pPr>
+  </w:style>
+  <w:style w:type="paragraph" w:styleId="Textodebalo">
+    <w:name w:val="Balloon Text"/>
+    <w:basedOn w:val="Normal"/>
+    <w:link w:val="TextodebaloCarcter"/>
+    <w:uiPriority w:val="99"/>
+    <w:semiHidden/>
+    <w:unhideWhenUsed/>
+    <w:rsid w:val="00C13A33"/>
+    <w:pPr>
+      <w:spacing w:after="0" w:line="240" w:lineRule="auto"/>
+    </w:pPr>
+    <w:rPr>
+      <w:rFonts w:ascii="Tahoma" w:hAnsi="Tahoma" w:cs="Tahoma"/>
+      <w:sz w:val="16"/>
+      <w:szCs w:val="16"/>
+    </w:rPr>
+  </w:style>
+  <w:style w:type="character" w:customStyle="1" w:styleId="TextodebaloCarcter">
+    <w:name w:val="Texto de balão Carácter"/>
+    <w:basedOn w:val="Tipodeletrapredefinidodopargrafo"/>
+    <w:link w:val="Textodebalo"/>
+    <w:uiPriority w:val="99"/>
+    <w:semiHidden/>
+    <w:rsid w:val="00C13A33"/>
+    <w:rPr>
+      <w:rFonts w:ascii="Tahoma" w:hAnsi="Tahoma" w:cs="Tahoma"/>
+      <w:sz w:val="16"/>
+      <w:szCs w:val="16"/>
+    </w:rPr>
+  </w:style>
+  <w:style w:type="paragraph" w:styleId="Cabealho">
+    <w:name w:val="header"/>
+    <w:basedOn w:val="Normal"/>
+    <w:link w:val="CabealhoCarcter"/>
+    <w:uiPriority w:val="99"/>
+    <w:unhideWhenUsed/>
+    <w:rsid w:val="00B369A8"/>
+    <w:pPr>
+      <w:tabs>
+        <w:tab w:val="center" w:pos="4513"/>
+        <w:tab w:val="right" w:pos="9026"/>
+      </w:tabs>
+      <w:spacing w:after="0" w:line="240" w:lineRule="auto"/>
+    </w:pPr>
+  </w:style>
+  <w:style w:type="character" w:customStyle="1" w:styleId="CabealhoCarcter">
+    <w:name w:val="Cabeçalho Carácter"/>
+    <w:basedOn w:val="Tipodeletrapredefinidodopargrafo"/>
+    <w:link w:val="Cabealho"/>
+    <w:uiPriority w:val="99"/>
+    <w:rsid w:val="00B369A8"/>
+  </w:style>
+  <w:style w:type="paragraph" w:styleId="Rodap">
+    <w:name w:val="footer"/>
+    <w:basedOn w:val="Normal"/>
+    <w:link w:val="RodapCarcter"/>
+    <w:uiPriority w:val="99"/>
+    <w:unhideWhenUsed/>
+    <w:rsid w:val="00B369A8"/>
+    <w:pPr>
+      <w:tabs>
+        <w:tab w:val="center" w:pos="4513"/>
+        <w:tab w:val="right" w:pos="9026"/>
+      </w:tabs>
+      <w:spacing w:after="0" w:line="240" w:lineRule="auto"/>
+    </w:pPr>
+  </w:style>
+  <w:style w:type="character" w:customStyle="1" w:styleId="RodapCarcter">
+    <w:name w:val="Rodapé Carácter"/>
+    <w:basedOn w:val="Tipodeletrapredefinidodopargrafo"/>
     <w:link w:val="Rodap"/>
     <w:uiPriority w:val="99"/>
     <w:rsid w:val="00B369A8"/>
@@ -23729,7 +25508,7 @@
   <a:extraClrSchemeLst/>
   <a:extLst>
     <a:ext uri="{05A4C25C-085E-4340-85A3-A5531E510DB2}">
-      <thm15:themeFamily xmlns:thm15="http://schemas.microsoft.com/office/thememl/2012/main" name="Office Theme" id="{62F939B6-93AF-4DB8-9C6B-D6C7DFDC589F}" vid="{4A3C46E8-61CC-4603-A589-7422A47A8E4A}"/>
+      <thm15:themeFamily xmlns:thm15="http://schemas.microsoft.com/office/thememl/2012/main" xmlns="" name="Office Theme" id="{62F939B6-93AF-4DB8-9C6B-D6C7DFDC589F}" vid="{4A3C46E8-61CC-4603-A589-7422A47A8E4A}"/>
     </a:ext>
   </a:extLst>
 </a:theme>

</xml_diff>